<commit_message>
declares generating group param on components agg.
</commit_message>
<xml_diff>
--- a/templates/memory_template.docx
+++ b/templates/memory_template.docx
@@ -61,103 +61,103 @@
         <w:rPr>
           <w:lang w:val="en-US"/>
         </w:rPr>
-        <w:t>_</w:t>
-      </w:r>
+        <w:t>.title</w:t>
+      </w:r>
+      <w:proofErr w:type="spellEnd"/>
       <w:r>
         <w:rPr>
           <w:lang w:val="en-US"/>
         </w:rPr>
-        <w:t>name</w:t>
+        <w:t xml:space="preserve"> </w:t>
+      </w:r>
+      <w:r>
+        <w:rPr>
+          <w:lang w:val="en-US"/>
+        </w:rPr>
+        <w:t>}}</w:t>
+      </w:r>
+    </w:p>
+    <w:p>
+      <w:pPr>
+        <w:pStyle w:val="Subtitle"/>
+        <w:rPr>
+          <w:lang w:val="en-US"/>
+        </w:rPr>
+      </w:pPr>
+      <w:r>
+        <w:rPr>
+          <w:lang w:val="en-US"/>
+        </w:rPr>
+        <w:t>{{</w:t>
+      </w:r>
+      <w:proofErr w:type="gramStart"/>
+      <w:r>
+        <w:rPr>
+          <w:lang w:val="en-US"/>
+        </w:rPr>
+        <w:t>project.building.name</w:t>
+      </w:r>
+      <w:r>
+        <w:rPr>
+          <w:lang w:val="en-US"/>
+        </w:rPr>
+        <w:t xml:space="preserve"> </w:t>
+      </w:r>
+      <w:r>
+        <w:rPr>
+          <w:lang w:val="en-US"/>
+        </w:rPr>
+        <w:t>}</w:t>
+      </w:r>
+      <w:proofErr w:type="gramEnd"/>
+      <w:r>
+        <w:rPr>
+          <w:lang w:val="en-US"/>
+        </w:rPr>
+        <w:t>}</w:t>
+      </w:r>
+    </w:p>
+    <w:p>
+      <w:pPr>
+        <w:pStyle w:val="Subtitle"/>
+        <w:rPr>
+          <w:lang w:val="en-US"/>
+        </w:rPr>
+      </w:pPr>
+      <w:proofErr w:type="gramStart"/>
+      <w:r>
+        <w:rPr>
+          <w:lang w:val="en-US"/>
+        </w:rPr>
+        <w:t>{{</w:t>
+      </w:r>
+      <w:r>
+        <w:rPr>
+          <w:lang w:val="en-US"/>
+        </w:rPr>
+        <w:t xml:space="preserve"> </w:t>
+      </w:r>
+      <w:proofErr w:type="spellStart"/>
+      <w:r>
+        <w:rPr>
+          <w:lang w:val="en-US"/>
+        </w:rPr>
+        <w:t>project</w:t>
+      </w:r>
+      <w:proofErr w:type="gramEnd"/>
+      <w:r>
+        <w:rPr>
+          <w:lang w:val="en-US"/>
+        </w:rPr>
+        <w:t>.building.</w:t>
+      </w:r>
+      <w:r>
+        <w:rPr>
+          <w:lang w:val="en-US"/>
+        </w:rPr>
+        <w:t>city</w:t>
       </w:r>
       <w:proofErr w:type="spellEnd"/>
-      <w:r>
-        <w:rPr>
-          <w:lang w:val="en-US"/>
-        </w:rPr>
-        <w:t xml:space="preserve"> </w:t>
-      </w:r>
-      <w:r>
-        <w:rPr>
-          <w:lang w:val="en-US"/>
-        </w:rPr>
-        <w:t>}}</w:t>
-      </w:r>
-    </w:p>
-    <w:p>
-      <w:pPr>
-        <w:pStyle w:val="Subtitle"/>
-        <w:rPr>
-          <w:lang w:val="en-US"/>
-        </w:rPr>
-      </w:pPr>
-      <w:proofErr w:type="gramStart"/>
-      <w:r>
-        <w:rPr>
-          <w:lang w:val="en-US"/>
-        </w:rPr>
-        <w:t>{{</w:t>
-      </w:r>
-      <w:r>
-        <w:rPr>
-          <w:lang w:val="en-US"/>
-        </w:rPr>
-        <w:t xml:space="preserve"> </w:t>
-      </w:r>
-      <w:proofErr w:type="spellStart"/>
-      <w:r>
-        <w:rPr>
-          <w:lang w:val="en-US"/>
-        </w:rPr>
-        <w:t>building</w:t>
-      </w:r>
-      <w:proofErr w:type="gramEnd"/>
-      <w:r>
-        <w:rPr>
-          <w:lang w:val="en-US"/>
-        </w:rPr>
-        <w:t>_name</w:t>
-      </w:r>
-      <w:proofErr w:type="spellEnd"/>
-      <w:r>
-        <w:rPr>
-          <w:lang w:val="en-US"/>
-        </w:rPr>
-        <w:t xml:space="preserve"> </w:t>
-      </w:r>
-      <w:r>
-        <w:rPr>
-          <w:lang w:val="en-US"/>
-        </w:rPr>
-        <w:t>}}</w:t>
-      </w:r>
-    </w:p>
-    <w:p>
-      <w:pPr>
-        <w:pStyle w:val="Subtitle"/>
-        <w:rPr>
-          <w:lang w:val="en-US"/>
-        </w:rPr>
-      </w:pPr>
-      <w:proofErr w:type="gramStart"/>
-      <w:r>
-        <w:rPr>
-          <w:lang w:val="en-US"/>
-        </w:rPr>
-        <w:t>{{</w:t>
-      </w:r>
-      <w:r>
-        <w:rPr>
-          <w:lang w:val="en-US"/>
-        </w:rPr>
-        <w:t xml:space="preserve"> </w:t>
-      </w:r>
-      <w:r>
-        <w:rPr>
-          <w:lang w:val="en-US"/>
-        </w:rPr>
-        <w:t>city</w:t>
-      </w:r>
-      <w:proofErr w:type="gramEnd"/>
       <w:r>
         <w:rPr>
           <w:lang w:val="en-US"/>
@@ -229,9 +229,6 @@
             </w:r>
           </w:p>
           <w:p>
-            <w:pPr>
-              <w:jc w:val="both"/>
-            </w:pPr>
             <w:r>
               <w:t>Complementa</w:t>
             </w:r>
@@ -254,31 +251,38 @@
             <w:r>
               <w:t xml:space="preserve"> </w:t>
             </w:r>
+            <w:r>
+              <w:t>project.</w:t>
+            </w:r>
+            <w:r>
+              <w:t>building</w:t>
+            </w:r>
+            <w:r>
+              <w:t>.</w:t>
+            </w:r>
+            <w:r>
+              <w:t>name</w:t>
+            </w:r>
+            <w:proofErr w:type="gramEnd"/>
+            <w:r>
+              <w:t xml:space="preserve"> </w:t>
+            </w:r>
+            <w:r>
+              <w:t xml:space="preserve">}}, que se emplaza en </w:t>
+            </w:r>
+            <w:r>
+              <w:t>la comuna</w:t>
+            </w:r>
+            <w:r>
+              <w:t xml:space="preserve"> de {{</w:t>
+            </w:r>
+            <w:r>
+              <w:t xml:space="preserve"> </w:t>
+            </w:r>
             <w:proofErr w:type="spellStart"/>
             <w:r>
-              <w:t>building</w:t>
-            </w:r>
-            <w:proofErr w:type="gramEnd"/>
-            <w:r>
-              <w:t>_name</w:t>
-            </w:r>
-            <w:proofErr w:type="spellEnd"/>
-            <w:r>
-              <w:t xml:space="preserve"> </w:t>
-            </w:r>
-            <w:r>
-              <w:t xml:space="preserve">}}, que se emplaza en </w:t>
-            </w:r>
-            <w:r>
-              <w:t>la comuna</w:t>
-            </w:r>
-            <w:r>
-              <w:t xml:space="preserve"> de {{</w:t>
-            </w:r>
-            <w:r>
-              <w:t xml:space="preserve"> </w:t>
-            </w:r>
-            <w:proofErr w:type="spellStart"/>
+              <w:t>project.building.</w:t>
+            </w:r>
             <w:r>
               <w:t>city</w:t>
             </w:r>
@@ -2080,8 +2084,8 @@
         <w:tblLook w:val="04A0" w:firstRow="1" w:lastRow="0" w:firstColumn="1" w:lastColumn="0" w:noHBand="0" w:noVBand="1"/>
       </w:tblPr>
       <w:tblGrid>
-        <w:gridCol w:w="4675"/>
-        <w:gridCol w:w="3547"/>
+        <w:gridCol w:w="3119"/>
+        <w:gridCol w:w="5103"/>
       </w:tblGrid>
       <w:tr>
         <w:trPr>
@@ -2090,7 +2094,7 @@
         <w:tc>
           <w:tcPr>
             <w:cnfStyle w:val="001000000000" w:firstRow="0" w:lastRow="0" w:firstColumn="1" w:lastColumn="0" w:oddVBand="0" w:evenVBand="0" w:oddHBand="0" w:evenHBand="0" w:firstRowFirstColumn="0" w:firstRowLastColumn="0" w:lastRowFirstColumn="0" w:lastRowLastColumn="0"/>
-            <w:tcW w:w="4675" w:type="dxa"/>
+            <w:tcW w:w="3119" w:type="dxa"/>
           </w:tcPr>
           <w:p>
             <w:r>
@@ -2100,25 +2104,24 @@
         </w:tc>
         <w:tc>
           <w:tcPr>
-            <w:tcW w:w="3547" w:type="dxa"/>
+            <w:tcW w:w="5103" w:type="dxa"/>
           </w:tcPr>
           <w:p>
             <w:pPr>
               <w:cnfStyle w:val="100000000000" w:firstRow="1" w:lastRow="0" w:firstColumn="0" w:lastColumn="0" w:oddVBand="0" w:evenVBand="0" w:oddHBand="0" w:evenHBand="0" w:firstRowFirstColumn="0" w:firstRowLastColumn="0" w:lastRowFirstColumn="0" w:lastRowLastColumn="0"/>
+              <w:rPr>
+                <w:b w:val="0"/>
+                <w:bCs w:val="0"/>
+              </w:rPr>
             </w:pPr>
             <w:proofErr w:type="gramStart"/>
             <w:r>
               <w:t xml:space="preserve">{{ </w:t>
             </w:r>
-            <w:proofErr w:type="spellStart"/>
-            <w:r>
-              <w:t>building</w:t>
+            <w:r>
+              <w:t>project.building.name</w:t>
             </w:r>
             <w:proofErr w:type="gramEnd"/>
-            <w:r>
-              <w:t>_name</w:t>
-            </w:r>
-            <w:proofErr w:type="spellEnd"/>
             <w:r>
               <w:t xml:space="preserve"> }}</w:t>
             </w:r>
@@ -2132,7 +2135,7 @@
         <w:tc>
           <w:tcPr>
             <w:cnfStyle w:val="001000000000" w:firstRow="0" w:lastRow="0" w:firstColumn="1" w:lastColumn="0" w:oddVBand="0" w:evenVBand="0" w:oddHBand="0" w:evenHBand="0" w:firstRowFirstColumn="0" w:firstRowLastColumn="0" w:lastRowFirstColumn="0" w:lastRowLastColumn="0"/>
-            <w:tcW w:w="4675" w:type="dxa"/>
+            <w:tcW w:w="3119" w:type="dxa"/>
           </w:tcPr>
           <w:p>
             <w:r>
@@ -2142,7 +2145,7 @@
         </w:tc>
         <w:tc>
           <w:tcPr>
-            <w:tcW w:w="3547" w:type="dxa"/>
+            <w:tcW w:w="5103" w:type="dxa"/>
           </w:tcPr>
           <w:p>
             <w:pPr>
@@ -2154,11 +2157,11 @@
             </w:r>
             <w:proofErr w:type="spellStart"/>
             <w:r>
-              <w:t>building</w:t>
+              <w:t>project</w:t>
             </w:r>
             <w:proofErr w:type="gramEnd"/>
             <w:r>
-              <w:t>_address</w:t>
+              <w:t>.building.address</w:t>
             </w:r>
             <w:proofErr w:type="spellEnd"/>
             <w:r>
@@ -2171,7 +2174,7 @@
         <w:tc>
           <w:tcPr>
             <w:cnfStyle w:val="001000000000" w:firstRow="0" w:lastRow="0" w:firstColumn="1" w:lastColumn="0" w:oddVBand="0" w:evenVBand="0" w:oddHBand="0" w:evenHBand="0" w:firstRowFirstColumn="0" w:firstRowLastColumn="0" w:lastRowFirstColumn="0" w:lastRowLastColumn="0"/>
-            <w:tcW w:w="4675" w:type="dxa"/>
+            <w:tcW w:w="3119" w:type="dxa"/>
           </w:tcPr>
           <w:p>
             <w:r>
@@ -2181,7 +2184,7 @@
         </w:tc>
         <w:tc>
           <w:tcPr>
-            <w:tcW w:w="3547" w:type="dxa"/>
+            <w:tcW w:w="5103" w:type="dxa"/>
           </w:tcPr>
           <w:p>
             <w:pPr>
@@ -2216,14 +2219,32 @@
               <w:rPr>
                 <w:lang w:val="en-US"/>
               </w:rPr>
+              <w:t>project</w:t>
+            </w:r>
+            <w:proofErr w:type="gramEnd"/>
+            <w:r>
+              <w:rPr>
+                <w:lang w:val="en-US"/>
+              </w:rPr>
+              <w:t>.building.</w:t>
+            </w:r>
+            <w:r>
+              <w:rPr>
+                <w:lang w:val="en-US"/>
+              </w:rPr>
               <w:t>geolocation</w:t>
             </w:r>
-            <w:proofErr w:type="gramEnd"/>
-            <w:r>
-              <w:rPr>
-                <w:lang w:val="en-US"/>
-              </w:rPr>
-              <w:t>_latitude</w:t>
+            <w:r>
+              <w:rPr>
+                <w:lang w:val="en-US"/>
+              </w:rPr>
+              <w:t>.</w:t>
+            </w:r>
+            <w:r>
+              <w:rPr>
+                <w:lang w:val="en-US"/>
+              </w:rPr>
+              <w:t>latitude</w:t>
             </w:r>
             <w:proofErr w:type="spellEnd"/>
             <w:r>
@@ -2231,6 +2252,18 @@
                 <w:lang w:val="en-US"/>
               </w:rPr>
               <w:t xml:space="preserve"> }}</w:t>
+            </w:r>
+            <w:r>
+              <w:rPr>
+                <w:lang w:val="en-US"/>
+              </w:rPr>
+              <w:t xml:space="preserve"> </w:t>
+            </w:r>
+            <w:r>
+              <w:rPr>
+                <w:lang w:val="en-US"/>
+              </w:rPr>
+              <w:t>,</w:t>
             </w:r>
           </w:p>
           <w:p>
@@ -2278,6 +2311,19 @@
               <w:rPr>
                 <w:lang w:val="en-US"/>
               </w:rPr>
+              <w:t>project</w:t>
+            </w:r>
+            <w:proofErr w:type="gramEnd"/>
+            <w:r>
+              <w:rPr>
+                <w:lang w:val="en-US"/>
+              </w:rPr>
+              <w:t>.building.</w:t>
+            </w:r>
+            <w:r>
+              <w:rPr>
+                <w:lang w:val="en-US"/>
+              </w:rPr>
               <w:t>g</w:t>
             </w:r>
             <w:r>
@@ -2286,12 +2332,79 @@
               </w:rPr>
               <w:t>eolocation</w:t>
             </w:r>
+            <w:r>
+              <w:rPr>
+                <w:lang w:val="en-US"/>
+              </w:rPr>
+              <w:t>.</w:t>
+            </w:r>
+            <w:r>
+              <w:rPr>
+                <w:lang w:val="en-US"/>
+              </w:rPr>
+              <w:t>longitude</w:t>
+            </w:r>
+            <w:proofErr w:type="spellEnd"/>
+            <w:r>
+              <w:rPr>
+                <w:lang w:val="en-US"/>
+              </w:rPr>
+              <w:t xml:space="preserve"> }}</w:t>
+            </w:r>
+            <w:r>
+              <w:rPr>
+                <w:lang w:val="en-US"/>
+              </w:rPr>
+              <w:t xml:space="preserve"> </w:t>
+            </w:r>
+            <w:r>
+              <w:rPr>
+                <w:lang w:val="en-US"/>
+              </w:rPr>
+              <w:t>,</w:t>
+            </w:r>
+          </w:p>
+          <w:p>
+            <w:pPr>
+              <w:cnfStyle w:val="000000000000" w:firstRow="0" w:lastRow="0" w:firstColumn="0" w:lastColumn="0" w:oddVBand="0" w:evenVBand="0" w:oddHBand="0" w:evenHBand="0" w:firstRowFirstColumn="0" w:firstRowLastColumn="0" w:lastRowFirstColumn="0" w:lastRowLastColumn="0"/>
+              <w:rPr>
+                <w:lang w:val="en-US"/>
+              </w:rPr>
+            </w:pPr>
+            <w:proofErr w:type="spellStart"/>
+            <w:proofErr w:type="gramStart"/>
+            <w:r>
+              <w:rPr>
+                <w:lang w:val="en-US"/>
+              </w:rPr>
+              <w:t>m.s.n.m</w:t>
+            </w:r>
+            <w:proofErr w:type="spellEnd"/>
+            <w:r>
+              <w:rPr>
+                <w:lang w:val="en-US"/>
+              </w:rPr>
+              <w:t>. :</w:t>
+            </w:r>
             <w:proofErr w:type="gramEnd"/>
             <w:r>
               <w:rPr>
                 <w:lang w:val="en-US"/>
               </w:rPr>
-              <w:t>_longitude</w:t>
+              <w:t xml:space="preserve"> {{ </w:t>
+            </w:r>
+            <w:proofErr w:type="spellStart"/>
+            <w:r>
+              <w:rPr>
+                <w:lang w:val="en-US"/>
+              </w:rPr>
+              <w:t>project.building.</w:t>
+            </w:r>
+            <w:r>
+              <w:rPr>
+                <w:lang w:val="en-US"/>
+              </w:rPr>
+              <w:t>geolocation.altitude</w:t>
             </w:r>
             <w:proofErr w:type="spellEnd"/>
             <w:r>
@@ -2299,6 +2412,12 @@
                 <w:lang w:val="en-US"/>
               </w:rPr>
               <w:t xml:space="preserve"> }}</w:t>
+            </w:r>
+            <w:r>
+              <w:rPr>
+                <w:lang w:val="en-US"/>
+              </w:rPr>
+              <w:t xml:space="preserve"> m.</w:t>
             </w:r>
           </w:p>
         </w:tc>
@@ -2314,26 +2433,28 @@
     <w:p>
       <w:pPr>
         <w:jc w:val="center"/>
-        <w:rPr>
-          <w:lang w:val="en-US"/>
-        </w:rPr>
       </w:pPr>
       <w:proofErr w:type="spellStart"/>
       <w:r>
-        <w:rPr>
-          <w:lang w:val="en-US"/>
-        </w:rPr>
         <w:t>geolocation_map</w:t>
       </w:r>
       <w:proofErr w:type="spellEnd"/>
     </w:p>
     <w:p>
       <w:pPr>
-        <w:rPr>
-          <w:lang w:val="en-US"/>
-        </w:rPr>
-      </w:pPr>
-    </w:p>
+        <w:jc w:val="center"/>
+        <w:rPr>
+          <w:rStyle w:val="SubtleReference"/>
+        </w:rPr>
+      </w:pPr>
+      <w:r>
+        <w:rPr>
+          <w:rStyle w:val="SubtleReference"/>
+        </w:rPr>
+        <w:t>mapa de ubicación geográfica</w:t>
+      </w:r>
+    </w:p>
+    <w:p/>
     <w:p>
       <w:r>
         <w:t>El Proyecto se emplazará en l</w:t>
@@ -2388,263 +2509,242 @@
       </w:r>
       <w:proofErr w:type="gramStart"/>
       <w:r>
+        <w:rPr>
+          <w:rStyle w:val="Strong"/>
+        </w:rPr>
         <w:t xml:space="preserve">{{ </w:t>
       </w:r>
+      <w:r>
+        <w:rPr>
+          <w:rStyle w:val="Strong"/>
+        </w:rPr>
+        <w:t>project.building.</w:t>
+      </w:r>
+      <w:r>
+        <w:rPr>
+          <w:rStyle w:val="Strong"/>
+        </w:rPr>
+        <w:t>name</w:t>
+      </w:r>
+      <w:proofErr w:type="gramEnd"/>
+      <w:r>
+        <w:rPr>
+          <w:rStyle w:val="Strong"/>
+        </w:rPr>
+        <w:t xml:space="preserve"> }}</w:t>
+      </w:r>
+      <w:r>
+        <w:t xml:space="preserve"> cuenta con suministro de energía eléctrica de red, y registra los siguiente consumos energéticos : </w:t>
+      </w:r>
+    </w:p>
+    <w:p>
+      <w:pPr>
+        <w:pStyle w:val="ListParagraph"/>
+      </w:pPr>
+      <w:proofErr w:type="gramStart"/>
+      <w:r>
+        <w:t xml:space="preserve">{{ </w:t>
+      </w:r>
       <w:proofErr w:type="spellStart"/>
       <w:r>
-        <w:t>building</w:t>
+        <w:t>table</w:t>
       </w:r>
       <w:proofErr w:type="gramEnd"/>
       <w:r>
-        <w:t>_name</w:t>
+        <w:t>_base_consumptions</w:t>
       </w:r>
       <w:proofErr w:type="spellEnd"/>
       <w:r>
-        <w:t xml:space="preserve"> }} cuenta con suministro de energía eléctrica de red, y registra los siguiente consumos energéticos : </w:t>
-      </w:r>
-    </w:p>
-    <w:p>
-      <w:pPr>
-        <w:jc w:val="center"/>
-      </w:pPr>
+        <w:t xml:space="preserve"> }}</w:t>
+      </w:r>
+    </w:p>
+    <w:p>
+      <w:pPr>
+        <w:pStyle w:val="ListParagraph"/>
+        <w:rPr>
+          <w:rStyle w:val="SubtleReference"/>
+        </w:rPr>
+      </w:pPr>
+      <w:r>
+        <w:rPr>
+          <w:rStyle w:val="SubtleReference"/>
+        </w:rPr>
+        <w:t>Registro de consumos base</w:t>
+      </w:r>
+    </w:p>
+    <w:p>
+      <w:pPr>
+        <w:jc w:val="left"/>
+      </w:pPr>
+    </w:p>
+    <w:p>
+      <w:r>
+        <w:t>Los datos no ingresados en ce</w:t>
+      </w:r>
+    </w:p>
+    <w:p>
+      <w:pPr>
+        <w:rPr>
+          <w:rFonts w:asciiTheme="majorHAnsi" w:eastAsiaTheme="majorEastAsia" w:hAnsiTheme="majorHAnsi" w:cstheme="majorBidi"/>
+          <w:color w:val="2F5496" w:themeColor="accent1" w:themeShade="BF"/>
+          <w:sz w:val="26"/>
+          <w:szCs w:val="26"/>
+        </w:rPr>
+      </w:pPr>
+      <w:bookmarkStart w:id="6" w:name="_Toc165382152"/>
+      <w:r>
+        <w:br w:type="page"/>
+      </w:r>
+    </w:p>
+    <w:p>
+      <w:pPr>
+        <w:pStyle w:val="Heading2"/>
+      </w:pPr>
+      <w:r>
+        <w:lastRenderedPageBreak/>
+        <w:t>Proyectados</w:t>
+      </w:r>
+      <w:bookmarkEnd w:id="6"/>
+    </w:p>
+    <w:p>
+      <w:r>
+        <w:t xml:space="preserve">Con base a los registros se extrapola un consumo proyectado de </w:t>
+      </w:r>
       <w:proofErr w:type="gramStart"/>
       <w:r>
+        <w:rPr>
+          <w:rStyle w:val="Strong"/>
+        </w:rPr>
         <w:t xml:space="preserve">{{ </w:t>
       </w:r>
       <w:proofErr w:type="spellStart"/>
       <w:r>
+        <w:rPr>
+          <w:rStyle w:val="Strong"/>
+        </w:rPr>
+        <w:t>forecast</w:t>
+      </w:r>
+      <w:proofErr w:type="gramEnd"/>
+      <w:r>
+        <w:rPr>
+          <w:rStyle w:val="Strong"/>
+        </w:rPr>
+        <w:t>_consumption</w:t>
+      </w:r>
+      <w:proofErr w:type="spellEnd"/>
+      <w:r>
+        <w:rPr>
+          <w:rStyle w:val="Strong"/>
+        </w:rPr>
+        <w:t xml:space="preserve"> }}</w:t>
+      </w:r>
+      <w:r>
+        <w:t xml:space="preserve"> kWh anuales</w:t>
+      </w:r>
+      <w:r>
+        <w:t xml:space="preserve">, con un incremento proyectado de </w:t>
+      </w:r>
+      <w:r>
+        <w:rPr>
+          <w:rStyle w:val="Strong"/>
+        </w:rPr>
+        <w:t xml:space="preserve">{{ </w:t>
+      </w:r>
+      <w:proofErr w:type="spellStart"/>
+      <w:r>
+        <w:rPr>
+          <w:rStyle w:val="Strong"/>
+        </w:rPr>
+        <w:t>cost_increment</w:t>
+      </w:r>
+      <w:proofErr w:type="spellEnd"/>
+      <w:r>
+        <w:rPr>
+          <w:rStyle w:val="Strong"/>
+        </w:rPr>
+        <w:t xml:space="preserve"> }}%</w:t>
+      </w:r>
+      <w:r>
+        <w:t xml:space="preserve"> para el primer año de ejecución del proyecto, con el siguiente detalle:</w:t>
+      </w:r>
+    </w:p>
+    <w:p>
+      <w:pPr>
+        <w:pStyle w:val="ListParagraph"/>
+      </w:pPr>
+      <w:proofErr w:type="gramStart"/>
+      <w:r>
+        <w:t xml:space="preserve">{{ </w:t>
+      </w:r>
+      <w:proofErr w:type="spellStart"/>
+      <w:r>
         <w:t>table</w:t>
       </w:r>
       <w:proofErr w:type="gramEnd"/>
       <w:r>
-        <w:t>_base_consumptions</w:t>
+        <w:t>_forecast_consumptions</w:t>
       </w:r>
       <w:proofErr w:type="spellEnd"/>
       <w:r>
         <w:t xml:space="preserve"> }}</w:t>
       </w:r>
     </w:p>
-    <w:tbl>
-      <w:tblPr>
-        <w:tblStyle w:val="TableGrid"/>
-        <w:tblW w:w="0" w:type="auto"/>
-        <w:jc w:val="center"/>
-        <w:tblLook w:val="04A0" w:firstRow="1" w:lastRow="0" w:firstColumn="1" w:lastColumn="0" w:noHBand="0" w:noVBand="1"/>
-      </w:tblPr>
-      <w:tblGrid>
-        <w:gridCol w:w="2275"/>
-        <w:gridCol w:w="2292"/>
-        <w:gridCol w:w="2045"/>
-      </w:tblGrid>
-      <w:tr>
-        <w:trPr>
-          <w:jc w:val="center"/>
-        </w:trPr>
-        <w:tc>
-          <w:tcPr>
-            <w:tcW w:w="0" w:type="auto"/>
-          </w:tcPr>
-          <w:p>
-            <w:pPr>
-              <w:jc w:val="center"/>
-            </w:pPr>
-            <w:proofErr w:type="gramStart"/>
-            <w:r>
-              <w:t xml:space="preserve">{{ </w:t>
-            </w:r>
-            <w:proofErr w:type="spellStart"/>
-            <w:r>
-              <w:t>table</w:t>
-            </w:r>
-            <w:proofErr w:type="gramEnd"/>
-            <w:r>
-              <w:t>_base_month</w:t>
-            </w:r>
-            <w:proofErr w:type="spellEnd"/>
-            <w:r>
-              <w:t xml:space="preserve"> }}</w:t>
-            </w:r>
-          </w:p>
-        </w:tc>
-        <w:tc>
-          <w:tcPr>
-            <w:tcW w:w="0" w:type="auto"/>
-          </w:tcPr>
-          <w:p>
-            <w:pPr>
-              <w:jc w:val="center"/>
-            </w:pPr>
-            <w:proofErr w:type="gramStart"/>
-            <w:r>
-              <w:t xml:space="preserve">{{ </w:t>
-            </w:r>
-            <w:proofErr w:type="spellStart"/>
-            <w:r>
-              <w:t>table</w:t>
-            </w:r>
-            <w:proofErr w:type="gramEnd"/>
-            <w:r>
-              <w:t>_base_energy</w:t>
-            </w:r>
-            <w:proofErr w:type="spellEnd"/>
-            <w:r>
-              <w:t xml:space="preserve"> }}</w:t>
-            </w:r>
-          </w:p>
-        </w:tc>
-        <w:tc>
-          <w:tcPr>
-            <w:tcW w:w="0" w:type="auto"/>
-          </w:tcPr>
-          <w:p>
-            <w:pPr>
-              <w:jc w:val="center"/>
-            </w:pPr>
-            <w:proofErr w:type="gramStart"/>
-            <w:r>
-              <w:t xml:space="preserve">{{ </w:t>
-            </w:r>
-            <w:proofErr w:type="spellStart"/>
-            <w:r>
-              <w:t>table</w:t>
-            </w:r>
-            <w:proofErr w:type="gramEnd"/>
-            <w:r>
-              <w:t>_base_cost</w:t>
-            </w:r>
-            <w:proofErr w:type="spellEnd"/>
-            <w:r>
-              <w:t xml:space="preserve"> }}</w:t>
-            </w:r>
-          </w:p>
-        </w:tc>
-      </w:tr>
-    </w:tbl>
-    <w:p>
-      <w:pPr>
-        <w:jc w:val="center"/>
-      </w:pPr>
-    </w:p>
-    <w:p>
-      <w:r>
-        <w:t>Los datos no ingresados en ce</w:t>
-      </w:r>
-    </w:p>
-    <w:p>
-      <w:pPr>
-        <w:pStyle w:val="Heading2"/>
-      </w:pPr>
-      <w:bookmarkStart w:id="6" w:name="_Toc165382152"/>
-      <w:r>
-        <w:t>Proyectados</w:t>
-      </w:r>
-      <w:bookmarkEnd w:id="6"/>
-    </w:p>
-    <w:p>
-      <w:r>
-        <w:t xml:space="preserve">Con base a los registros se extrapola un consumo base proyectado de </w:t>
-      </w:r>
+    <w:p>
+      <w:pPr>
+        <w:pStyle w:val="ListParagraph"/>
+        <w:rPr>
+          <w:rStyle w:val="SubtleReference"/>
+        </w:rPr>
+      </w:pPr>
+      <w:r>
+        <w:rPr>
+          <w:rStyle w:val="SubtleReference"/>
+        </w:rPr>
+        <w:t>Proyección de consumos futuros</w:t>
+      </w:r>
+    </w:p>
+    <w:p>
+      <w:pPr>
+        <w:pStyle w:val="ListParagraph"/>
+      </w:pPr>
+    </w:p>
+    <w:p>
+      <w:pPr>
+        <w:pStyle w:val="ListParagraph"/>
+      </w:pPr>
       <w:proofErr w:type="gramStart"/>
       <w:r>
         <w:t xml:space="preserve">{{ </w:t>
       </w:r>
       <w:proofErr w:type="spellStart"/>
       <w:r>
-        <w:t>forecast</w:t>
+        <w:t>graph</w:t>
       </w:r>
       <w:proofErr w:type="gramEnd"/>
       <w:r>
-        <w:t>_consumption</w:t>
+        <w:t>_forecast_consumptions</w:t>
       </w:r>
       <w:proofErr w:type="spellEnd"/>
       <w:r>
-        <w:t xml:space="preserve"> }}, con un incremento proyectado de </w:t>
-      </w:r>
-      <w:r>
-        <w:t xml:space="preserve">{{ </w:t>
-      </w:r>
-      <w:proofErr w:type="spellStart"/>
-      <w:r>
-        <w:t>cost_increment</w:t>
-      </w:r>
-      <w:proofErr w:type="spellEnd"/>
-      <w:r>
-        <w:t xml:space="preserve"> }}%</w:t>
-      </w:r>
-      <w:r>
-        <w:t xml:space="preserve"> para el primer año de ejecución del proyecto, con el siguiente detalle:</w:t>
-      </w:r>
-    </w:p>
-    <w:p>
-      <w:pPr>
-        <w:jc w:val="center"/>
-        <w:rPr>
-          <w:lang w:val="en-US"/>
-        </w:rPr>
-      </w:pPr>
-      <w:proofErr w:type="gramStart"/>
-      <w:r>
-        <w:rPr>
-          <w:lang w:val="en-US"/>
-        </w:rPr>
-        <w:t xml:space="preserve">{{ </w:t>
-      </w:r>
-      <w:proofErr w:type="spellStart"/>
-      <w:r>
-        <w:rPr>
-          <w:lang w:val="en-US"/>
-        </w:rPr>
-        <w:t>table</w:t>
-      </w:r>
-      <w:proofErr w:type="gramEnd"/>
-      <w:r>
-        <w:rPr>
-          <w:lang w:val="en-US"/>
-        </w:rPr>
-        <w:t>_forecast_consumptions</w:t>
-      </w:r>
-      <w:proofErr w:type="spellEnd"/>
-      <w:r>
-        <w:rPr>
-          <w:lang w:val="en-US"/>
-        </w:rPr>
         <w:t xml:space="preserve"> }}</w:t>
       </w:r>
     </w:p>
     <w:p>
       <w:pPr>
-        <w:jc w:val="center"/>
-        <w:rPr>
-          <w:lang w:val="en-US"/>
-        </w:rPr>
-      </w:pPr>
-      <w:proofErr w:type="spellStart"/>
-      <w:r>
-        <w:rPr>
-          <w:lang w:val="en-US"/>
-        </w:rPr>
-        <w:t>graph_forecast_</w:t>
-      </w:r>
-      <w:proofErr w:type="gramStart"/>
-      <w:r>
-        <w:rPr>
-          <w:lang w:val="en-US"/>
-        </w:rPr>
-        <w:t>consumptions</w:t>
-      </w:r>
-      <w:proofErr w:type="spellEnd"/>
-      <w:proofErr w:type="gramEnd"/>
-    </w:p>
-    <w:p>
-      <w:pPr>
-        <w:rPr>
-          <w:lang w:val="en-US"/>
-        </w:rPr>
-      </w:pPr>
-      <w:r>
-        <w:rPr>
-          <w:lang w:val="en-US"/>
-        </w:rPr>
+        <w:pStyle w:val="ListParagraph"/>
+        <w:rPr>
+          <w:rStyle w:val="SubtleReference"/>
+        </w:rPr>
+      </w:pPr>
+      <w:r>
+        <w:rPr>
+          <w:rStyle w:val="SubtleReference"/>
+        </w:rPr>
+        <w:t>gráfico de pronóstico de consumos</w:t>
+      </w:r>
+    </w:p>
+    <w:p>
+      <w:r>
         <w:br w:type="page"/>
       </w:r>
     </w:p>
@@ -2665,16 +2765,40 @@
       </w:r>
       <w:proofErr w:type="gramStart"/>
       <w:r>
+        <w:rPr>
+          <w:rStyle w:val="Strong"/>
+        </w:rPr>
         <w:t xml:space="preserve">{{ </w:t>
       </w:r>
       <w:proofErr w:type="spellStart"/>
       <w:r>
+        <w:rPr>
+          <w:rStyle w:val="Strong"/>
+        </w:rPr>
+        <w:t>project</w:t>
+      </w:r>
+      <w:proofErr w:type="gramEnd"/>
+      <w:r>
+        <w:rPr>
+          <w:rStyle w:val="Strong"/>
+        </w:rPr>
+        <w:t>.building.</w:t>
+      </w:r>
+      <w:r>
+        <w:rPr>
+          <w:rStyle w:val="Strong"/>
+        </w:rPr>
         <w:t>city</w:t>
       </w:r>
       <w:proofErr w:type="spellEnd"/>
-      <w:proofErr w:type="gramEnd"/>
-      <w:r>
-        <w:t xml:space="preserve"> }}. Para esto se utilizan los datos desde el porta</w:t>
+      <w:r>
+        <w:rPr>
+          <w:rStyle w:val="Strong"/>
+        </w:rPr>
+        <w:t xml:space="preserve"> }}</w:t>
+      </w:r>
+      <w:r>
+        <w:t>. Para esto se utilizan los datos desde el porta</w:t>
       </w:r>
       <w:r>
         <w:t>l</w:t>
@@ -2753,20 +2877,28 @@
           <w:ilvl w:val="0"/>
           <w:numId w:val="1"/>
         </w:numPr>
-      </w:pPr>
-      <w:r>
-        <w:t>ALLSKY_SFC_SW_</w:t>
-      </w:r>
-      <w:proofErr w:type="gramStart"/>
-      <w:r>
-        <w:t>DNI :</w:t>
-      </w:r>
-      <w:proofErr w:type="gramEnd"/>
-      <w:r>
-        <w:t xml:space="preserve"> irradiació</w:t>
-      </w:r>
-      <w:r>
-        <w:t xml:space="preserve">n normal directa en [kW/m2] </w:t>
+        <w:jc w:val="left"/>
+        <w:rPr>
+          <w:szCs w:val="20"/>
+        </w:rPr>
+      </w:pPr>
+      <w:r>
+        <w:rPr>
+          <w:szCs w:val="20"/>
+        </w:rPr>
+        <w:t xml:space="preserve">ALLSKY_SFC_SW_DNI </w:t>
+      </w:r>
+      <w:r>
+        <w:rPr>
+          <w:szCs w:val="20"/>
+        </w:rPr>
+        <w:tab/>
+      </w:r>
+      <w:r>
+        <w:rPr>
+          <w:szCs w:val="20"/>
+        </w:rPr>
+        <w:t xml:space="preserve">: irradiación normal directa en [kW/m2] </w:t>
       </w:r>
     </w:p>
     <w:p>
@@ -2776,12 +2908,28 @@
           <w:ilvl w:val="0"/>
           <w:numId w:val="1"/>
         </w:numPr>
-      </w:pPr>
-      <w:r>
-        <w:t>ALLSKY_SGC_SW_DIFF: irradiación difusa</w:t>
-      </w:r>
-      <w:r>
-        <w:t xml:space="preserve"> o indirecta [kW/m2]</w:t>
+        <w:jc w:val="left"/>
+        <w:rPr>
+          <w:szCs w:val="20"/>
+        </w:rPr>
+      </w:pPr>
+      <w:r>
+        <w:rPr>
+          <w:szCs w:val="20"/>
+        </w:rPr>
+        <w:t>ALLSKY_SGC_SW_DIFF</w:t>
+      </w:r>
+      <w:r>
+        <w:rPr>
+          <w:szCs w:val="20"/>
+        </w:rPr>
+        <w:tab/>
+      </w:r>
+      <w:r>
+        <w:rPr>
+          <w:szCs w:val="20"/>
+        </w:rPr>
+        <w:t>: irradiación difusa o indirecta [kW/m2]</w:t>
       </w:r>
     </w:p>
     <w:p>
@@ -2791,35 +2939,71 @@
           <w:ilvl w:val="0"/>
           <w:numId w:val="1"/>
         </w:numPr>
-      </w:pPr>
-      <w:r>
-        <w:t>ALLSKY_SRF_ALB: albedo o</w:t>
-      </w:r>
-      <w:r>
-        <w:t xml:space="preserve"> reflexión terrestre [-]</w:t>
-      </w:r>
+        <w:jc w:val="left"/>
+        <w:rPr>
+          <w:szCs w:val="20"/>
+        </w:rPr>
+      </w:pPr>
+      <w:r>
+        <w:rPr>
+          <w:szCs w:val="20"/>
+        </w:rPr>
+        <w:t>ALLSKY_SRF_ALB</w:t>
+      </w:r>
+      <w:r>
+        <w:rPr>
+          <w:szCs w:val="20"/>
+        </w:rPr>
+        <w:tab/>
+      </w:r>
+      <w:r>
+        <w:rPr>
+          <w:szCs w:val="20"/>
+        </w:rPr>
+        <w:t>: albedo o reflexión terrestre [-]</w:t>
+      </w:r>
+    </w:p>
+    <w:p>
+      <w:pPr>
+        <w:jc w:val="left"/>
+        <w:rPr>
+          <w:szCs w:val="20"/>
+        </w:rPr>
+      </w:pPr>
     </w:p>
     <w:p>
       <w:pPr>
         <w:jc w:val="center"/>
       </w:pPr>
+      <w:proofErr w:type="gramStart"/>
+      <w:r>
+        <w:t xml:space="preserve">{{ </w:t>
+      </w:r>
       <w:proofErr w:type="spellStart"/>
       <w:r>
-        <w:t>graph_irradiance</w:t>
+        <w:t>graph</w:t>
+      </w:r>
+      <w:proofErr w:type="gramEnd"/>
+      <w:r>
+        <w:t>_irradiance</w:t>
       </w:r>
       <w:proofErr w:type="spellEnd"/>
-    </w:p>
-    <w:p>
-      <w:pPr>
-        <w:pStyle w:val="Heading3"/>
-      </w:pPr>
-      <w:bookmarkStart w:id="9" w:name="_Toc165382155"/>
-      <w:r>
-        <w:t>Temperatura</w:t>
-      </w:r>
-      <w:bookmarkEnd w:id="9"/>
-      <w:r>
-        <w:t xml:space="preserve"> velocidad del Viento a 10m</w:t>
+      <w:r>
+        <w:t xml:space="preserve"> }}</w:t>
+      </w:r>
+    </w:p>
+    <w:p>
+      <w:pPr>
+        <w:pStyle w:val="ListParagraph"/>
+        <w:rPr>
+          <w:rStyle w:val="SubtleReference"/>
+        </w:rPr>
+      </w:pPr>
+      <w:r>
+        <w:rPr>
+          <w:rStyle w:val="SubtleReference"/>
+        </w:rPr>
+        <w:t>Irradiancia directa y difusa acumulada en kW media diaria</w:t>
       </w:r>
     </w:p>
     <w:p>
@@ -2837,11 +3021,36 @@
       <w:pPr>
         <w:jc w:val="center"/>
       </w:pPr>
+      <w:proofErr w:type="gramStart"/>
+      <w:r>
+        <w:t xml:space="preserve">{{ </w:t>
+      </w:r>
       <w:proofErr w:type="spellStart"/>
       <w:r>
-        <w:t>graph_temperature</w:t>
+        <w:t>graph</w:t>
+      </w:r>
+      <w:proofErr w:type="gramEnd"/>
+      <w:r>
+        <w:t>_temperature</w:t>
       </w:r>
       <w:proofErr w:type="spellEnd"/>
+      <w:r>
+        <w:t xml:space="preserve"> }}</w:t>
+      </w:r>
+    </w:p>
+    <w:p>
+      <w:pPr>
+        <w:jc w:val="center"/>
+        <w:rPr>
+          <w:rStyle w:val="SubtleReference"/>
+        </w:rPr>
+      </w:pPr>
+      <w:r>
+        <w:rPr>
+          <w:rStyle w:val="SubtleReference"/>
+        </w:rPr>
+        <w:t>Temperatura y velocidad el viento a 10m</w:t>
+      </w:r>
     </w:p>
     <w:p/>
     <w:p>
@@ -2853,7 +3062,7 @@
           <w:szCs w:val="32"/>
         </w:rPr>
       </w:pPr>
-      <w:bookmarkStart w:id="10" w:name="_Toc165382156"/>
+      <w:bookmarkStart w:id="9" w:name="_Toc165382156"/>
       <w:r>
         <w:br w:type="page"/>
       </w:r>
@@ -2866,71 +3075,208 @@
         <w:lastRenderedPageBreak/>
         <w:t>Generación</w:t>
       </w:r>
+      <w:bookmarkEnd w:id="9"/>
+    </w:p>
+    <w:p>
+      <w:r>
+        <w:t xml:space="preserve">En el siguiente capitulo </w:t>
+      </w:r>
+      <w:r>
+        <w:t>se detalla todos los alcances correspondientes al módulo de generación energética</w:t>
+      </w:r>
+      <w:r>
+        <w:t xml:space="preserve"> </w:t>
+      </w:r>
+      <w:proofErr w:type="gramStart"/>
+      <w:r>
+        <w:rPr>
+          <w:rStyle w:val="Strong"/>
+        </w:rPr>
+        <w:t xml:space="preserve">{{ </w:t>
+      </w:r>
+      <w:proofErr w:type="spellStart"/>
+      <w:r>
+        <w:rPr>
+          <w:rStyle w:val="Strong"/>
+        </w:rPr>
+        <w:t>project</w:t>
+      </w:r>
+      <w:proofErr w:type="gramEnd"/>
+      <w:r>
+        <w:rPr>
+          <w:rStyle w:val="Strong"/>
+        </w:rPr>
+        <w:t>_type</w:t>
+      </w:r>
+      <w:proofErr w:type="spellEnd"/>
+      <w:r>
+        <w:rPr>
+          <w:rStyle w:val="Strong"/>
+        </w:rPr>
+        <w:t xml:space="preserve"> }}</w:t>
+      </w:r>
+      <w:r>
+        <w:rPr>
+          <w:rStyle w:val="Strong"/>
+        </w:rPr>
+        <w:t xml:space="preserve"> </w:t>
+      </w:r>
+      <w:r>
+        <w:softHyphen/>
+      </w:r>
+      <w:r>
+        <w:softHyphen/>
+      </w:r>
+      <w:r>
+        <w:t xml:space="preserve">de </w:t>
+      </w:r>
+      <w:r>
+        <w:rPr>
+          <w:rStyle w:val="Strong"/>
+        </w:rPr>
+        <w:t xml:space="preserve">{{ </w:t>
+      </w:r>
+      <w:proofErr w:type="spellStart"/>
+      <w:r>
+        <w:rPr>
+          <w:rStyle w:val="Strong"/>
+        </w:rPr>
+        <w:t>project_size</w:t>
+      </w:r>
+      <w:proofErr w:type="spellEnd"/>
+      <w:r>
+        <w:rPr>
+          <w:rStyle w:val="Strong"/>
+        </w:rPr>
+        <w:t xml:space="preserve"> }}</w:t>
+      </w:r>
+      <w:r>
+        <w:t>.</w:t>
+      </w:r>
+    </w:p>
+    <w:p>
+      <w:pPr>
+        <w:pStyle w:val="Heading2"/>
+      </w:pPr>
+      <w:bookmarkStart w:id="10" w:name="_Toc165382157"/>
+      <w:r>
+        <w:t>Equipamiento</w:t>
+      </w:r>
       <w:bookmarkEnd w:id="10"/>
     </w:p>
     <w:p>
       <w:r>
-        <w:t xml:space="preserve">En el siguiente capitulo </w:t>
-      </w:r>
-    </w:p>
-    <w:p>
-      <w:pPr>
-        <w:pStyle w:val="Heading2"/>
-      </w:pPr>
-      <w:bookmarkStart w:id="11" w:name="_Toc165382157"/>
-      <w:r>
-        <w:t>Equipamiento</w:t>
-      </w:r>
-      <w:bookmarkEnd w:id="11"/>
-    </w:p>
-    <w:p>
-      <w:r>
         <w:t xml:space="preserve">La propuesta tiene una configuración de potencia nominal de </w:t>
       </w:r>
       <w:proofErr w:type="gramStart"/>
       <w:r>
+        <w:rPr>
+          <w:rStyle w:val="Strong"/>
+        </w:rPr>
         <w:t xml:space="preserve">{{ </w:t>
       </w:r>
       <w:proofErr w:type="spellStart"/>
       <w:r>
+        <w:rPr>
+          <w:rStyle w:val="Strong"/>
+        </w:rPr>
         <w:t>project</w:t>
       </w:r>
       <w:proofErr w:type="gramEnd"/>
       <w:r>
+        <w:rPr>
+          <w:rStyle w:val="Strong"/>
+        </w:rPr>
         <w:t>_size</w:t>
       </w:r>
       <w:proofErr w:type="spellEnd"/>
       <w:r>
-        <w:t xml:space="preserve"> }}, con un costo estimado de {{ </w:t>
+        <w:rPr>
+          <w:rStyle w:val="Strong"/>
+        </w:rPr>
+        <w:t xml:space="preserve"> }}</w:t>
+      </w:r>
+      <w:r>
+        <w:t xml:space="preserve">, con un costo estimado de </w:t>
+      </w:r>
+      <w:r>
+        <w:rPr>
+          <w:rStyle w:val="Strong"/>
+        </w:rPr>
+        <w:t xml:space="preserve">{{ </w:t>
       </w:r>
       <w:proofErr w:type="spellStart"/>
       <w:r>
+        <w:rPr>
+          <w:rStyle w:val="Strong"/>
+        </w:rPr>
         <w:t>total_cost</w:t>
       </w:r>
       <w:proofErr w:type="spellEnd"/>
       <w:r>
-        <w:t xml:space="preserve"> }} . La propuesta tiene una configuración mixta tanto para la inyección a la red, consumo interno y además almacenamiento para eventos de emergencia.</w:t>
-      </w:r>
-    </w:p>
-    <w:p>
-      <w:pPr>
-        <w:jc w:val="center"/>
+        <w:rPr>
+          <w:rStyle w:val="Strong"/>
+        </w:rPr>
+        <w:t xml:space="preserve"> }} </w:t>
+      </w:r>
+      <w:r>
+        <w:t>. La propuesta tiene una configuración mixta tanto para la inyección a la red, consumo interno y además almacenamiento para eventos de emergencia.</w:t>
+      </w:r>
+    </w:p>
+    <w:p/>
+    <w:p>
+      <w:pPr>
+        <w:pStyle w:val="ListParagraph"/>
+        <w:rPr>
+          <w:sz w:val="16"/>
+          <w:szCs w:val="16"/>
+        </w:rPr>
       </w:pPr>
       <w:proofErr w:type="gramStart"/>
       <w:r>
+        <w:rPr>
+          <w:sz w:val="16"/>
+          <w:szCs w:val="16"/>
+        </w:rPr>
         <w:t xml:space="preserve">{{ </w:t>
       </w:r>
       <w:proofErr w:type="spellStart"/>
       <w:r>
+        <w:rPr>
+          <w:sz w:val="16"/>
+          <w:szCs w:val="16"/>
+        </w:rPr>
         <w:t>table</w:t>
       </w:r>
       <w:proofErr w:type="gramEnd"/>
       <w:r>
+        <w:rPr>
+          <w:sz w:val="16"/>
+          <w:szCs w:val="16"/>
+        </w:rPr>
         <w:t>_components</w:t>
       </w:r>
       <w:proofErr w:type="spellEnd"/>
       <w:r>
+        <w:rPr>
+          <w:sz w:val="16"/>
+          <w:szCs w:val="16"/>
+        </w:rPr>
         <w:t xml:space="preserve"> }}</w:t>
+      </w:r>
+    </w:p>
+    <w:p>
+      <w:pPr>
+        <w:pStyle w:val="ListParagraph"/>
+        <w:rPr>
+          <w:rStyle w:val="SubtleReference"/>
+        </w:rPr>
+      </w:pPr>
+      <w:r>
+        <w:rPr>
+          <w:rStyle w:val="SubtleReference"/>
+        </w:rPr>
+        <w:t>Listado de componentes propuesta</w:t>
       </w:r>
     </w:p>
     <w:p>
@@ -2942,7 +3288,7 @@
           <w:szCs w:val="26"/>
         </w:rPr>
       </w:pPr>
-      <w:bookmarkStart w:id="12" w:name="_Toc165382158"/>
+      <w:bookmarkStart w:id="11" w:name="_Toc165382158"/>
       <w:r>
         <w:br w:type="page"/>
       </w:r>
@@ -2955,35 +3301,33 @@
         <w:lastRenderedPageBreak/>
         <w:t>Generación</w:t>
       </w:r>
+      <w:bookmarkEnd w:id="11"/>
+    </w:p>
+    <w:p>
+      <w:r>
+        <w:t xml:space="preserve">Con los datos de clima de </w:t>
+      </w:r>
+      <w:r>
+        <w:t>irradiación,</w:t>
+      </w:r>
+      <w:r>
+        <w:t xml:space="preserve"> además de la configuración de los </w:t>
+      </w:r>
+      <w:proofErr w:type="spellStart"/>
+      <w:r>
+        <w:t>equi</w:t>
+      </w:r>
+      <w:proofErr w:type="spellEnd"/>
+    </w:p>
+    <w:p>
+      <w:pPr>
+        <w:pStyle w:val="Heading3"/>
+      </w:pPr>
+      <w:bookmarkStart w:id="12" w:name="_Toc165382159"/>
+      <w:r>
+        <w:t>Por Módulo</w:t>
+      </w:r>
       <w:bookmarkEnd w:id="12"/>
-    </w:p>
-    <w:p>
-      <w:r>
-        <w:t xml:space="preserve">Con los datos de clima de </w:t>
-      </w:r>
-      <w:proofErr w:type="gramStart"/>
-      <w:r>
-        <w:t>irradiación ,</w:t>
-      </w:r>
-      <w:proofErr w:type="gramEnd"/>
-      <w:r>
-        <w:t xml:space="preserve"> además de la configuración de los </w:t>
-      </w:r>
-      <w:proofErr w:type="spellStart"/>
-      <w:r>
-        <w:t>equi</w:t>
-      </w:r>
-      <w:proofErr w:type="spellEnd"/>
-    </w:p>
-    <w:p>
-      <w:pPr>
-        <w:pStyle w:val="Heading3"/>
-      </w:pPr>
-      <w:bookmarkStart w:id="13" w:name="_Toc165382159"/>
-      <w:r>
-        <w:t>Por Módulo</w:t>
-      </w:r>
-      <w:bookmarkEnd w:id="13"/>
     </w:p>
     <w:p/>
     <w:p/>
@@ -2991,11 +3335,11 @@
       <w:pPr>
         <w:pStyle w:val="Heading3"/>
       </w:pPr>
-      <w:bookmarkStart w:id="14" w:name="_Toc165382160"/>
+      <w:bookmarkStart w:id="13" w:name="_Toc165382160"/>
       <w:r>
         <w:t>Global</w:t>
       </w:r>
-      <w:bookmarkEnd w:id="14"/>
+      <w:bookmarkEnd w:id="13"/>
     </w:p>
     <w:sectPr>
       <w:footerReference w:type="default" r:id="rId9"/>
@@ -3669,6 +4013,10 @@
   <w:style w:type="paragraph" w:default="1" w:styleId="Normal">
     <w:name w:val="Normal"/>
     <w:qFormat/>
+    <w:rsid w:val="00F34200"/>
+    <w:pPr>
+      <w:jc w:val="both"/>
+    </w:pPr>
   </w:style>
   <w:style w:type="paragraph" w:styleId="Heading1">
     <w:name w:val="heading 1"/>
@@ -4495,11 +4843,38 @@
     <w:basedOn w:val="Normal"/>
     <w:uiPriority w:val="34"/>
     <w:qFormat/>
-    <w:rsid w:val="00515387"/>
+    <w:rsid w:val="00D1348E"/>
     <w:pPr>
       <w:ind w:left="720"/>
       <w:contextualSpacing/>
+      <w:jc w:val="center"/>
     </w:pPr>
+    <w:rPr>
+      <w:rFonts w:ascii="Consolas" w:hAnsi="Consolas"/>
+      <w:sz w:val="20"/>
+    </w:rPr>
+  </w:style>
+  <w:style w:type="character" w:styleId="Strong">
+    <w:name w:val="Strong"/>
+    <w:basedOn w:val="DefaultParagraphFont"/>
+    <w:uiPriority w:val="22"/>
+    <w:qFormat/>
+    <w:rsid w:val="00346B1D"/>
+    <w:rPr>
+      <w:b/>
+      <w:bCs/>
+    </w:rPr>
+  </w:style>
+  <w:style w:type="character" w:styleId="SubtleReference">
+    <w:name w:val="Subtle Reference"/>
+    <w:basedOn w:val="DefaultParagraphFont"/>
+    <w:uiPriority w:val="31"/>
+    <w:qFormat/>
+    <w:rsid w:val="00346B1D"/>
+    <w:rPr>
+      <w:smallCaps/>
+      <w:color w:val="5A5A5A" w:themeColor="text1" w:themeTint="A5"/>
+    </w:rPr>
   </w:style>
 </w:styles>
 </file>

</xml_diff>

<commit_message>
agg plot temp and irr
</commit_message>
<xml_diff>
--- a/templates/memory_template.docx
+++ b/templates/memory_template.docx
@@ -238,6 +238,7 @@
             <w:r>
               <w:t xml:space="preserve">establecimiento </w:t>
             </w:r>
+            <w:proofErr w:type="gramStart"/>
             <w:r>
               <w:rPr>
                 <w:b/>
@@ -287,6 +288,7 @@
               </w:rPr>
               <w:t>name</w:t>
             </w:r>
+            <w:proofErr w:type="gramEnd"/>
             <w:r>
               <w:rPr>
                 <w:b/>
@@ -500,6 +502,7 @@
                 <w:lang w:val="en-US"/>
               </w:rPr>
             </w:pPr>
+            <w:proofErr w:type="gramStart"/>
             <w:r>
               <w:rPr>
                 <w:rStyle w:val="IntenseEmphasis"/>
@@ -549,7 +552,18 @@
                 <w:sz w:val="22"/>
                 <w:lang w:val="en-US"/>
               </w:rPr>
-              <w:t>ect_type</w:t>
+              <w:t>ect</w:t>
+            </w:r>
+            <w:proofErr w:type="gramEnd"/>
+            <w:r>
+              <w:rPr>
+                <w:rStyle w:val="IntenseEmphasis"/>
+                <w:i w:val="0"/>
+                <w:iCs w:val="0"/>
+                <w:sz w:val="22"/>
+                <w:lang w:val="en-US"/>
+              </w:rPr>
+              <w:t>_type</w:t>
             </w:r>
             <w:proofErr w:type="spellEnd"/>
             <w:r>
@@ -670,6 +684,7 @@
                 <w:sz w:val="22"/>
               </w:rPr>
             </w:pPr>
+            <w:proofErr w:type="gramStart"/>
             <w:r>
               <w:rPr>
                 <w:rStyle w:val="IntenseEmphasis"/>
@@ -696,7 +711,17 @@
                 <w:iCs w:val="0"/>
                 <w:sz w:val="22"/>
               </w:rPr>
-              <w:t>total_cost</w:t>
+              <w:t>total</w:t>
+            </w:r>
+            <w:proofErr w:type="gramEnd"/>
+            <w:r>
+              <w:rPr>
+                <w:rStyle w:val="IntenseEmphasis"/>
+                <w:i w:val="0"/>
+                <w:iCs w:val="0"/>
+                <w:sz w:val="22"/>
+              </w:rPr>
+              <w:t>_cost</w:t>
             </w:r>
             <w:proofErr w:type="spellEnd"/>
             <w:r>
@@ -755,6 +780,7 @@
                 <w:lang w:val="en-US"/>
               </w:rPr>
             </w:pPr>
+            <w:proofErr w:type="gramStart"/>
             <w:r>
               <w:rPr>
                 <w:rStyle w:val="IntenseEmphasis"/>
@@ -774,7 +800,18 @@
                 <w:sz w:val="22"/>
                 <w:lang w:val="en-US"/>
               </w:rPr>
-              <w:t>energy_production</w:t>
+              <w:t>energy</w:t>
+            </w:r>
+            <w:proofErr w:type="gramEnd"/>
+            <w:r>
+              <w:rPr>
+                <w:rStyle w:val="IntenseEmphasis"/>
+                <w:i w:val="0"/>
+                <w:iCs w:val="0"/>
+                <w:sz w:val="22"/>
+                <w:lang w:val="en-US"/>
+              </w:rPr>
+              <w:t>_production</w:t>
             </w:r>
             <w:proofErr w:type="spellEnd"/>
             <w:r>
@@ -827,6 +864,7 @@
                 <w:lang w:val="en-US"/>
               </w:rPr>
             </w:pPr>
+            <w:proofErr w:type="gramStart"/>
             <w:r>
               <w:rPr>
                 <w:rStyle w:val="IntenseEmphasis"/>
@@ -876,7 +914,18 @@
                 <w:sz w:val="22"/>
                 <w:lang w:val="en-US"/>
               </w:rPr>
-              <w:t>ual_benefits</w:t>
+              <w:t>ual</w:t>
+            </w:r>
+            <w:proofErr w:type="gramEnd"/>
+            <w:r>
+              <w:rPr>
+                <w:rStyle w:val="IntenseEmphasis"/>
+                <w:i w:val="0"/>
+                <w:iCs w:val="0"/>
+                <w:sz w:val="22"/>
+                <w:lang w:val="en-US"/>
+              </w:rPr>
+              <w:t>_benefits</w:t>
             </w:r>
             <w:proofErr w:type="spellEnd"/>
             <w:r>
@@ -937,6 +986,7 @@
                 <w:lang w:val="en-US"/>
               </w:rPr>
             </w:pPr>
+            <w:proofErr w:type="gramStart"/>
             <w:r>
               <w:rPr>
                 <w:rStyle w:val="IntenseEmphasis"/>
@@ -966,7 +1016,18 @@
                 <w:sz w:val="22"/>
                 <w:lang w:val="en-US"/>
               </w:rPr>
-              <w:t>emission_reduction</w:t>
+              <w:t>emission</w:t>
+            </w:r>
+            <w:proofErr w:type="gramEnd"/>
+            <w:r>
+              <w:rPr>
+                <w:rStyle w:val="IntenseEmphasis"/>
+                <w:i w:val="0"/>
+                <w:iCs w:val="0"/>
+                <w:sz w:val="22"/>
+                <w:lang w:val="en-US"/>
+              </w:rPr>
+              <w:t>_reduction</w:t>
             </w:r>
             <w:proofErr w:type="spellEnd"/>
             <w:r>
@@ -2234,11 +2295,19 @@
     <w:p/>
     <w:p>
       <w:r>
-        <w:t xml:space="preserve">El proyecto se emplaza en la comuna de {{ </w:t>
+        <w:t xml:space="preserve">El proyecto se emplaza en la comuna de </w:t>
+      </w:r>
+      <w:proofErr w:type="gramStart"/>
+      <w:r>
+        <w:t xml:space="preserve">{{ </w:t>
       </w:r>
       <w:proofErr w:type="spellStart"/>
       <w:r>
-        <w:t>project.building.</w:t>
+        <w:t>project</w:t>
+      </w:r>
+      <w:proofErr w:type="gramEnd"/>
+      <w:r>
+        <w:t>.building.</w:t>
       </w:r>
       <w:r>
         <w:t>city</w:t>
@@ -2294,6 +2363,7 @@
                 <w:bCs w:val="0"/>
               </w:rPr>
             </w:pPr>
+            <w:proofErr w:type="gramStart"/>
             <w:r>
               <w:rPr>
                 <w:b w:val="0"/>
@@ -2308,6 +2378,7 @@
               </w:rPr>
               <w:t>project.building.name</w:t>
             </w:r>
+            <w:proofErr w:type="gramEnd"/>
             <w:r>
               <w:rPr>
                 <w:b w:val="0"/>
@@ -2346,12 +2417,17 @@
               <w:pStyle w:val="NoSpacing"/>
               <w:cnfStyle w:val="000000100000" w:firstRow="0" w:lastRow="0" w:firstColumn="0" w:lastColumn="0" w:oddVBand="0" w:evenVBand="0" w:oddHBand="1" w:evenHBand="0" w:firstRowFirstColumn="0" w:firstRowLastColumn="0" w:lastRowFirstColumn="0" w:lastRowLastColumn="0"/>
             </w:pPr>
+            <w:proofErr w:type="gramStart"/>
             <w:r>
               <w:t xml:space="preserve">{{ </w:t>
             </w:r>
             <w:proofErr w:type="spellStart"/>
             <w:r>
-              <w:t>project.building.address</w:t>
+              <w:t>project</w:t>
+            </w:r>
+            <w:proofErr w:type="gramEnd"/>
+            <w:r>
+              <w:t>.building.address</w:t>
             </w:r>
             <w:proofErr w:type="spellEnd"/>
             <w:r>
@@ -2434,6 +2510,7 @@
                       <w:lang w:val="en-US"/>
                     </w:rPr>
                   </w:pPr>
+                  <w:proofErr w:type="gramStart"/>
                   <w:r>
                     <w:rPr>
                       <w:sz w:val="18"/>
@@ -2449,7 +2526,16 @@
                       <w:szCs w:val="18"/>
                       <w:lang w:val="en-US"/>
                     </w:rPr>
-                    <w:t>project.building.geolocation.latitude</w:t>
+                    <w:t>project</w:t>
+                  </w:r>
+                  <w:proofErr w:type="gramEnd"/>
+                  <w:r>
+                    <w:rPr>
+                      <w:sz w:val="18"/>
+                      <w:szCs w:val="18"/>
+                      <w:lang w:val="en-US"/>
+                    </w:rPr>
+                    <w:t>.building.geolocation.latitude</w:t>
                   </w:r>
                   <w:proofErr w:type="spellEnd"/>
                   <w:r>
@@ -2496,6 +2582,7 @@
                       <w:lang w:val="en-US"/>
                     </w:rPr>
                   </w:pPr>
+                  <w:proofErr w:type="gramStart"/>
                   <w:r>
                     <w:rPr>
                       <w:sz w:val="18"/>
@@ -2511,7 +2598,16 @@
                       <w:szCs w:val="18"/>
                       <w:lang w:val="en-US"/>
                     </w:rPr>
-                    <w:t>project.building.geolocation.longitude</w:t>
+                    <w:t>project</w:t>
+                  </w:r>
+                  <w:proofErr w:type="gramEnd"/>
+                  <w:r>
+                    <w:rPr>
+                      <w:sz w:val="18"/>
+                      <w:szCs w:val="18"/>
+                      <w:lang w:val="en-US"/>
+                    </w:rPr>
+                    <w:t>.building.geolocation.longitude</w:t>
                   </w:r>
                   <w:proofErr w:type="spellEnd"/>
                   <w:r>
@@ -2560,6 +2656,7 @@
                       <w:lang w:val="en-US"/>
                     </w:rPr>
                   </w:pPr>
+                  <w:proofErr w:type="gramStart"/>
                   <w:r>
                     <w:rPr>
                       <w:sz w:val="18"/>
@@ -2575,7 +2672,16 @@
                       <w:szCs w:val="18"/>
                       <w:lang w:val="en-US"/>
                     </w:rPr>
-                    <w:t>project.building.geolocation.altitude</w:t>
+                    <w:t>project</w:t>
+                  </w:r>
+                  <w:proofErr w:type="gramEnd"/>
+                  <w:r>
+                    <w:rPr>
+                      <w:sz w:val="18"/>
+                      <w:szCs w:val="18"/>
+                      <w:lang w:val="en-US"/>
+                    </w:rPr>
+                    <w:t>.building.geolocation.altitude</w:t>
                   </w:r>
                   <w:proofErr w:type="spellEnd"/>
                   <w:r>
@@ -2613,12 +2719,17 @@
       <w:pPr>
         <w:jc w:val="center"/>
       </w:pPr>
+      <w:proofErr w:type="gramStart"/>
       <w:r>
         <w:t xml:space="preserve">{{ </w:t>
       </w:r>
       <w:proofErr w:type="spellStart"/>
       <w:r>
-        <w:t>geolocation_map</w:t>
+        <w:t>geolocation</w:t>
+      </w:r>
+      <w:proofErr w:type="gramEnd"/>
+      <w:r>
+        <w:t>_map</w:t>
       </w:r>
       <w:proofErr w:type="spellEnd"/>
       <w:r>
@@ -2650,6 +2761,7 @@
       <w:r>
         <w:t xml:space="preserve">suficiente para emplazar </w:t>
       </w:r>
+      <w:proofErr w:type="gramStart"/>
       <w:r>
         <w:rPr>
           <w:rStyle w:val="Strong"/>
@@ -2661,7 +2773,14 @@
         <w:rPr>
           <w:rStyle w:val="Strong"/>
         </w:rPr>
-        <w:t>project.area</w:t>
+        <w:t>project</w:t>
+      </w:r>
+      <w:proofErr w:type="gramEnd"/>
+      <w:r>
+        <w:rPr>
+          <w:rStyle w:val="Strong"/>
+        </w:rPr>
+        <w:t>.area</w:t>
       </w:r>
       <w:proofErr w:type="spellEnd"/>
       <w:r>
@@ -2712,6 +2831,7 @@
       <w:r>
         <w:t xml:space="preserve">Actualmente </w:t>
       </w:r>
+      <w:proofErr w:type="gramStart"/>
       <w:r>
         <w:rPr>
           <w:rStyle w:val="Strong"/>
@@ -2728,7 +2848,14 @@
         <w:rPr>
           <w:rStyle w:val="Strong"/>
         </w:rPr>
-        <w:t>name }}</w:t>
+        <w:t>name</w:t>
+      </w:r>
+      <w:proofErr w:type="gramEnd"/>
+      <w:r>
+        <w:rPr>
+          <w:rStyle w:val="Strong"/>
+        </w:rPr>
+        <w:t xml:space="preserve"> }}</w:t>
       </w:r>
       <w:r>
         <w:t xml:space="preserve"> cuenta con suministro de energía eléctrica de red, y registra los siguiente consumos energéticos : </w:t>
@@ -2738,12 +2865,17 @@
       <w:pPr>
         <w:pStyle w:val="ListParagraph"/>
       </w:pPr>
+      <w:proofErr w:type="gramStart"/>
       <w:r>
         <w:t xml:space="preserve">{{ </w:t>
       </w:r>
       <w:proofErr w:type="spellStart"/>
       <w:r>
-        <w:t>table_base_consumptions</w:t>
+        <w:t>table</w:t>
+      </w:r>
+      <w:proofErr w:type="gramEnd"/>
+      <w:r>
+        <w:t>_base_consumptions</w:t>
       </w:r>
       <w:proofErr w:type="spellEnd"/>
       <w:r>
@@ -2825,6 +2957,7 @@
         </w:rPr>
         <w:t xml:space="preserve"> Consumo Mes </w:t>
       </w:r>
+      <w:proofErr w:type="gramStart"/>
       <w:r>
         <w:rPr>
           <w:rStyle w:val="SubtleReference"/>
@@ -2838,6 +2971,7 @@
         </w:rPr>
         <w:t xml:space="preserve"> }</w:t>
       </w:r>
+      <w:proofErr w:type="gramEnd"/>
       <w:r>
         <w:rPr>
           <w:rStyle w:val="SubtleReference"/>
@@ -2873,6 +3007,7 @@
       <w:r>
         <w:t xml:space="preserve">Con base a los registros se extrapola un consumo proyectado de </w:t>
       </w:r>
+      <w:proofErr w:type="gramStart"/>
       <w:r>
         <w:rPr>
           <w:rStyle w:val="Strong"/>
@@ -2884,7 +3019,14 @@
         <w:rPr>
           <w:rStyle w:val="Strong"/>
         </w:rPr>
-        <w:t>forecast_consumption</w:t>
+        <w:t>forecast</w:t>
+      </w:r>
+      <w:proofErr w:type="gramEnd"/>
+      <w:r>
+        <w:rPr>
+          <w:rStyle w:val="Strong"/>
+        </w:rPr>
+        <w:t>_consumption</w:t>
       </w:r>
       <w:proofErr w:type="spellEnd"/>
       <w:r>
@@ -2927,12 +3069,17 @@
       <w:pPr>
         <w:pStyle w:val="ListParagraph"/>
       </w:pPr>
+      <w:proofErr w:type="gramStart"/>
       <w:r>
         <w:t xml:space="preserve">{{ </w:t>
       </w:r>
       <w:proofErr w:type="spellStart"/>
       <w:r>
-        <w:t>table_forecast_consumptions</w:t>
+        <w:t>table</w:t>
+      </w:r>
+      <w:proofErr w:type="gramEnd"/>
+      <w:r>
+        <w:t>_forecast_consumptions</w:t>
       </w:r>
       <w:proofErr w:type="spellEnd"/>
       <w:r>
@@ -3263,7 +3410,7 @@
     </w:p>
     <w:p>
       <w:pPr>
-        <w:pStyle w:val="ListParagraph"/>
+        <w:jc w:val="center"/>
         <w:rPr>
           <w:rStyle w:val="SubtleReference"/>
         </w:rPr>
@@ -3273,10 +3420,10 @@
           <w:noProof/>
         </w:rPr>
         <w:drawing>
-          <wp:inline distT="0" distB="0" distL="0" distR="0" wp14:anchorId="46905EE5" wp14:editId="767E710A">
-            <wp:extent cx="5379720" cy="2193050"/>
-            <wp:effectExtent l="0" t="0" r="0" b="0"/>
-            <wp:docPr id="1879268319" name="Picture 3" descr="plot_irradiance"/>
+          <wp:inline distT="0" distB="0" distL="0" distR="0" wp14:anchorId="51F5D69F" wp14:editId="716A966F">
+            <wp:extent cx="5760000" cy="2010832"/>
+            <wp:effectExtent l="0" t="0" r="0" b="8890"/>
+            <wp:docPr id="825442461" name="Picture 2" descr="plot_irradiance"/>
             <wp:cNvGraphicFramePr>
               <a:graphicFrameLocks xmlns:a="http://schemas.openxmlformats.org/drawingml/2006/main" noChangeAspect="1"/>
             </wp:cNvGraphicFramePr>
@@ -3284,13 +3431,13 @@
               <a:graphicData uri="http://schemas.openxmlformats.org/drawingml/2006/picture">
                 <pic:pic xmlns:pic="http://schemas.openxmlformats.org/drawingml/2006/picture">
                   <pic:nvPicPr>
-                    <pic:cNvPr id="1879268319" name="Picture 3" descr="plot_irradiance"/>
+                    <pic:cNvPr id="825442461" name="Picture 2" descr="plot_irradiance"/>
                     <pic:cNvPicPr>
                       <a:picLocks noChangeAspect="1" noChangeArrowheads="1"/>
                     </pic:cNvPicPr>
                   </pic:nvPicPr>
                   <pic:blipFill>
-                    <a:blip r:embed="rId8">
+                    <a:blip r:embed="rId10">
                       <a:extLst>
                         <a:ext uri="{28A0092B-C50C-407E-A947-70E740481C1C}">
                           <a14:useLocalDpi xmlns:a14="http://schemas.microsoft.com/office/drawing/2010/main" val="0"/>
@@ -3305,7 +3452,7 @@
                   <pic:spPr bwMode="auto">
                     <a:xfrm>
                       <a:off x="0" y="0"/>
-                      <a:ext cx="5441119" cy="2218080"/>
+                      <a:ext cx="5760000" cy="2010832"/>
                     </a:xfrm>
                     <a:prstGeom prst="rect">
                       <a:avLst/>
@@ -3350,22 +3497,62 @@
     <w:p>
       <w:pPr>
         <w:jc w:val="center"/>
-      </w:pPr>
-      <w:proofErr w:type="gramStart"/>
-      <w:r>
-        <w:t xml:space="preserve">{{ </w:t>
-      </w:r>
-      <w:proofErr w:type="spellStart"/>
-      <w:r>
-        <w:t>graph</w:t>
-      </w:r>
-      <w:proofErr w:type="gramEnd"/>
-      <w:r>
-        <w:t>_temperature</w:t>
-      </w:r>
-      <w:proofErr w:type="spellEnd"/>
-      <w:r>
-        <w:t xml:space="preserve"> }}</w:t>
+        <w:rPr>
+          <w:noProof/>
+        </w:rPr>
+      </w:pPr>
+      <w:r>
+        <w:rPr>
+          <w:noProof/>
+        </w:rPr>
+        <w:drawing>
+          <wp:inline distT="0" distB="0" distL="0" distR="0" wp14:anchorId="0618D939" wp14:editId="194B1D38">
+            <wp:extent cx="5877876" cy="2160000"/>
+            <wp:effectExtent l="0" t="0" r="0" b="0"/>
+            <wp:docPr id="1308382314" name="Picture 1" descr="plot_temperature"/>
+            <wp:cNvGraphicFramePr>
+              <a:graphicFrameLocks xmlns:a="http://schemas.openxmlformats.org/drawingml/2006/main" noChangeAspect="1"/>
+            </wp:cNvGraphicFramePr>
+            <a:graphic xmlns:a="http://schemas.openxmlformats.org/drawingml/2006/main">
+              <a:graphicData uri="http://schemas.openxmlformats.org/drawingml/2006/picture">
+                <pic:pic xmlns:pic="http://schemas.openxmlformats.org/drawingml/2006/picture">
+                  <pic:nvPicPr>
+                    <pic:cNvPr id="1308382314" name="Picture 1" descr="plot_temperature"/>
+                    <pic:cNvPicPr>
+                      <a:picLocks noChangeAspect="1" noChangeArrowheads="1"/>
+                    </pic:cNvPicPr>
+                  </pic:nvPicPr>
+                  <pic:blipFill>
+                    <a:blip r:embed="rId11">
+                      <a:extLst>
+                        <a:ext uri="{28A0092B-C50C-407E-A947-70E740481C1C}">
+                          <a14:useLocalDpi xmlns:a14="http://schemas.microsoft.com/office/drawing/2010/main" val="0"/>
+                        </a:ext>
+                      </a:extLst>
+                    </a:blip>
+                    <a:srcRect/>
+                    <a:stretch>
+                      <a:fillRect/>
+                    </a:stretch>
+                  </pic:blipFill>
+                  <pic:spPr bwMode="auto">
+                    <a:xfrm>
+                      <a:off x="0" y="0"/>
+                      <a:ext cx="5877876" cy="2160000"/>
+                    </a:xfrm>
+                    <a:prstGeom prst="rect">
+                      <a:avLst/>
+                    </a:prstGeom>
+                    <a:noFill/>
+                    <a:ln>
+                      <a:noFill/>
+                    </a:ln>
+                  </pic:spPr>
+                </pic:pic>
+              </a:graphicData>
+            </a:graphic>
+          </wp:inline>
+        </w:drawing>
       </w:r>
     </w:p>
     <w:p>
@@ -3385,22 +3572,12 @@
     <w:p/>
     <w:p>
       <w:pPr>
-        <w:rPr>
-          <w:rFonts w:asciiTheme="majorHAnsi" w:eastAsiaTheme="majorEastAsia" w:hAnsiTheme="majorHAnsi" w:cstheme="majorBidi"/>
-          <w:color w:val="2F5496" w:themeColor="accent1" w:themeShade="BF"/>
-          <w:sz w:val="32"/>
-          <w:szCs w:val="32"/>
-        </w:rPr>
+        <w:pStyle w:val="Heading1"/>
       </w:pPr>
       <w:bookmarkStart w:id="9" w:name="_Toc165382156"/>
       <w:r>
         <w:br w:type="page"/>
       </w:r>
-    </w:p>
-    <w:p>
-      <w:pPr>
-        <w:pStyle w:val="Heading1"/>
-      </w:pPr>
       <w:r>
         <w:lastRenderedPageBreak/>
         <w:t>Generación</w:t>
@@ -3610,6 +3787,89 @@
           <w:rStyle w:val="SubtleReference"/>
         </w:rPr>
         <w:t>Listado de componentes propuesta</w:t>
+      </w:r>
+    </w:p>
+    <w:p>
+      <w:pPr>
+        <w:pStyle w:val="ListParagraph"/>
+        <w:rPr>
+          <w:rStyle w:val="SubtleReference"/>
+        </w:rPr>
+      </w:pPr>
+    </w:p>
+    <w:p>
+      <w:pPr>
+        <w:pStyle w:val="ListParagraph"/>
+        <w:rPr>
+          <w:rStyle w:val="SubtleReference"/>
+        </w:rPr>
+      </w:pPr>
+      <w:r>
+        <w:rPr>
+          <w:noProof/>
+        </w:rPr>
+        <w:drawing>
+          <wp:inline distT="0" distB="0" distL="0" distR="0" wp14:anchorId="12287A2B" wp14:editId="5EDD7D24">
+            <wp:extent cx="1952625" cy="1952625"/>
+            <wp:effectExtent l="0" t="0" r="9525" b="9525"/>
+            <wp:docPr id="1737321286" name="Picture 1" descr="plot_components"/>
+            <wp:cNvGraphicFramePr>
+              <a:graphicFrameLocks xmlns:a="http://schemas.openxmlformats.org/drawingml/2006/main" noChangeAspect="1"/>
+            </wp:cNvGraphicFramePr>
+            <a:graphic xmlns:a="http://schemas.openxmlformats.org/drawingml/2006/main">
+              <a:graphicData uri="http://schemas.openxmlformats.org/drawingml/2006/picture">
+                <pic:pic xmlns:pic="http://schemas.openxmlformats.org/drawingml/2006/picture">
+                  <pic:nvPicPr>
+                    <pic:cNvPr id="1737321286" name="Picture 1" descr="plot_components"/>
+                    <pic:cNvPicPr>
+                      <a:picLocks noChangeAspect="1" noChangeArrowheads="1"/>
+                    </pic:cNvPicPr>
+                  </pic:nvPicPr>
+                  <pic:blipFill>
+                    <a:blip r:embed="rId12">
+                      <a:extLst>
+                        <a:ext uri="{28A0092B-C50C-407E-A947-70E740481C1C}">
+                          <a14:useLocalDpi xmlns:a14="http://schemas.microsoft.com/office/drawing/2010/main" val="0"/>
+                        </a:ext>
+                      </a:extLst>
+                    </a:blip>
+                    <a:srcRect/>
+                    <a:stretch>
+                      <a:fillRect/>
+                    </a:stretch>
+                  </pic:blipFill>
+                  <pic:spPr bwMode="auto">
+                    <a:xfrm>
+                      <a:off x="0" y="0"/>
+                      <a:ext cx="1960002" cy="1960002"/>
+                    </a:xfrm>
+                    <a:prstGeom prst="rect">
+                      <a:avLst/>
+                    </a:prstGeom>
+                    <a:noFill/>
+                    <a:ln>
+                      <a:noFill/>
+                    </a:ln>
+                  </pic:spPr>
+                </pic:pic>
+              </a:graphicData>
+            </a:graphic>
+          </wp:inline>
+        </w:drawing>
+      </w:r>
+    </w:p>
+    <w:p>
+      <w:pPr>
+        <w:pStyle w:val="ListParagraph"/>
+        <w:rPr>
+          <w:rStyle w:val="SubtleReference"/>
+        </w:rPr>
+      </w:pPr>
+      <w:r>
+        <w:rPr>
+          <w:rStyle w:val="SubtleReference"/>
+        </w:rPr>
+        <w:t>distribución de costos del sistema</w:t>
       </w:r>
     </w:p>
     <w:p>
@@ -3663,7 +3923,7 @@
     </w:p>
     <w:p>
       <w:r>
-        <w:t xml:space="preserve">En consideración la propuesta desde el punto de vista de distribución energética de la producción esta se puede resumir en los puntos de una de mandad energética proyectada de </w:t>
+        <w:t xml:space="preserve">En consideración la propuesta desde el punto de vista de distribución energética de la producción esta se puede resumir en los puntos de una demanda energética proyectada de </w:t>
       </w:r>
       <w:proofErr w:type="gramStart"/>
       <w:r>
@@ -3675,7 +3935,7 @@
       </w:r>
       <w:proofErr w:type="gramEnd"/>
       <w:r>
-        <w:t>_consumptions</w:t>
+        <w:t>_consumption</w:t>
       </w:r>
       <w:proofErr w:type="spellEnd"/>
       <w:r>
@@ -3691,19 +3951,123 @@
       </w:r>
       <w:proofErr w:type="gramEnd"/>
       <w:r>
-        <w:t>_savings</w:t>
+        <w:t>_</w:t>
+      </w:r>
+      <w:r>
+        <w:t>production</w:t>
       </w:r>
       <w:proofErr w:type="spellEnd"/>
       <w:r>
-        <w:t xml:space="preserve"> }} se puede destinar al consumo interno, mientras que {{ </w:t>
+        <w:t xml:space="preserve"> }}</w:t>
+      </w:r>
+      <w:r>
+        <w:t xml:space="preserve">, de los cuales {{ </w:t>
       </w:r>
       <w:proofErr w:type="spellStart"/>
       <w:r>
+        <w:t>energy_savings</w:t>
+      </w:r>
+      <w:proofErr w:type="spellEnd"/>
+      <w:r>
+        <w:t xml:space="preserve"> }}</w:t>
+      </w:r>
+      <w:r>
+        <w:t xml:space="preserve"> se puede destinar al consumo interno</w:t>
+      </w:r>
+      <w:r>
+        <w:t>.</w:t>
+      </w:r>
+    </w:p>
+    <w:p>
+      <w:pPr>
+        <w:ind w:firstLine="708"/>
+      </w:pPr>
+      <w:r>
+        <w:t>M</w:t>
+      </w:r>
+      <w:r>
+        <w:t xml:space="preserve">ientras </w:t>
+      </w:r>
+      <w:r>
+        <w:t xml:space="preserve">por otro </w:t>
+      </w:r>
+      <w:proofErr w:type="gramStart"/>
+      <w:r>
+        <w:t xml:space="preserve">lado, </w:t>
+      </w:r>
+      <w:r>
+        <w:t xml:space="preserve"> {</w:t>
+      </w:r>
+      <w:proofErr w:type="gramEnd"/>
+      <w:r>
+        <w:t xml:space="preserve">{ </w:t>
+      </w:r>
+      <w:proofErr w:type="spellStart"/>
+      <w:r>
         <w:t>energy_netbilling</w:t>
       </w:r>
       <w:proofErr w:type="spellEnd"/>
       <w:r>
-        <w:t xml:space="preserve"> }} resultan excedentes que se puede utilizar para venta de energía a la red de distribución, generando ingresos extras, por ende, rentabilidad al sistema.</w:t>
+        <w:t xml:space="preserve"> }} </w:t>
+      </w:r>
+      <w:r>
+        <w:t>quedan como</w:t>
+      </w:r>
+      <w:r>
+        <w:t xml:space="preserve"> </w:t>
+      </w:r>
+      <w:r>
+        <w:rPr>
+          <w:b/>
+          <w:bCs/>
+        </w:rPr>
+        <w:t>excedentes</w:t>
+      </w:r>
+      <w:r>
+        <w:rPr>
+          <w:b/>
+          <w:bCs/>
+        </w:rPr>
+        <w:t xml:space="preserve"> energéticos</w:t>
+      </w:r>
+      <w:r>
+        <w:t>,</w:t>
+      </w:r>
+      <w:r>
+        <w:t xml:space="preserve"> que se puede</w:t>
+      </w:r>
+      <w:r>
+        <w:t>n</w:t>
+      </w:r>
+      <w:r>
+        <w:t xml:space="preserve"> </w:t>
+      </w:r>
+      <w:r>
+        <w:t>destinar</w:t>
+      </w:r>
+      <w:r>
+        <w:t xml:space="preserve"> </w:t>
+      </w:r>
+      <w:r>
+        <w:t>a la</w:t>
+      </w:r>
+      <w:r>
+        <w:t xml:space="preserve"> venta de energía </w:t>
+      </w:r>
+      <w:r>
+        <w:t>mediante la “generación distribuida”</w:t>
+      </w:r>
+      <w:r>
+        <w:t xml:space="preserve">, generando ingresos </w:t>
+      </w:r>
+      <w:r>
+        <w:t>adicionales</w:t>
+      </w:r>
+      <w:r>
+        <w:t xml:space="preserve">, </w:t>
+      </w:r>
+      <w:r>
+        <w:t>incrementando la rentabilidad del sistema.</w:t>
       </w:r>
     </w:p>
     <w:tbl>
@@ -3958,27 +4322,12 @@
       <w:pPr>
         <w:pStyle w:val="Heading3"/>
       </w:pPr>
-      <w:bookmarkStart w:id="12" w:name="_Toc165382159"/>
-      <w:r>
-        <w:t>Por Módulo</w:t>
-      </w:r>
-      <w:bookmarkEnd w:id="12"/>
-    </w:p>
-    <w:p/>
-    <w:p/>
-    <w:p>
-      <w:pPr>
-        <w:pStyle w:val="Heading3"/>
-      </w:pPr>
-      <w:bookmarkStart w:id="13" w:name="_Toc165382160"/>
-      <w:r>
-        <w:t>Global</w:t>
-      </w:r>
-      <w:bookmarkEnd w:id="13"/>
-    </w:p>
-    <w:p/>
+      <w:r>
+        <w:t>Rendimientos</w:t>
+      </w:r>
+    </w:p>
     <w:sectPr>
-      <w:footerReference w:type="default" r:id="rId10"/>
+      <w:footerReference w:type="default" r:id="rId13"/>
       <w:pgSz w:w="12240" w:h="15840"/>
       <w:pgMar w:top="1440" w:right="1440" w:bottom="1440" w:left="1440" w:header="708" w:footer="708" w:gutter="0"/>
       <w:cols w:space="708"/>

</xml_diff>

<commit_message>
energy components table and pie plot
</commit_message>
<xml_diff>
--- a/templates/memory_template.docx
+++ b/templates/memory_template.docx
@@ -24,7 +24,6 @@
           <w:lang w:val="en-US"/>
         </w:rPr>
       </w:pPr>
-      <w:proofErr w:type="gramStart"/>
       <w:r>
         <w:rPr>
           <w:lang w:val="en-US"/>
@@ -37,7 +36,6 @@
         </w:rPr>
         <w:t xml:space="preserve"> </w:t>
       </w:r>
-      <w:proofErr w:type="spellStart"/>
       <w:r>
         <w:rPr>
           <w:lang w:val="en-US"/>
@@ -56,14 +54,12 @@
         </w:rPr>
         <w:t>ect</w:t>
       </w:r>
-      <w:proofErr w:type="gramEnd"/>
       <w:r>
         <w:rPr>
           <w:lang w:val="en-US"/>
         </w:rPr>
         <w:t>.title</w:t>
       </w:r>
-      <w:proofErr w:type="spellEnd"/>
       <w:r>
         <w:rPr>
           <w:lang w:val="en-US"/>
@@ -90,7 +86,6 @@
         </w:rPr>
         <w:t>{{</w:t>
       </w:r>
-      <w:proofErr w:type="gramStart"/>
       <w:r>
         <w:rPr>
           <w:lang w:val="en-US"/>
@@ -107,57 +102,40 @@
         <w:rPr>
           <w:lang w:val="en-US"/>
         </w:rPr>
-        <w:t>}</w:t>
-      </w:r>
-      <w:proofErr w:type="gramEnd"/>
-      <w:r>
+        <w:t>}}</w:t>
+      </w:r>
+    </w:p>
+    <w:p>
+      <w:pPr>
+        <w:pStyle w:val="Subtitle"/>
         <w:rPr>
           <w:lang w:val="en-US"/>
         </w:rPr>
-        <w:t>}</w:t>
-      </w:r>
-    </w:p>
-    <w:p>
-      <w:pPr>
-        <w:pStyle w:val="Subtitle"/>
+      </w:pPr>
+      <w:r>
         <w:rPr>
           <w:lang w:val="en-US"/>
         </w:rPr>
-      </w:pPr>
-      <w:proofErr w:type="gramStart"/>
+        <w:t>{{</w:t>
+      </w:r>
       <w:r>
         <w:rPr>
           <w:lang w:val="en-US"/>
         </w:rPr>
-        <w:t>{{</w:t>
+        <w:t xml:space="preserve"> </w:t>
       </w:r>
       <w:r>
         <w:rPr>
           <w:lang w:val="en-US"/>
         </w:rPr>
-        <w:t xml:space="preserve"> </w:t>
-      </w:r>
-      <w:proofErr w:type="spellStart"/>
+        <w:t>project.building.</w:t>
+      </w:r>
       <w:r>
         <w:rPr>
           <w:lang w:val="en-US"/>
         </w:rPr>
-        <w:t>project</w:t>
-      </w:r>
-      <w:proofErr w:type="gramEnd"/>
-      <w:r>
-        <w:rPr>
-          <w:lang w:val="en-US"/>
-        </w:rPr>
-        <w:t>.building.</w:t>
-      </w:r>
-      <w:r>
-        <w:rPr>
-          <w:lang w:val="en-US"/>
-        </w:rPr>
         <w:t>city</w:t>
       </w:r>
-      <w:proofErr w:type="spellEnd"/>
       <w:r>
         <w:rPr>
           <w:lang w:val="en-US"/>
@@ -238,7 +216,6 @@
             <w:r>
               <w:t xml:space="preserve">establecimiento </w:t>
             </w:r>
-            <w:proofErr w:type="gramStart"/>
             <w:r>
               <w:rPr>
                 <w:b/>
@@ -288,7 +265,6 @@
               </w:rPr>
               <w:t>name</w:t>
             </w:r>
-            <w:proofErr w:type="gramEnd"/>
             <w:r>
               <w:rPr>
                 <w:b/>
@@ -326,7 +302,6 @@
               </w:rPr>
               <w:t xml:space="preserve"> </w:t>
             </w:r>
-            <w:proofErr w:type="spellStart"/>
             <w:r>
               <w:rPr>
                 <w:b/>
@@ -341,7 +316,6 @@
               </w:rPr>
               <w:t>city</w:t>
             </w:r>
-            <w:proofErr w:type="spellEnd"/>
             <w:r>
               <w:rPr>
                 <w:b/>
@@ -367,23 +341,7 @@
                 <w:b/>
                 <w:bCs/>
               </w:rPr>
-              <w:t xml:space="preserve">{{ </w:t>
-            </w:r>
-            <w:proofErr w:type="spellStart"/>
-            <w:r>
-              <w:rPr>
-                <w:b/>
-                <w:bCs/>
-              </w:rPr>
-              <w:t>energy_production</w:t>
-            </w:r>
-            <w:proofErr w:type="spellEnd"/>
-            <w:r>
-              <w:rPr>
-                <w:b/>
-                <w:bCs/>
-              </w:rPr>
-              <w:t xml:space="preserve"> }}</w:t>
+              <w:t>{{ energy_production }}</w:t>
             </w:r>
             <w:r>
               <w:t xml:space="preserve">. </w:t>
@@ -502,7 +460,6 @@
                 <w:lang w:val="en-US"/>
               </w:rPr>
             </w:pPr>
-            <w:proofErr w:type="gramStart"/>
             <w:r>
               <w:rPr>
                 <w:rStyle w:val="IntenseEmphasis"/>
@@ -523,7 +480,6 @@
               </w:rPr>
               <w:t xml:space="preserve"> </w:t>
             </w:r>
-            <w:proofErr w:type="spellStart"/>
             <w:r>
               <w:rPr>
                 <w:rStyle w:val="IntenseEmphasis"/>
@@ -552,9 +508,8 @@
                 <w:sz w:val="22"/>
                 <w:lang w:val="en-US"/>
               </w:rPr>
-              <w:t>ect</w:t>
-            </w:r>
-            <w:proofErr w:type="gramEnd"/>
+              <w:t>ect_type</w:t>
+            </w:r>
             <w:r>
               <w:rPr>
                 <w:rStyle w:val="IntenseEmphasis"/>
@@ -563,9 +518,8 @@
                 <w:sz w:val="22"/>
                 <w:lang w:val="en-US"/>
               </w:rPr>
-              <w:t>_type</w:t>
-            </w:r>
-            <w:proofErr w:type="spellEnd"/>
+              <w:t xml:space="preserve"> </w:t>
+            </w:r>
             <w:r>
               <w:rPr>
                 <w:rStyle w:val="IntenseEmphasis"/>
@@ -574,7 +528,7 @@
                 <w:sz w:val="22"/>
                 <w:lang w:val="en-US"/>
               </w:rPr>
-              <w:t xml:space="preserve"> </w:t>
+              <w:t>}} {{</w:t>
             </w:r>
             <w:r>
               <w:rPr>
@@ -584,7 +538,7 @@
                 <w:sz w:val="22"/>
                 <w:lang w:val="en-US"/>
               </w:rPr>
-              <w:t>}} {{</w:t>
+              <w:t xml:space="preserve"> </w:t>
             </w:r>
             <w:r>
               <w:rPr>
@@ -594,9 +548,8 @@
                 <w:sz w:val="22"/>
                 <w:lang w:val="en-US"/>
               </w:rPr>
-              <w:t xml:space="preserve"> </w:t>
-            </w:r>
-            <w:proofErr w:type="spellStart"/>
+              <w:t>pro</w:t>
+            </w:r>
             <w:r>
               <w:rPr>
                 <w:rStyle w:val="IntenseEmphasis"/>
@@ -605,7 +558,7 @@
                 <w:sz w:val="22"/>
                 <w:lang w:val="en-US"/>
               </w:rPr>
-              <w:t>pro</w:t>
+              <w:t>j</w:t>
             </w:r>
             <w:r>
               <w:rPr>
@@ -615,19 +568,8 @@
                 <w:sz w:val="22"/>
                 <w:lang w:val="en-US"/>
               </w:rPr>
-              <w:t>j</w:t>
-            </w:r>
-            <w:r>
-              <w:rPr>
-                <w:rStyle w:val="IntenseEmphasis"/>
-                <w:i w:val="0"/>
-                <w:iCs w:val="0"/>
-                <w:sz w:val="22"/>
-                <w:lang w:val="en-US"/>
-              </w:rPr>
               <w:t>ect_size</w:t>
             </w:r>
-            <w:proofErr w:type="spellEnd"/>
             <w:r>
               <w:rPr>
                 <w:rStyle w:val="IntenseEmphasis"/>
@@ -684,7 +626,6 @@
                 <w:sz w:val="22"/>
               </w:rPr>
             </w:pPr>
-            <w:proofErr w:type="gramStart"/>
             <w:r>
               <w:rPr>
                 <w:rStyle w:val="IntenseEmphasis"/>
@@ -703,7 +644,6 @@
               </w:rPr>
               <w:t xml:space="preserve"> </w:t>
             </w:r>
-            <w:proofErr w:type="spellStart"/>
             <w:r>
               <w:rPr>
                 <w:rStyle w:val="IntenseEmphasis"/>
@@ -711,19 +651,8 @@
                 <w:iCs w:val="0"/>
                 <w:sz w:val="22"/>
               </w:rPr>
-              <w:t>total</w:t>
-            </w:r>
-            <w:proofErr w:type="gramEnd"/>
-            <w:r>
-              <w:rPr>
-                <w:rStyle w:val="IntenseEmphasis"/>
-                <w:i w:val="0"/>
-                <w:iCs w:val="0"/>
-                <w:sz w:val="22"/>
-              </w:rPr>
-              <w:t>_cost</w:t>
-            </w:r>
-            <w:proofErr w:type="spellEnd"/>
+              <w:t>total_cost</w:t>
+            </w:r>
             <w:r>
               <w:rPr>
                 <w:rStyle w:val="IntenseEmphasis"/>
@@ -780,7 +709,6 @@
                 <w:lang w:val="en-US"/>
               </w:rPr>
             </w:pPr>
-            <w:proofErr w:type="gramStart"/>
             <w:r>
               <w:rPr>
                 <w:rStyle w:val="IntenseEmphasis"/>
@@ -789,40 +717,7 @@
                 <w:sz w:val="22"/>
                 <w:lang w:val="en-US"/>
               </w:rPr>
-              <w:t xml:space="preserve">{{ </w:t>
-            </w:r>
-            <w:proofErr w:type="spellStart"/>
-            <w:r>
-              <w:rPr>
-                <w:rStyle w:val="IntenseEmphasis"/>
-                <w:i w:val="0"/>
-                <w:iCs w:val="0"/>
-                <w:sz w:val="22"/>
-                <w:lang w:val="en-US"/>
-              </w:rPr>
-              <w:t>energy</w:t>
-            </w:r>
-            <w:proofErr w:type="gramEnd"/>
-            <w:r>
-              <w:rPr>
-                <w:rStyle w:val="IntenseEmphasis"/>
-                <w:i w:val="0"/>
-                <w:iCs w:val="0"/>
-                <w:sz w:val="22"/>
-                <w:lang w:val="en-US"/>
-              </w:rPr>
-              <w:t>_production</w:t>
-            </w:r>
-            <w:proofErr w:type="spellEnd"/>
-            <w:r>
-              <w:rPr>
-                <w:rStyle w:val="IntenseEmphasis"/>
-                <w:i w:val="0"/>
-                <w:iCs w:val="0"/>
-                <w:sz w:val="22"/>
-                <w:lang w:val="en-US"/>
-              </w:rPr>
-              <w:t xml:space="preserve"> }}</w:t>
+              <w:t>{{ energy_production }}</w:t>
             </w:r>
           </w:p>
         </w:tc>
@@ -864,7 +759,6 @@
                 <w:lang w:val="en-US"/>
               </w:rPr>
             </w:pPr>
-            <w:proofErr w:type="gramStart"/>
             <w:r>
               <w:rPr>
                 <w:rStyle w:val="IntenseEmphasis"/>
@@ -885,7 +779,6 @@
               </w:rPr>
               <w:t xml:space="preserve"> </w:t>
             </w:r>
-            <w:proofErr w:type="spellStart"/>
             <w:r>
               <w:rPr>
                 <w:rStyle w:val="IntenseEmphasis"/>
@@ -914,20 +807,8 @@
                 <w:sz w:val="22"/>
                 <w:lang w:val="en-US"/>
               </w:rPr>
-              <w:t>ual</w:t>
-            </w:r>
-            <w:proofErr w:type="gramEnd"/>
-            <w:r>
-              <w:rPr>
-                <w:rStyle w:val="IntenseEmphasis"/>
-                <w:i w:val="0"/>
-                <w:iCs w:val="0"/>
-                <w:sz w:val="22"/>
-                <w:lang w:val="en-US"/>
-              </w:rPr>
-              <w:t>_benefits</w:t>
-            </w:r>
-            <w:proofErr w:type="spellEnd"/>
+              <w:t>ual_benefits</w:t>
+            </w:r>
             <w:r>
               <w:rPr>
                 <w:rStyle w:val="IntenseEmphasis"/>
@@ -986,7 +867,6 @@
                 <w:lang w:val="en-US"/>
               </w:rPr>
             </w:pPr>
-            <w:proofErr w:type="gramStart"/>
             <w:r>
               <w:rPr>
                 <w:rStyle w:val="IntenseEmphasis"/>
@@ -1007,7 +887,6 @@
               </w:rPr>
               <w:t xml:space="preserve"> </w:t>
             </w:r>
-            <w:proofErr w:type="spellStart"/>
             <w:r>
               <w:rPr>
                 <w:rStyle w:val="IntenseEmphasis"/>
@@ -1016,9 +895,8 @@
                 <w:sz w:val="22"/>
                 <w:lang w:val="en-US"/>
               </w:rPr>
-              <w:t>emission</w:t>
-            </w:r>
-            <w:proofErr w:type="gramEnd"/>
+              <w:t>emission_reduction</w:t>
+            </w:r>
             <w:r>
               <w:rPr>
                 <w:rStyle w:val="IntenseEmphasis"/>
@@ -1027,9 +905,8 @@
                 <w:sz w:val="22"/>
                 <w:lang w:val="en-US"/>
               </w:rPr>
-              <w:t>_reduction</w:t>
-            </w:r>
-            <w:proofErr w:type="spellEnd"/>
+              <w:t xml:space="preserve"> </w:t>
+            </w:r>
             <w:r>
               <w:rPr>
                 <w:rStyle w:val="IntenseEmphasis"/>
@@ -1038,16 +915,6 @@
                 <w:sz w:val="22"/>
                 <w:lang w:val="en-US"/>
               </w:rPr>
-              <w:t xml:space="preserve"> </w:t>
-            </w:r>
-            <w:r>
-              <w:rPr>
-                <w:rStyle w:val="IntenseEmphasis"/>
-                <w:i w:val="0"/>
-                <w:iCs w:val="0"/>
-                <w:sz w:val="22"/>
-                <w:lang w:val="en-US"/>
-              </w:rPr>
               <w:t>}}</w:t>
             </w:r>
           </w:p>
@@ -1082,7 +949,6 @@
         </w:rPr>
       </w:pPr>
       <w:bookmarkStart w:id="2" w:name="_Toc165382148"/>
-      <w:proofErr w:type="spellStart"/>
       <w:r>
         <w:rPr>
           <w:lang w:val="en-US"/>
@@ -1091,7 +957,6 @@
         <w:t>Contenido</w:t>
       </w:r>
       <w:bookmarkEnd w:id="2"/>
-      <w:proofErr w:type="spellEnd"/>
     </w:p>
     <w:sdt>
       <w:sdtPr>
@@ -2295,26 +2160,13 @@
     <w:p/>
     <w:p>
       <w:r>
-        <w:t xml:space="preserve">El proyecto se emplaza en la comuna de </w:t>
-      </w:r>
-      <w:proofErr w:type="gramStart"/>
-      <w:r>
-        <w:t xml:space="preserve">{{ </w:t>
-      </w:r>
-      <w:proofErr w:type="spellStart"/>
-      <w:r>
-        <w:t>project</w:t>
-      </w:r>
-      <w:proofErr w:type="gramEnd"/>
-      <w:r>
-        <w:t>.building.</w:t>
-      </w:r>
-      <w:r>
-        <w:t>city</w:t>
-      </w:r>
-      <w:proofErr w:type="spellEnd"/>
-      <w:r>
-        <w:t xml:space="preserve"> }}</w:t>
+        <w:t xml:space="preserve">El proyecto se emplaza en la comuna de {{ </w:t>
+      </w:r>
+      <w:r>
+        <w:t>project.building.</w:t>
+      </w:r>
+      <w:r>
+        <w:t>city }}</w:t>
       </w:r>
       <w:r>
         <w:t>, en consideración se tabulan las siguientes especificaciones de la localización :</w:t>
@@ -2363,7 +2215,6 @@
                 <w:bCs w:val="0"/>
               </w:rPr>
             </w:pPr>
-            <w:proofErr w:type="gramStart"/>
             <w:r>
               <w:rPr>
                 <w:b w:val="0"/>
@@ -2378,7 +2229,6 @@
               </w:rPr>
               <w:t>project.building.name</w:t>
             </w:r>
-            <w:proofErr w:type="gramEnd"/>
             <w:r>
               <w:rPr>
                 <w:b w:val="0"/>
@@ -2417,19 +2267,12 @@
               <w:pStyle w:val="NoSpacing"/>
               <w:cnfStyle w:val="000000100000" w:firstRow="0" w:lastRow="0" w:firstColumn="0" w:lastColumn="0" w:oddVBand="0" w:evenVBand="0" w:oddHBand="1" w:evenHBand="0" w:firstRowFirstColumn="0" w:firstRowLastColumn="0" w:lastRowFirstColumn="0" w:lastRowLastColumn="0"/>
             </w:pPr>
-            <w:proofErr w:type="gramStart"/>
             <w:r>
               <w:t xml:space="preserve">{{ </w:t>
             </w:r>
-            <w:proofErr w:type="spellStart"/>
-            <w:r>
-              <w:t>project</w:t>
-            </w:r>
-            <w:proofErr w:type="gramEnd"/>
-            <w:r>
-              <w:t>.building.address</w:t>
-            </w:r>
-            <w:proofErr w:type="spellEnd"/>
+            <w:r>
+              <w:t>project.building.address</w:t>
+            </w:r>
             <w:r>
               <w:t xml:space="preserve"> }}</w:t>
             </w:r>
@@ -2487,14 +2330,12 @@
                       <w:lang w:val="en-US"/>
                     </w:rPr>
                   </w:pPr>
-                  <w:proofErr w:type="spellStart"/>
                   <w:r>
                     <w:rPr>
                       <w:lang w:val="en-US"/>
                     </w:rPr>
                     <w:t>lat</w:t>
                   </w:r>
-                  <w:proofErr w:type="spellEnd"/>
                 </w:p>
               </w:tc>
               <w:tc>
@@ -2510,41 +2351,13 @@
                       <w:lang w:val="en-US"/>
                     </w:rPr>
                   </w:pPr>
-                  <w:proofErr w:type="gramStart"/>
                   <w:r>
                     <w:rPr>
                       <w:sz w:val="18"/>
                       <w:szCs w:val="18"/>
                       <w:lang w:val="en-US"/>
                     </w:rPr>
-                    <w:t xml:space="preserve">{{ </w:t>
-                  </w:r>
-                  <w:proofErr w:type="spellStart"/>
-                  <w:r>
-                    <w:rPr>
-                      <w:sz w:val="18"/>
-                      <w:szCs w:val="18"/>
-                      <w:lang w:val="en-US"/>
-                    </w:rPr>
-                    <w:t>project</w:t>
-                  </w:r>
-                  <w:proofErr w:type="gramEnd"/>
-                  <w:r>
-                    <w:rPr>
-                      <w:sz w:val="18"/>
-                      <w:szCs w:val="18"/>
-                      <w:lang w:val="en-US"/>
-                    </w:rPr>
-                    <w:t>.building.geolocation.latitude</w:t>
-                  </w:r>
-                  <w:proofErr w:type="spellEnd"/>
-                  <w:r>
-                    <w:rPr>
-                      <w:sz w:val="18"/>
-                      <w:szCs w:val="18"/>
-                      <w:lang w:val="en-US"/>
-                    </w:rPr>
-                    <w:t xml:space="preserve"> }}</w:t>
+                    <w:t>{{ project.building.geolocation.latitude }}</w:t>
                   </w:r>
                 </w:p>
               </w:tc>
@@ -2582,41 +2395,13 @@
                       <w:lang w:val="en-US"/>
                     </w:rPr>
                   </w:pPr>
-                  <w:proofErr w:type="gramStart"/>
                   <w:r>
                     <w:rPr>
                       <w:sz w:val="18"/>
                       <w:szCs w:val="18"/>
                       <w:lang w:val="en-US"/>
                     </w:rPr>
-                    <w:t xml:space="preserve">{{ </w:t>
-                  </w:r>
-                  <w:proofErr w:type="spellStart"/>
-                  <w:r>
-                    <w:rPr>
-                      <w:sz w:val="18"/>
-                      <w:szCs w:val="18"/>
-                      <w:lang w:val="en-US"/>
-                    </w:rPr>
-                    <w:t>project</w:t>
-                  </w:r>
-                  <w:proofErr w:type="gramEnd"/>
-                  <w:r>
-                    <w:rPr>
-                      <w:sz w:val="18"/>
-                      <w:szCs w:val="18"/>
-                      <w:lang w:val="en-US"/>
-                    </w:rPr>
-                    <w:t>.building.geolocation.longitude</w:t>
-                  </w:r>
-                  <w:proofErr w:type="spellEnd"/>
-                  <w:r>
-                    <w:rPr>
-                      <w:sz w:val="18"/>
-                      <w:szCs w:val="18"/>
-                      <w:lang w:val="en-US"/>
-                    </w:rPr>
-                    <w:t xml:space="preserve"> }}</w:t>
+                    <w:t>{{ project.building.geolocation.longitude }}</w:t>
                   </w:r>
                 </w:p>
               </w:tc>
@@ -2633,14 +2418,12 @@
                       <w:lang w:val="en-US"/>
                     </w:rPr>
                   </w:pPr>
-                  <w:proofErr w:type="spellStart"/>
                   <w:r>
                     <w:rPr>
                       <w:lang w:val="en-US"/>
                     </w:rPr>
                     <w:t>msnm</w:t>
                   </w:r>
-                  <w:proofErr w:type="spellEnd"/>
                 </w:p>
               </w:tc>
               <w:tc>
@@ -2656,41 +2439,13 @@
                       <w:lang w:val="en-US"/>
                     </w:rPr>
                   </w:pPr>
-                  <w:proofErr w:type="gramStart"/>
                   <w:r>
                     <w:rPr>
                       <w:sz w:val="18"/>
                       <w:szCs w:val="18"/>
                       <w:lang w:val="en-US"/>
                     </w:rPr>
-                    <w:t xml:space="preserve">{{ </w:t>
-                  </w:r>
-                  <w:proofErr w:type="spellStart"/>
-                  <w:r>
-                    <w:rPr>
-                      <w:sz w:val="18"/>
-                      <w:szCs w:val="18"/>
-                      <w:lang w:val="en-US"/>
-                    </w:rPr>
-                    <w:t>project</w:t>
-                  </w:r>
-                  <w:proofErr w:type="gramEnd"/>
-                  <w:r>
-                    <w:rPr>
-                      <w:sz w:val="18"/>
-                      <w:szCs w:val="18"/>
-                      <w:lang w:val="en-US"/>
-                    </w:rPr>
-                    <w:t>.building.geolocation.altitude</w:t>
-                  </w:r>
-                  <w:proofErr w:type="spellEnd"/>
-                  <w:r>
-                    <w:rPr>
-                      <w:sz w:val="18"/>
-                      <w:szCs w:val="18"/>
-                      <w:lang w:val="en-US"/>
-                    </w:rPr>
-                    <w:t xml:space="preserve"> }} m.</w:t>
+                    <w:t>{{ project.building.geolocation.altitude }} m.</w:t>
                   </w:r>
                 </w:p>
               </w:tc>
@@ -2719,19 +2474,12 @@
       <w:pPr>
         <w:jc w:val="center"/>
       </w:pPr>
-      <w:proofErr w:type="gramStart"/>
       <w:r>
         <w:t xml:space="preserve">{{ </w:t>
       </w:r>
-      <w:proofErr w:type="spellStart"/>
-      <w:r>
-        <w:t>geolocation</w:t>
-      </w:r>
-      <w:proofErr w:type="gramEnd"/>
-      <w:r>
-        <w:t>_map</w:t>
-      </w:r>
-      <w:proofErr w:type="spellEnd"/>
+      <w:r>
+        <w:t>geolocation_map</w:t>
+      </w:r>
       <w:r>
         <w:t xml:space="preserve"> }}</w:t>
       </w:r>
@@ -2761,28 +2509,18 @@
       <w:r>
         <w:t xml:space="preserve">suficiente para emplazar </w:t>
       </w:r>
-      <w:proofErr w:type="gramStart"/>
       <w:r>
         <w:rPr>
           <w:rStyle w:val="Strong"/>
         </w:rPr>
         <w:t xml:space="preserve">{{ </w:t>
       </w:r>
-      <w:proofErr w:type="spellStart"/>
       <w:r>
         <w:rPr>
           <w:rStyle w:val="Strong"/>
         </w:rPr>
-        <w:t>project</w:t>
-      </w:r>
-      <w:proofErr w:type="gramEnd"/>
-      <w:r>
-        <w:rPr>
-          <w:rStyle w:val="Strong"/>
-        </w:rPr>
-        <w:t>.area</w:t>
-      </w:r>
-      <w:proofErr w:type="spellEnd"/>
+        <w:t>project.area</w:t>
+      </w:r>
       <w:r>
         <w:rPr>
           <w:rStyle w:val="Strong"/>
@@ -2809,10 +2547,25 @@
     <w:p/>
     <w:p>
       <w:pPr>
+        <w:jc w:val="left"/>
+        <w:rPr>
+          <w:rFonts w:asciiTheme="majorHAnsi" w:eastAsiaTheme="majorEastAsia" w:hAnsiTheme="majorHAnsi" w:cstheme="majorBidi"/>
+          <w:color w:val="2F5496" w:themeColor="accent1" w:themeShade="BF"/>
+          <w:sz w:val="32"/>
+          <w:szCs w:val="32"/>
+        </w:rPr>
+      </w:pPr>
+      <w:bookmarkStart w:id="4" w:name="_Toc165382150"/>
+      <w:r>
+        <w:br w:type="page"/>
+      </w:r>
+    </w:p>
+    <w:p>
+      <w:pPr>
         <w:pStyle w:val="Heading1"/>
       </w:pPr>
-      <w:bookmarkStart w:id="4" w:name="_Toc165382150"/>
-      <w:r>
+      <w:r>
+        <w:lastRenderedPageBreak/>
         <w:t>Consumos</w:t>
       </w:r>
       <w:bookmarkEnd w:id="4"/>
@@ -2831,7 +2584,6 @@
       <w:r>
         <w:t xml:space="preserve">Actualmente </w:t>
       </w:r>
-      <w:proofErr w:type="gramStart"/>
       <w:r>
         <w:rPr>
           <w:rStyle w:val="Strong"/>
@@ -2848,14 +2600,7 @@
         <w:rPr>
           <w:rStyle w:val="Strong"/>
         </w:rPr>
-        <w:t>name</w:t>
-      </w:r>
-      <w:proofErr w:type="gramEnd"/>
-      <w:r>
-        <w:rPr>
-          <w:rStyle w:val="Strong"/>
-        </w:rPr>
-        <w:t xml:space="preserve"> }}</w:t>
+        <w:t>name }}</w:t>
       </w:r>
       <w:r>
         <w:t xml:space="preserve"> cuenta con suministro de energía eléctrica de red, y registra los siguiente consumos energéticos : </w:t>
@@ -2865,21 +2610,8 @@
       <w:pPr>
         <w:pStyle w:val="ListParagraph"/>
       </w:pPr>
-      <w:proofErr w:type="gramStart"/>
-      <w:r>
-        <w:t xml:space="preserve">{{ </w:t>
-      </w:r>
-      <w:proofErr w:type="spellStart"/>
-      <w:r>
-        <w:t>table</w:t>
-      </w:r>
-      <w:proofErr w:type="gramEnd"/>
-      <w:r>
-        <w:t>_base_consumptions</w:t>
-      </w:r>
-      <w:proofErr w:type="spellEnd"/>
-      <w:r>
-        <w:t xml:space="preserve"> }}</w:t>
+      <w:r>
+        <w:t>{{ table_base_consumptions }}</w:t>
       </w:r>
     </w:p>
     <w:p>
@@ -2957,7 +2689,6 @@
         </w:rPr>
         <w:t xml:space="preserve"> Consumo Mes </w:t>
       </w:r>
-      <w:proofErr w:type="gramStart"/>
       <w:r>
         <w:rPr>
           <w:rStyle w:val="SubtleReference"/>
@@ -2971,7 +2702,6 @@
         </w:rPr>
         <w:t xml:space="preserve"> }</w:t>
       </w:r>
-      <w:proofErr w:type="gramEnd"/>
       <w:r>
         <w:rPr>
           <w:rStyle w:val="SubtleReference"/>
@@ -3007,59 +2737,23 @@
       <w:r>
         <w:t xml:space="preserve">Con base a los registros se extrapola un consumo proyectado de </w:t>
       </w:r>
-      <w:proofErr w:type="gramStart"/>
       <w:r>
         <w:rPr>
           <w:rStyle w:val="Strong"/>
         </w:rPr>
-        <w:t xml:space="preserve">{{ </w:t>
-      </w:r>
-      <w:proofErr w:type="spellStart"/>
+        <w:t>{{ forecast_consumption }}</w:t>
+      </w:r>
+      <w:r>
+        <w:t xml:space="preserve"> </w:t>
+      </w:r>
+      <w:r>
+        <w:t xml:space="preserve">, con un incremento proyectado de </w:t>
+      </w:r>
       <w:r>
         <w:rPr>
           <w:rStyle w:val="Strong"/>
         </w:rPr>
-        <w:t>forecast</w:t>
-      </w:r>
-      <w:proofErr w:type="gramEnd"/>
-      <w:r>
-        <w:rPr>
-          <w:rStyle w:val="Strong"/>
-        </w:rPr>
-        <w:t>_consumption</w:t>
-      </w:r>
-      <w:proofErr w:type="spellEnd"/>
-      <w:r>
-        <w:rPr>
-          <w:rStyle w:val="Strong"/>
-        </w:rPr>
-        <w:t xml:space="preserve"> }}</w:t>
-      </w:r>
-      <w:r>
-        <w:t xml:space="preserve"> </w:t>
-      </w:r>
-      <w:r>
-        <w:t xml:space="preserve">, con un incremento proyectado de </w:t>
-      </w:r>
-      <w:r>
-        <w:rPr>
-          <w:rStyle w:val="Strong"/>
-        </w:rPr>
-        <w:t xml:space="preserve">{{ </w:t>
-      </w:r>
-      <w:proofErr w:type="spellStart"/>
-      <w:r>
-        <w:rPr>
-          <w:rStyle w:val="Strong"/>
-        </w:rPr>
-        <w:t>cost_increment</w:t>
-      </w:r>
-      <w:proofErr w:type="spellEnd"/>
-      <w:r>
-        <w:rPr>
-          <w:rStyle w:val="Strong"/>
-        </w:rPr>
-        <w:t xml:space="preserve"> }}%</w:t>
+        <w:t>{{ cost_increment }}</w:t>
       </w:r>
       <w:r>
         <w:t xml:space="preserve"> para el primer año de ejecución del proyecto, con el siguiente detalle:</w:t>
@@ -3069,21 +2763,8 @@
       <w:pPr>
         <w:pStyle w:val="ListParagraph"/>
       </w:pPr>
-      <w:proofErr w:type="gramStart"/>
-      <w:r>
-        <w:t xml:space="preserve">{{ </w:t>
-      </w:r>
-      <w:proofErr w:type="spellStart"/>
-      <w:r>
-        <w:t>table</w:t>
-      </w:r>
-      <w:proofErr w:type="gramEnd"/>
-      <w:r>
-        <w:t>_forecast_consumptions</w:t>
-      </w:r>
-      <w:proofErr w:type="spellEnd"/>
-      <w:r>
-        <w:t xml:space="preserve"> }}</w:t>
+      <w:r>
+        <w:t>{{ table_forecast_consumptions }}</w:t>
       </w:r>
     </w:p>
     <w:p>
@@ -3200,39 +2881,23 @@
       <w:r>
         <w:t xml:space="preserve">La presenta propuesta considera los datos climatológicos preponderantes en la comuna de </w:t>
       </w:r>
-      <w:proofErr w:type="gramStart"/>
       <w:r>
         <w:rPr>
           <w:rStyle w:val="Strong"/>
         </w:rPr>
         <w:t xml:space="preserve">{{ </w:t>
       </w:r>
-      <w:proofErr w:type="spellStart"/>
       <w:r>
         <w:rPr>
           <w:rStyle w:val="Strong"/>
         </w:rPr>
-        <w:t>project</w:t>
-      </w:r>
-      <w:proofErr w:type="gramEnd"/>
+        <w:t>project.building.</w:t>
+      </w:r>
       <w:r>
         <w:rPr>
           <w:rStyle w:val="Strong"/>
         </w:rPr>
-        <w:t>.building.</w:t>
-      </w:r>
-      <w:r>
-        <w:rPr>
-          <w:rStyle w:val="Strong"/>
-        </w:rPr>
-        <w:t>city</w:t>
-      </w:r>
-      <w:proofErr w:type="spellEnd"/>
-      <w:r>
-        <w:rPr>
-          <w:rStyle w:val="Strong"/>
-        </w:rPr>
-        <w:t xml:space="preserve"> }}</w:t>
+        <w:t>city }}</w:t>
       </w:r>
       <w:r>
         <w:t>. Para esto se utilizan los datos desde el porta</w:t>
@@ -3248,35 +2913,7 @@
           <w:rPr>
             <w:rStyle w:val="Hyperlink"/>
           </w:rPr>
-          <w:t xml:space="preserve">NASA </w:t>
-        </w:r>
-        <w:proofErr w:type="spellStart"/>
-        <w:r>
-          <w:rPr>
-            <w:rStyle w:val="Hyperlink"/>
-          </w:rPr>
-          <w:t>The</w:t>
-        </w:r>
-        <w:proofErr w:type="spellEnd"/>
-        <w:r>
-          <w:rPr>
-            <w:rStyle w:val="Hyperlink"/>
-          </w:rPr>
-          <w:t xml:space="preserve"> </w:t>
-        </w:r>
-        <w:proofErr w:type="spellStart"/>
-        <w:r>
-          <w:rPr>
-            <w:rStyle w:val="Hyperlink"/>
-          </w:rPr>
-          <w:t>Power</w:t>
-        </w:r>
-        <w:proofErr w:type="spellEnd"/>
-        <w:r>
-          <w:rPr>
-            <w:rStyle w:val="Hyperlink"/>
-          </w:rPr>
-          <w:t xml:space="preserve"> Project</w:t>
+          <w:t>NASA The Power Project</w:t>
         </w:r>
       </w:hyperlink>
       <w:r>
@@ -3597,137 +3234,65 @@
       <w:r>
         <w:t xml:space="preserve"> </w:t>
       </w:r>
-      <w:proofErr w:type="gramStart"/>
       <w:r>
         <w:rPr>
           <w:rStyle w:val="Strong"/>
         </w:rPr>
-        <w:t xml:space="preserve">{{ </w:t>
-      </w:r>
-      <w:proofErr w:type="spellStart"/>
+        <w:t>{{ project_type }}</w:t>
+      </w:r>
       <w:r>
         <w:rPr>
           <w:rStyle w:val="Strong"/>
         </w:rPr>
-        <w:t>project</w:t>
-      </w:r>
-      <w:proofErr w:type="gramEnd"/>
+        <w:t xml:space="preserve"> </w:t>
+      </w:r>
+      <w:r>
+        <w:softHyphen/>
+      </w:r>
+      <w:r>
+        <w:softHyphen/>
+      </w:r>
+      <w:r>
+        <w:t xml:space="preserve">de </w:t>
+      </w:r>
       <w:r>
         <w:rPr>
           <w:rStyle w:val="Strong"/>
         </w:rPr>
-        <w:t>_type</w:t>
-      </w:r>
-      <w:proofErr w:type="spellEnd"/>
+        <w:t>{{ project_size }}</w:t>
+      </w:r>
+      <w:r>
+        <w:t>.</w:t>
+      </w:r>
+    </w:p>
+    <w:p>
+      <w:pPr>
+        <w:pStyle w:val="Heading2"/>
+      </w:pPr>
+      <w:bookmarkStart w:id="10" w:name="_Toc165382157"/>
+      <w:r>
+        <w:t>Equipamiento</w:t>
+      </w:r>
+      <w:bookmarkEnd w:id="10"/>
+    </w:p>
+    <w:p>
+      <w:r>
+        <w:t xml:space="preserve">La propuesta tiene una configuración de potencia nominal de </w:t>
+      </w:r>
       <w:r>
         <w:rPr>
           <w:rStyle w:val="Strong"/>
         </w:rPr>
-        <w:t xml:space="preserve"> }}</w:t>
+        <w:t>{{ project_size }}</w:t>
+      </w:r>
+      <w:r>
+        <w:t xml:space="preserve">, con un costo estimado de </w:t>
       </w:r>
       <w:r>
         <w:rPr>
           <w:rStyle w:val="Strong"/>
         </w:rPr>
-        <w:t xml:space="preserve"> </w:t>
-      </w:r>
-      <w:r>
-        <w:softHyphen/>
-      </w:r>
-      <w:r>
-        <w:softHyphen/>
-      </w:r>
-      <w:r>
-        <w:t xml:space="preserve">de </w:t>
-      </w:r>
-      <w:r>
-        <w:rPr>
-          <w:rStyle w:val="Strong"/>
-        </w:rPr>
-        <w:t xml:space="preserve">{{ </w:t>
-      </w:r>
-      <w:proofErr w:type="spellStart"/>
-      <w:r>
-        <w:rPr>
-          <w:rStyle w:val="Strong"/>
-        </w:rPr>
-        <w:t>project_size</w:t>
-      </w:r>
-      <w:proofErr w:type="spellEnd"/>
-      <w:r>
-        <w:rPr>
-          <w:rStyle w:val="Strong"/>
-        </w:rPr>
-        <w:t xml:space="preserve"> }}</w:t>
-      </w:r>
-      <w:r>
-        <w:t>.</w:t>
-      </w:r>
-    </w:p>
-    <w:p>
-      <w:pPr>
-        <w:pStyle w:val="Heading2"/>
-      </w:pPr>
-      <w:bookmarkStart w:id="10" w:name="_Toc165382157"/>
-      <w:r>
-        <w:t>Equipamiento</w:t>
-      </w:r>
-      <w:bookmarkEnd w:id="10"/>
-    </w:p>
-    <w:p>
-      <w:r>
-        <w:t xml:space="preserve">La propuesta tiene una configuración de potencia nominal de </w:t>
-      </w:r>
-      <w:proofErr w:type="gramStart"/>
-      <w:r>
-        <w:rPr>
-          <w:rStyle w:val="Strong"/>
-        </w:rPr>
-        <w:t xml:space="preserve">{{ </w:t>
-      </w:r>
-      <w:proofErr w:type="spellStart"/>
-      <w:r>
-        <w:rPr>
-          <w:rStyle w:val="Strong"/>
-        </w:rPr>
-        <w:t>project</w:t>
-      </w:r>
-      <w:proofErr w:type="gramEnd"/>
-      <w:r>
-        <w:rPr>
-          <w:rStyle w:val="Strong"/>
-        </w:rPr>
-        <w:t>_size</w:t>
-      </w:r>
-      <w:proofErr w:type="spellEnd"/>
-      <w:r>
-        <w:rPr>
-          <w:rStyle w:val="Strong"/>
-        </w:rPr>
-        <w:t xml:space="preserve"> }}</w:t>
-      </w:r>
-      <w:r>
-        <w:t xml:space="preserve">, con un costo estimado de </w:t>
-      </w:r>
-      <w:r>
-        <w:rPr>
-          <w:rStyle w:val="Strong"/>
-        </w:rPr>
-        <w:t xml:space="preserve">{{ </w:t>
-      </w:r>
-      <w:proofErr w:type="spellStart"/>
-      <w:r>
-        <w:rPr>
-          <w:rStyle w:val="Strong"/>
-        </w:rPr>
-        <w:t>total_cost</w:t>
-      </w:r>
-      <w:proofErr w:type="spellEnd"/>
-      <w:r>
-        <w:rPr>
-          <w:rStyle w:val="Strong"/>
-        </w:rPr>
-        <w:t xml:space="preserve"> }} </w:t>
+        <w:t xml:space="preserve">{{ total_cost }} </w:t>
       </w:r>
       <w:r>
         <w:t>. La propuesta tiene una configuración mixta tanto para la inyección a la red, consumo interno y además almacenamiento para eventos de emergencia.</w:t>
@@ -3742,37 +3307,12 @@
           <w:szCs w:val="16"/>
         </w:rPr>
       </w:pPr>
-      <w:proofErr w:type="gramStart"/>
       <w:r>
         <w:rPr>
           <w:sz w:val="16"/>
           <w:szCs w:val="16"/>
         </w:rPr>
-        <w:t xml:space="preserve">{{ </w:t>
-      </w:r>
-      <w:proofErr w:type="spellStart"/>
-      <w:r>
-        <w:rPr>
-          <w:sz w:val="16"/>
-          <w:szCs w:val="16"/>
-        </w:rPr>
-        <w:t>table</w:t>
-      </w:r>
-      <w:proofErr w:type="gramEnd"/>
-      <w:r>
-        <w:rPr>
-          <w:sz w:val="16"/>
-          <w:szCs w:val="16"/>
-        </w:rPr>
-        <w:t>_components</w:t>
-      </w:r>
-      <w:proofErr w:type="spellEnd"/>
-      <w:r>
-        <w:rPr>
-          <w:sz w:val="16"/>
-          <w:szCs w:val="16"/>
-        </w:rPr>
-        <w:t xml:space="preserve"> }}</w:t>
+        <w:t>{{ table_components }}</w:t>
       </w:r>
     </w:p>
     <w:p>
@@ -3809,9 +3349,9 @@
           <w:noProof/>
         </w:rPr>
         <w:drawing>
-          <wp:inline distT="0" distB="0" distL="0" distR="0" wp14:anchorId="12287A2B" wp14:editId="5EDD7D24">
-            <wp:extent cx="1952625" cy="1952625"/>
-            <wp:effectExtent l="0" t="0" r="9525" b="9525"/>
+          <wp:inline distT="0" distB="0" distL="0" distR="0" wp14:anchorId="12287A2B" wp14:editId="3BC163C7">
+            <wp:extent cx="2867025" cy="2104975"/>
+            <wp:effectExtent l="0" t="0" r="0" b="0"/>
             <wp:docPr id="1737321286" name="Picture 1" descr="plot_components"/>
             <wp:cNvGraphicFramePr>
               <a:graphicFrameLocks xmlns:a="http://schemas.openxmlformats.org/drawingml/2006/main" noChangeAspect="1"/>
@@ -3841,7 +3381,7 @@
                   <pic:spPr bwMode="auto">
                     <a:xfrm>
                       <a:off x="0" y="0"/>
-                      <a:ext cx="1960002" cy="1960002"/>
+                      <a:ext cx="2897708" cy="2127502"/>
                     </a:xfrm>
                     <a:prstGeom prst="rect">
                       <a:avLst/>
@@ -3896,26 +3436,10 @@
       </w:r>
       <w:bookmarkEnd w:id="11"/>
     </w:p>
-    <w:p>
-      <w:r>
-        <w:t xml:space="preserve">Con los datos de clima de </w:t>
-      </w:r>
-      <w:r>
-        <w:t>irradiación,</w:t>
-      </w:r>
-      <w:r>
-        <w:t xml:space="preserve"> además de la configuración de los </w:t>
-      </w:r>
-      <w:proofErr w:type="spellStart"/>
-      <w:r>
-        <w:t>equi</w:t>
-      </w:r>
-      <w:proofErr w:type="spellEnd"/>
-    </w:p>
     <w:p/>
     <w:p>
       <w:pPr>
-        <w:pStyle w:val="Heading2"/>
+        <w:pStyle w:val="Heading3"/>
       </w:pPr>
       <w:r>
         <w:t>Resumen</w:t>
@@ -3923,53 +3447,16 @@
     </w:p>
     <w:p>
       <w:r>
-        <w:t xml:space="preserve">En consideración la propuesta desde el punto de vista de distribución energética de la producción esta se puede resumir en los puntos de una demanda energética proyectada de </w:t>
-      </w:r>
-      <w:proofErr w:type="gramStart"/>
-      <w:r>
-        <w:t xml:space="preserve">{{ </w:t>
-      </w:r>
-      <w:proofErr w:type="spellStart"/>
-      <w:r>
-        <w:t>forecast</w:t>
-      </w:r>
-      <w:proofErr w:type="gramEnd"/>
-      <w:r>
-        <w:t>_consumption</w:t>
-      </w:r>
-      <w:proofErr w:type="spellEnd"/>
-      <w:r>
-        <w:t xml:space="preserve"> }}. De esta producción </w:t>
-      </w:r>
-      <w:proofErr w:type="gramStart"/>
-      <w:r>
-        <w:t xml:space="preserve">{{ </w:t>
-      </w:r>
-      <w:proofErr w:type="spellStart"/>
-      <w:r>
-        <w:t>energy</w:t>
-      </w:r>
-      <w:proofErr w:type="gramEnd"/>
-      <w:r>
-        <w:t>_</w:t>
+        <w:t>En consideración la propuesta desde el punto de vista de distribución energética de la producción esta se puede resumir en los puntos de una demanda energética proyectada de {{ forecast_consumption }}. De esta producción {{ energy_</w:t>
       </w:r>
       <w:r>
         <w:t>production</w:t>
       </w:r>
-      <w:proofErr w:type="spellEnd"/>
       <w:r>
         <w:t xml:space="preserve"> }}</w:t>
       </w:r>
       <w:r>
-        <w:t xml:space="preserve">, de los cuales {{ </w:t>
-      </w:r>
-      <w:proofErr w:type="spellStart"/>
-      <w:r>
-        <w:t>energy_savings</w:t>
-      </w:r>
-      <w:proofErr w:type="spellEnd"/>
-      <w:r>
-        <w:t xml:space="preserve"> }}</w:t>
+        <w:t>, de los cuales {{ energy_savings }}</w:t>
       </w:r>
       <w:r>
         <w:t xml:space="preserve"> se puede destinar al consumo interno</w:t>
@@ -3989,26 +3476,10 @@
         <w:t xml:space="preserve">ientras </w:t>
       </w:r>
       <w:r>
-        <w:t xml:space="preserve">por otro </w:t>
-      </w:r>
-      <w:proofErr w:type="gramStart"/>
-      <w:r>
-        <w:t xml:space="preserve">lado, </w:t>
-      </w:r>
-      <w:r>
-        <w:t xml:space="preserve"> {</w:t>
-      </w:r>
-      <w:proofErr w:type="gramEnd"/>
-      <w:r>
-        <w:t xml:space="preserve">{ </w:t>
-      </w:r>
-      <w:proofErr w:type="spellStart"/>
-      <w:r>
-        <w:t>energy_netbilling</w:t>
-      </w:r>
-      <w:proofErr w:type="spellEnd"/>
-      <w:r>
-        <w:t xml:space="preserve"> }} </w:t>
+        <w:t xml:space="preserve">por otro lado, </w:t>
+      </w:r>
+      <w:r>
+        <w:t xml:space="preserve"> {{ energy_netbilling }} </w:t>
       </w:r>
       <w:r>
         <w:t>quedan como</w:t>
@@ -4143,22 +3614,12 @@
               <w:pStyle w:val="NoSpacing"/>
               <w:cnfStyle w:val="000000100000" w:firstRow="0" w:lastRow="0" w:firstColumn="0" w:lastColumn="0" w:oddVBand="0" w:evenVBand="0" w:oddHBand="1" w:evenHBand="0" w:firstRowFirstColumn="0" w:firstRowLastColumn="0" w:lastRowFirstColumn="0" w:lastRowLastColumn="0"/>
             </w:pPr>
-            <w:proofErr w:type="gramStart"/>
-            <w:r>
-              <w:t xml:space="preserve">{{ </w:t>
-            </w:r>
-            <w:proofErr w:type="spellStart"/>
-            <w:r>
-              <w:t>forecast</w:t>
-            </w:r>
-            <w:proofErr w:type="gramEnd"/>
-            <w:r>
-              <w:t>_consumptio</w:t>
+            <w:r>
+              <w:t>{{ forecast_consumptio</w:t>
             </w:r>
             <w:r>
               <w:t>n</w:t>
             </w:r>
-            <w:proofErr w:type="spellEnd"/>
             <w:r>
               <w:t xml:space="preserve"> }}</w:t>
             </w:r>
@@ -4192,21 +3653,8 @@
               <w:pStyle w:val="NoSpacing"/>
               <w:cnfStyle w:val="000000000000" w:firstRow="0" w:lastRow="0" w:firstColumn="0" w:lastColumn="0" w:oddVBand="0" w:evenVBand="0" w:oddHBand="0" w:evenHBand="0" w:firstRowFirstColumn="0" w:firstRowLastColumn="0" w:lastRowFirstColumn="0" w:lastRowLastColumn="0"/>
             </w:pPr>
-            <w:proofErr w:type="gramStart"/>
-            <w:r>
-              <w:t xml:space="preserve">{{ </w:t>
-            </w:r>
-            <w:proofErr w:type="spellStart"/>
-            <w:r>
-              <w:t>energy</w:t>
-            </w:r>
-            <w:proofErr w:type="gramEnd"/>
-            <w:r>
-              <w:t>_production</w:t>
-            </w:r>
-            <w:proofErr w:type="spellEnd"/>
-            <w:r>
-              <w:t xml:space="preserve"> }}</w:t>
+            <w:r>
+              <w:t>{{ energy_production }}</w:t>
             </w:r>
           </w:p>
         </w:tc>
@@ -4229,13 +3677,8 @@
               <w:t>Ley 21.118</w:t>
             </w:r>
             <w:r>
-              <w:t xml:space="preserve"> </w:t>
-            </w:r>
-            <w:proofErr w:type="spellStart"/>
-            <w:r>
-              <w:t>netbilling</w:t>
-            </w:r>
-            <w:proofErr w:type="spellEnd"/>
+              <w:t xml:space="preserve"> netbilling</w:t>
+            </w:r>
           </w:p>
         </w:tc>
         <w:tc>
@@ -4247,21 +3690,8 @@
               <w:pStyle w:val="NoSpacing"/>
               <w:cnfStyle w:val="000000100000" w:firstRow="0" w:lastRow="0" w:firstColumn="0" w:lastColumn="0" w:oddVBand="0" w:evenVBand="0" w:oddHBand="1" w:evenHBand="0" w:firstRowFirstColumn="0" w:firstRowLastColumn="0" w:lastRowFirstColumn="0" w:lastRowLastColumn="0"/>
             </w:pPr>
-            <w:proofErr w:type="gramStart"/>
-            <w:r>
-              <w:t xml:space="preserve">{{ </w:t>
-            </w:r>
-            <w:proofErr w:type="spellStart"/>
-            <w:r>
-              <w:t>energy</w:t>
-            </w:r>
-            <w:proofErr w:type="gramEnd"/>
-            <w:r>
-              <w:t>_netbilling</w:t>
-            </w:r>
-            <w:proofErr w:type="spellEnd"/>
-            <w:r>
-              <w:t xml:space="preserve"> }}</w:t>
+            <w:r>
+              <w:t>{{ energy_netbilling }}</w:t>
             </w:r>
           </w:p>
         </w:tc>
@@ -4279,13 +3709,9 @@
             <w:pPr>
               <w:pStyle w:val="NoSpacing"/>
             </w:pPr>
-            <w:proofErr w:type="spellStart"/>
-            <w:proofErr w:type="gramStart"/>
             <w:r>
               <w:t>auto-consumo</w:t>
             </w:r>
-            <w:proofErr w:type="spellEnd"/>
-            <w:proofErr w:type="gramEnd"/>
           </w:p>
         </w:tc>
         <w:tc>
@@ -4297,35 +3723,56 @@
               <w:pStyle w:val="NoSpacing"/>
               <w:cnfStyle w:val="000000000000" w:firstRow="0" w:lastRow="0" w:firstColumn="0" w:lastColumn="0" w:oddVBand="0" w:evenVBand="0" w:oddHBand="0" w:evenHBand="0" w:firstRowFirstColumn="0" w:firstRowLastColumn="0" w:lastRowFirstColumn="0" w:lastRowLastColumn="0"/>
             </w:pPr>
-            <w:proofErr w:type="gramStart"/>
-            <w:r>
-              <w:t xml:space="preserve">{{ </w:t>
-            </w:r>
-            <w:proofErr w:type="spellStart"/>
-            <w:r>
-              <w:t>energy</w:t>
-            </w:r>
-            <w:proofErr w:type="gramEnd"/>
-            <w:r>
-              <w:t>_savings</w:t>
-            </w:r>
-            <w:proofErr w:type="spellEnd"/>
-            <w:r>
-              <w:t xml:space="preserve"> }}</w:t>
+            <w:r>
+              <w:t>{{ energy_savings }}</w:t>
             </w:r>
           </w:p>
         </w:tc>
       </w:tr>
     </w:tbl>
+    <w:p>
+      <w:pPr>
+        <w:pStyle w:val="ListParagraph"/>
+      </w:pPr>
+      <w:r>
+        <w:t>Tabla. Distribución energética</w:t>
+      </w:r>
+    </w:p>
+    <w:p>
+      <w:pPr>
+        <w:pStyle w:val="Heading3"/>
+      </w:pPr>
+      <w:r>
+        <w:t>Producción Energética</w:t>
+      </w:r>
+    </w:p>
+    <w:p>
+      <w:r>
+        <w:t xml:space="preserve">La propuesta de proyecto incorpora los módulos de generación energética {{ proyect_type }} de {{ project_size }}, correspondiente a los módulos </w:t>
+      </w:r>
+    </w:p>
+    <w:p>
+      <w:pPr>
+        <w:pStyle w:val="ListParagraph"/>
+      </w:pPr>
+      <w:r>
+        <w:t>{{ table_energy_components }}</w:t>
+      </w:r>
+    </w:p>
+    <w:p>
+      <w:pPr>
+        <w:pStyle w:val="Heading3"/>
+      </w:pPr>
+    </w:p>
+    <w:p>
+      <w:pPr>
+        <w:pStyle w:val="Heading3"/>
+      </w:pPr>
+      <w:r>
+        <w:t>Rendimientos</w:t>
+      </w:r>
+    </w:p>
     <w:p/>
-    <w:p>
-      <w:pPr>
-        <w:pStyle w:val="Heading3"/>
-      </w:pPr>
-      <w:r>
-        <w:t>Rendimientos</w:t>
-      </w:r>
-    </w:p>
     <w:sectPr>
       <w:footerReference w:type="default" r:id="rId13"/>
       <w:pgSz w:w="12240" w:h="15840"/>
@@ -4380,14 +3827,7 @@
       <w:rPr>
         <w:lang w:val="en-US"/>
       </w:rPr>
-      <w:t xml:space="preserve">: </w:t>
-    </w:r>
-    <w:proofErr w:type="gramStart"/>
-    <w:r>
-      <w:rPr>
-        <w:lang w:val="en-US"/>
-      </w:rPr>
-      <w:t>{{</w:t>
+      <w:t>: {{</w:t>
     </w:r>
     <w:r>
       <w:rPr>
@@ -4395,21 +3835,12 @@
       </w:rPr>
       <w:t xml:space="preserve"> </w:t>
     </w:r>
-    <w:proofErr w:type="spellStart"/>
     <w:r>
       <w:rPr>
         <w:lang w:val="en-US"/>
       </w:rPr>
-      <w:t>report</w:t>
+      <w:t>report_date</w:t>
     </w:r>
-    <w:proofErr w:type="gramEnd"/>
-    <w:r>
-      <w:rPr>
-        <w:lang w:val="en-US"/>
-      </w:rPr>
-      <w:t>_date</w:t>
-    </w:r>
-    <w:proofErr w:type="spellEnd"/>
     <w:r>
       <w:rPr>
         <w:lang w:val="en-US"/>
@@ -4428,14 +3859,12 @@
       </w:rPr>
       <w:t xml:space="preserve"> </w:t>
     </w:r>
-    <w:proofErr w:type="spellStart"/>
     <w:r>
       <w:rPr>
         <w:lang w:val="en-US"/>
       </w:rPr>
       <w:t>report_version</w:t>
     </w:r>
-    <w:proofErr w:type="spellEnd"/>
     <w:r>
       <w:rPr>
         <w:lang w:val="en-US"/>

</xml_diff>

<commit_message>
plot irradiance per module
</commit_message>
<xml_diff>
--- a/templates/memory_template.docx
+++ b/templates/memory_template.docx
@@ -20,149 +20,74 @@
     <w:p>
       <w:pPr>
         <w:pStyle w:val="Subtitle"/>
-        <w:rPr>
-          <w:lang w:val="en-US"/>
-        </w:rPr>
-      </w:pPr>
-      <w:r>
-        <w:rPr>
-          <w:lang w:val="en-US"/>
-        </w:rPr>
+      </w:pPr>
+      <w:r>
         <w:t>{{</w:t>
       </w:r>
       <w:r>
-        <w:rPr>
-          <w:lang w:val="en-US"/>
-        </w:rPr>
         <w:t xml:space="preserve"> </w:t>
       </w:r>
       <w:r>
-        <w:rPr>
-          <w:lang w:val="en-US"/>
-        </w:rPr>
         <w:t>pro</w:t>
       </w:r>
       <w:r>
-        <w:rPr>
-          <w:lang w:val="en-US"/>
-        </w:rPr>
         <w:t>j</w:t>
       </w:r>
       <w:r>
-        <w:rPr>
-          <w:lang w:val="en-US"/>
-        </w:rPr>
         <w:t>ect</w:t>
       </w:r>
       <w:r>
-        <w:rPr>
-          <w:lang w:val="en-US"/>
-        </w:rPr>
         <w:t>.title</w:t>
       </w:r>
       <w:r>
-        <w:rPr>
-          <w:lang w:val="en-US"/>
-        </w:rPr>
         <w:t xml:space="preserve"> </w:t>
       </w:r>
       <w:r>
-        <w:rPr>
-          <w:lang w:val="en-US"/>
-        </w:rPr>
         <w:t>}}</w:t>
       </w:r>
     </w:p>
     <w:p>
       <w:pPr>
         <w:pStyle w:val="Subtitle"/>
-        <w:rPr>
-          <w:lang w:val="en-US"/>
-        </w:rPr>
-      </w:pPr>
-      <w:r>
-        <w:rPr>
-          <w:lang w:val="en-US"/>
-        </w:rPr>
+      </w:pPr>
+      <w:r>
         <w:t>{{</w:t>
       </w:r>
       <w:r>
-        <w:rPr>
-          <w:lang w:val="en-US"/>
-        </w:rPr>
         <w:t>project.building.name</w:t>
       </w:r>
       <w:r>
-        <w:rPr>
-          <w:lang w:val="en-US"/>
-        </w:rPr>
         <w:t xml:space="preserve"> </w:t>
       </w:r>
       <w:r>
-        <w:rPr>
-          <w:lang w:val="en-US"/>
-        </w:rPr>
         <w:t>}}</w:t>
       </w:r>
     </w:p>
     <w:p>
       <w:pPr>
         <w:pStyle w:val="Subtitle"/>
-        <w:rPr>
-          <w:lang w:val="en-US"/>
-        </w:rPr>
-      </w:pPr>
-      <w:r>
-        <w:rPr>
-          <w:lang w:val="en-US"/>
-        </w:rPr>
+      </w:pPr>
+      <w:r>
         <w:t>{{</w:t>
       </w:r>
       <w:r>
-        <w:rPr>
-          <w:lang w:val="en-US"/>
-        </w:rPr>
         <w:t xml:space="preserve"> </w:t>
       </w:r>
       <w:r>
-        <w:rPr>
-          <w:lang w:val="en-US"/>
-        </w:rPr>
         <w:t>project.building.</w:t>
       </w:r>
       <w:r>
-        <w:rPr>
-          <w:lang w:val="en-US"/>
-        </w:rPr>
         <w:t>city</w:t>
       </w:r>
       <w:r>
-        <w:rPr>
-          <w:lang w:val="en-US"/>
-        </w:rPr>
         <w:t xml:space="preserve"> </w:t>
       </w:r>
       <w:r>
-        <w:rPr>
-          <w:lang w:val="en-US"/>
-        </w:rPr>
         <w:t>}}</w:t>
       </w:r>
     </w:p>
-    <w:p>
-      <w:pPr>
-        <w:rPr>
-          <w:lang w:val="en-US"/>
-        </w:rPr>
-      </w:pPr>
-    </w:p>
-    <w:p>
-      <w:pPr>
-        <w:rPr>
-          <w:lang w:val="en-US"/>
-        </w:rPr>
-      </w:pPr>
-    </w:p>
+    <w:p/>
+    <w:p/>
     <w:tbl>
       <w:tblPr>
         <w:tblStyle w:val="TableGrid"/>
@@ -457,7 +382,6 @@
                 <w:i w:val="0"/>
                 <w:iCs w:val="0"/>
                 <w:sz w:val="22"/>
-                <w:lang w:val="en-US"/>
               </w:rPr>
             </w:pPr>
             <w:r>
@@ -466,7 +390,6 @@
                 <w:i w:val="0"/>
                 <w:iCs w:val="0"/>
                 <w:sz w:val="22"/>
-                <w:lang w:val="en-US"/>
               </w:rPr>
               <w:t>{{</w:t>
             </w:r>
@@ -476,7 +399,6 @@
                 <w:i w:val="0"/>
                 <w:iCs w:val="0"/>
                 <w:sz w:val="22"/>
-                <w:lang w:val="en-US"/>
               </w:rPr>
               <w:t xml:space="preserve"> </w:t>
             </w:r>
@@ -486,7 +408,6 @@
                 <w:i w:val="0"/>
                 <w:iCs w:val="0"/>
                 <w:sz w:val="22"/>
-                <w:lang w:val="en-US"/>
               </w:rPr>
               <w:t>pro</w:t>
             </w:r>
@@ -496,7 +417,6 @@
                 <w:i w:val="0"/>
                 <w:iCs w:val="0"/>
                 <w:sz w:val="22"/>
-                <w:lang w:val="en-US"/>
               </w:rPr>
               <w:t>j</w:t>
             </w:r>
@@ -506,7 +426,6 @@
                 <w:i w:val="0"/>
                 <w:iCs w:val="0"/>
                 <w:sz w:val="22"/>
-                <w:lang w:val="en-US"/>
               </w:rPr>
               <w:t>ect_type</w:t>
             </w:r>
@@ -516,7 +435,6 @@
                 <w:i w:val="0"/>
                 <w:iCs w:val="0"/>
                 <w:sz w:val="22"/>
-                <w:lang w:val="en-US"/>
               </w:rPr>
               <w:t xml:space="preserve"> </w:t>
             </w:r>
@@ -526,7 +444,6 @@
                 <w:i w:val="0"/>
                 <w:iCs w:val="0"/>
                 <w:sz w:val="22"/>
-                <w:lang w:val="en-US"/>
               </w:rPr>
               <w:t>}} {{</w:t>
             </w:r>
@@ -536,7 +453,6 @@
                 <w:i w:val="0"/>
                 <w:iCs w:val="0"/>
                 <w:sz w:val="22"/>
-                <w:lang w:val="en-US"/>
               </w:rPr>
               <w:t xml:space="preserve"> </w:t>
             </w:r>
@@ -546,7 +462,6 @@
                 <w:i w:val="0"/>
                 <w:iCs w:val="0"/>
                 <w:sz w:val="22"/>
-                <w:lang w:val="en-US"/>
               </w:rPr>
               <w:t>pro</w:t>
             </w:r>
@@ -556,7 +471,6 @@
                 <w:i w:val="0"/>
                 <w:iCs w:val="0"/>
                 <w:sz w:val="22"/>
-                <w:lang w:val="en-US"/>
               </w:rPr>
               <w:t>j</w:t>
             </w:r>
@@ -566,7 +480,6 @@
                 <w:i w:val="0"/>
                 <w:iCs w:val="0"/>
                 <w:sz w:val="22"/>
-                <w:lang w:val="en-US"/>
               </w:rPr>
               <w:t>ect_size</w:t>
             </w:r>
@@ -576,7 +489,6 @@
                 <w:i w:val="0"/>
                 <w:iCs w:val="0"/>
                 <w:sz w:val="22"/>
-                <w:lang w:val="en-US"/>
               </w:rPr>
               <w:t xml:space="preserve"> </w:t>
             </w:r>
@@ -586,7 +498,6 @@
                 <w:i w:val="0"/>
                 <w:iCs w:val="0"/>
                 <w:sz w:val="22"/>
-                <w:lang w:val="en-US"/>
               </w:rPr>
               <w:t>}}</w:t>
             </w:r>
@@ -706,7 +617,6 @@
                 <w:i w:val="0"/>
                 <w:iCs w:val="0"/>
                 <w:sz w:val="22"/>
-                <w:lang w:val="en-US"/>
               </w:rPr>
             </w:pPr>
             <w:r>
@@ -715,7 +625,6 @@
                 <w:i w:val="0"/>
                 <w:iCs w:val="0"/>
                 <w:sz w:val="22"/>
-                <w:lang w:val="en-US"/>
               </w:rPr>
               <w:t>{{ energy_production }}</w:t>
             </w:r>
@@ -756,7 +665,6 @@
                 <w:i w:val="0"/>
                 <w:iCs w:val="0"/>
                 <w:sz w:val="22"/>
-                <w:lang w:val="en-US"/>
               </w:rPr>
             </w:pPr>
             <w:r>
@@ -765,7 +673,6 @@
                 <w:i w:val="0"/>
                 <w:iCs w:val="0"/>
                 <w:sz w:val="22"/>
-                <w:lang w:val="en-US"/>
               </w:rPr>
               <w:t>{{</w:t>
             </w:r>
@@ -775,7 +682,6 @@
                 <w:i w:val="0"/>
                 <w:iCs w:val="0"/>
                 <w:sz w:val="22"/>
-                <w:lang w:val="en-US"/>
               </w:rPr>
               <w:t xml:space="preserve"> </w:t>
             </w:r>
@@ -785,7 +691,6 @@
                 <w:i w:val="0"/>
                 <w:iCs w:val="0"/>
                 <w:sz w:val="22"/>
-                <w:lang w:val="en-US"/>
               </w:rPr>
               <w:t>an</w:t>
             </w:r>
@@ -795,7 +700,6 @@
                 <w:i w:val="0"/>
                 <w:iCs w:val="0"/>
                 <w:sz w:val="22"/>
-                <w:lang w:val="en-US"/>
               </w:rPr>
               <w:t>n</w:t>
             </w:r>
@@ -805,7 +709,6 @@
                 <w:i w:val="0"/>
                 <w:iCs w:val="0"/>
                 <w:sz w:val="22"/>
-                <w:lang w:val="en-US"/>
               </w:rPr>
               <w:t>ual_benefits</w:t>
             </w:r>
@@ -815,7 +718,6 @@
                 <w:i w:val="0"/>
                 <w:iCs w:val="0"/>
                 <w:sz w:val="22"/>
-                <w:lang w:val="en-US"/>
               </w:rPr>
               <w:t xml:space="preserve"> </w:t>
             </w:r>
@@ -825,7 +727,6 @@
                 <w:i w:val="0"/>
                 <w:iCs w:val="0"/>
                 <w:sz w:val="22"/>
-                <w:lang w:val="en-US"/>
               </w:rPr>
               <w:t>}}.-</w:t>
             </w:r>
@@ -864,7 +765,6 @@
                 <w:i w:val="0"/>
                 <w:iCs w:val="0"/>
                 <w:sz w:val="22"/>
-                <w:lang w:val="en-US"/>
               </w:rPr>
             </w:pPr>
             <w:r>
@@ -873,7 +773,6 @@
                 <w:i w:val="0"/>
                 <w:iCs w:val="0"/>
                 <w:sz w:val="22"/>
-                <w:lang w:val="en-US"/>
               </w:rPr>
               <w:t>{{</w:t>
             </w:r>
@@ -883,7 +782,6 @@
                 <w:i w:val="0"/>
                 <w:iCs w:val="0"/>
                 <w:sz w:val="22"/>
-                <w:lang w:val="en-US"/>
               </w:rPr>
               <w:t xml:space="preserve"> </w:t>
             </w:r>
@@ -893,7 +791,6 @@
                 <w:i w:val="0"/>
                 <w:iCs w:val="0"/>
                 <w:sz w:val="22"/>
-                <w:lang w:val="en-US"/>
               </w:rPr>
               <w:t>emission_reduction</w:t>
             </w:r>
@@ -903,7 +800,6 @@
                 <w:i w:val="0"/>
                 <w:iCs w:val="0"/>
                 <w:sz w:val="22"/>
-                <w:lang w:val="en-US"/>
               </w:rPr>
               <w:t xml:space="preserve"> </w:t>
             </w:r>
@@ -913,7 +809,6 @@
                 <w:i w:val="0"/>
                 <w:iCs w:val="0"/>
                 <w:sz w:val="22"/>
-                <w:lang w:val="en-US"/>
               </w:rPr>
               <w:t>}}</w:t>
             </w:r>
@@ -921,38 +816,18 @@
         </w:tc>
       </w:tr>
     </w:tbl>
-    <w:p>
-      <w:pPr>
-        <w:rPr>
-          <w:lang w:val="en-US"/>
-        </w:rPr>
-      </w:pPr>
-    </w:p>
-    <w:p>
-      <w:pPr>
-        <w:rPr>
-          <w:lang w:val="en-US"/>
-        </w:rPr>
-      </w:pPr>
-      <w:r>
-        <w:rPr>
-          <w:lang w:val="en-US"/>
-        </w:rPr>
+    <w:p/>
+    <w:p>
+      <w:r>
         <w:br w:type="page"/>
       </w:r>
     </w:p>
     <w:p>
       <w:pPr>
         <w:pStyle w:val="Heading1"/>
-        <w:rPr>
-          <w:lang w:val="en-US"/>
-        </w:rPr>
       </w:pPr>
       <w:bookmarkStart w:id="2" w:name="_Toc165382148"/>
       <w:r>
-        <w:rPr>
-          <w:lang w:val="en-US"/>
-        </w:rPr>
         <w:lastRenderedPageBreak/>
         <w:t>Contenido</w:t>
       </w:r>
@@ -979,15 +854,20 @@
         <w:rPr>
           <w:b/>
           <w:bCs/>
-          <w:noProof/>
         </w:rPr>
       </w:sdtEndPr>
       <w:sdtContent>
         <w:p>
           <w:pPr>
             <w:pStyle w:val="TOCHeading"/>
+            <w:rPr>
+              <w:lang w:val="es-CL"/>
+            </w:rPr>
           </w:pPr>
           <w:r>
+            <w:rPr>
+              <w:lang w:val="es-CL"/>
+            </w:rPr>
             <w:t>Pag.</w:t>
           </w:r>
         </w:p>
@@ -1001,7 +881,6 @@
               <w:rFonts w:eastAsiaTheme="minorEastAsia" w:cstheme="minorBidi"/>
               <w:i w:val="0"/>
               <w:iCs w:val="0"/>
-              <w:noProof/>
               <w:sz w:val="24"/>
               <w:szCs w:val="24"/>
               <w:lang w:eastAsia="es-CL"/>
@@ -1032,54 +911,46 @@
             <w:r>
               <w:rPr>
                 <w:rStyle w:val="Hyperlink"/>
-                <w:noProof/>
               </w:rPr>
               <w:t>OBJETIVO:</w:t>
             </w:r>
             <w:r>
               <w:rPr>
-                <w:noProof/>
                 <w:webHidden/>
               </w:rPr>
               <w:tab/>
             </w:r>
             <w:r>
               <w:rPr>
-                <w:noProof/>
                 <w:webHidden/>
               </w:rPr>
               <w:fldChar w:fldCharType="begin"/>
             </w:r>
             <w:r>
               <w:rPr>
-                <w:noProof/>
                 <w:webHidden/>
               </w:rPr>
               <w:instrText xml:space="preserve"> PAGEREF _Toc165382146 \h </w:instrText>
             </w:r>
             <w:r>
               <w:rPr>
-                <w:noProof/>
-                <w:webHidden/>
-              </w:rPr>
-            </w:r>
-            <w:r>
-              <w:rPr>
-                <w:noProof/>
+                <w:webHidden/>
+              </w:rPr>
+            </w:r>
+            <w:r>
+              <w:rPr>
                 <w:webHidden/>
               </w:rPr>
               <w:fldChar w:fldCharType="separate"/>
             </w:r>
             <w:r>
               <w:rPr>
-                <w:noProof/>
                 <w:webHidden/>
               </w:rPr>
               <w:t>1</w:t>
             </w:r>
             <w:r>
               <w:rPr>
-                <w:noProof/>
                 <w:webHidden/>
               </w:rPr>
               <w:fldChar w:fldCharType="end"/>
@@ -1096,7 +967,6 @@
               <w:rFonts w:eastAsiaTheme="minorEastAsia" w:cstheme="minorBidi"/>
               <w:i w:val="0"/>
               <w:iCs w:val="0"/>
-              <w:noProof/>
               <w:sz w:val="24"/>
               <w:szCs w:val="24"/>
               <w:lang w:eastAsia="es-CL"/>
@@ -1106,54 +976,46 @@
             <w:r>
               <w:rPr>
                 <w:rStyle w:val="Hyperlink"/>
-                <w:noProof/>
               </w:rPr>
               <w:t>Resumen</w:t>
             </w:r>
             <w:r>
               <w:rPr>
-                <w:noProof/>
                 <w:webHidden/>
               </w:rPr>
               <w:tab/>
             </w:r>
             <w:r>
               <w:rPr>
-                <w:noProof/>
                 <w:webHidden/>
               </w:rPr>
               <w:fldChar w:fldCharType="begin"/>
             </w:r>
             <w:r>
               <w:rPr>
-                <w:noProof/>
                 <w:webHidden/>
               </w:rPr>
               <w:instrText xml:space="preserve"> PAGEREF _Toc165382147 \h </w:instrText>
             </w:r>
             <w:r>
               <w:rPr>
-                <w:noProof/>
-                <w:webHidden/>
-              </w:rPr>
-            </w:r>
-            <w:r>
-              <w:rPr>
-                <w:noProof/>
+                <w:webHidden/>
+              </w:rPr>
+            </w:r>
+            <w:r>
+              <w:rPr>
                 <w:webHidden/>
               </w:rPr>
               <w:fldChar w:fldCharType="separate"/>
             </w:r>
             <w:r>
               <w:rPr>
-                <w:noProof/>
                 <w:webHidden/>
               </w:rPr>
               <w:t>1</w:t>
             </w:r>
             <w:r>
               <w:rPr>
-                <w:noProof/>
                 <w:webHidden/>
               </w:rPr>
               <w:fldChar w:fldCharType="end"/>
@@ -1170,7 +1032,6 @@
               <w:rFonts w:eastAsiaTheme="minorEastAsia" w:cstheme="minorBidi"/>
               <w:b w:val="0"/>
               <w:bCs w:val="0"/>
-              <w:noProof/>
               <w:sz w:val="24"/>
               <w:szCs w:val="24"/>
               <w:lang w:eastAsia="es-CL"/>
@@ -1180,55 +1041,46 @@
             <w:r>
               <w:rPr>
                 <w:rStyle w:val="Hyperlink"/>
-                <w:noProof/>
-                <w:lang w:val="en-US"/>
               </w:rPr>
               <w:t>Contenido</w:t>
             </w:r>
             <w:r>
               <w:rPr>
-                <w:noProof/>
                 <w:webHidden/>
               </w:rPr>
               <w:tab/>
             </w:r>
             <w:r>
               <w:rPr>
-                <w:noProof/>
                 <w:webHidden/>
               </w:rPr>
               <w:fldChar w:fldCharType="begin"/>
             </w:r>
             <w:r>
               <w:rPr>
-                <w:noProof/>
                 <w:webHidden/>
               </w:rPr>
               <w:instrText xml:space="preserve"> PAGEREF _Toc165382148 \h </w:instrText>
             </w:r>
             <w:r>
               <w:rPr>
-                <w:noProof/>
-                <w:webHidden/>
-              </w:rPr>
-            </w:r>
-            <w:r>
-              <w:rPr>
-                <w:noProof/>
+                <w:webHidden/>
+              </w:rPr>
+            </w:r>
+            <w:r>
+              <w:rPr>
                 <w:webHidden/>
               </w:rPr>
               <w:fldChar w:fldCharType="separate"/>
             </w:r>
             <w:r>
               <w:rPr>
-                <w:noProof/>
                 <w:webHidden/>
               </w:rPr>
               <w:t>2</w:t>
             </w:r>
             <w:r>
               <w:rPr>
-                <w:noProof/>
                 <w:webHidden/>
               </w:rPr>
               <w:fldChar w:fldCharType="end"/>
@@ -1245,7 +1097,6 @@
               <w:rFonts w:eastAsiaTheme="minorEastAsia" w:cstheme="minorBidi"/>
               <w:b w:val="0"/>
               <w:bCs w:val="0"/>
-              <w:noProof/>
               <w:sz w:val="24"/>
               <w:szCs w:val="24"/>
               <w:lang w:eastAsia="es-CL"/>
@@ -1255,54 +1106,46 @@
             <w:r>
               <w:rPr>
                 <w:rStyle w:val="Hyperlink"/>
-                <w:noProof/>
               </w:rPr>
               <w:t>Ubicación</w:t>
             </w:r>
             <w:r>
               <w:rPr>
-                <w:noProof/>
                 <w:webHidden/>
               </w:rPr>
               <w:tab/>
             </w:r>
             <w:r>
               <w:rPr>
-                <w:noProof/>
                 <w:webHidden/>
               </w:rPr>
               <w:fldChar w:fldCharType="begin"/>
             </w:r>
             <w:r>
               <w:rPr>
-                <w:noProof/>
                 <w:webHidden/>
               </w:rPr>
               <w:instrText xml:space="preserve"> PAGEREF _Toc165382149 \h </w:instrText>
             </w:r>
             <w:r>
               <w:rPr>
-                <w:noProof/>
-                <w:webHidden/>
-              </w:rPr>
-            </w:r>
-            <w:r>
-              <w:rPr>
-                <w:noProof/>
+                <w:webHidden/>
+              </w:rPr>
+            </w:r>
+            <w:r>
+              <w:rPr>
                 <w:webHidden/>
               </w:rPr>
               <w:fldChar w:fldCharType="separate"/>
             </w:r>
             <w:r>
               <w:rPr>
-                <w:noProof/>
                 <w:webHidden/>
               </w:rPr>
               <w:t>3</w:t>
             </w:r>
             <w:r>
               <w:rPr>
-                <w:noProof/>
                 <w:webHidden/>
               </w:rPr>
               <w:fldChar w:fldCharType="end"/>
@@ -1319,7 +1162,6 @@
               <w:rFonts w:eastAsiaTheme="minorEastAsia" w:cstheme="minorBidi"/>
               <w:b w:val="0"/>
               <w:bCs w:val="0"/>
-              <w:noProof/>
               <w:sz w:val="24"/>
               <w:szCs w:val="24"/>
               <w:lang w:eastAsia="es-CL"/>
@@ -1329,54 +1171,46 @@
             <w:r>
               <w:rPr>
                 <w:rStyle w:val="Hyperlink"/>
-                <w:noProof/>
               </w:rPr>
               <w:t>Consumos</w:t>
             </w:r>
             <w:r>
               <w:rPr>
-                <w:noProof/>
                 <w:webHidden/>
               </w:rPr>
               <w:tab/>
             </w:r>
             <w:r>
               <w:rPr>
-                <w:noProof/>
                 <w:webHidden/>
               </w:rPr>
               <w:fldChar w:fldCharType="begin"/>
             </w:r>
             <w:r>
               <w:rPr>
-                <w:noProof/>
                 <w:webHidden/>
               </w:rPr>
               <w:instrText xml:space="preserve"> PAGEREF _Toc165382150 \h </w:instrText>
             </w:r>
             <w:r>
               <w:rPr>
-                <w:noProof/>
-                <w:webHidden/>
-              </w:rPr>
-            </w:r>
-            <w:r>
-              <w:rPr>
-                <w:noProof/>
+                <w:webHidden/>
+              </w:rPr>
+            </w:r>
+            <w:r>
+              <w:rPr>
                 <w:webHidden/>
               </w:rPr>
               <w:fldChar w:fldCharType="separate"/>
             </w:r>
             <w:r>
               <w:rPr>
-                <w:noProof/>
                 <w:webHidden/>
               </w:rPr>
               <w:t>3</w:t>
             </w:r>
             <w:r>
               <w:rPr>
-                <w:noProof/>
                 <w:webHidden/>
               </w:rPr>
               <w:fldChar w:fldCharType="end"/>
@@ -1393,7 +1227,6 @@
               <w:rFonts w:eastAsiaTheme="minorEastAsia" w:cstheme="minorBidi"/>
               <w:i w:val="0"/>
               <w:iCs w:val="0"/>
-              <w:noProof/>
               <w:sz w:val="24"/>
               <w:szCs w:val="24"/>
               <w:lang w:eastAsia="es-CL"/>
@@ -1403,54 +1236,46 @@
             <w:r>
               <w:rPr>
                 <w:rStyle w:val="Hyperlink"/>
-                <w:noProof/>
               </w:rPr>
               <w:t>Antecedentes</w:t>
             </w:r>
             <w:r>
               <w:rPr>
-                <w:noProof/>
                 <w:webHidden/>
               </w:rPr>
               <w:tab/>
             </w:r>
             <w:r>
               <w:rPr>
-                <w:noProof/>
                 <w:webHidden/>
               </w:rPr>
               <w:fldChar w:fldCharType="begin"/>
             </w:r>
             <w:r>
               <w:rPr>
-                <w:noProof/>
                 <w:webHidden/>
               </w:rPr>
               <w:instrText xml:space="preserve"> PAGEREF _Toc165382151 \h </w:instrText>
             </w:r>
             <w:r>
               <w:rPr>
-                <w:noProof/>
-                <w:webHidden/>
-              </w:rPr>
-            </w:r>
-            <w:r>
-              <w:rPr>
-                <w:noProof/>
+                <w:webHidden/>
+              </w:rPr>
+            </w:r>
+            <w:r>
+              <w:rPr>
                 <w:webHidden/>
               </w:rPr>
               <w:fldChar w:fldCharType="separate"/>
             </w:r>
             <w:r>
               <w:rPr>
-                <w:noProof/>
                 <w:webHidden/>
               </w:rPr>
               <w:t>3</w:t>
             </w:r>
             <w:r>
               <w:rPr>
-                <w:noProof/>
                 <w:webHidden/>
               </w:rPr>
               <w:fldChar w:fldCharType="end"/>
@@ -1467,7 +1292,6 @@
               <w:rFonts w:eastAsiaTheme="minorEastAsia" w:cstheme="minorBidi"/>
               <w:i w:val="0"/>
               <w:iCs w:val="0"/>
-              <w:noProof/>
               <w:sz w:val="24"/>
               <w:szCs w:val="24"/>
               <w:lang w:eastAsia="es-CL"/>
@@ -1477,54 +1301,46 @@
             <w:r>
               <w:rPr>
                 <w:rStyle w:val="Hyperlink"/>
-                <w:noProof/>
               </w:rPr>
               <w:t>Proyectados</w:t>
             </w:r>
             <w:r>
               <w:rPr>
-                <w:noProof/>
                 <w:webHidden/>
               </w:rPr>
               <w:tab/>
             </w:r>
             <w:r>
               <w:rPr>
-                <w:noProof/>
                 <w:webHidden/>
               </w:rPr>
               <w:fldChar w:fldCharType="begin"/>
             </w:r>
             <w:r>
               <w:rPr>
-                <w:noProof/>
                 <w:webHidden/>
               </w:rPr>
               <w:instrText xml:space="preserve"> PAGEREF _Toc165382152 \h </w:instrText>
             </w:r>
             <w:r>
               <w:rPr>
-                <w:noProof/>
-                <w:webHidden/>
-              </w:rPr>
-            </w:r>
-            <w:r>
-              <w:rPr>
-                <w:noProof/>
+                <w:webHidden/>
+              </w:rPr>
+            </w:r>
+            <w:r>
+              <w:rPr>
                 <w:webHidden/>
               </w:rPr>
               <w:fldChar w:fldCharType="separate"/>
             </w:r>
             <w:r>
               <w:rPr>
-                <w:noProof/>
                 <w:webHidden/>
               </w:rPr>
               <w:t>3</w:t>
             </w:r>
             <w:r>
               <w:rPr>
-                <w:noProof/>
                 <w:webHidden/>
               </w:rPr>
               <w:fldChar w:fldCharType="end"/>
@@ -1541,7 +1357,6 @@
               <w:rFonts w:eastAsiaTheme="minorEastAsia" w:cstheme="minorBidi"/>
               <w:b w:val="0"/>
               <w:bCs w:val="0"/>
-              <w:noProof/>
               <w:sz w:val="24"/>
               <w:szCs w:val="24"/>
               <w:lang w:eastAsia="es-CL"/>
@@ -1551,54 +1366,46 @@
             <w:r>
               <w:rPr>
                 <w:rStyle w:val="Hyperlink"/>
-                <w:noProof/>
               </w:rPr>
               <w:t>Clima</w:t>
             </w:r>
             <w:r>
               <w:rPr>
-                <w:noProof/>
                 <w:webHidden/>
               </w:rPr>
               <w:tab/>
             </w:r>
             <w:r>
               <w:rPr>
-                <w:noProof/>
                 <w:webHidden/>
               </w:rPr>
               <w:fldChar w:fldCharType="begin"/>
             </w:r>
             <w:r>
               <w:rPr>
-                <w:noProof/>
                 <w:webHidden/>
               </w:rPr>
               <w:instrText xml:space="preserve"> PAGEREF _Toc165382153 \h </w:instrText>
             </w:r>
             <w:r>
               <w:rPr>
-                <w:noProof/>
-                <w:webHidden/>
-              </w:rPr>
-            </w:r>
-            <w:r>
-              <w:rPr>
-                <w:noProof/>
+                <w:webHidden/>
+              </w:rPr>
+            </w:r>
+            <w:r>
+              <w:rPr>
                 <w:webHidden/>
               </w:rPr>
               <w:fldChar w:fldCharType="separate"/>
             </w:r>
             <w:r>
               <w:rPr>
-                <w:noProof/>
                 <w:webHidden/>
               </w:rPr>
               <w:t>4</w:t>
             </w:r>
             <w:r>
               <w:rPr>
-                <w:noProof/>
                 <w:webHidden/>
               </w:rPr>
               <w:fldChar w:fldCharType="end"/>
@@ -1613,7 +1420,6 @@
             </w:tabs>
             <w:rPr>
               <w:rFonts w:eastAsiaTheme="minorEastAsia" w:cstheme="minorBidi"/>
-              <w:noProof/>
               <w:sz w:val="24"/>
               <w:szCs w:val="24"/>
               <w:lang w:eastAsia="es-CL"/>
@@ -1623,54 +1429,46 @@
             <w:r>
               <w:rPr>
                 <w:rStyle w:val="Hyperlink"/>
-                <w:noProof/>
               </w:rPr>
               <w:t>Irradiación</w:t>
             </w:r>
             <w:r>
               <w:rPr>
-                <w:noProof/>
                 <w:webHidden/>
               </w:rPr>
               <w:tab/>
             </w:r>
             <w:r>
               <w:rPr>
-                <w:noProof/>
                 <w:webHidden/>
               </w:rPr>
               <w:fldChar w:fldCharType="begin"/>
             </w:r>
             <w:r>
               <w:rPr>
-                <w:noProof/>
                 <w:webHidden/>
               </w:rPr>
               <w:instrText xml:space="preserve"> PAGEREF _Toc165382154 \h </w:instrText>
             </w:r>
             <w:r>
               <w:rPr>
-                <w:noProof/>
-                <w:webHidden/>
-              </w:rPr>
-            </w:r>
-            <w:r>
-              <w:rPr>
-                <w:noProof/>
+                <w:webHidden/>
+              </w:rPr>
+            </w:r>
+            <w:r>
+              <w:rPr>
                 <w:webHidden/>
               </w:rPr>
               <w:fldChar w:fldCharType="separate"/>
             </w:r>
             <w:r>
               <w:rPr>
-                <w:noProof/>
                 <w:webHidden/>
               </w:rPr>
               <w:t>4</w:t>
             </w:r>
             <w:r>
               <w:rPr>
-                <w:noProof/>
                 <w:webHidden/>
               </w:rPr>
               <w:fldChar w:fldCharType="end"/>
@@ -1685,7 +1483,6 @@
             </w:tabs>
             <w:rPr>
               <w:rFonts w:eastAsiaTheme="minorEastAsia" w:cstheme="minorBidi"/>
-              <w:noProof/>
               <w:sz w:val="24"/>
               <w:szCs w:val="24"/>
               <w:lang w:eastAsia="es-CL"/>
@@ -1695,54 +1492,46 @@
             <w:r>
               <w:rPr>
                 <w:rStyle w:val="Hyperlink"/>
-                <w:noProof/>
               </w:rPr>
               <w:t>Temperatura</w:t>
             </w:r>
             <w:r>
               <w:rPr>
-                <w:noProof/>
                 <w:webHidden/>
               </w:rPr>
               <w:tab/>
             </w:r>
             <w:r>
               <w:rPr>
-                <w:noProof/>
                 <w:webHidden/>
               </w:rPr>
               <w:fldChar w:fldCharType="begin"/>
             </w:r>
             <w:r>
               <w:rPr>
-                <w:noProof/>
                 <w:webHidden/>
               </w:rPr>
               <w:instrText xml:space="preserve"> PAGEREF _Toc165382155 \h </w:instrText>
             </w:r>
             <w:r>
               <w:rPr>
-                <w:noProof/>
-                <w:webHidden/>
-              </w:rPr>
-            </w:r>
-            <w:r>
-              <w:rPr>
-                <w:noProof/>
+                <w:webHidden/>
+              </w:rPr>
+            </w:r>
+            <w:r>
+              <w:rPr>
                 <w:webHidden/>
               </w:rPr>
               <w:fldChar w:fldCharType="separate"/>
             </w:r>
             <w:r>
               <w:rPr>
-                <w:noProof/>
                 <w:webHidden/>
               </w:rPr>
               <w:t>4</w:t>
             </w:r>
             <w:r>
               <w:rPr>
-                <w:noProof/>
                 <w:webHidden/>
               </w:rPr>
               <w:fldChar w:fldCharType="end"/>
@@ -1759,7 +1548,6 @@
               <w:rFonts w:eastAsiaTheme="minorEastAsia" w:cstheme="minorBidi"/>
               <w:b w:val="0"/>
               <w:bCs w:val="0"/>
-              <w:noProof/>
               <w:sz w:val="24"/>
               <w:szCs w:val="24"/>
               <w:lang w:eastAsia="es-CL"/>
@@ -1769,54 +1557,46 @@
             <w:r>
               <w:rPr>
                 <w:rStyle w:val="Hyperlink"/>
-                <w:noProof/>
               </w:rPr>
               <w:t>Generación</w:t>
             </w:r>
             <w:r>
               <w:rPr>
-                <w:noProof/>
                 <w:webHidden/>
               </w:rPr>
               <w:tab/>
             </w:r>
             <w:r>
               <w:rPr>
-                <w:noProof/>
                 <w:webHidden/>
               </w:rPr>
               <w:fldChar w:fldCharType="begin"/>
             </w:r>
             <w:r>
               <w:rPr>
-                <w:noProof/>
                 <w:webHidden/>
               </w:rPr>
               <w:instrText xml:space="preserve"> PAGEREF _Toc165382156 \h </w:instrText>
             </w:r>
             <w:r>
               <w:rPr>
-                <w:noProof/>
-                <w:webHidden/>
-              </w:rPr>
-            </w:r>
-            <w:r>
-              <w:rPr>
-                <w:noProof/>
+                <w:webHidden/>
+              </w:rPr>
+            </w:r>
+            <w:r>
+              <w:rPr>
                 <w:webHidden/>
               </w:rPr>
               <w:fldChar w:fldCharType="separate"/>
             </w:r>
             <w:r>
               <w:rPr>
-                <w:noProof/>
                 <w:webHidden/>
               </w:rPr>
               <w:t>4</w:t>
             </w:r>
             <w:r>
               <w:rPr>
-                <w:noProof/>
                 <w:webHidden/>
               </w:rPr>
               <w:fldChar w:fldCharType="end"/>
@@ -1833,7 +1613,6 @@
               <w:rFonts w:eastAsiaTheme="minorEastAsia" w:cstheme="minorBidi"/>
               <w:i w:val="0"/>
               <w:iCs w:val="0"/>
-              <w:noProof/>
               <w:sz w:val="24"/>
               <w:szCs w:val="24"/>
               <w:lang w:eastAsia="es-CL"/>
@@ -1843,54 +1622,46 @@
             <w:r>
               <w:rPr>
                 <w:rStyle w:val="Hyperlink"/>
-                <w:noProof/>
               </w:rPr>
               <w:t>Equipamiento</w:t>
             </w:r>
             <w:r>
               <w:rPr>
-                <w:noProof/>
                 <w:webHidden/>
               </w:rPr>
               <w:tab/>
             </w:r>
             <w:r>
               <w:rPr>
-                <w:noProof/>
                 <w:webHidden/>
               </w:rPr>
               <w:fldChar w:fldCharType="begin"/>
             </w:r>
             <w:r>
               <w:rPr>
-                <w:noProof/>
                 <w:webHidden/>
               </w:rPr>
               <w:instrText xml:space="preserve"> PAGEREF _Toc165382157 \h </w:instrText>
             </w:r>
             <w:r>
               <w:rPr>
-                <w:noProof/>
-                <w:webHidden/>
-              </w:rPr>
-            </w:r>
-            <w:r>
-              <w:rPr>
-                <w:noProof/>
+                <w:webHidden/>
+              </w:rPr>
+            </w:r>
+            <w:r>
+              <w:rPr>
                 <w:webHidden/>
               </w:rPr>
               <w:fldChar w:fldCharType="separate"/>
             </w:r>
             <w:r>
               <w:rPr>
-                <w:noProof/>
                 <w:webHidden/>
               </w:rPr>
               <w:t>4</w:t>
             </w:r>
             <w:r>
               <w:rPr>
-                <w:noProof/>
                 <w:webHidden/>
               </w:rPr>
               <w:fldChar w:fldCharType="end"/>
@@ -1907,7 +1678,6 @@
               <w:rFonts w:eastAsiaTheme="minorEastAsia" w:cstheme="minorBidi"/>
               <w:i w:val="0"/>
               <w:iCs w:val="0"/>
-              <w:noProof/>
               <w:sz w:val="24"/>
               <w:szCs w:val="24"/>
               <w:lang w:eastAsia="es-CL"/>
@@ -1917,54 +1687,46 @@
             <w:r>
               <w:rPr>
                 <w:rStyle w:val="Hyperlink"/>
-                <w:noProof/>
               </w:rPr>
               <w:t>Generación</w:t>
             </w:r>
             <w:r>
               <w:rPr>
-                <w:noProof/>
                 <w:webHidden/>
               </w:rPr>
               <w:tab/>
             </w:r>
             <w:r>
               <w:rPr>
-                <w:noProof/>
                 <w:webHidden/>
               </w:rPr>
               <w:fldChar w:fldCharType="begin"/>
             </w:r>
             <w:r>
               <w:rPr>
-                <w:noProof/>
                 <w:webHidden/>
               </w:rPr>
               <w:instrText xml:space="preserve"> PAGEREF _Toc165382158 \h </w:instrText>
             </w:r>
             <w:r>
               <w:rPr>
-                <w:noProof/>
-                <w:webHidden/>
-              </w:rPr>
-            </w:r>
-            <w:r>
-              <w:rPr>
-                <w:noProof/>
+                <w:webHidden/>
+              </w:rPr>
+            </w:r>
+            <w:r>
+              <w:rPr>
                 <w:webHidden/>
               </w:rPr>
               <w:fldChar w:fldCharType="separate"/>
             </w:r>
             <w:r>
               <w:rPr>
-                <w:noProof/>
                 <w:webHidden/>
               </w:rPr>
               <w:t>4</w:t>
             </w:r>
             <w:r>
               <w:rPr>
-                <w:noProof/>
                 <w:webHidden/>
               </w:rPr>
               <w:fldChar w:fldCharType="end"/>
@@ -1979,7 +1741,6 @@
             </w:tabs>
             <w:rPr>
               <w:rFonts w:eastAsiaTheme="minorEastAsia" w:cstheme="minorBidi"/>
-              <w:noProof/>
               <w:sz w:val="24"/>
               <w:szCs w:val="24"/>
               <w:lang w:eastAsia="es-CL"/>
@@ -1989,54 +1750,46 @@
             <w:r>
               <w:rPr>
                 <w:rStyle w:val="Hyperlink"/>
-                <w:noProof/>
               </w:rPr>
               <w:t>Por Módulo</w:t>
             </w:r>
             <w:r>
               <w:rPr>
-                <w:noProof/>
                 <w:webHidden/>
               </w:rPr>
               <w:tab/>
             </w:r>
             <w:r>
               <w:rPr>
-                <w:noProof/>
                 <w:webHidden/>
               </w:rPr>
               <w:fldChar w:fldCharType="begin"/>
             </w:r>
             <w:r>
               <w:rPr>
-                <w:noProof/>
                 <w:webHidden/>
               </w:rPr>
               <w:instrText xml:space="preserve"> PAGEREF _Toc165382159 \h </w:instrText>
             </w:r>
             <w:r>
               <w:rPr>
-                <w:noProof/>
-                <w:webHidden/>
-              </w:rPr>
-            </w:r>
-            <w:r>
-              <w:rPr>
-                <w:noProof/>
+                <w:webHidden/>
+              </w:rPr>
+            </w:r>
+            <w:r>
+              <w:rPr>
                 <w:webHidden/>
               </w:rPr>
               <w:fldChar w:fldCharType="separate"/>
             </w:r>
             <w:r>
               <w:rPr>
-                <w:noProof/>
                 <w:webHidden/>
               </w:rPr>
               <w:t>4</w:t>
             </w:r>
             <w:r>
               <w:rPr>
-                <w:noProof/>
                 <w:webHidden/>
               </w:rPr>
               <w:fldChar w:fldCharType="end"/>
@@ -2051,7 +1804,6 @@
             </w:tabs>
             <w:rPr>
               <w:rFonts w:eastAsiaTheme="minorEastAsia" w:cstheme="minorBidi"/>
-              <w:noProof/>
               <w:sz w:val="24"/>
               <w:szCs w:val="24"/>
               <w:lang w:eastAsia="es-CL"/>
@@ -2061,54 +1813,46 @@
             <w:r>
               <w:rPr>
                 <w:rStyle w:val="Hyperlink"/>
-                <w:noProof/>
               </w:rPr>
               <w:t>Global</w:t>
             </w:r>
             <w:r>
               <w:rPr>
-                <w:noProof/>
                 <w:webHidden/>
               </w:rPr>
               <w:tab/>
             </w:r>
             <w:r>
               <w:rPr>
-                <w:noProof/>
                 <w:webHidden/>
               </w:rPr>
               <w:fldChar w:fldCharType="begin"/>
             </w:r>
             <w:r>
               <w:rPr>
-                <w:noProof/>
                 <w:webHidden/>
               </w:rPr>
               <w:instrText xml:space="preserve"> PAGEREF _Toc165382160 \h </w:instrText>
             </w:r>
             <w:r>
               <w:rPr>
-                <w:noProof/>
-                <w:webHidden/>
-              </w:rPr>
-            </w:r>
-            <w:r>
-              <w:rPr>
-                <w:noProof/>
+                <w:webHidden/>
+              </w:rPr>
+            </w:r>
+            <w:r>
+              <w:rPr>
                 <w:webHidden/>
               </w:rPr>
               <w:fldChar w:fldCharType="separate"/>
             </w:r>
             <w:r>
               <w:rPr>
-                <w:noProof/>
                 <w:webHidden/>
               </w:rPr>
               <w:t>4</w:t>
             </w:r>
             <w:r>
               <w:rPr>
-                <w:noProof/>
                 <w:webHidden/>
               </w:rPr>
               <w:fldChar w:fldCharType="end"/>
@@ -2136,13 +1880,9 @@
           <w:color w:val="2F5496" w:themeColor="accent1" w:themeShade="BF"/>
           <w:sz w:val="32"/>
           <w:szCs w:val="32"/>
-          <w:lang w:val="en-US"/>
-        </w:rPr>
-      </w:pPr>
-      <w:r>
-        <w:rPr>
-          <w:lang w:val="en-US"/>
-        </w:rPr>
+        </w:rPr>
+      </w:pPr>
+      <w:r>
         <w:br w:type="page"/>
       </w:r>
     </w:p>
@@ -2326,14 +2066,8 @@
                 <w:p>
                   <w:pPr>
                     <w:pStyle w:val="NoSpacing"/>
-                    <w:rPr>
-                      <w:lang w:val="en-US"/>
-                    </w:rPr>
                   </w:pPr>
                   <w:r>
-                    <w:rPr>
-                      <w:lang w:val="en-US"/>
-                    </w:rPr>
                     <w:t>lat</w:t>
                   </w:r>
                 </w:p>
@@ -2348,14 +2082,12 @@
                     <w:rPr>
                       <w:sz w:val="18"/>
                       <w:szCs w:val="18"/>
-                      <w:lang w:val="en-US"/>
                     </w:rPr>
                   </w:pPr>
                   <w:r>
                     <w:rPr>
                       <w:sz w:val="18"/>
                       <w:szCs w:val="18"/>
-                      <w:lang w:val="en-US"/>
                     </w:rPr>
                     <w:t>{{ project.building.geolocation.latitude }}</w:t>
                   </w:r>
@@ -2370,14 +2102,8 @@
                 <w:p>
                   <w:pPr>
                     <w:pStyle w:val="NoSpacing"/>
-                    <w:rPr>
-                      <w:lang w:val="en-US"/>
-                    </w:rPr>
                   </w:pPr>
                   <w:r>
-                    <w:rPr>
-                      <w:lang w:val="en-US"/>
-                    </w:rPr>
                     <w:t>long</w:t>
                   </w:r>
                 </w:p>
@@ -2392,14 +2118,12 @@
                     <w:rPr>
                       <w:sz w:val="18"/>
                       <w:szCs w:val="18"/>
-                      <w:lang w:val="en-US"/>
                     </w:rPr>
                   </w:pPr>
                   <w:r>
                     <w:rPr>
                       <w:sz w:val="18"/>
                       <w:szCs w:val="18"/>
-                      <w:lang w:val="en-US"/>
                     </w:rPr>
                     <w:t>{{ project.building.geolocation.longitude }}</w:t>
                   </w:r>
@@ -2414,14 +2138,8 @@
                 <w:p>
                   <w:pPr>
                     <w:pStyle w:val="NoSpacing"/>
-                    <w:rPr>
-                      <w:lang w:val="en-US"/>
-                    </w:rPr>
                   </w:pPr>
                   <w:r>
-                    <w:rPr>
-                      <w:lang w:val="en-US"/>
-                    </w:rPr>
                     <w:t>msnm</w:t>
                   </w:r>
                 </w:p>
@@ -2436,14 +2154,12 @@
                     <w:rPr>
                       <w:sz w:val="18"/>
                       <w:szCs w:val="18"/>
-                      <w:lang w:val="en-US"/>
                     </w:rPr>
                   </w:pPr>
                   <w:r>
                     <w:rPr>
                       <w:sz w:val="18"/>
                       <w:szCs w:val="18"/>
-                      <w:lang w:val="en-US"/>
                     </w:rPr>
                     <w:t>{{ project.building.geolocation.altitude }} m.</w:t>
                   </w:r>
@@ -2455,21 +2171,12 @@
             <w:pPr>
               <w:pStyle w:val="NoSpacing"/>
               <w:cnfStyle w:val="000000000000" w:firstRow="0" w:lastRow="0" w:firstColumn="0" w:lastColumn="0" w:oddVBand="0" w:evenVBand="0" w:oddHBand="0" w:evenHBand="0" w:firstRowFirstColumn="0" w:firstRowLastColumn="0" w:lastRowFirstColumn="0" w:lastRowLastColumn="0"/>
-              <w:rPr>
-                <w:lang w:val="en-US"/>
-              </w:rPr>
             </w:pPr>
           </w:p>
         </w:tc>
       </w:tr>
     </w:tbl>
-    <w:p>
-      <w:pPr>
-        <w:rPr>
-          <w:lang w:val="en-US"/>
-        </w:rPr>
-      </w:pPr>
-    </w:p>
+    <w:p/>
     <w:p>
       <w:pPr>
         <w:jc w:val="center"/>
@@ -2486,14 +2193,18 @@
     </w:p>
     <w:p>
       <w:pPr>
-        <w:jc w:val="center"/>
+        <w:pStyle w:val="ListParagraph"/>
         <w:rPr>
           <w:rStyle w:val="SubtleReference"/>
+          <w:smallCaps w:val="0"/>
+          <w:color w:val="auto"/>
         </w:rPr>
       </w:pPr>
       <w:r>
         <w:rPr>
           <w:rStyle w:val="SubtleReference"/>
+          <w:smallCaps w:val="0"/>
+          <w:color w:val="auto"/>
         </w:rPr>
         <w:t>mapa de ubicación geográfica</w:t>
       </w:r>
@@ -2501,10 +2212,7 @@
     <w:p/>
     <w:p>
       <w:r>
-        <w:t>El Proyecto se emplazará en l</w:t>
-      </w:r>
-      <w:r>
-        <w:t xml:space="preserve">a ubicación marcada donde se dispone de un área </w:t>
+        <w:t xml:space="preserve">El Proyecto se emplazará en la ubicación marcada donde se dispone de un área </w:t>
       </w:r>
       <w:r>
         <w:t xml:space="preserve">suficiente para emplazar </w:t>
@@ -2617,14 +2325,12 @@
     <w:p>
       <w:pPr>
         <w:pStyle w:val="ListParagraph"/>
-        <w:rPr>
-          <w:smallCaps/>
-          <w:color w:val="5A5A5A" w:themeColor="text1" w:themeTint="A5"/>
-        </w:rPr>
       </w:pPr>
       <w:r>
         <w:rPr>
           <w:rStyle w:val="SubtleReference"/>
+          <w:smallCaps w:val="0"/>
+          <w:color w:val="auto"/>
         </w:rPr>
         <w:t>Registro de consumos base</w:t>
       </w:r>
@@ -2772,11 +2478,15 @@
         <w:pStyle w:val="ListParagraph"/>
         <w:rPr>
           <w:rStyle w:val="SubtleReference"/>
+          <w:smallCaps w:val="0"/>
+          <w:color w:val="auto"/>
         </w:rPr>
       </w:pPr>
       <w:r>
         <w:rPr>
           <w:rStyle w:val="SubtleReference"/>
+          <w:smallCaps w:val="0"/>
+          <w:color w:val="auto"/>
         </w:rPr>
         <w:t>Proyección de consumos futuros</w:t>
       </w:r>
@@ -2794,9 +2504,6 @@
         </w:rPr>
       </w:pPr>
       <w:r>
-        <w:rPr>
-          <w:noProof/>
-        </w:rPr>
         <w:drawing>
           <wp:inline distT="0" distB="0" distL="0" distR="0" wp14:anchorId="785BA322" wp14:editId="09575489">
             <wp:extent cx="3320143" cy="2193290"/>
@@ -2852,11 +2559,15 @@
         <w:pStyle w:val="ListParagraph"/>
         <w:rPr>
           <w:rStyle w:val="SubtleReference"/>
+          <w:smallCaps w:val="0"/>
+          <w:color w:val="auto"/>
         </w:rPr>
       </w:pPr>
       <w:r>
         <w:rPr>
           <w:rStyle w:val="SubtleReference"/>
+          <w:smallCaps w:val="0"/>
+          <w:color w:val="auto"/>
         </w:rPr>
         <w:t>gráfico de pronóstico de consumos</w:t>
       </w:r>
@@ -3053,9 +2764,6 @@
         </w:rPr>
       </w:pPr>
       <w:r>
-        <w:rPr>
-          <w:noProof/>
-        </w:rPr>
         <w:drawing>
           <wp:inline distT="0" distB="0" distL="0" distR="0" wp14:anchorId="51F5D69F" wp14:editId="716A966F">
             <wp:extent cx="5760000" cy="2010832"/>
@@ -3111,13 +2819,17 @@
         <w:pStyle w:val="ListParagraph"/>
         <w:rPr>
           <w:rStyle w:val="SubtleReference"/>
+          <w:smallCaps w:val="0"/>
+          <w:color w:val="auto"/>
         </w:rPr>
       </w:pPr>
       <w:r>
         <w:rPr>
           <w:rStyle w:val="SubtleReference"/>
-        </w:rPr>
-        <w:t>Irradiancia directa y difusa acumulada en kW media diaria</w:t>
+          <w:smallCaps w:val="0"/>
+          <w:color w:val="auto"/>
+        </w:rPr>
+        <w:t>Irradiancia directa y difusa en kW media diaria</w:t>
       </w:r>
     </w:p>
     <w:p>
@@ -3134,14 +2846,8 @@
     <w:p>
       <w:pPr>
         <w:jc w:val="center"/>
-        <w:rPr>
-          <w:noProof/>
-        </w:rPr>
-      </w:pPr>
-      <w:r>
-        <w:rPr>
-          <w:noProof/>
-        </w:rPr>
+      </w:pPr>
+      <w:r>
         <w:drawing>
           <wp:inline distT="0" distB="0" distL="0" distR="0" wp14:anchorId="0618D939" wp14:editId="194B1D38">
             <wp:extent cx="5877876" cy="2160000"/>
@@ -3194,16 +2900,36 @@
     </w:p>
     <w:p>
       <w:pPr>
-        <w:jc w:val="center"/>
+        <w:pStyle w:val="ListParagraph"/>
         <w:rPr>
           <w:rStyle w:val="SubtleReference"/>
+          <w:smallCaps w:val="0"/>
+          <w:color w:val="auto"/>
         </w:rPr>
       </w:pPr>
       <w:r>
         <w:rPr>
           <w:rStyle w:val="SubtleReference"/>
-        </w:rPr>
-        <w:t>Temperatura y velocidad el viento a 10m</w:t>
+          <w:smallCaps w:val="0"/>
+          <w:color w:val="auto"/>
+        </w:rPr>
+        <w:t xml:space="preserve">Temperatura </w:t>
+      </w:r>
+      <w:r>
+        <w:rPr>
+          <w:rStyle w:val="SubtleReference"/>
+          <w:smallCaps w:val="0"/>
+          <w:color w:val="auto"/>
+        </w:rPr>
+        <w:t xml:space="preserve">MAX, MIN y MEDIA </w:t>
+      </w:r>
+      <w:r>
+        <w:rPr>
+          <w:rStyle w:val="SubtleReference"/>
+          <w:smallCaps w:val="0"/>
+          <w:color w:val="auto"/>
+        </w:rPr>
+        <w:t>a 10m</w:t>
       </w:r>
     </w:p>
     <w:p/>
@@ -3238,13 +2964,7 @@
         <w:rPr>
           <w:rStyle w:val="Strong"/>
         </w:rPr>
-        <w:t>{{ project_type }}</w:t>
-      </w:r>
-      <w:r>
-        <w:rPr>
-          <w:rStyle w:val="Strong"/>
-        </w:rPr>
-        <w:t xml:space="preserve"> </w:t>
+        <w:t xml:space="preserve">{{ project_type }} </w:t>
       </w:r>
       <w:r>
         <w:softHyphen/>
@@ -3320,11 +3040,15 @@
         <w:pStyle w:val="ListParagraph"/>
         <w:rPr>
           <w:rStyle w:val="SubtleReference"/>
+          <w:smallCaps w:val="0"/>
+          <w:color w:val="auto"/>
         </w:rPr>
       </w:pPr>
       <w:r>
         <w:rPr>
           <w:rStyle w:val="SubtleReference"/>
+          <w:smallCaps w:val="0"/>
+          <w:color w:val="auto"/>
         </w:rPr>
         <w:t>Listado de componentes propuesta</w:t>
       </w:r>
@@ -3345,9 +3069,6 @@
         </w:rPr>
       </w:pPr>
       <w:r>
-        <w:rPr>
-          <w:noProof/>
-        </w:rPr>
         <w:drawing>
           <wp:inline distT="0" distB="0" distL="0" distR="0" wp14:anchorId="12287A2B" wp14:editId="3BC163C7">
             <wp:extent cx="2867025" cy="2104975"/>
@@ -3414,27 +3135,14 @@
     </w:p>
     <w:p>
       <w:pPr>
-        <w:rPr>
-          <w:rFonts w:asciiTheme="majorHAnsi" w:eastAsiaTheme="majorEastAsia" w:hAnsiTheme="majorHAnsi" w:cstheme="majorBidi"/>
-          <w:color w:val="2F5496" w:themeColor="accent1" w:themeShade="BF"/>
-          <w:sz w:val="26"/>
-          <w:szCs w:val="26"/>
-        </w:rPr>
-      </w:pPr>
-      <w:bookmarkStart w:id="11" w:name="_Toc165382158"/>
-      <w:r>
-        <w:br w:type="page"/>
-      </w:r>
-    </w:p>
-    <w:p>
-      <w:pPr>
         <w:pStyle w:val="Heading2"/>
       </w:pPr>
       <w:r>
-        <w:lastRenderedPageBreak/>
         <w:t>Generación</w:t>
       </w:r>
-      <w:bookmarkEnd w:id="11"/>
+      <w:r>
+        <w:t xml:space="preserve"> de energía</w:t>
+      </w:r>
     </w:p>
     <w:p/>
     <w:p>
@@ -3743,6 +3451,7 @@
         <w:pStyle w:val="Heading3"/>
       </w:pPr>
       <w:r>
+        <w:lastRenderedPageBreak/>
         <w:t>Producción Energética</w:t>
       </w:r>
     </w:p>
@@ -3750,6 +3459,9 @@
       <w:r>
         <w:t xml:space="preserve">La propuesta de proyecto incorpora los módulos de generación energética {{ proyect_type }} de {{ project_size }}, correspondiente a los módulos </w:t>
       </w:r>
+      <w:r>
+        <w:t>de la siguiente tabla:</w:t>
+      </w:r>
     </w:p>
     <w:p>
       <w:pPr>
@@ -3761,9 +3473,134 @@
     </w:p>
     <w:p>
       <w:pPr>
-        <w:pStyle w:val="Heading3"/>
-      </w:pPr>
-    </w:p>
+        <w:pStyle w:val="ListParagraph"/>
+      </w:pPr>
+      <w:r>
+        <w:t xml:space="preserve">Tabla. </w:t>
+      </w:r>
+      <w:r>
+        <w:t>Módulos de generación</w:t>
+      </w:r>
+      <w:r>
+        <w:t xml:space="preserve"> energética</w:t>
+      </w:r>
+    </w:p>
+    <w:p>
+      <w:pPr>
+        <w:pStyle w:val="ListParagraph"/>
+      </w:pPr>
+    </w:p>
+    <w:p>
+      <w:r>
+        <w:t xml:space="preserve">Cada Unidad de </w:t>
+      </w:r>
+      <w:r>
+        <w:t>generación modular,</w:t>
+      </w:r>
+      <w:r>
+        <w:t xml:space="preserve"> </w:t>
+      </w:r>
+      <w:r>
+        <w:t xml:space="preserve">tiene </w:t>
+      </w:r>
+      <w:r>
+        <w:t>distintas configuraciones de instalación, como</w:t>
+      </w:r>
+      <w:r>
+        <w:t xml:space="preserve"> el</w:t>
+      </w:r>
+      <w:r>
+        <w:t xml:space="preserve"> azimut (o ángulo respecto al norte ) y la elevación,</w:t>
+      </w:r>
+      <w:r>
+        <w:t xml:space="preserve"> que sumados a la temporalidad horaria y mensual, </w:t>
+      </w:r>
+      <w:r>
+        <w:t xml:space="preserve"> </w:t>
+      </w:r>
+      <w:r>
+        <w:t>tiene</w:t>
+      </w:r>
+      <w:r>
+        <w:t xml:space="preserve"> afectan el nivel de irradiación incidente en KW,</w:t>
+      </w:r>
+    </w:p>
+    <w:p>
+      <w:pPr>
+        <w:pStyle w:val="ListParagraph"/>
+      </w:pPr>
+      <w:r>
+        <w:rPr>
+          <w:noProof/>
+        </w:rPr>
+        <w:drawing>
+          <wp:inline distT="0" distB="0" distL="0" distR="0" wp14:anchorId="46A44C0C" wp14:editId="4A5FCE2B">
+            <wp:extent cx="4043363" cy="4043363"/>
+            <wp:effectExtent l="0" t="0" r="0" b="0"/>
+            <wp:docPr id="1627531910" name="Picture 1" descr="plot_components_irr"/>
+            <wp:cNvGraphicFramePr>
+              <a:graphicFrameLocks xmlns:a="http://schemas.openxmlformats.org/drawingml/2006/main" noChangeAspect="1"/>
+            </wp:cNvGraphicFramePr>
+            <a:graphic xmlns:a="http://schemas.openxmlformats.org/drawingml/2006/main">
+              <a:graphicData uri="http://schemas.openxmlformats.org/drawingml/2006/picture">
+                <pic:pic xmlns:pic="http://schemas.openxmlformats.org/drawingml/2006/picture">
+                  <pic:nvPicPr>
+                    <pic:cNvPr id="1627531910" name="Picture 1" descr="plot_components_irr"/>
+                    <pic:cNvPicPr>
+                      <a:picLocks noChangeAspect="1" noChangeArrowheads="1"/>
+                    </pic:cNvPicPr>
+                  </pic:nvPicPr>
+                  <pic:blipFill>
+                    <a:blip r:embed="rId13">
+                      <a:extLst>
+                        <a:ext uri="{28A0092B-C50C-407E-A947-70E740481C1C}">
+                          <a14:useLocalDpi xmlns:a14="http://schemas.microsoft.com/office/drawing/2010/main" val="0"/>
+                        </a:ext>
+                      </a:extLst>
+                    </a:blip>
+                    <a:srcRect/>
+                    <a:stretch>
+                      <a:fillRect/>
+                    </a:stretch>
+                  </pic:blipFill>
+                  <pic:spPr bwMode="auto">
+                    <a:xfrm>
+                      <a:off x="0" y="0"/>
+                      <a:ext cx="4058158" cy="4058158"/>
+                    </a:xfrm>
+                    <a:prstGeom prst="rect">
+                      <a:avLst/>
+                    </a:prstGeom>
+                    <a:noFill/>
+                    <a:ln>
+                      <a:noFill/>
+                    </a:ln>
+                  </pic:spPr>
+                </pic:pic>
+              </a:graphicData>
+            </a:graphic>
+          </wp:inline>
+        </w:drawing>
+      </w:r>
+      <w:r>
+        <w:t xml:space="preserve"> </w:t>
+      </w:r>
+    </w:p>
+    <w:p>
+      <w:pPr>
+        <w:pStyle w:val="ListParagraph"/>
+      </w:pPr>
+      <w:r>
+        <w:t>Tabla. Irradiación media incidente en la normal kW/m</w:t>
+      </w:r>
+      <w:r>
+        <w:rPr>
+          <w:vertAlign w:val="superscript"/>
+        </w:rPr>
+        <w:t>2</w:t>
+      </w:r>
+    </w:p>
+    <w:p/>
     <w:p>
       <w:pPr>
         <w:pStyle w:val="Heading3"/>
@@ -3774,7 +3611,7 @@
     </w:p>
     <w:p/>
     <w:sectPr>
-      <w:footerReference w:type="default" r:id="rId13"/>
+      <w:footerReference w:type="default" r:id="rId14"/>
       <w:pgSz w:w="12240" w:h="15840"/>
       <w:pgMar w:top="1440" w:right="1440" w:bottom="1440" w:left="1440" w:header="708" w:footer="708" w:gutter="0"/>
       <w:cols w:space="708"/>
@@ -3812,69 +3649,34 @@
 <file path=word/footer1.xml><?xml version="1.0" encoding="utf-8"?>
 <w:ftr xmlns:wpc="http://schemas.microsoft.com/office/word/2010/wordprocessingCanvas" xmlns:cx="http://schemas.microsoft.com/office/drawing/2014/chartex" xmlns:cx1="http://schemas.microsoft.com/office/drawing/2015/9/8/chartex" xmlns:cx2="http://schemas.microsoft.com/office/drawing/2015/10/21/chartex" xmlns:cx3="http://schemas.microsoft.com/office/drawing/2016/5/9/chartex" xmlns:cx4="http://schemas.microsoft.com/office/drawing/2016/5/10/chartex" xmlns:cx5="http://schemas.microsoft.com/office/drawing/2016/5/11/chartex" xmlns:cx6="http://schemas.microsoft.com/office/drawing/2016/5/12/chartex" xmlns:cx7="http://schemas.microsoft.com/office/drawing/2016/5/13/chartex" xmlns:cx8="http://schemas.microsoft.com/office/drawing/2016/5/14/chartex" xmlns:mc="http://schemas.openxmlformats.org/markup-compatibility/2006" xmlns:aink="http://schemas.microsoft.com/office/drawing/2016/ink" xmlns:am3d="http://schemas.microsoft.com/office/drawing/2017/model3d" xmlns:o="urn:schemas-microsoft-com:office:office" xmlns:oel="http://schemas.microsoft.com/office/2019/extlst" xmlns:r="http://schemas.openxmlformats.org/officeDocument/2006/relationships" xmlns:m="http://schemas.openxmlformats.org/officeDocument/2006/math" xmlns:v="urn:schemas-microsoft-com:vml" xmlns:wp14="http://schemas.microsoft.com/office/word/2010/wordprocessingDrawing" xmlns:wp="http://schemas.openxmlformats.org/drawingml/2006/wordprocessingDrawing" xmlns:w10="urn:schemas-microsoft-com:office:word" xmlns:w="http://schemas.openxmlformats.org/wordprocessingml/2006/main" xmlns:w14="http://schemas.microsoft.com/office/word/2010/wordml" xmlns:w15="http://schemas.microsoft.com/office/word/2012/wordml" xmlns:w16cex="http://schemas.microsoft.com/office/word/2018/wordml/cex" xmlns:w16cid="http://schemas.microsoft.com/office/word/2016/wordml/cid" xmlns:w16="http://schemas.microsoft.com/office/word/2018/wordml" xmlns:w16du="http://schemas.microsoft.com/office/word/2023/wordml/word16du" xmlns:w16sdtdh="http://schemas.microsoft.com/office/word/2020/wordml/sdtdatahash" xmlns:w16se="http://schemas.microsoft.com/office/word/2015/wordml/symex" xmlns:wpg="http://schemas.microsoft.com/office/word/2010/wordprocessingGroup" xmlns:wpi="http://schemas.microsoft.com/office/word/2010/wordprocessingInk" xmlns:wne="http://schemas.microsoft.com/office/word/2006/wordml" xmlns:wps="http://schemas.microsoft.com/office/word/2010/wordprocessingShape" mc:Ignorable="w14 w15 w16se w16cid w16 w16cex w16sdtdh w16du wp14">
   <w:p>
-    <w:pPr>
-      <w:rPr>
-        <w:lang w:val="en-US"/>
-      </w:rPr>
-    </w:pPr>
     <w:r>
-      <w:rPr>
-        <w:lang w:val="en-US"/>
-      </w:rPr>
       <w:t>rev</w:t>
     </w:r>
     <w:r>
-      <w:rPr>
-        <w:lang w:val="en-US"/>
-      </w:rPr>
       <w:t>: {{</w:t>
     </w:r>
     <w:r>
-      <w:rPr>
-        <w:lang w:val="en-US"/>
-      </w:rPr>
       <w:t xml:space="preserve"> </w:t>
     </w:r>
     <w:r>
-      <w:rPr>
-        <w:lang w:val="en-US"/>
-      </w:rPr>
       <w:t>report_date</w:t>
     </w:r>
     <w:r>
-      <w:rPr>
-        <w:lang w:val="en-US"/>
-      </w:rPr>
       <w:t xml:space="preserve"> </w:t>
     </w:r>
     <w:r>
-      <w:rPr>
-        <w:lang w:val="en-US"/>
-      </w:rPr>
       <w:t>}} {{</w:t>
     </w:r>
     <w:r>
-      <w:rPr>
-        <w:lang w:val="en-US"/>
-      </w:rPr>
       <w:t xml:space="preserve"> </w:t>
     </w:r>
     <w:r>
-      <w:rPr>
-        <w:lang w:val="en-US"/>
-      </w:rPr>
       <w:t>report_version</w:t>
     </w:r>
     <w:r>
-      <w:rPr>
-        <w:lang w:val="en-US"/>
-      </w:rPr>
       <w:t xml:space="preserve"> </w:t>
     </w:r>
     <w:r>
-      <w:rPr>
-        <w:lang w:val="en-US"/>
-      </w:rPr>
       <w:t>}}</w:t>
     </w:r>
   </w:p>

</xml_diff>

<commit_message>
system capacity plot per module
</commit_message>
<xml_diff>
--- a/templates/memory_template.docx
+++ b/templates/memory_template.docx
@@ -2176,7 +2176,14 @@
         </w:tc>
       </w:tr>
     </w:tbl>
-    <w:p/>
+    <w:p>
+      <w:pPr>
+        <w:pStyle w:val="ListParagraph"/>
+      </w:pPr>
+      <w:r>
+        <w:t>Tabla. Localización proyecto</w:t>
+      </w:r>
+    </w:p>
     <w:p>
       <w:pPr>
         <w:jc w:val="center"/>
@@ -2332,6 +2339,14 @@
           <w:smallCaps w:val="0"/>
           <w:color w:val="auto"/>
         </w:rPr>
+        <w:t xml:space="preserve">Tabla. </w:t>
+      </w:r>
+      <w:r>
+        <w:rPr>
+          <w:rStyle w:val="SubtleReference"/>
+          <w:smallCaps w:val="0"/>
+          <w:color w:val="auto"/>
+        </w:rPr>
         <w:t>Registro de consumos base</w:t>
       </w:r>
     </w:p>
@@ -2413,6 +2428,24 @@
           <w:rStyle w:val="SubtleReference"/>
         </w:rPr>
         <w:t>/2</w:t>
+      </w:r>
+    </w:p>
+    <w:p>
+      <w:pPr>
+        <w:pStyle w:val="ListParagraph"/>
+        <w:rPr>
+          <w:rStyle w:val="SubtleReference"/>
+          <w:smallCaps w:val="0"/>
+          <w:color w:val="auto"/>
+        </w:rPr>
+      </w:pPr>
+      <w:r>
+        <w:rPr>
+          <w:rStyle w:val="SubtleReference"/>
+          <w:smallCaps w:val="0"/>
+          <w:color w:val="auto"/>
+        </w:rPr>
+        <w:t>Formula. Interpolación de consumos</w:t>
       </w:r>
     </w:p>
     <w:p>
@@ -2482,6 +2515,14 @@
           <w:color w:val="auto"/>
         </w:rPr>
       </w:pPr>
+      <w:r>
+        <w:rPr>
+          <w:rStyle w:val="SubtleReference"/>
+          <w:smallCaps w:val="0"/>
+          <w:color w:val="auto"/>
+        </w:rPr>
+        <w:t xml:space="preserve">Tabla. </w:t>
+      </w:r>
       <w:r>
         <w:rPr>
           <w:rStyle w:val="SubtleReference"/>
@@ -2569,7 +2610,39 @@
           <w:smallCaps w:val="0"/>
           <w:color w:val="auto"/>
         </w:rPr>
-        <w:t>gráfico de pronóstico de consumos</w:t>
+        <w:t>Graf.</w:t>
+      </w:r>
+      <w:r>
+        <w:rPr>
+          <w:rStyle w:val="SubtleReference"/>
+          <w:smallCaps w:val="0"/>
+          <w:color w:val="auto"/>
+        </w:rPr>
+        <w:t xml:space="preserve"> </w:t>
+      </w:r>
+      <w:r>
+        <w:rPr>
+          <w:rStyle w:val="SubtleReference"/>
+          <w:smallCaps w:val="0"/>
+          <w:color w:val="auto"/>
+        </w:rPr>
+        <w:t>P</w:t>
+      </w:r>
+      <w:r>
+        <w:rPr>
+          <w:rStyle w:val="SubtleReference"/>
+          <w:smallCaps w:val="0"/>
+          <w:color w:val="auto"/>
+        </w:rPr>
+        <w:t>ronóstico de consumos</w:t>
+      </w:r>
+      <w:r>
+        <w:rPr>
+          <w:rStyle w:val="SubtleReference"/>
+          <w:smallCaps w:val="0"/>
+          <w:color w:val="auto"/>
+        </w:rPr>
+        <w:t xml:space="preserve"> energéticos kWh.</w:t>
       </w:r>
     </w:p>
     <w:p>
@@ -2829,6 +2902,14 @@
           <w:smallCaps w:val="0"/>
           <w:color w:val="auto"/>
         </w:rPr>
+        <w:t xml:space="preserve">Graf. </w:t>
+      </w:r>
+      <w:r>
+        <w:rPr>
+          <w:rStyle w:val="SubtleReference"/>
+          <w:smallCaps w:val="0"/>
+          <w:color w:val="auto"/>
+        </w:rPr>
         <w:t>Irradiancia directa y difusa en kW media diaria</w:t>
       </w:r>
     </w:p>
@@ -2913,7 +2994,7 @@
           <w:smallCaps w:val="0"/>
           <w:color w:val="auto"/>
         </w:rPr>
-        <w:t xml:space="preserve">Temperatura </w:t>
+        <w:t xml:space="preserve">Graf. </w:t>
       </w:r>
       <w:r>
         <w:rPr>
@@ -2921,7 +3002,7 @@
           <w:smallCaps w:val="0"/>
           <w:color w:val="auto"/>
         </w:rPr>
-        <w:t xml:space="preserve">MAX, MIN y MEDIA </w:t>
+        <w:t xml:space="preserve">Temperatura </w:t>
       </w:r>
       <w:r>
         <w:rPr>
@@ -2929,121 +3010,137 @@
           <w:smallCaps w:val="0"/>
           <w:color w:val="auto"/>
         </w:rPr>
-        <w:t>a 10m</w:t>
-      </w:r>
-    </w:p>
-    <w:p/>
-    <w:p>
-      <w:pPr>
-        <w:pStyle w:val="Heading1"/>
-      </w:pPr>
-      <w:bookmarkStart w:id="9" w:name="_Toc165382156"/>
-      <w:r>
-        <w:br w:type="page"/>
-      </w:r>
-      <w:r>
-        <w:lastRenderedPageBreak/>
-        <w:t>Generación</w:t>
-      </w:r>
-      <w:bookmarkEnd w:id="9"/>
-      <w:r>
-        <w:t xml:space="preserve"> y rendimientos</w:t>
-      </w:r>
-    </w:p>
-    <w:p>
-      <w:r>
-        <w:t xml:space="preserve">En el siguiente capitulo </w:t>
-      </w:r>
-      <w:r>
-        <w:t>se detalla todos los alcances correspondientes al módulo de generación energética</w:t>
-      </w:r>
-      <w:r>
-        <w:t xml:space="preserve"> </w:t>
-      </w:r>
-      <w:r>
-        <w:rPr>
-          <w:rStyle w:val="Strong"/>
-        </w:rPr>
-        <w:t xml:space="preserve">{{ project_type }} </w:t>
-      </w:r>
-      <w:r>
-        <w:softHyphen/>
-      </w:r>
-      <w:r>
-        <w:softHyphen/>
-      </w:r>
-      <w:r>
-        <w:t xml:space="preserve">de </w:t>
-      </w:r>
-      <w:r>
-        <w:rPr>
-          <w:rStyle w:val="Strong"/>
-        </w:rPr>
-        <w:t>{{ project_size }}</w:t>
-      </w:r>
-      <w:r>
-        <w:t>.</w:t>
-      </w:r>
-    </w:p>
-    <w:p>
-      <w:pPr>
-        <w:pStyle w:val="Heading2"/>
-      </w:pPr>
-      <w:bookmarkStart w:id="10" w:name="_Toc165382157"/>
-      <w:r>
-        <w:t>Equipamiento</w:t>
-      </w:r>
-      <w:bookmarkEnd w:id="10"/>
-    </w:p>
-    <w:p>
-      <w:r>
-        <w:t xml:space="preserve">La propuesta tiene una configuración de potencia nominal de </w:t>
-      </w:r>
-      <w:r>
-        <w:rPr>
-          <w:rStyle w:val="Strong"/>
-        </w:rPr>
-        <w:t>{{ project_size }}</w:t>
-      </w:r>
-      <w:r>
-        <w:t xml:space="preserve">, con un costo estimado de </w:t>
-      </w:r>
-      <w:r>
-        <w:rPr>
-          <w:rStyle w:val="Strong"/>
-        </w:rPr>
-        <w:t xml:space="preserve">{{ total_cost }} </w:t>
-      </w:r>
-      <w:r>
-        <w:t>. La propuesta tiene una configuración mixta tanto para la inyección a la red, consumo interno y además almacenamiento para eventos de emergencia.</w:t>
-      </w:r>
-    </w:p>
-    <w:p/>
-    <w:p>
-      <w:pPr>
-        <w:pStyle w:val="ListParagraph"/>
-        <w:rPr>
-          <w:sz w:val="16"/>
-          <w:szCs w:val="16"/>
-        </w:rPr>
-      </w:pPr>
-      <w:r>
-        <w:rPr>
-          <w:sz w:val="16"/>
-          <w:szCs w:val="16"/>
-        </w:rPr>
-        <w:t>{{ table_components }}</w:t>
-      </w:r>
-    </w:p>
-    <w:p>
-      <w:pPr>
-        <w:pStyle w:val="ListParagraph"/>
+        <w:t xml:space="preserve">MAX, MIN y MEDIA </w:t>
+      </w:r>
+      <w:r>
         <w:rPr>
           <w:rStyle w:val="SubtleReference"/>
           <w:smallCaps w:val="0"/>
           <w:color w:val="auto"/>
         </w:rPr>
-      </w:pPr>
+        <w:t>a 10m</w:t>
+      </w:r>
+    </w:p>
+    <w:p/>
+    <w:p>
+      <w:pPr>
+        <w:pStyle w:val="Heading1"/>
+      </w:pPr>
+      <w:bookmarkStart w:id="9" w:name="_Toc165382156"/>
+      <w:r>
+        <w:br w:type="page"/>
+      </w:r>
+      <w:r>
+        <w:lastRenderedPageBreak/>
+        <w:t>Generación</w:t>
+      </w:r>
+      <w:bookmarkEnd w:id="9"/>
+      <w:r>
+        <w:t xml:space="preserve"> y rendimientos</w:t>
+      </w:r>
+    </w:p>
+    <w:p>
+      <w:r>
+        <w:t xml:space="preserve">En el siguiente capitulo </w:t>
+      </w:r>
+      <w:r>
+        <w:t>se detalla todos los alcances correspondientes al módulo de generación energética</w:t>
+      </w:r>
+      <w:r>
+        <w:t xml:space="preserve"> </w:t>
+      </w:r>
+      <w:r>
+        <w:rPr>
+          <w:rStyle w:val="Strong"/>
+        </w:rPr>
+        <w:t xml:space="preserve">{{ project_type }} </w:t>
+      </w:r>
+      <w:r>
+        <w:softHyphen/>
+      </w:r>
+      <w:r>
+        <w:softHyphen/>
+      </w:r>
+      <w:r>
+        <w:t xml:space="preserve">de </w:t>
+      </w:r>
+      <w:r>
+        <w:rPr>
+          <w:rStyle w:val="Strong"/>
+        </w:rPr>
+        <w:t>{{ project_size }}</w:t>
+      </w:r>
+      <w:r>
+        <w:t>.</w:t>
+      </w:r>
+    </w:p>
+    <w:p>
+      <w:pPr>
+        <w:pStyle w:val="Heading2"/>
+      </w:pPr>
+      <w:bookmarkStart w:id="10" w:name="_Toc165382157"/>
+      <w:r>
+        <w:t>Equipamiento</w:t>
+      </w:r>
+      <w:bookmarkEnd w:id="10"/>
+    </w:p>
+    <w:p>
+      <w:r>
+        <w:t xml:space="preserve">La propuesta tiene una configuración de potencia nominal de </w:t>
+      </w:r>
+      <w:r>
+        <w:rPr>
+          <w:rStyle w:val="Strong"/>
+        </w:rPr>
+        <w:t>{{ project_size }}</w:t>
+      </w:r>
+      <w:r>
+        <w:t xml:space="preserve">, con un costo estimado de </w:t>
+      </w:r>
+      <w:r>
+        <w:rPr>
+          <w:rStyle w:val="Strong"/>
+        </w:rPr>
+        <w:t xml:space="preserve">{{ total_cost }} </w:t>
+      </w:r>
+      <w:r>
+        <w:t>. La propuesta tiene una configuración mixta tanto para la inyección a la red, consumo interno y además almacenamiento para eventos de emergencia.</w:t>
+      </w:r>
+    </w:p>
+    <w:p/>
+    <w:p>
+      <w:pPr>
+        <w:pStyle w:val="ListParagraph"/>
+        <w:rPr>
+          <w:sz w:val="16"/>
+          <w:szCs w:val="16"/>
+        </w:rPr>
+      </w:pPr>
+      <w:r>
+        <w:rPr>
+          <w:sz w:val="16"/>
+          <w:szCs w:val="16"/>
+        </w:rPr>
+        <w:t>{{ table_components }}</w:t>
+      </w:r>
+    </w:p>
+    <w:p>
+      <w:pPr>
+        <w:pStyle w:val="ListParagraph"/>
+        <w:rPr>
+          <w:rStyle w:val="SubtleReference"/>
+          <w:smallCaps w:val="0"/>
+          <w:color w:val="auto"/>
+        </w:rPr>
+      </w:pPr>
+      <w:r>
+        <w:rPr>
+          <w:rStyle w:val="SubtleReference"/>
+          <w:smallCaps w:val="0"/>
+          <w:color w:val="auto"/>
+        </w:rPr>
+        <w:t xml:space="preserve">Tab. </w:t>
+      </w:r>
       <w:r>
         <w:rPr>
           <w:rStyle w:val="SubtleReference"/>
@@ -3124,13 +3221,25 @@
         <w:pStyle w:val="ListParagraph"/>
         <w:rPr>
           <w:rStyle w:val="SubtleReference"/>
+          <w:smallCaps w:val="0"/>
+          <w:color w:val="auto"/>
         </w:rPr>
       </w:pPr>
       <w:r>
         <w:rPr>
           <w:rStyle w:val="SubtleReference"/>
-        </w:rPr>
-        <w:t>distribución de costos del sistema</w:t>
+          <w:smallCaps w:val="0"/>
+          <w:color w:val="auto"/>
+        </w:rPr>
+        <w:t>Graf. D</w:t>
+      </w:r>
+      <w:r>
+        <w:rPr>
+          <w:rStyle w:val="SubtleReference"/>
+          <w:smallCaps w:val="0"/>
+          <w:color w:val="auto"/>
+        </w:rPr>
+        <w:t>istribución de costos del sistema</w:t>
       </w:r>
     </w:p>
     <w:p>
@@ -3591,7 +3700,10 @@
         <w:pStyle w:val="ListParagraph"/>
       </w:pPr>
       <w:r>
-        <w:t>Tabla. Irradiación media incidente en la normal kW/m</w:t>
+        <w:t>Graf</w:t>
+      </w:r>
+      <w:r>
+        <w:t>. Irradiación media incidente en la normal kW/m</w:t>
       </w:r>
       <w:r>
         <w:rPr>
@@ -3603,15 +3715,112 @@
     <w:p/>
     <w:p>
       <w:pPr>
+        <w:jc w:val="left"/>
+      </w:pPr>
+      <w:r>
+        <w:br w:type="page"/>
+      </w:r>
+    </w:p>
+    <w:p>
+      <w:pPr>
+        <w:jc w:val="left"/>
+      </w:pPr>
+      <w:r>
+        <w:lastRenderedPageBreak/>
+        <w:t xml:space="preserve">En términos individuales, el módulo tiene un Capacidad de sistema distinto en térmicos de KW horarios, es decir la potencia horaria acumulada mensual, que en términos prácticos se puede leer en términos de generación energéticas equivalentes en kWh. </w:t>
+      </w:r>
+    </w:p>
+    <w:p>
+      <w:pPr>
+        <w:pStyle w:val="ListParagraph"/>
+      </w:pPr>
+      <w:r>
+        <w:t>nota: Capacidad del sistema es la potencia de salida en kilowatts KW nominales estimada en cada hora de funcionamiento del equipo.</w:t>
+      </w:r>
+    </w:p>
+    <w:p>
+      <w:pPr>
+        <w:pStyle w:val="ListParagraph"/>
+      </w:pPr>
+      <w:r>
+        <w:rPr>
+          <w:noProof/>
+        </w:rPr>
+        <w:drawing>
+          <wp:inline distT="0" distB="0" distL="0" distR="0" wp14:anchorId="50C59F7F" wp14:editId="273E9756">
+            <wp:extent cx="3651248" cy="2738437"/>
+            <wp:effectExtent l="0" t="0" r="6985" b="5080"/>
+            <wp:docPr id="2143492222" name="Picture 2" descr="plot_components_production"/>
+            <wp:cNvGraphicFramePr>
+              <a:graphicFrameLocks xmlns:a="http://schemas.openxmlformats.org/drawingml/2006/main" noChangeAspect="1"/>
+            </wp:cNvGraphicFramePr>
+            <a:graphic xmlns:a="http://schemas.openxmlformats.org/drawingml/2006/main">
+              <a:graphicData uri="http://schemas.openxmlformats.org/drawingml/2006/picture">
+                <pic:pic xmlns:pic="http://schemas.openxmlformats.org/drawingml/2006/picture">
+                  <pic:nvPicPr>
+                    <pic:cNvPr id="2143492222" name="Picture 2" descr="plot_components_production"/>
+                    <pic:cNvPicPr>
+                      <a:picLocks noChangeAspect="1" noChangeArrowheads="1"/>
+                    </pic:cNvPicPr>
+                  </pic:nvPicPr>
+                  <pic:blipFill>
+                    <a:blip r:embed="rId14">
+                      <a:extLst>
+                        <a:ext uri="{28A0092B-C50C-407E-A947-70E740481C1C}">
+                          <a14:useLocalDpi xmlns:a14="http://schemas.microsoft.com/office/drawing/2010/main" val="0"/>
+                        </a:ext>
+                      </a:extLst>
+                    </a:blip>
+                    <a:srcRect/>
+                    <a:stretch>
+                      <a:fillRect/>
+                    </a:stretch>
+                  </pic:blipFill>
+                  <pic:spPr bwMode="auto">
+                    <a:xfrm>
+                      <a:off x="0" y="0"/>
+                      <a:ext cx="3670970" cy="2753229"/>
+                    </a:xfrm>
+                    <a:prstGeom prst="rect">
+                      <a:avLst/>
+                    </a:prstGeom>
+                    <a:noFill/>
+                    <a:ln>
+                      <a:noFill/>
+                    </a:ln>
+                  </pic:spPr>
+                </pic:pic>
+              </a:graphicData>
+            </a:graphic>
+          </wp:inline>
+        </w:drawing>
+      </w:r>
+    </w:p>
+    <w:p>
+      <w:pPr>
+        <w:pStyle w:val="ListParagraph"/>
+      </w:pPr>
+      <w:r>
+        <w:t xml:space="preserve">Graf. </w:t>
+      </w:r>
+      <w:r>
+        <w:t xml:space="preserve">Capacidad horaria acumulada en KW por mes, por modulo </w:t>
+      </w:r>
+    </w:p>
+    <w:p>
+      <w:pPr>
         <w:pStyle w:val="Heading3"/>
       </w:pPr>
       <w:r>
         <w:t>Rendimientos</w:t>
+      </w:r>
+      <w:r>
+        <w:t xml:space="preserve"> Globales</w:t>
       </w:r>
     </w:p>
     <w:p/>
     <w:sectPr>
-      <w:footerReference w:type="default" r:id="rId14"/>
+      <w:footerReference w:type="default" r:id="rId15"/>
       <w:pgSz w:w="12240" w:h="15840"/>
       <w:pgMar w:top="1440" w:right="1440" w:bottom="1440" w:left="1440" w:header="708" w:footer="708" w:gutter="0"/>
       <w:cols w:space="708"/>

</xml_diff>

<commit_message>
project performance table on report modeler
</commit_message>
<xml_diff>
--- a/templates/memory_template.docx
+++ b/templates/memory_template.docx
@@ -20,65 +20,126 @@
     <w:p>
       <w:pPr>
         <w:pStyle w:val="Subtitle"/>
-      </w:pPr>
-      <w:r>
+        <w:rPr>
+          <w:lang w:val="en-US"/>
+        </w:rPr>
+      </w:pPr>
+      <w:proofErr w:type="gramStart"/>
+      <w:r>
+        <w:rPr>
+          <w:lang w:val="en-US"/>
+        </w:rPr>
         <w:t>{{</w:t>
       </w:r>
       <w:r>
+        <w:rPr>
+          <w:lang w:val="en-US"/>
+        </w:rPr>
         <w:t xml:space="preserve"> </w:t>
       </w:r>
-      <w:r>
+      <w:proofErr w:type="spellStart"/>
+      <w:r>
+        <w:rPr>
+          <w:lang w:val="en-US"/>
+        </w:rPr>
         <w:t>pro</w:t>
       </w:r>
       <w:r>
+        <w:rPr>
+          <w:lang w:val="en-US"/>
+        </w:rPr>
         <w:t>j</w:t>
       </w:r>
       <w:r>
+        <w:rPr>
+          <w:lang w:val="en-US"/>
+        </w:rPr>
         <w:t>ect</w:t>
       </w:r>
-      <w:r>
+      <w:proofErr w:type="gramEnd"/>
+      <w:r>
+        <w:rPr>
+          <w:lang w:val="en-US"/>
+        </w:rPr>
         <w:t>.title</w:t>
       </w:r>
-      <w:r>
+      <w:proofErr w:type="spellEnd"/>
+      <w:r>
+        <w:rPr>
+          <w:lang w:val="en-US"/>
+        </w:rPr>
         <w:t xml:space="preserve"> </w:t>
       </w:r>
       <w:r>
+        <w:rPr>
+          <w:lang w:val="en-US"/>
+        </w:rPr>
         <w:t>}}</w:t>
       </w:r>
     </w:p>
     <w:p>
       <w:pPr>
         <w:pStyle w:val="Subtitle"/>
-      </w:pPr>
-      <w:r>
+        <w:rPr>
+          <w:lang w:val="en-US"/>
+        </w:rPr>
+      </w:pPr>
+      <w:r>
+        <w:rPr>
+          <w:lang w:val="en-US"/>
+        </w:rPr>
         <w:t>{{</w:t>
       </w:r>
-      <w:r>
+      <w:proofErr w:type="gramStart"/>
+      <w:r>
+        <w:rPr>
+          <w:lang w:val="en-US"/>
+        </w:rPr>
         <w:t>project.building.name</w:t>
       </w:r>
       <w:r>
+        <w:rPr>
+          <w:lang w:val="en-US"/>
+        </w:rPr>
         <w:t xml:space="preserve"> </w:t>
       </w:r>
       <w:r>
-        <w:t>}}</w:t>
+        <w:rPr>
+          <w:lang w:val="en-US"/>
+        </w:rPr>
+        <w:t>}</w:t>
+      </w:r>
+      <w:proofErr w:type="gramEnd"/>
+      <w:r>
+        <w:rPr>
+          <w:lang w:val="en-US"/>
+        </w:rPr>
+        <w:t>}</w:t>
       </w:r>
     </w:p>
     <w:p>
       <w:pPr>
         <w:pStyle w:val="Subtitle"/>
       </w:pPr>
+      <w:proofErr w:type="gramStart"/>
       <w:r>
         <w:t>{{</w:t>
       </w:r>
       <w:r>
         <w:t xml:space="preserve"> </w:t>
       </w:r>
-      <w:r>
-        <w:t>project.building.</w:t>
+      <w:proofErr w:type="spellStart"/>
+      <w:r>
+        <w:t>project</w:t>
+      </w:r>
+      <w:proofErr w:type="gramEnd"/>
+      <w:r>
+        <w:t>.building.</w:t>
       </w:r>
       <w:r>
         <w:t>city</w:t>
       </w:r>
+      <w:proofErr w:type="spellEnd"/>
       <w:r>
         <w:t xml:space="preserve"> </w:t>
       </w:r>
@@ -141,6 +202,7 @@
             <w:r>
               <w:t xml:space="preserve">establecimiento </w:t>
             </w:r>
+            <w:proofErr w:type="gramStart"/>
             <w:r>
               <w:rPr>
                 <w:b/>
@@ -190,6 +252,7 @@
               </w:rPr>
               <w:t>name</w:t>
             </w:r>
+            <w:proofErr w:type="gramEnd"/>
             <w:r>
               <w:rPr>
                 <w:b/>
@@ -227,6 +290,7 @@
               </w:rPr>
               <w:t xml:space="preserve"> </w:t>
             </w:r>
+            <w:proofErr w:type="spellStart"/>
             <w:r>
               <w:rPr>
                 <w:b/>
@@ -241,6 +305,7 @@
               </w:rPr>
               <w:t>city</w:t>
             </w:r>
+            <w:proofErr w:type="spellEnd"/>
             <w:r>
               <w:rPr>
                 <w:b/>
@@ -266,7 +331,23 @@
                 <w:b/>
                 <w:bCs/>
               </w:rPr>
-              <w:t>{{ energy_production }}</w:t>
+              <w:t xml:space="preserve">{{ </w:t>
+            </w:r>
+            <w:proofErr w:type="spellStart"/>
+            <w:r>
+              <w:rPr>
+                <w:b/>
+                <w:bCs/>
+              </w:rPr>
+              <w:t>energy_production</w:t>
+            </w:r>
+            <w:proofErr w:type="spellEnd"/>
+            <w:r>
+              <w:rPr>
+                <w:b/>
+                <w:bCs/>
+              </w:rPr>
+              <w:t xml:space="preserve"> }}</w:t>
             </w:r>
             <w:r>
               <w:t xml:space="preserve">. </w:t>
@@ -384,6 +465,7 @@
                 <w:sz w:val="22"/>
               </w:rPr>
             </w:pPr>
+            <w:proofErr w:type="gramStart"/>
             <w:r>
               <w:rPr>
                 <w:rStyle w:val="IntenseEmphasis"/>
@@ -402,6 +484,7 @@
               </w:rPr>
               <w:t xml:space="preserve"> </w:t>
             </w:r>
+            <w:proofErr w:type="spellStart"/>
             <w:r>
               <w:rPr>
                 <w:rStyle w:val="IntenseEmphasis"/>
@@ -427,8 +510,9 @@
                 <w:iCs w:val="0"/>
                 <w:sz w:val="22"/>
               </w:rPr>
-              <w:t>ect_type</w:t>
-            </w:r>
+              <w:t>ect</w:t>
+            </w:r>
+            <w:proofErr w:type="gramEnd"/>
             <w:r>
               <w:rPr>
                 <w:rStyle w:val="IntenseEmphasis"/>
@@ -436,8 +520,9 @@
                 <w:iCs w:val="0"/>
                 <w:sz w:val="22"/>
               </w:rPr>
-              <w:t xml:space="preserve"> </w:t>
-            </w:r>
+              <w:t>_type</w:t>
+            </w:r>
+            <w:proofErr w:type="spellEnd"/>
             <w:r>
               <w:rPr>
                 <w:rStyle w:val="IntenseEmphasis"/>
@@ -445,7 +530,7 @@
                 <w:iCs w:val="0"/>
                 <w:sz w:val="22"/>
               </w:rPr>
-              <w:t>}} {{</w:t>
+              <w:t xml:space="preserve"> </w:t>
             </w:r>
             <w:r>
               <w:rPr>
@@ -454,7 +539,7 @@
                 <w:iCs w:val="0"/>
                 <w:sz w:val="22"/>
               </w:rPr>
-              <w:t xml:space="preserve"> </w:t>
+              <w:t>}} {{</w:t>
             </w:r>
             <w:r>
               <w:rPr>
@@ -463,8 +548,9 @@
                 <w:iCs w:val="0"/>
                 <w:sz w:val="22"/>
               </w:rPr>
-              <w:t>pro</w:t>
-            </w:r>
+              <w:t xml:space="preserve"> </w:t>
+            </w:r>
+            <w:proofErr w:type="spellStart"/>
             <w:r>
               <w:rPr>
                 <w:rStyle w:val="IntenseEmphasis"/>
@@ -472,7 +558,7 @@
                 <w:iCs w:val="0"/>
                 <w:sz w:val="22"/>
               </w:rPr>
-              <w:t>j</w:t>
+              <w:t>pro</w:t>
             </w:r>
             <w:r>
               <w:rPr>
@@ -481,8 +567,18 @@
                 <w:iCs w:val="0"/>
                 <w:sz w:val="22"/>
               </w:rPr>
+              <w:t>j</w:t>
+            </w:r>
+            <w:r>
+              <w:rPr>
+                <w:rStyle w:val="IntenseEmphasis"/>
+                <w:i w:val="0"/>
+                <w:iCs w:val="0"/>
+                <w:sz w:val="22"/>
+              </w:rPr>
               <w:t>ect_size</w:t>
             </w:r>
+            <w:proofErr w:type="spellEnd"/>
             <w:r>
               <w:rPr>
                 <w:rStyle w:val="IntenseEmphasis"/>
@@ -537,6 +633,7 @@
                 <w:sz w:val="22"/>
               </w:rPr>
             </w:pPr>
+            <w:proofErr w:type="gramStart"/>
             <w:r>
               <w:rPr>
                 <w:rStyle w:val="IntenseEmphasis"/>
@@ -555,6 +652,7 @@
               </w:rPr>
               <w:t xml:space="preserve"> </w:t>
             </w:r>
+            <w:proofErr w:type="spellStart"/>
             <w:r>
               <w:rPr>
                 <w:rStyle w:val="IntenseEmphasis"/>
@@ -562,8 +660,19 @@
                 <w:iCs w:val="0"/>
                 <w:sz w:val="22"/>
               </w:rPr>
-              <w:t>total_cost</w:t>
-            </w:r>
+              <w:t>total</w:t>
+            </w:r>
+            <w:proofErr w:type="gramEnd"/>
+            <w:r>
+              <w:rPr>
+                <w:rStyle w:val="IntenseEmphasis"/>
+                <w:i w:val="0"/>
+                <w:iCs w:val="0"/>
+                <w:sz w:val="22"/>
+              </w:rPr>
+              <w:t>_cost</w:t>
+            </w:r>
+            <w:proofErr w:type="spellEnd"/>
             <w:r>
               <w:rPr>
                 <w:rStyle w:val="IntenseEmphasis"/>
@@ -619,6 +728,7 @@
                 <w:sz w:val="22"/>
               </w:rPr>
             </w:pPr>
+            <w:proofErr w:type="gramStart"/>
             <w:r>
               <w:rPr>
                 <w:rStyle w:val="IntenseEmphasis"/>
@@ -626,7 +736,37 @@
                 <w:iCs w:val="0"/>
                 <w:sz w:val="22"/>
               </w:rPr>
-              <w:t>{{ energy_production }}</w:t>
+              <w:t xml:space="preserve">{{ </w:t>
+            </w:r>
+            <w:proofErr w:type="spellStart"/>
+            <w:r>
+              <w:rPr>
+                <w:rStyle w:val="IntenseEmphasis"/>
+                <w:i w:val="0"/>
+                <w:iCs w:val="0"/>
+                <w:sz w:val="22"/>
+              </w:rPr>
+              <w:t>energy</w:t>
+            </w:r>
+            <w:proofErr w:type="gramEnd"/>
+            <w:r>
+              <w:rPr>
+                <w:rStyle w:val="IntenseEmphasis"/>
+                <w:i w:val="0"/>
+                <w:iCs w:val="0"/>
+                <w:sz w:val="22"/>
+              </w:rPr>
+              <w:t>_production</w:t>
+            </w:r>
+            <w:proofErr w:type="spellEnd"/>
+            <w:r>
+              <w:rPr>
+                <w:rStyle w:val="IntenseEmphasis"/>
+                <w:i w:val="0"/>
+                <w:iCs w:val="0"/>
+                <w:sz w:val="22"/>
+              </w:rPr>
+              <w:t xml:space="preserve"> }}</w:t>
             </w:r>
           </w:p>
         </w:tc>
@@ -667,6 +807,7 @@
                 <w:sz w:val="22"/>
               </w:rPr>
             </w:pPr>
+            <w:proofErr w:type="gramStart"/>
             <w:r>
               <w:rPr>
                 <w:rStyle w:val="IntenseEmphasis"/>
@@ -685,6 +826,7 @@
               </w:rPr>
               <w:t xml:space="preserve"> </w:t>
             </w:r>
+            <w:proofErr w:type="spellStart"/>
             <w:r>
               <w:rPr>
                 <w:rStyle w:val="IntenseEmphasis"/>
@@ -710,8 +852,19 @@
                 <w:iCs w:val="0"/>
                 <w:sz w:val="22"/>
               </w:rPr>
-              <w:t>ual_benefits</w:t>
-            </w:r>
+              <w:t>ual</w:t>
+            </w:r>
+            <w:proofErr w:type="gramEnd"/>
+            <w:r>
+              <w:rPr>
+                <w:rStyle w:val="IntenseEmphasis"/>
+                <w:i w:val="0"/>
+                <w:iCs w:val="0"/>
+                <w:sz w:val="22"/>
+              </w:rPr>
+              <w:t>_benefits</w:t>
+            </w:r>
+            <w:proofErr w:type="spellEnd"/>
             <w:r>
               <w:rPr>
                 <w:rStyle w:val="IntenseEmphasis"/>
@@ -767,6 +920,7 @@
                 <w:sz w:val="22"/>
               </w:rPr>
             </w:pPr>
+            <w:proofErr w:type="gramStart"/>
             <w:r>
               <w:rPr>
                 <w:rStyle w:val="IntenseEmphasis"/>
@@ -785,6 +939,7 @@
               </w:rPr>
               <w:t xml:space="preserve"> </w:t>
             </w:r>
+            <w:proofErr w:type="spellStart"/>
             <w:r>
               <w:rPr>
                 <w:rStyle w:val="IntenseEmphasis"/>
@@ -792,8 +947,19 @@
                 <w:iCs w:val="0"/>
                 <w:sz w:val="22"/>
               </w:rPr>
-              <w:t>emission_reduction</w:t>
-            </w:r>
+              <w:t>emission</w:t>
+            </w:r>
+            <w:proofErr w:type="gramEnd"/>
+            <w:r>
+              <w:rPr>
+                <w:rStyle w:val="IntenseEmphasis"/>
+                <w:i w:val="0"/>
+                <w:iCs w:val="0"/>
+                <w:sz w:val="22"/>
+              </w:rPr>
+              <w:t>_reduction</w:t>
+            </w:r>
+            <w:proofErr w:type="spellEnd"/>
             <w:r>
               <w:rPr>
                 <w:rStyle w:val="IntenseEmphasis"/>
@@ -864,12 +1030,14 @@
               <w:lang w:val="es-CL"/>
             </w:rPr>
           </w:pPr>
+          <w:proofErr w:type="spellStart"/>
           <w:r>
             <w:rPr>
               <w:lang w:val="es-CL"/>
             </w:rPr>
             <w:t>Pag.</w:t>
           </w:r>
+          <w:proofErr w:type="spellEnd"/>
         </w:p>
         <w:p>
           <w:pPr>
@@ -1900,13 +2068,26 @@
     <w:p/>
     <w:p>
       <w:r>
-        <w:t xml:space="preserve">El proyecto se emplaza en la comuna de {{ </w:t>
-      </w:r>
-      <w:r>
-        <w:t>project.building.</w:t>
-      </w:r>
-      <w:r>
-        <w:t>city }}</w:t>
+        <w:t xml:space="preserve">El proyecto se emplaza en la comuna de </w:t>
+      </w:r>
+      <w:proofErr w:type="gramStart"/>
+      <w:r>
+        <w:t xml:space="preserve">{{ </w:t>
+      </w:r>
+      <w:proofErr w:type="spellStart"/>
+      <w:r>
+        <w:t>project</w:t>
+      </w:r>
+      <w:proofErr w:type="gramEnd"/>
+      <w:r>
+        <w:t>.building.</w:t>
+      </w:r>
+      <w:r>
+        <w:t>city</w:t>
+      </w:r>
+      <w:proofErr w:type="spellEnd"/>
+      <w:r>
+        <w:t xml:space="preserve"> }}</w:t>
       </w:r>
       <w:r>
         <w:t>, en consideración se tabulan las siguientes especificaciones de la localización :</w:t>
@@ -1955,6 +2136,7 @@
                 <w:bCs w:val="0"/>
               </w:rPr>
             </w:pPr>
+            <w:proofErr w:type="gramStart"/>
             <w:r>
               <w:rPr>
                 <w:b w:val="0"/>
@@ -1969,6 +2151,7 @@
               </w:rPr>
               <w:t>project.building.name</w:t>
             </w:r>
+            <w:proofErr w:type="gramEnd"/>
             <w:r>
               <w:rPr>
                 <w:b w:val="0"/>
@@ -2007,12 +2190,19 @@
               <w:pStyle w:val="NoSpacing"/>
               <w:cnfStyle w:val="000000100000" w:firstRow="0" w:lastRow="0" w:firstColumn="0" w:lastColumn="0" w:oddVBand="0" w:evenVBand="0" w:oddHBand="1" w:evenHBand="0" w:firstRowFirstColumn="0" w:firstRowLastColumn="0" w:lastRowFirstColumn="0" w:lastRowLastColumn="0"/>
             </w:pPr>
+            <w:proofErr w:type="gramStart"/>
             <w:r>
               <w:t xml:space="preserve">{{ </w:t>
             </w:r>
-            <w:r>
-              <w:t>project.building.address</w:t>
-            </w:r>
+            <w:proofErr w:type="spellStart"/>
+            <w:r>
+              <w:t>project</w:t>
+            </w:r>
+            <w:proofErr w:type="gramEnd"/>
+            <w:r>
+              <w:t>.building.address</w:t>
+            </w:r>
+            <w:proofErr w:type="spellEnd"/>
             <w:r>
               <w:t xml:space="preserve"> }}</w:t>
             </w:r>
@@ -2067,9 +2257,11 @@
                   <w:pPr>
                     <w:pStyle w:val="NoSpacing"/>
                   </w:pPr>
+                  <w:proofErr w:type="spellStart"/>
                   <w:r>
                     <w:t>lat</w:t>
                   </w:r>
+                  <w:proofErr w:type="spellEnd"/>
                 </w:p>
               </w:tc>
               <w:tc>
@@ -2084,12 +2276,37 @@
                       <w:szCs w:val="18"/>
                     </w:rPr>
                   </w:pPr>
+                  <w:proofErr w:type="gramStart"/>
                   <w:r>
                     <w:rPr>
                       <w:sz w:val="18"/>
                       <w:szCs w:val="18"/>
                     </w:rPr>
-                    <w:t>{{ project.building.geolocation.latitude }}</w:t>
+                    <w:t xml:space="preserve">{{ </w:t>
+                  </w:r>
+                  <w:proofErr w:type="spellStart"/>
+                  <w:r>
+                    <w:rPr>
+                      <w:sz w:val="18"/>
+                      <w:szCs w:val="18"/>
+                    </w:rPr>
+                    <w:t>project</w:t>
+                  </w:r>
+                  <w:proofErr w:type="gramEnd"/>
+                  <w:r>
+                    <w:rPr>
+                      <w:sz w:val="18"/>
+                      <w:szCs w:val="18"/>
+                    </w:rPr>
+                    <w:t>.building.geolocation.latitude</w:t>
+                  </w:r>
+                  <w:proofErr w:type="spellEnd"/>
+                  <w:r>
+                    <w:rPr>
+                      <w:sz w:val="18"/>
+                      <w:szCs w:val="18"/>
+                    </w:rPr>
+                    <w:t xml:space="preserve"> }}</w:t>
                   </w:r>
                 </w:p>
               </w:tc>
@@ -2103,9 +2320,11 @@
                   <w:pPr>
                     <w:pStyle w:val="NoSpacing"/>
                   </w:pPr>
+                  <w:proofErr w:type="spellStart"/>
                   <w:r>
                     <w:t>long</w:t>
                   </w:r>
+                  <w:proofErr w:type="spellEnd"/>
                 </w:p>
               </w:tc>
               <w:tc>
@@ -2120,12 +2339,37 @@
                       <w:szCs w:val="18"/>
                     </w:rPr>
                   </w:pPr>
+                  <w:proofErr w:type="gramStart"/>
                   <w:r>
                     <w:rPr>
                       <w:sz w:val="18"/>
                       <w:szCs w:val="18"/>
                     </w:rPr>
-                    <w:t>{{ project.building.geolocation.longitude }}</w:t>
+                    <w:t xml:space="preserve">{{ </w:t>
+                  </w:r>
+                  <w:proofErr w:type="spellStart"/>
+                  <w:r>
+                    <w:rPr>
+                      <w:sz w:val="18"/>
+                      <w:szCs w:val="18"/>
+                    </w:rPr>
+                    <w:t>project</w:t>
+                  </w:r>
+                  <w:proofErr w:type="gramEnd"/>
+                  <w:r>
+                    <w:rPr>
+                      <w:sz w:val="18"/>
+                      <w:szCs w:val="18"/>
+                    </w:rPr>
+                    <w:t>.building.geolocation.longitude</w:t>
+                  </w:r>
+                  <w:proofErr w:type="spellEnd"/>
+                  <w:r>
+                    <w:rPr>
+                      <w:sz w:val="18"/>
+                      <w:szCs w:val="18"/>
+                    </w:rPr>
+                    <w:t xml:space="preserve"> }}</w:t>
                   </w:r>
                 </w:p>
               </w:tc>
@@ -2154,14 +2398,44 @@
                     <w:rPr>
                       <w:sz w:val="18"/>
                       <w:szCs w:val="18"/>
+                      <w:lang w:val="en-US"/>
                     </w:rPr>
                   </w:pPr>
+                  <w:proofErr w:type="gramStart"/>
                   <w:r>
                     <w:rPr>
                       <w:sz w:val="18"/>
                       <w:szCs w:val="18"/>
+                      <w:lang w:val="en-US"/>
                     </w:rPr>
-                    <w:t>{{ project.building.geolocation.altitude }} m.</w:t>
+                    <w:t xml:space="preserve">{{ </w:t>
+                  </w:r>
+                  <w:proofErr w:type="spellStart"/>
+                  <w:r>
+                    <w:rPr>
+                      <w:sz w:val="18"/>
+                      <w:szCs w:val="18"/>
+                      <w:lang w:val="en-US"/>
+                    </w:rPr>
+                    <w:t>project</w:t>
+                  </w:r>
+                  <w:proofErr w:type="gramEnd"/>
+                  <w:r>
+                    <w:rPr>
+                      <w:sz w:val="18"/>
+                      <w:szCs w:val="18"/>
+                      <w:lang w:val="en-US"/>
+                    </w:rPr>
+                    <w:t>.building.geolocation.altitude</w:t>
+                  </w:r>
+                  <w:proofErr w:type="spellEnd"/>
+                  <w:r>
+                    <w:rPr>
+                      <w:sz w:val="18"/>
+                      <w:szCs w:val="18"/>
+                      <w:lang w:val="en-US"/>
+                    </w:rPr>
+                    <w:t xml:space="preserve"> }} m.</w:t>
                   </w:r>
                 </w:p>
               </w:tc>
@@ -2171,6 +2445,9 @@
             <w:pPr>
               <w:pStyle w:val="NoSpacing"/>
               <w:cnfStyle w:val="000000000000" w:firstRow="0" w:lastRow="0" w:firstColumn="0" w:lastColumn="0" w:oddVBand="0" w:evenVBand="0" w:oddHBand="0" w:evenHBand="0" w:firstRowFirstColumn="0" w:firstRowLastColumn="0" w:lastRowFirstColumn="0" w:lastRowLastColumn="0"/>
+              <w:rPr>
+                <w:lang w:val="en-US"/>
+              </w:rPr>
             </w:pPr>
           </w:p>
         </w:tc>
@@ -2188,12 +2465,19 @@
       <w:pPr>
         <w:jc w:val="center"/>
       </w:pPr>
+      <w:proofErr w:type="gramStart"/>
       <w:r>
         <w:t xml:space="preserve">{{ </w:t>
       </w:r>
-      <w:r>
-        <w:t>geolocation_map</w:t>
-      </w:r>
+      <w:proofErr w:type="spellStart"/>
+      <w:r>
+        <w:t>geolocation</w:t>
+      </w:r>
+      <w:proofErr w:type="gramEnd"/>
+      <w:r>
+        <w:t>_map</w:t>
+      </w:r>
+      <w:proofErr w:type="spellEnd"/>
       <w:r>
         <w:t xml:space="preserve"> }}</w:t>
       </w:r>
@@ -2224,18 +2508,28 @@
       <w:r>
         <w:t xml:space="preserve">suficiente para emplazar </w:t>
       </w:r>
+      <w:proofErr w:type="gramStart"/>
       <w:r>
         <w:rPr>
           <w:rStyle w:val="Strong"/>
         </w:rPr>
         <w:t xml:space="preserve">{{ </w:t>
       </w:r>
+      <w:proofErr w:type="spellStart"/>
       <w:r>
         <w:rPr>
           <w:rStyle w:val="Strong"/>
         </w:rPr>
-        <w:t>project.area</w:t>
-      </w:r>
+        <w:t>project</w:t>
+      </w:r>
+      <w:proofErr w:type="gramEnd"/>
+      <w:r>
+        <w:rPr>
+          <w:rStyle w:val="Strong"/>
+        </w:rPr>
+        <w:t>.area</w:t>
+      </w:r>
+      <w:proofErr w:type="spellEnd"/>
       <w:r>
         <w:rPr>
           <w:rStyle w:val="Strong"/>
@@ -2299,6 +2593,7 @@
       <w:r>
         <w:t xml:space="preserve">Actualmente </w:t>
       </w:r>
+      <w:proofErr w:type="gramStart"/>
       <w:r>
         <w:rPr>
           <w:rStyle w:val="Strong"/>
@@ -2315,7 +2610,14 @@
         <w:rPr>
           <w:rStyle w:val="Strong"/>
         </w:rPr>
-        <w:t>name }}</w:t>
+        <w:t>name</w:t>
+      </w:r>
+      <w:proofErr w:type="gramEnd"/>
+      <w:r>
+        <w:rPr>
+          <w:rStyle w:val="Strong"/>
+        </w:rPr>
+        <w:t xml:space="preserve"> }}</w:t>
       </w:r>
       <w:r>
         <w:t xml:space="preserve"> cuenta con suministro de energía eléctrica de red, y registra los siguiente consumos energéticos : </w:t>
@@ -2325,8 +2627,21 @@
       <w:pPr>
         <w:pStyle w:val="ListParagraph"/>
       </w:pPr>
-      <w:r>
-        <w:t>{{ table_base_consumptions }}</w:t>
+      <w:proofErr w:type="gramStart"/>
+      <w:r>
+        <w:t xml:space="preserve">{{ </w:t>
+      </w:r>
+      <w:proofErr w:type="spellStart"/>
+      <w:r>
+        <w:t>table</w:t>
+      </w:r>
+      <w:proofErr w:type="gramEnd"/>
+      <w:r>
+        <w:t>_base_consumptions</w:t>
+      </w:r>
+      <w:proofErr w:type="spellEnd"/>
+      <w:r>
+        <w:t xml:space="preserve"> }}</w:t>
       </w:r>
     </w:p>
     <w:p>
@@ -2410,6 +2725,7 @@
         </w:rPr>
         <w:t xml:space="preserve"> Consumo Mes </w:t>
       </w:r>
+      <w:proofErr w:type="gramStart"/>
       <w:r>
         <w:rPr>
           <w:rStyle w:val="SubtleReference"/>
@@ -2423,6 +2739,7 @@
         </w:rPr>
         <w:t xml:space="preserve"> }</w:t>
       </w:r>
+      <w:proofErr w:type="gramEnd"/>
       <w:r>
         <w:rPr>
           <w:rStyle w:val="SubtleReference"/>
@@ -2476,11 +2793,33 @@
       <w:r>
         <w:t xml:space="preserve">Con base a los registros se extrapola un consumo proyectado de </w:t>
       </w:r>
+      <w:proofErr w:type="gramStart"/>
       <w:r>
         <w:rPr>
           <w:rStyle w:val="Strong"/>
         </w:rPr>
-        <w:t>{{ forecast_consumption }}</w:t>
+        <w:t xml:space="preserve">{{ </w:t>
+      </w:r>
+      <w:proofErr w:type="spellStart"/>
+      <w:r>
+        <w:rPr>
+          <w:rStyle w:val="Strong"/>
+        </w:rPr>
+        <w:t>forecast</w:t>
+      </w:r>
+      <w:proofErr w:type="gramEnd"/>
+      <w:r>
+        <w:rPr>
+          <w:rStyle w:val="Strong"/>
+        </w:rPr>
+        <w:t>_consumption</w:t>
+      </w:r>
+      <w:proofErr w:type="spellEnd"/>
+      <w:r>
+        <w:rPr>
+          <w:rStyle w:val="Strong"/>
+        </w:rPr>
+        <w:t xml:space="preserve"> }}</w:t>
       </w:r>
       <w:r>
         <w:t xml:space="preserve"> </w:t>
@@ -2492,7 +2831,21 @@
         <w:rPr>
           <w:rStyle w:val="Strong"/>
         </w:rPr>
-        <w:t>{{ cost_increment }}</w:t>
+        <w:t xml:space="preserve">{{ </w:t>
+      </w:r>
+      <w:proofErr w:type="spellStart"/>
+      <w:r>
+        <w:rPr>
+          <w:rStyle w:val="Strong"/>
+        </w:rPr>
+        <w:t>cost_increment</w:t>
+      </w:r>
+      <w:proofErr w:type="spellEnd"/>
+      <w:r>
+        <w:rPr>
+          <w:rStyle w:val="Strong"/>
+        </w:rPr>
+        <w:t xml:space="preserve"> }}</w:t>
       </w:r>
       <w:r>
         <w:t xml:space="preserve"> para el primer año de ejecución del proyecto, con el siguiente detalle:</w:t>
@@ -2502,8 +2855,21 @@
       <w:pPr>
         <w:pStyle w:val="ListParagraph"/>
       </w:pPr>
-      <w:r>
-        <w:t>{{ table_forecast_consumptions }}</w:t>
+      <w:proofErr w:type="gramStart"/>
+      <w:r>
+        <w:t xml:space="preserve">{{ </w:t>
+      </w:r>
+      <w:proofErr w:type="spellStart"/>
+      <w:r>
+        <w:t>table</w:t>
+      </w:r>
+      <w:proofErr w:type="gramEnd"/>
+      <w:r>
+        <w:t>_forecast_consumptions</w:t>
+      </w:r>
+      <w:proofErr w:type="spellEnd"/>
+      <w:r>
+        <w:t xml:space="preserve"> }}</w:t>
       </w:r>
     </w:p>
     <w:p>
@@ -2545,6 +2911,9 @@
         </w:rPr>
       </w:pPr>
       <w:r>
+        <w:rPr>
+          <w:noProof/>
+        </w:rPr>
         <w:drawing>
           <wp:inline distT="0" distB="0" distL="0" distR="0" wp14:anchorId="785BA322" wp14:editId="09575489">
             <wp:extent cx="3320143" cy="2193290"/>
@@ -2665,23 +3034,39 @@
       <w:r>
         <w:t xml:space="preserve">La presenta propuesta considera los datos climatológicos preponderantes en la comuna de </w:t>
       </w:r>
+      <w:proofErr w:type="gramStart"/>
       <w:r>
         <w:rPr>
           <w:rStyle w:val="Strong"/>
         </w:rPr>
         <w:t xml:space="preserve">{{ </w:t>
       </w:r>
+      <w:proofErr w:type="spellStart"/>
       <w:r>
         <w:rPr>
           <w:rStyle w:val="Strong"/>
         </w:rPr>
-        <w:t>project.building.</w:t>
-      </w:r>
+        <w:t>project</w:t>
+      </w:r>
+      <w:proofErr w:type="gramEnd"/>
       <w:r>
         <w:rPr>
           <w:rStyle w:val="Strong"/>
         </w:rPr>
-        <w:t>city }}</w:t>
+        <w:t>.building.</w:t>
+      </w:r>
+      <w:r>
+        <w:rPr>
+          <w:rStyle w:val="Strong"/>
+        </w:rPr>
+        <w:t>city</w:t>
+      </w:r>
+      <w:proofErr w:type="spellEnd"/>
+      <w:r>
+        <w:rPr>
+          <w:rStyle w:val="Strong"/>
+        </w:rPr>
+        <w:t xml:space="preserve"> }}</w:t>
       </w:r>
       <w:r>
         <w:t>. Para esto se utilizan los datos desde el porta</w:t>
@@ -2697,7 +3082,35 @@
           <w:rPr>
             <w:rStyle w:val="Hyperlink"/>
           </w:rPr>
-          <w:t>NASA The Power Project</w:t>
+          <w:t xml:space="preserve">NASA </w:t>
+        </w:r>
+        <w:proofErr w:type="spellStart"/>
+        <w:r>
+          <w:rPr>
+            <w:rStyle w:val="Hyperlink"/>
+          </w:rPr>
+          <w:t>The</w:t>
+        </w:r>
+        <w:proofErr w:type="spellEnd"/>
+        <w:r>
+          <w:rPr>
+            <w:rStyle w:val="Hyperlink"/>
+          </w:rPr>
+          <w:t xml:space="preserve"> </w:t>
+        </w:r>
+        <w:proofErr w:type="spellStart"/>
+        <w:r>
+          <w:rPr>
+            <w:rStyle w:val="Hyperlink"/>
+          </w:rPr>
+          <w:t>Power</w:t>
+        </w:r>
+        <w:proofErr w:type="spellEnd"/>
+        <w:r>
+          <w:rPr>
+            <w:rStyle w:val="Hyperlink"/>
+          </w:rPr>
+          <w:t xml:space="preserve"> Project</w:t>
         </w:r>
       </w:hyperlink>
       <w:r>
@@ -2837,6 +3250,9 @@
         </w:rPr>
       </w:pPr>
       <w:r>
+        <w:rPr>
+          <w:noProof/>
+        </w:rPr>
         <w:drawing>
           <wp:inline distT="0" distB="0" distL="0" distR="0" wp14:anchorId="51F5D69F" wp14:editId="716A966F">
             <wp:extent cx="5760000" cy="2010832"/>
@@ -2929,10 +3345,13 @@
         <w:jc w:val="center"/>
       </w:pPr>
       <w:r>
+        <w:rPr>
+          <w:noProof/>
+        </w:rPr>
         <w:drawing>
-          <wp:inline distT="0" distB="0" distL="0" distR="0" wp14:anchorId="0618D939" wp14:editId="194B1D38">
-            <wp:extent cx="5877876" cy="2160000"/>
-            <wp:effectExtent l="0" t="0" r="0" b="0"/>
+          <wp:inline distT="0" distB="0" distL="0" distR="0" wp14:anchorId="0618D939" wp14:editId="793A5BCA">
+            <wp:extent cx="5714958" cy="2159635"/>
+            <wp:effectExtent l="0" t="0" r="635" b="0"/>
             <wp:docPr id="1308382314" name="Picture 1" descr="plot_temperature"/>
             <wp:cNvGraphicFramePr>
               <a:graphicFrameLocks xmlns:a="http://schemas.openxmlformats.org/drawingml/2006/main" noChangeAspect="1"/>
@@ -2962,7 +3381,7 @@
                   <pic:spPr bwMode="auto">
                     <a:xfrm>
                       <a:off x="0" y="0"/>
-                      <a:ext cx="5877876" cy="2160000"/>
+                      <a:ext cx="5717885" cy="2160741"/>
                     </a:xfrm>
                     <a:prstGeom prst="rect">
                       <a:avLst/>
@@ -3049,11 +3468,33 @@
       <w:r>
         <w:t xml:space="preserve"> </w:t>
       </w:r>
+      <w:proofErr w:type="gramStart"/>
       <w:r>
         <w:rPr>
           <w:rStyle w:val="Strong"/>
         </w:rPr>
-        <w:t xml:space="preserve">{{ project_type }} </w:t>
+        <w:t xml:space="preserve">{{ </w:t>
+      </w:r>
+      <w:proofErr w:type="spellStart"/>
+      <w:r>
+        <w:rPr>
+          <w:rStyle w:val="Strong"/>
+        </w:rPr>
+        <w:t>project</w:t>
+      </w:r>
+      <w:proofErr w:type="gramEnd"/>
+      <w:r>
+        <w:rPr>
+          <w:rStyle w:val="Strong"/>
+        </w:rPr>
+        <w:t>_type</w:t>
+      </w:r>
+      <w:proofErr w:type="spellEnd"/>
+      <w:r>
+        <w:rPr>
+          <w:rStyle w:val="Strong"/>
+        </w:rPr>
+        <w:t xml:space="preserve"> }} </w:t>
       </w:r>
       <w:r>
         <w:softHyphen/>
@@ -3068,7 +3509,21 @@
         <w:rPr>
           <w:rStyle w:val="Strong"/>
         </w:rPr>
-        <w:t>{{ project_size }}</w:t>
+        <w:t xml:space="preserve">{{ </w:t>
+      </w:r>
+      <w:proofErr w:type="spellStart"/>
+      <w:r>
+        <w:rPr>
+          <w:rStyle w:val="Strong"/>
+        </w:rPr>
+        <w:t>project_size</w:t>
+      </w:r>
+      <w:proofErr w:type="spellEnd"/>
+      <w:r>
+        <w:rPr>
+          <w:rStyle w:val="Strong"/>
+        </w:rPr>
+        <w:t xml:space="preserve"> }}</w:t>
       </w:r>
       <w:r>
         <w:t>.</w:t>
@@ -3088,11 +3543,33 @@
       <w:r>
         <w:t xml:space="preserve">La propuesta tiene una configuración de potencia nominal de </w:t>
       </w:r>
+      <w:proofErr w:type="gramStart"/>
       <w:r>
         <w:rPr>
           <w:rStyle w:val="Strong"/>
         </w:rPr>
-        <w:t>{{ project_size }}</w:t>
+        <w:t xml:space="preserve">{{ </w:t>
+      </w:r>
+      <w:proofErr w:type="spellStart"/>
+      <w:r>
+        <w:rPr>
+          <w:rStyle w:val="Strong"/>
+        </w:rPr>
+        <w:t>project</w:t>
+      </w:r>
+      <w:proofErr w:type="gramEnd"/>
+      <w:r>
+        <w:rPr>
+          <w:rStyle w:val="Strong"/>
+        </w:rPr>
+        <w:t>_size</w:t>
+      </w:r>
+      <w:proofErr w:type="spellEnd"/>
+      <w:r>
+        <w:rPr>
+          <w:rStyle w:val="Strong"/>
+        </w:rPr>
+        <w:t xml:space="preserve"> }}</w:t>
       </w:r>
       <w:r>
         <w:t xml:space="preserve">, con un costo estimado de </w:t>
@@ -3101,13 +3578,26 @@
         <w:rPr>
           <w:rStyle w:val="Strong"/>
         </w:rPr>
-        <w:t xml:space="preserve">{{ total_cost }} </w:t>
+        <w:t xml:space="preserve">{{ </w:t>
+      </w:r>
+      <w:proofErr w:type="spellStart"/>
+      <w:r>
+        <w:rPr>
+          <w:rStyle w:val="Strong"/>
+        </w:rPr>
+        <w:t>total_cost</w:t>
+      </w:r>
+      <w:proofErr w:type="spellEnd"/>
+      <w:r>
+        <w:rPr>
+          <w:rStyle w:val="Strong"/>
+        </w:rPr>
+        <w:t xml:space="preserve"> }} </w:t>
       </w:r>
       <w:r>
         <w:t>. La propuesta tiene una configuración mixta tanto para la inyección a la red, consumo interno y además almacenamiento para eventos de emergencia.</w:t>
       </w:r>
     </w:p>
-    <w:p/>
     <w:p>
       <w:pPr>
         <w:pStyle w:val="ListParagraph"/>
@@ -3116,12 +3606,37 @@
           <w:szCs w:val="16"/>
         </w:rPr>
       </w:pPr>
+      <w:proofErr w:type="gramStart"/>
       <w:r>
         <w:rPr>
           <w:sz w:val="16"/>
           <w:szCs w:val="16"/>
         </w:rPr>
-        <w:t>{{ table_components }}</w:t>
+        <w:t xml:space="preserve">{{ </w:t>
+      </w:r>
+      <w:proofErr w:type="spellStart"/>
+      <w:r>
+        <w:rPr>
+          <w:sz w:val="16"/>
+          <w:szCs w:val="16"/>
+        </w:rPr>
+        <w:t>table</w:t>
+      </w:r>
+      <w:proofErr w:type="gramEnd"/>
+      <w:r>
+        <w:rPr>
+          <w:sz w:val="16"/>
+          <w:szCs w:val="16"/>
+        </w:rPr>
+        <w:t>_components</w:t>
+      </w:r>
+      <w:proofErr w:type="spellEnd"/>
+      <w:r>
+        <w:rPr>
+          <w:sz w:val="16"/>
+          <w:szCs w:val="16"/>
+        </w:rPr>
+        <w:t xml:space="preserve"> }}</w:t>
       </w:r>
     </w:p>
     <w:p>
@@ -3133,20 +3648,30 @@
           <w:color w:val="auto"/>
         </w:rPr>
       </w:pPr>
+      <w:proofErr w:type="spellStart"/>
       <w:r>
         <w:rPr>
           <w:rStyle w:val="SubtleReference"/>
           <w:smallCaps w:val="0"/>
           <w:color w:val="auto"/>
         </w:rPr>
-        <w:t xml:space="preserve">Tab. </w:t>
-      </w:r>
+        <w:t>Tab</w:t>
+      </w:r>
+      <w:proofErr w:type="spellEnd"/>
       <w:r>
         <w:rPr>
           <w:rStyle w:val="SubtleReference"/>
           <w:smallCaps w:val="0"/>
           <w:color w:val="auto"/>
         </w:rPr>
+        <w:t xml:space="preserve">. </w:t>
+      </w:r>
+      <w:r>
+        <w:rPr>
+          <w:rStyle w:val="SubtleReference"/>
+          <w:smallCaps w:val="0"/>
+          <w:color w:val="auto"/>
+        </w:rPr>
         <w:t>Listado de componentes propuesta</w:t>
       </w:r>
     </w:p>
@@ -3166,10 +3691,13 @@
         </w:rPr>
       </w:pPr>
       <w:r>
+        <w:rPr>
+          <w:noProof/>
+        </w:rPr>
         <w:drawing>
-          <wp:inline distT="0" distB="0" distL="0" distR="0" wp14:anchorId="12287A2B" wp14:editId="3BC163C7">
-            <wp:extent cx="2867025" cy="2104975"/>
-            <wp:effectExtent l="0" t="0" r="0" b="0"/>
+          <wp:inline distT="0" distB="0" distL="0" distR="0" wp14:anchorId="12287A2B" wp14:editId="019B38AF">
+            <wp:extent cx="2900363" cy="2246878"/>
+            <wp:effectExtent l="0" t="0" r="0" b="1270"/>
             <wp:docPr id="1737321286" name="Picture 1" descr="plot_components"/>
             <wp:cNvGraphicFramePr>
               <a:graphicFrameLocks xmlns:a="http://schemas.openxmlformats.org/drawingml/2006/main" noChangeAspect="1"/>
@@ -3199,7 +3727,7 @@
                   <pic:spPr bwMode="auto">
                     <a:xfrm>
                       <a:off x="0" y="0"/>
-                      <a:ext cx="2897708" cy="2127502"/>
+                      <a:ext cx="2948260" cy="2283983"/>
                     </a:xfrm>
                     <a:prstGeom prst="rect">
                       <a:avLst/>
@@ -3253,7 +3781,6 @@
         <w:t xml:space="preserve"> de energía</w:t>
       </w:r>
     </w:p>
-    <w:p/>
     <w:p>
       <w:pPr>
         <w:pStyle w:val="Heading3"/>
@@ -3264,16 +3791,53 @@
     </w:p>
     <w:p>
       <w:r>
-        <w:t>En consideración la propuesta desde el punto de vista de distribución energética de la producción esta se puede resumir en los puntos de una demanda energética proyectada de {{ forecast_consumption }}. De esta producción {{ energy_</w:t>
+        <w:t xml:space="preserve">En consideración la propuesta desde el punto de vista de distribución energética de la producción esta se puede resumir en los puntos de una demanda energética proyectada de </w:t>
+      </w:r>
+      <w:proofErr w:type="gramStart"/>
+      <w:r>
+        <w:t xml:space="preserve">{{ </w:t>
+      </w:r>
+      <w:proofErr w:type="spellStart"/>
+      <w:r>
+        <w:t>forecast</w:t>
+      </w:r>
+      <w:proofErr w:type="gramEnd"/>
+      <w:r>
+        <w:t>_consumption</w:t>
+      </w:r>
+      <w:proofErr w:type="spellEnd"/>
+      <w:r>
+        <w:t xml:space="preserve"> }}. De esta producción </w:t>
+      </w:r>
+      <w:proofErr w:type="gramStart"/>
+      <w:r>
+        <w:t xml:space="preserve">{{ </w:t>
+      </w:r>
+      <w:proofErr w:type="spellStart"/>
+      <w:r>
+        <w:t>energy</w:t>
+      </w:r>
+      <w:proofErr w:type="gramEnd"/>
+      <w:r>
+        <w:t>_</w:t>
       </w:r>
       <w:r>
         <w:t>production</w:t>
       </w:r>
+      <w:proofErr w:type="spellEnd"/>
       <w:r>
         <w:t xml:space="preserve"> }}</w:t>
       </w:r>
       <w:r>
-        <w:t>, de los cuales {{ energy_savings }}</w:t>
+        <w:t xml:space="preserve">, de los cuales {{ </w:t>
+      </w:r>
+      <w:proofErr w:type="spellStart"/>
+      <w:r>
+        <w:t>energy_savings</w:t>
+      </w:r>
+      <w:proofErr w:type="spellEnd"/>
+      <w:r>
+        <w:t xml:space="preserve"> }}</w:t>
       </w:r>
       <w:r>
         <w:t xml:space="preserve"> se puede destinar al consumo interno</w:t>
@@ -3283,9 +3847,6 @@
       </w:r>
     </w:p>
     <w:p>
-      <w:pPr>
-        <w:ind w:firstLine="708"/>
-      </w:pPr>
       <w:r>
         <w:t>M</w:t>
       </w:r>
@@ -3293,10 +3854,26 @@
         <w:t xml:space="preserve">ientras </w:t>
       </w:r>
       <w:r>
-        <w:t xml:space="preserve">por otro lado, </w:t>
-      </w:r>
-      <w:r>
-        <w:t xml:space="preserve"> {{ energy_netbilling }} </w:t>
+        <w:t xml:space="preserve">por otro </w:t>
+      </w:r>
+      <w:proofErr w:type="gramStart"/>
+      <w:r>
+        <w:t xml:space="preserve">lado, </w:t>
+      </w:r>
+      <w:r>
+        <w:t xml:space="preserve"> {</w:t>
+      </w:r>
+      <w:proofErr w:type="gramEnd"/>
+      <w:r>
+        <w:t xml:space="preserve">{ </w:t>
+      </w:r>
+      <w:proofErr w:type="spellStart"/>
+      <w:r>
+        <w:t>energy_netbilling</w:t>
+      </w:r>
+      <w:proofErr w:type="spellEnd"/>
+      <w:r>
+        <w:t xml:space="preserve"> }} </w:t>
       </w:r>
       <w:r>
         <w:t>quedan como</w:t>
@@ -3431,12 +4008,22 @@
               <w:pStyle w:val="NoSpacing"/>
               <w:cnfStyle w:val="000000100000" w:firstRow="0" w:lastRow="0" w:firstColumn="0" w:lastColumn="0" w:oddVBand="0" w:evenVBand="0" w:oddHBand="1" w:evenHBand="0" w:firstRowFirstColumn="0" w:firstRowLastColumn="0" w:lastRowFirstColumn="0" w:lastRowLastColumn="0"/>
             </w:pPr>
-            <w:r>
-              <w:t>{{ forecast_consumptio</w:t>
+            <w:proofErr w:type="gramStart"/>
+            <w:r>
+              <w:t xml:space="preserve">{{ </w:t>
+            </w:r>
+            <w:proofErr w:type="spellStart"/>
+            <w:r>
+              <w:t>forecast</w:t>
+            </w:r>
+            <w:proofErr w:type="gramEnd"/>
+            <w:r>
+              <w:t>_consumptio</w:t>
             </w:r>
             <w:r>
               <w:t>n</w:t>
             </w:r>
+            <w:proofErr w:type="spellEnd"/>
             <w:r>
               <w:t xml:space="preserve"> }}</w:t>
             </w:r>
@@ -3470,8 +4057,21 @@
               <w:pStyle w:val="NoSpacing"/>
               <w:cnfStyle w:val="000000000000" w:firstRow="0" w:lastRow="0" w:firstColumn="0" w:lastColumn="0" w:oddVBand="0" w:evenVBand="0" w:oddHBand="0" w:evenHBand="0" w:firstRowFirstColumn="0" w:firstRowLastColumn="0" w:lastRowFirstColumn="0" w:lastRowLastColumn="0"/>
             </w:pPr>
-            <w:r>
-              <w:t>{{ energy_production }}</w:t>
+            <w:proofErr w:type="gramStart"/>
+            <w:r>
+              <w:t xml:space="preserve">{{ </w:t>
+            </w:r>
+            <w:proofErr w:type="spellStart"/>
+            <w:r>
+              <w:t>energy</w:t>
+            </w:r>
+            <w:proofErr w:type="gramEnd"/>
+            <w:r>
+              <w:t>_production</w:t>
+            </w:r>
+            <w:proofErr w:type="spellEnd"/>
+            <w:r>
+              <w:t xml:space="preserve"> }}</w:t>
             </w:r>
           </w:p>
         </w:tc>
@@ -3494,8 +4094,13 @@
               <w:t>Ley 21.118</w:t>
             </w:r>
             <w:r>
-              <w:t xml:space="preserve"> netbilling</w:t>
-            </w:r>
+              <w:t xml:space="preserve"> </w:t>
+            </w:r>
+            <w:proofErr w:type="spellStart"/>
+            <w:r>
+              <w:t>netbilling</w:t>
+            </w:r>
+            <w:proofErr w:type="spellEnd"/>
           </w:p>
         </w:tc>
         <w:tc>
@@ -3507,8 +4112,21 @@
               <w:pStyle w:val="NoSpacing"/>
               <w:cnfStyle w:val="000000100000" w:firstRow="0" w:lastRow="0" w:firstColumn="0" w:lastColumn="0" w:oddVBand="0" w:evenVBand="0" w:oddHBand="1" w:evenHBand="0" w:firstRowFirstColumn="0" w:firstRowLastColumn="0" w:lastRowFirstColumn="0" w:lastRowLastColumn="0"/>
             </w:pPr>
-            <w:r>
-              <w:t>{{ energy_netbilling }}</w:t>
+            <w:proofErr w:type="gramStart"/>
+            <w:r>
+              <w:t xml:space="preserve">{{ </w:t>
+            </w:r>
+            <w:proofErr w:type="spellStart"/>
+            <w:r>
+              <w:t>energy</w:t>
+            </w:r>
+            <w:proofErr w:type="gramEnd"/>
+            <w:r>
+              <w:t>_netbilling</w:t>
+            </w:r>
+            <w:proofErr w:type="spellEnd"/>
+            <w:r>
+              <w:t xml:space="preserve"> }}</w:t>
             </w:r>
           </w:p>
         </w:tc>
@@ -3526,9 +4144,13 @@
             <w:pPr>
               <w:pStyle w:val="NoSpacing"/>
             </w:pPr>
+            <w:proofErr w:type="spellStart"/>
+            <w:proofErr w:type="gramStart"/>
             <w:r>
               <w:t>auto-consumo</w:t>
             </w:r>
+            <w:proofErr w:type="spellEnd"/>
+            <w:proofErr w:type="gramEnd"/>
           </w:p>
         </w:tc>
         <w:tc>
@@ -3540,8 +4162,21 @@
               <w:pStyle w:val="NoSpacing"/>
               <w:cnfStyle w:val="000000000000" w:firstRow="0" w:lastRow="0" w:firstColumn="0" w:lastColumn="0" w:oddVBand="0" w:evenVBand="0" w:oddHBand="0" w:evenHBand="0" w:firstRowFirstColumn="0" w:firstRowLastColumn="0" w:lastRowFirstColumn="0" w:lastRowLastColumn="0"/>
             </w:pPr>
-            <w:r>
-              <w:t>{{ energy_savings }}</w:t>
+            <w:proofErr w:type="gramStart"/>
+            <w:r>
+              <w:t xml:space="preserve">{{ </w:t>
+            </w:r>
+            <w:proofErr w:type="spellStart"/>
+            <w:r>
+              <w:t>energy</w:t>
+            </w:r>
+            <w:proofErr w:type="gramEnd"/>
+            <w:r>
+              <w:t>_savings</w:t>
+            </w:r>
+            <w:proofErr w:type="spellEnd"/>
+            <w:r>
+              <w:t xml:space="preserve"> }}</w:t>
             </w:r>
           </w:p>
         </w:tc>
@@ -3557,6 +4192,20 @@
     </w:p>
     <w:p>
       <w:pPr>
+        <w:jc w:val="left"/>
+        <w:rPr>
+          <w:rFonts w:asciiTheme="majorHAnsi" w:eastAsiaTheme="majorEastAsia" w:hAnsiTheme="majorHAnsi" w:cstheme="majorBidi"/>
+          <w:color w:val="1F3763" w:themeColor="accent1" w:themeShade="7F"/>
+          <w:sz w:val="24"/>
+          <w:szCs w:val="24"/>
+        </w:rPr>
+      </w:pPr>
+      <w:r>
+        <w:br w:type="page"/>
+      </w:r>
+    </w:p>
+    <w:p>
+      <w:pPr>
         <w:pStyle w:val="Heading3"/>
       </w:pPr>
       <w:r>
@@ -3566,7 +4215,31 @@
     </w:p>
     <w:p>
       <w:r>
-        <w:t xml:space="preserve">La propuesta de proyecto incorpora los módulos de generación energética {{ proyect_type }} de {{ project_size }}, correspondiente a los módulos </w:t>
+        <w:t xml:space="preserve">La propuesta de proyecto incorpora los módulos de generación energética </w:t>
+      </w:r>
+      <w:proofErr w:type="gramStart"/>
+      <w:r>
+        <w:t xml:space="preserve">{{ </w:t>
+      </w:r>
+      <w:proofErr w:type="spellStart"/>
+      <w:r>
+        <w:t>proyect</w:t>
+      </w:r>
+      <w:proofErr w:type="gramEnd"/>
+      <w:r>
+        <w:t>_type</w:t>
+      </w:r>
+      <w:proofErr w:type="spellEnd"/>
+      <w:r>
+        <w:t xml:space="preserve"> }} de {{ </w:t>
+      </w:r>
+      <w:proofErr w:type="spellStart"/>
+      <w:r>
+        <w:t>project_size</w:t>
+      </w:r>
+      <w:proofErr w:type="spellEnd"/>
+      <w:r>
+        <w:t xml:space="preserve"> }}, correspondiente a los módulos </w:t>
       </w:r>
       <w:r>
         <w:t>de la siguiente tabla:</w:t>
@@ -3576,8 +4249,21 @@
       <w:pPr>
         <w:pStyle w:val="ListParagraph"/>
       </w:pPr>
-      <w:r>
-        <w:t>{{ table_energy_components }}</w:t>
+      <w:proofErr w:type="gramStart"/>
+      <w:r>
+        <w:t xml:space="preserve">{{ </w:t>
+      </w:r>
+      <w:proofErr w:type="spellStart"/>
+      <w:r>
+        <w:t>table</w:t>
+      </w:r>
+      <w:proofErr w:type="gramEnd"/>
+      <w:r>
+        <w:t>_energy_components</w:t>
+      </w:r>
+      <w:proofErr w:type="spellEnd"/>
+      <w:r>
+        <w:t xml:space="preserve"> }}</w:t>
       </w:r>
     </w:p>
     <w:p>
@@ -3585,13 +4271,7 @@
         <w:pStyle w:val="ListParagraph"/>
       </w:pPr>
       <w:r>
-        <w:t xml:space="preserve">Tabla. </w:t>
-      </w:r>
-      <w:r>
-        <w:t>Módulos de generación</w:t>
-      </w:r>
-      <w:r>
-        <w:t xml:space="preserve"> energética</w:t>
+        <w:t>Tabla. Módulos de generación energética</w:t>
       </w:r>
     </w:p>
     <w:p>
@@ -3619,7 +4299,15 @@
         <w:t xml:space="preserve"> el</w:t>
       </w:r>
       <w:r>
-        <w:t xml:space="preserve"> azimut (o ángulo respecto al norte ) y la elevación,</w:t>
+        <w:t xml:space="preserve"> azimut (o ángulo respecto al </w:t>
+      </w:r>
+      <w:proofErr w:type="gramStart"/>
+      <w:r>
+        <w:t>norte )</w:t>
+      </w:r>
+      <w:proofErr w:type="gramEnd"/>
+      <w:r>
+        <w:t xml:space="preserve"> y la elevación,</w:t>
       </w:r>
       <w:r>
         <w:t xml:space="preserve"> que sumados a la temporalidad horaria y mensual, </w:t>
@@ -3631,7 +4319,13 @@
         <w:t>tiene</w:t>
       </w:r>
       <w:r>
-        <w:t xml:space="preserve"> afectan el nivel de irradiación incidente en KW,</w:t>
+        <w:t xml:space="preserve"> afectan el nivel de irradiación incidente en KW</w:t>
+      </w:r>
+      <w:r>
+        <w:t xml:space="preserve"> por metro cuadrado de superficie</w:t>
+      </w:r>
+      <w:r>
+        <w:t>,</w:t>
       </w:r>
     </w:p>
     <w:p>
@@ -3643,9 +4337,9 @@
           <w:noProof/>
         </w:rPr>
         <w:drawing>
-          <wp:inline distT="0" distB="0" distL="0" distR="0" wp14:anchorId="46A44C0C" wp14:editId="4A5FCE2B">
-            <wp:extent cx="4043363" cy="4043363"/>
-            <wp:effectExtent l="0" t="0" r="0" b="0"/>
+          <wp:inline distT="0" distB="0" distL="0" distR="0" wp14:anchorId="46A44C0C" wp14:editId="4A8757D8">
+            <wp:extent cx="4752975" cy="4043045"/>
+            <wp:effectExtent l="0" t="0" r="9525" b="0"/>
             <wp:docPr id="1627531910" name="Picture 1" descr="plot_components_irr"/>
             <wp:cNvGraphicFramePr>
               <a:graphicFrameLocks xmlns:a="http://schemas.openxmlformats.org/drawingml/2006/main" noChangeAspect="1"/>
@@ -3675,7 +4369,7 @@
                   <pic:spPr bwMode="auto">
                     <a:xfrm>
                       <a:off x="0" y="0"/>
-                      <a:ext cx="4058158" cy="4058158"/>
+                      <a:ext cx="4774124" cy="4061035"/>
                     </a:xfrm>
                     <a:prstGeom prst="rect">
                       <a:avLst/>
@@ -3712,11 +4406,32 @@
         <w:t>2</w:t>
       </w:r>
     </w:p>
-    <w:p/>
+    <w:p>
+      <w:pPr>
+        <w:pStyle w:val="Quote"/>
+        <w:framePr w:wrap="notBeside"/>
+      </w:pPr>
+      <w:r>
+        <w:t xml:space="preserve">Nota: Irradiancia incidente, en kW/m2, potencia incidente sobre la normal de una superficie por hora. La media corresponde al promedio de dicha irradiación a un periodo </w:t>
+      </w:r>
+      <w:proofErr w:type="gramStart"/>
+      <w:r>
+        <w:t>horario  y</w:t>
+      </w:r>
+      <w:proofErr w:type="gramEnd"/>
+      <w:r>
+        <w:t xml:space="preserve"> mensual correspondiente. </w:t>
+      </w:r>
+    </w:p>
     <w:p>
       <w:pPr>
         <w:jc w:val="left"/>
       </w:pPr>
+    </w:p>
+    <w:p>
+      <w:pPr>
+        <w:jc w:val="left"/>
+      </w:pPr>
       <w:r>
         <w:br w:type="page"/>
       </w:r>
@@ -3727,7 +4442,52 @@
       </w:pPr>
       <w:r>
         <w:lastRenderedPageBreak/>
-        <w:t xml:space="preserve">En términos individuales, el módulo tiene un Capacidad de sistema distinto en térmicos de KW horarios, es decir la potencia horaria acumulada mensual, que en términos prácticos se puede leer en términos de generación energéticas equivalentes en kWh. </w:t>
+        <w:t xml:space="preserve">En términos individuales, </w:t>
+      </w:r>
+      <w:r>
+        <w:t>cada</w:t>
+      </w:r>
+      <w:r>
+        <w:t xml:space="preserve"> módulo tiene un </w:t>
+      </w:r>
+      <w:r>
+        <w:t>“c</w:t>
+      </w:r>
+      <w:r>
+        <w:t>apacidad de sistema distinto</w:t>
+      </w:r>
+      <w:r>
+        <w:t>”</w:t>
+      </w:r>
+      <w:r>
+        <w:t xml:space="preserve">, es decir la potencia horaria acumulada mensual, que en términos prácticos se puede </w:t>
+      </w:r>
+      <w:r>
+        <w:t>interpretar</w:t>
+      </w:r>
+      <w:r>
+        <w:t xml:space="preserve"> </w:t>
+      </w:r>
+      <w:r>
+        <w:t>como</w:t>
+      </w:r>
+      <w:r>
+        <w:t xml:space="preserve"> </w:t>
+      </w:r>
+      <w:r>
+        <w:t>“generaciones energéticas</w:t>
+      </w:r>
+      <w:r>
+        <w:t xml:space="preserve"> equivalentes</w:t>
+      </w:r>
+      <w:r>
+        <w:t>”</w:t>
+      </w:r>
+      <w:r>
+        <w:t xml:space="preserve"> en kWh. </w:t>
+      </w:r>
+      <w:r>
+        <w:t>Cada módulo tiene la siguiente performance acumulada mensual:</w:t>
       </w:r>
     </w:p>
     <w:p>
@@ -3735,7 +4495,28 @@
         <w:pStyle w:val="ListParagraph"/>
       </w:pPr>
       <w:r>
-        <w:t>nota: Capacidad del sistema es la potencia de salida en kilowatts KW nominales estimada en cada hora de funcionamiento del equipo.</w:t>
+        <w:t xml:space="preserve">Generación modular </w:t>
+      </w:r>
+    </w:p>
+    <w:p>
+      <w:pPr>
+        <w:pStyle w:val="ListParagraph"/>
+      </w:pPr>
+      <w:proofErr w:type="gramStart"/>
+      <w:r>
+        <w:t xml:space="preserve">{{ </w:t>
+      </w:r>
+      <w:proofErr w:type="spellStart"/>
+      <w:r>
+        <w:t>table</w:t>
+      </w:r>
+      <w:proofErr w:type="gramEnd"/>
+      <w:r>
+        <w:t>_production_array</w:t>
+      </w:r>
+      <w:proofErr w:type="spellEnd"/>
+      <w:r>
+        <w:t xml:space="preserve"> }}</w:t>
       </w:r>
     </w:p>
     <w:p>
@@ -3804,7 +4585,53 @@
         <w:t xml:space="preserve">Graf. </w:t>
       </w:r>
       <w:r>
-        <w:t xml:space="preserve">Capacidad horaria acumulada en KW por mes, por modulo </w:t>
+        <w:t>Capacidad horaria acumulada en KW por mes, por m</w:t>
+      </w:r>
+      <w:r>
+        <w:t>ó</w:t>
+      </w:r>
+      <w:r>
+        <w:t xml:space="preserve">dulo </w:t>
+      </w:r>
+    </w:p>
+    <w:p>
+      <w:pPr>
+        <w:pStyle w:val="Quote"/>
+        <w:framePr w:wrap="notBeside"/>
+      </w:pPr>
+      <w:r>
+        <w:t xml:space="preserve">nota: </w:t>
+      </w:r>
+      <w:r>
+        <w:rPr>
+          <w:b/>
+          <w:bCs/>
+        </w:rPr>
+        <w:t>Capacidad del sistema</w:t>
+      </w:r>
+      <w:r>
+        <w:t xml:space="preserve"> es la potencia de salida en kilowatts KW </w:t>
+      </w:r>
+      <w:r>
+        <w:t>nominales</w:t>
+      </w:r>
+      <w:r>
+        <w:t xml:space="preserve"> estimada en cada hora de funcionamiento del equipo.</w:t>
+      </w:r>
+    </w:p>
+    <w:p/>
+    <w:p>
+      <w:pPr>
+        <w:jc w:val="left"/>
+        <w:rPr>
+          <w:rFonts w:asciiTheme="majorHAnsi" w:eastAsiaTheme="majorEastAsia" w:hAnsiTheme="majorHAnsi" w:cstheme="majorBidi"/>
+          <w:color w:val="1F3763" w:themeColor="accent1" w:themeShade="7F"/>
+          <w:sz w:val="24"/>
+          <w:szCs w:val="24"/>
+        </w:rPr>
+      </w:pPr>
+      <w:r>
+        <w:br w:type="page"/>
       </w:r>
     </w:p>
     <w:p>
@@ -3812,15 +4639,233 @@
         <w:pStyle w:val="Heading3"/>
       </w:pPr>
       <w:r>
+        <w:lastRenderedPageBreak/>
         <w:t>Rendimientos</w:t>
       </w:r>
       <w:r>
         <w:t xml:space="preserve"> Globales</w:t>
+      </w:r>
+    </w:p>
+    <w:p>
+      <w:r>
+        <w:t xml:space="preserve">Gracias al análisis anterior, podemos calcular la producción energética total, que se estima en </w:t>
+      </w:r>
+      <w:proofErr w:type="gramStart"/>
+      <w:r>
+        <w:t xml:space="preserve">{{ </w:t>
+      </w:r>
+      <w:proofErr w:type="spellStart"/>
+      <w:r>
+        <w:t>energy</w:t>
+      </w:r>
+      <w:proofErr w:type="gramEnd"/>
+      <w:r>
+        <w:t>_production</w:t>
+      </w:r>
+      <w:proofErr w:type="spellEnd"/>
+      <w:r>
+        <w:t xml:space="preserve"> }}. En extensión de la misma, junto con la demanda futura estimada de </w:t>
+      </w:r>
+      <w:proofErr w:type="gramStart"/>
+      <w:r>
+        <w:t xml:space="preserve">{{ </w:t>
+      </w:r>
+      <w:proofErr w:type="spellStart"/>
+      <w:r>
+        <w:t>forecast</w:t>
+      </w:r>
+      <w:proofErr w:type="gramEnd"/>
+      <w:r>
+        <w:t>_consumption</w:t>
+      </w:r>
+      <w:proofErr w:type="spellEnd"/>
+      <w:r>
+        <w:t xml:space="preserve"> }}, es posible obtener de forma precisa, que la energía se puede ahorrar anualmente puede alcanzar los {{ </w:t>
+      </w:r>
+      <w:proofErr w:type="spellStart"/>
+      <w:r>
+        <w:t>energy_savings</w:t>
+      </w:r>
+      <w:proofErr w:type="spellEnd"/>
+      <w:r>
+        <w:t xml:space="preserve"> }}. Los excedentes energéticos de </w:t>
+      </w:r>
+      <w:proofErr w:type="gramStart"/>
+      <w:r>
+        <w:t xml:space="preserve">{{ </w:t>
+      </w:r>
+      <w:proofErr w:type="spellStart"/>
+      <w:r>
+        <w:t>energy</w:t>
+      </w:r>
+      <w:proofErr w:type="gramEnd"/>
+      <w:r>
+        <w:t>_netbilling</w:t>
+      </w:r>
+      <w:proofErr w:type="spellEnd"/>
+      <w:r>
+        <w:t xml:space="preserve"> }}, pueden ser aprovechados gracias a </w:t>
+      </w:r>
+      <w:hyperlink r:id="rId15" w:history="1">
+        <w:r>
+          <w:rPr>
+            <w:rStyle w:val="Hyperlink"/>
+          </w:rPr>
+          <w:t>La Ley 21.118</w:t>
+        </w:r>
+      </w:hyperlink>
+      <w:r>
+        <w:t xml:space="preserve"> </w:t>
+      </w:r>
+      <w:r>
+        <w:t>, que:</w:t>
+      </w:r>
+    </w:p>
+    <w:p>
+      <w:pPr>
+        <w:pStyle w:val="Quote"/>
+        <w:framePr w:wrap="notBeside"/>
+      </w:pPr>
+      <w:r>
+        <w:t xml:space="preserve"> </w:t>
+      </w:r>
+      <w:r>
+        <w:t>P</w:t>
+      </w:r>
+      <w:r>
+        <w:t>ermite a usuarios generar energía renovable, inyectar excedentes a la red, y recibir compensación por ello</w:t>
+      </w:r>
+      <w:r>
+        <w:t>.</w:t>
+      </w:r>
+    </w:p>
+    <w:p>
+      <w:pPr>
+        <w:pStyle w:val="ListParagraph"/>
+      </w:pPr>
+      <w:proofErr w:type="gramStart"/>
+      <w:r>
+        <w:t>{{</w:t>
+      </w:r>
+      <w:r>
+        <w:t xml:space="preserve"> </w:t>
+      </w:r>
+      <w:proofErr w:type="spellStart"/>
+      <w:r>
+        <w:t>table</w:t>
+      </w:r>
+      <w:proofErr w:type="gramEnd"/>
+      <w:r>
+        <w:t>_production_performance</w:t>
+      </w:r>
+      <w:proofErr w:type="spellEnd"/>
+      <w:r>
+        <w:t xml:space="preserve"> </w:t>
+      </w:r>
+      <w:r>
+        <w:t>}}</w:t>
+      </w:r>
+    </w:p>
+    <w:p>
+      <w:pPr>
+        <w:pStyle w:val="ListParagraph"/>
+      </w:pPr>
+      <w:r>
+        <w:t>Tabla. Rendimiento global del sistema en kWh/mes</w:t>
+      </w:r>
+    </w:p>
+    <w:p>
+      <w:pPr>
+        <w:pStyle w:val="ListParagraph"/>
+      </w:pPr>
+      <w:r>
+        <w:rPr>
+          <w:noProof/>
+        </w:rPr>
+        <w:drawing>
+          <wp:inline distT="0" distB="0" distL="0" distR="0" wp14:anchorId="2F027CF4" wp14:editId="08687E6D">
+            <wp:extent cx="5143500" cy="2581275"/>
+            <wp:effectExtent l="0" t="0" r="0" b="9525"/>
+            <wp:docPr id="2002757020" name="Picture 1" descr="plot_production_performance"/>
+            <wp:cNvGraphicFramePr>
+              <a:graphicFrameLocks xmlns:a="http://schemas.openxmlformats.org/drawingml/2006/main" noChangeAspect="1"/>
+            </wp:cNvGraphicFramePr>
+            <a:graphic xmlns:a="http://schemas.openxmlformats.org/drawingml/2006/main">
+              <a:graphicData uri="http://schemas.openxmlformats.org/drawingml/2006/picture">
+                <pic:pic xmlns:pic="http://schemas.openxmlformats.org/drawingml/2006/picture">
+                  <pic:nvPicPr>
+                    <pic:cNvPr id="2002757020" name="Picture 1" descr="plot_production_performance"/>
+                    <pic:cNvPicPr>
+                      <a:picLocks noChangeAspect="1" noChangeArrowheads="1"/>
+                    </pic:cNvPicPr>
+                  </pic:nvPicPr>
+                  <pic:blipFill>
+                    <a:blip r:embed="rId16">
+                      <a:extLst>
+                        <a:ext uri="{28A0092B-C50C-407E-A947-70E740481C1C}">
+                          <a14:useLocalDpi xmlns:a14="http://schemas.microsoft.com/office/drawing/2010/main" val="0"/>
+                        </a:ext>
+                      </a:extLst>
+                    </a:blip>
+                    <a:srcRect/>
+                    <a:stretch>
+                      <a:fillRect/>
+                    </a:stretch>
+                  </pic:blipFill>
+                  <pic:spPr bwMode="auto">
+                    <a:xfrm>
+                      <a:off x="0" y="0"/>
+                      <a:ext cx="5170682" cy="2594916"/>
+                    </a:xfrm>
+                    <a:prstGeom prst="rect">
+                      <a:avLst/>
+                    </a:prstGeom>
+                    <a:noFill/>
+                    <a:ln>
+                      <a:noFill/>
+                    </a:ln>
+                  </pic:spPr>
+                </pic:pic>
+              </a:graphicData>
+            </a:graphic>
+          </wp:inline>
+        </w:drawing>
+      </w:r>
+    </w:p>
+    <w:p>
+      <w:pPr>
+        <w:pStyle w:val="ListParagraph"/>
+      </w:pPr>
+      <w:r>
+        <w:t>Graf. Rendimiento global en kWh/mes</w:t>
+      </w:r>
+    </w:p>
+    <w:p>
+      <w:pPr>
+        <w:jc w:val="left"/>
+        <w:rPr>
+          <w:rFonts w:asciiTheme="majorHAnsi" w:eastAsiaTheme="majorEastAsia" w:hAnsiTheme="majorHAnsi" w:cstheme="majorBidi"/>
+          <w:color w:val="1F3763" w:themeColor="accent1" w:themeShade="7F"/>
+          <w:sz w:val="24"/>
+          <w:szCs w:val="24"/>
+        </w:rPr>
+      </w:pPr>
+      <w:r>
+        <w:br w:type="page"/>
+      </w:r>
+    </w:p>
+    <w:p>
+      <w:pPr>
+        <w:pStyle w:val="Heading3"/>
+      </w:pPr>
+      <w:r>
+        <w:lastRenderedPageBreak/>
+        <w:t>Reducción de Emisiones</w:t>
       </w:r>
     </w:p>
     <w:p/>
     <w:sectPr>
-      <w:footerReference w:type="default" r:id="rId15"/>
+      <w:footerReference w:type="default" r:id="rId17"/>
       <w:pgSz w:w="12240" w:h="15840"/>
       <w:pgMar w:top="1440" w:right="1440" w:bottom="1440" w:left="1440" w:header="708" w:footer="708" w:gutter="0"/>
       <w:cols w:space="708"/>
@@ -3858,34 +4903,69 @@
 <file path=word/footer1.xml><?xml version="1.0" encoding="utf-8"?>
 <w:ftr xmlns:wpc="http://schemas.microsoft.com/office/word/2010/wordprocessingCanvas" xmlns:cx="http://schemas.microsoft.com/office/drawing/2014/chartex" xmlns:cx1="http://schemas.microsoft.com/office/drawing/2015/9/8/chartex" xmlns:cx2="http://schemas.microsoft.com/office/drawing/2015/10/21/chartex" xmlns:cx3="http://schemas.microsoft.com/office/drawing/2016/5/9/chartex" xmlns:cx4="http://schemas.microsoft.com/office/drawing/2016/5/10/chartex" xmlns:cx5="http://schemas.microsoft.com/office/drawing/2016/5/11/chartex" xmlns:cx6="http://schemas.microsoft.com/office/drawing/2016/5/12/chartex" xmlns:cx7="http://schemas.microsoft.com/office/drawing/2016/5/13/chartex" xmlns:cx8="http://schemas.microsoft.com/office/drawing/2016/5/14/chartex" xmlns:mc="http://schemas.openxmlformats.org/markup-compatibility/2006" xmlns:aink="http://schemas.microsoft.com/office/drawing/2016/ink" xmlns:am3d="http://schemas.microsoft.com/office/drawing/2017/model3d" xmlns:o="urn:schemas-microsoft-com:office:office" xmlns:oel="http://schemas.microsoft.com/office/2019/extlst" xmlns:r="http://schemas.openxmlformats.org/officeDocument/2006/relationships" xmlns:m="http://schemas.openxmlformats.org/officeDocument/2006/math" xmlns:v="urn:schemas-microsoft-com:vml" xmlns:wp14="http://schemas.microsoft.com/office/word/2010/wordprocessingDrawing" xmlns:wp="http://schemas.openxmlformats.org/drawingml/2006/wordprocessingDrawing" xmlns:w10="urn:schemas-microsoft-com:office:word" xmlns:w="http://schemas.openxmlformats.org/wordprocessingml/2006/main" xmlns:w14="http://schemas.microsoft.com/office/word/2010/wordml" xmlns:w15="http://schemas.microsoft.com/office/word/2012/wordml" xmlns:w16cex="http://schemas.microsoft.com/office/word/2018/wordml/cex" xmlns:w16cid="http://schemas.microsoft.com/office/word/2016/wordml/cid" xmlns:w16="http://schemas.microsoft.com/office/word/2018/wordml" xmlns:w16du="http://schemas.microsoft.com/office/word/2023/wordml/word16du" xmlns:w16sdtdh="http://schemas.microsoft.com/office/word/2020/wordml/sdtdatahash" xmlns:w16se="http://schemas.microsoft.com/office/word/2015/wordml/symex" xmlns:wpg="http://schemas.microsoft.com/office/word/2010/wordprocessingGroup" xmlns:wpi="http://schemas.microsoft.com/office/word/2010/wordprocessingInk" xmlns:wne="http://schemas.microsoft.com/office/word/2006/wordml" xmlns:wps="http://schemas.microsoft.com/office/word/2010/wordprocessingShape" mc:Ignorable="w14 w15 w16se w16cid w16 w16cex w16sdtdh w16du wp14">
   <w:p>
+    <w:pPr>
+      <w:rPr>
+        <w:lang w:val="en-US"/>
+      </w:rPr>
+    </w:pPr>
     <w:r>
+      <w:rPr>
+        <w:lang w:val="en-US"/>
+      </w:rPr>
       <w:t>rev</w:t>
     </w:r>
     <w:r>
+      <w:rPr>
+        <w:lang w:val="en-US"/>
+      </w:rPr>
       <w:t>: {{</w:t>
     </w:r>
     <w:r>
+      <w:rPr>
+        <w:lang w:val="en-US"/>
+      </w:rPr>
       <w:t xml:space="preserve"> </w:t>
     </w:r>
     <w:r>
+      <w:rPr>
+        <w:lang w:val="en-US"/>
+      </w:rPr>
       <w:t>report_date</w:t>
     </w:r>
     <w:r>
+      <w:rPr>
+        <w:lang w:val="en-US"/>
+      </w:rPr>
       <w:t xml:space="preserve"> </w:t>
     </w:r>
     <w:r>
+      <w:rPr>
+        <w:lang w:val="en-US"/>
+      </w:rPr>
       <w:t>}} {{</w:t>
     </w:r>
     <w:r>
+      <w:rPr>
+        <w:lang w:val="en-US"/>
+      </w:rPr>
       <w:t xml:space="preserve"> </w:t>
     </w:r>
     <w:r>
+      <w:rPr>
+        <w:lang w:val="en-US"/>
+      </w:rPr>
       <w:t>report_version</w:t>
     </w:r>
     <w:r>
+      <w:rPr>
+        <w:lang w:val="en-US"/>
+      </w:rPr>
       <w:t xml:space="preserve"> </w:t>
     </w:r>
     <w:r>
+      <w:rPr>
+        <w:lang w:val="en-US"/>
+      </w:rPr>
       <w:t>}}</w:t>
     </w:r>
   </w:p>
@@ -5314,6 +6394,43 @@
       <w:sz w:val="20"/>
     </w:rPr>
   </w:style>
+  <w:style w:type="paragraph" w:styleId="Quote">
+    <w:name w:val="Quote"/>
+    <w:basedOn w:val="Normal"/>
+    <w:next w:val="Normal"/>
+    <w:link w:val="QuoteChar"/>
+    <w:autoRedefine/>
+    <w:uiPriority w:val="29"/>
+    <w:qFormat/>
+    <w:rsid w:val="00D82198"/>
+    <w:pPr>
+      <w:framePr w:w="6804" w:wrap="notBeside" w:vAnchor="text" w:hAnchor="text" w:y="1" w:anchorLock="1"/>
+      <w:pBdr>
+        <w:left w:val="single" w:sz="18" w:space="4" w:color="7F7F7F" w:themeColor="text1" w:themeTint="80"/>
+      </w:pBdr>
+      <w:shd w:val="clear" w:color="auto" w:fill="E7E6E6" w:themeFill="background2"/>
+      <w:spacing w:before="200"/>
+      <w:ind w:right="862"/>
+    </w:pPr>
+    <w:rPr>
+      <w:iCs/>
+      <w:color w:val="404040" w:themeColor="text1" w:themeTint="BF"/>
+      <w:sz w:val="20"/>
+    </w:rPr>
+  </w:style>
+  <w:style w:type="character" w:customStyle="1" w:styleId="QuoteChar">
+    <w:name w:val="Quote Char"/>
+    <w:basedOn w:val="DefaultParagraphFont"/>
+    <w:link w:val="Quote"/>
+    <w:uiPriority w:val="29"/>
+    <w:rsid w:val="00D82198"/>
+    <w:rPr>
+      <w:iCs/>
+      <w:color w:val="404040" w:themeColor="text1" w:themeTint="BF"/>
+      <w:sz w:val="20"/>
+      <w:shd w:val="clear" w:color="auto" w:fill="E7E6E6" w:themeFill="background2"/>
+    </w:rPr>
+  </w:style>
 </w:styles>
 </file>
 

</xml_diff>

<commit_message>
update future consumptions chapter
</commit_message>
<xml_diff>
--- a/templates/memory_template.docx
+++ b/templates/memory_template.docx
@@ -2608,7 +2608,21 @@
     </w:p>
     <w:p>
       <w:r>
-        <w:t xml:space="preserve">Con base a los registros se extrapola un consumo proyectado de </w:t>
+        <w:t>Antes de analizar cualquier propuesta , es necesario elaborar una situación base futura de los consumos energéticos, para evaluar efectivamente el impacto del proyecto de energías renovables. Para esto utilizaremos como</w:t>
+      </w:r>
+      <w:r>
+        <w:t xml:space="preserve"> base a los registros </w:t>
+      </w:r>
+      <w:r>
+        <w:t>energéticos entregados en los antecedentes extrapolando los datos faltantes.</w:t>
+      </w:r>
+    </w:p>
+    <w:p>
+      <w:r>
+        <w:t>Es por esto que se estima un consumo futuro base de</w:t>
+      </w:r>
+      <w:r>
+        <w:t xml:space="preserve"> </w:t>
       </w:r>
       <w:r>
         <w:rPr>
@@ -2617,19 +2631,31 @@
         <w:t>{{ forecast_consumption }}</w:t>
       </w:r>
       <w:r>
+        <w:t xml:space="preserve">, </w:t>
+      </w:r>
+      <w:r>
+        <w:t>considerando además el incremento de los precios energéticos en un</w:t>
+      </w:r>
+      <w:r>
         <w:t xml:space="preserve"> </w:t>
       </w:r>
       <w:r>
-        <w:t xml:space="preserve">, con un incremento proyectado de </w:t>
-      </w:r>
-      <w:r>
         <w:rPr>
           <w:rStyle w:val="Strong"/>
         </w:rPr>
         <w:t>{{ cost_increment }}</w:t>
       </w:r>
       <w:r>
-        <w:t xml:space="preserve"> para el primer año de ejecución del proyecto, con el siguiente detalle:</w:t>
+        <w:t xml:space="preserve"> para el primer año de ejecución del proyecto</w:t>
+      </w:r>
+      <w:r>
+        <w:t xml:space="preserve">. </w:t>
+      </w:r>
+      <w:r>
+        <w:t xml:space="preserve"> </w:t>
+      </w:r>
+      <w:r>
+        <w:t xml:space="preserve">Para la presente propuesta, el precio estimado del kilowatt-hora, variará en función del consumo mensual, debido a que incorpora entre otras cosas los precios de costos fijos de servicios, potencia, transporte, etc. </w:t>
       </w:r>
     </w:p>
     <w:p>
@@ -2643,49 +2669,33 @@
     <w:p>
       <w:pPr>
         <w:pStyle w:val="NoSpacing"/>
+      </w:pPr>
+      <w:r>
         <w:rPr>
           <w:rStyle w:val="SubtleReference"/>
           <w:smallCaps w:val="0"/>
           <w:color w:val="auto"/>
         </w:rPr>
-      </w:pPr>
+        <w:t xml:space="preserve">Tabla. </w:t>
+      </w:r>
       <w:r>
         <w:rPr>
           <w:rStyle w:val="SubtleReference"/>
           <w:smallCaps w:val="0"/>
           <w:color w:val="auto"/>
         </w:rPr>
-        <w:t xml:space="preserve">Tabla. </w:t>
-      </w:r>
-      <w:r>
+        <w:t>Proyección de consumos futuros</w:t>
+      </w:r>
+    </w:p>
+    <w:p>
+      <w:pPr>
+        <w:pStyle w:val="NoSpacing"/>
         <w:rPr>
           <w:rStyle w:val="SubtleReference"/>
           <w:smallCaps w:val="0"/>
           <w:color w:val="auto"/>
         </w:rPr>
-        <w:t>Proyección de consumos futuros</w:t>
-      </w:r>
-    </w:p>
-    <w:p>
-      <w:pPr>
-        <w:pStyle w:val="ListParagraph"/>
-      </w:pPr>
-    </w:p>
-    <w:p>
-      <w:pPr>
-        <w:pStyle w:val="NoSpacing"/>
-        <w:rPr>
-          <w:rStyle w:val="SubtleReference"/>
-          <w:smallCaps w:val="0"/>
-          <w:color w:val="auto"/>
-        </w:rPr>
-      </w:pPr>
-      <w:r>
-        <w:rPr>
-          <w:noProof/>
-        </w:rPr>
-        <w:t>{</w:t>
-      </w:r>
+      </w:pPr>
       <w:r>
         <w:rPr>
           <w:noProof/>
@@ -4350,7 +4360,19 @@
         <w:t>j</w:t>
       </w:r>
       <w:r>
-        <w:t xml:space="preserve">ect_size }}  nominales propuestos, y que la concentración de su rendimiento en potencia varíe entre el 30% y 80% de su capacidad nominal. Aún así es suficiente para generar energía para </w:t>
+        <w:t xml:space="preserve">ect_size }}  nominales propuestos, y </w:t>
+      </w:r>
+      <w:r>
+        <w:t xml:space="preserve">que usualmente el suministro de potencia </w:t>
+      </w:r>
+      <w:r>
+        <w:t xml:space="preserve">varíe entre el 30% y 80% de su capacidad nominal. </w:t>
+      </w:r>
+      <w:r>
+        <w:t>Aun</w:t>
+      </w:r>
+      <w:r>
+        <w:t xml:space="preserve"> así es suficiente para generar energía para </w:t>
       </w:r>
       <w:r>
         <w:t>abastecer con</w:t>

</xml_diff>

<commit_message>
template update for storage report
</commit_message>
<xml_diff>
--- a/templates/memory_template.docx
+++ b/templates/memory_template.docx
@@ -24,6 +24,7 @@
           <w:lang w:val="en-US"/>
         </w:rPr>
       </w:pPr>
+      <w:proofErr w:type="gramStart"/>
       <w:r>
         <w:rPr>
           <w:lang w:val="en-US"/>
@@ -55,6 +56,7 @@
         </w:rPr>
         <w:t>ect</w:t>
       </w:r>
+      <w:proofErr w:type="gramEnd"/>
       <w:r>
         <w:rPr>
           <w:lang w:val="en-US"/>
@@ -88,6 +90,7 @@
         </w:rPr>
         <w:t>{{</w:t>
       </w:r>
+      <w:proofErr w:type="gramStart"/>
       <w:r>
         <w:rPr>
           <w:lang w:val="en-US"/>
@@ -104,13 +107,21 @@
         <w:rPr>
           <w:lang w:val="en-US"/>
         </w:rPr>
-        <w:t>}}</w:t>
+        <w:t>}</w:t>
+      </w:r>
+      <w:proofErr w:type="gramEnd"/>
+      <w:r>
+        <w:rPr>
+          <w:lang w:val="en-US"/>
+        </w:rPr>
+        <w:t>}</w:t>
       </w:r>
     </w:p>
     <w:p>
       <w:pPr>
         <w:pStyle w:val="Subtitle"/>
       </w:pPr>
+      <w:proofErr w:type="gramStart"/>
       <w:r>
         <w:t>{{</w:t>
       </w:r>
@@ -119,7 +130,11 @@
       </w:r>
       <w:proofErr w:type="spellStart"/>
       <w:r>
-        <w:t>project.building.</w:t>
+        <w:t>project</w:t>
+      </w:r>
+      <w:proofErr w:type="gramEnd"/>
+      <w:r>
+        <w:t>.building.</w:t>
       </w:r>
       <w:r>
         <w:t>city</w:t>
@@ -187,6 +202,7 @@
             <w:r>
               <w:t xml:space="preserve">establecimiento </w:t>
             </w:r>
+            <w:proofErr w:type="gramStart"/>
             <w:r>
               <w:rPr>
                 <w:b/>
@@ -236,6 +252,7 @@
               </w:rPr>
               <w:t>name</w:t>
             </w:r>
+            <w:proofErr w:type="gramEnd"/>
             <w:r>
               <w:rPr>
                 <w:b/>
@@ -458,6 +475,7 @@
                 <w:sz w:val="22"/>
               </w:rPr>
             </w:pPr>
+            <w:proofErr w:type="gramStart"/>
             <w:r>
               <w:rPr>
                 <w:rStyle w:val="IntenseEmphasis"/>
@@ -502,7 +520,17 @@
                 <w:iCs w:val="0"/>
                 <w:sz w:val="22"/>
               </w:rPr>
-              <w:t>ect_type</w:t>
+              <w:t>ect</w:t>
+            </w:r>
+            <w:proofErr w:type="gramEnd"/>
+            <w:r>
+              <w:rPr>
+                <w:rStyle w:val="IntenseEmphasis"/>
+                <w:i w:val="0"/>
+                <w:iCs w:val="0"/>
+                <w:sz w:val="22"/>
+              </w:rPr>
+              <w:t>_type</w:t>
             </w:r>
             <w:proofErr w:type="spellEnd"/>
             <w:r>
@@ -625,6 +653,7 @@
                 <w:sz w:val="22"/>
               </w:rPr>
             </w:pPr>
+            <w:proofErr w:type="gramStart"/>
             <w:r>
               <w:rPr>
                 <w:rStyle w:val="IntenseEmphasis"/>
@@ -651,7 +680,17 @@
                 <w:iCs w:val="0"/>
                 <w:sz w:val="22"/>
               </w:rPr>
-              <w:t>total_cost</w:t>
+              <w:t>total</w:t>
+            </w:r>
+            <w:proofErr w:type="gramEnd"/>
+            <w:r>
+              <w:rPr>
+                <w:rStyle w:val="IntenseEmphasis"/>
+                <w:i w:val="0"/>
+                <w:iCs w:val="0"/>
+                <w:sz w:val="22"/>
+              </w:rPr>
+              <w:t>_cost</w:t>
             </w:r>
             <w:proofErr w:type="spellEnd"/>
             <w:r>
@@ -719,6 +758,7 @@
                 <w:sz w:val="22"/>
               </w:rPr>
             </w:pPr>
+            <w:proofErr w:type="gramStart"/>
             <w:r>
               <w:rPr>
                 <w:rStyle w:val="IntenseEmphasis"/>
@@ -736,7 +776,17 @@
                 <w:iCs w:val="0"/>
                 <w:sz w:val="22"/>
               </w:rPr>
-              <w:t>energy_production</w:t>
+              <w:t>energy</w:t>
+            </w:r>
+            <w:proofErr w:type="gramEnd"/>
+            <w:r>
+              <w:rPr>
+                <w:rStyle w:val="IntenseEmphasis"/>
+                <w:i w:val="0"/>
+                <w:iCs w:val="0"/>
+                <w:sz w:val="22"/>
+              </w:rPr>
+              <w:t>_production</w:t>
             </w:r>
             <w:proofErr w:type="spellEnd"/>
             <w:r>
@@ -801,6 +851,7 @@
                 <w:sz w:val="22"/>
               </w:rPr>
             </w:pPr>
+            <w:proofErr w:type="gramStart"/>
             <w:r>
               <w:rPr>
                 <w:rStyle w:val="IntenseEmphasis"/>
@@ -845,7 +896,17 @@
                 <w:iCs w:val="0"/>
                 <w:sz w:val="22"/>
               </w:rPr>
-              <w:t>ual_benefits</w:t>
+              <w:t>ual</w:t>
+            </w:r>
+            <w:proofErr w:type="gramEnd"/>
+            <w:r>
+              <w:rPr>
+                <w:rStyle w:val="IntenseEmphasis"/>
+                <w:i w:val="0"/>
+                <w:iCs w:val="0"/>
+                <w:sz w:val="22"/>
+              </w:rPr>
+              <w:t>_benefits</w:t>
             </w:r>
             <w:proofErr w:type="spellEnd"/>
             <w:r>
@@ -913,6 +974,7 @@
                 <w:sz w:val="22"/>
               </w:rPr>
             </w:pPr>
+            <w:proofErr w:type="gramStart"/>
             <w:r>
               <w:rPr>
                 <w:rStyle w:val="IntenseEmphasis"/>
@@ -939,7 +1001,17 @@
                 <w:iCs w:val="0"/>
                 <w:sz w:val="22"/>
               </w:rPr>
-              <w:t>emission_reduction</w:t>
+              <w:t>emission</w:t>
+            </w:r>
+            <w:proofErr w:type="gramEnd"/>
+            <w:r>
+              <w:rPr>
+                <w:rStyle w:val="IntenseEmphasis"/>
+                <w:i w:val="0"/>
+                <w:iCs w:val="0"/>
+                <w:sz w:val="22"/>
+              </w:rPr>
+              <w:t>_reduction</w:t>
             </w:r>
             <w:proofErr w:type="spellEnd"/>
             <w:r>
@@ -1019,14 +1091,28 @@
               <w:rPr>
                 <w:lang w:val="en-US"/>
               </w:rPr>
-              <w:t xml:space="preserve">I.M. de {{ </w:t>
+              <w:t xml:space="preserve">I.M. de </w:t>
+            </w:r>
+            <w:proofErr w:type="gramStart"/>
+            <w:r>
+              <w:rPr>
+                <w:lang w:val="en-US"/>
+              </w:rPr>
+              <w:t xml:space="preserve">{{ </w:t>
             </w:r>
             <w:proofErr w:type="spellStart"/>
             <w:r>
               <w:rPr>
                 <w:lang w:val="en-US"/>
               </w:rPr>
-              <w:t>project.building.</w:t>
+              <w:t>project</w:t>
+            </w:r>
+            <w:proofErr w:type="gramEnd"/>
+            <w:r>
+              <w:rPr>
+                <w:lang w:val="en-US"/>
+              </w:rPr>
+              <w:t>.building.</w:t>
             </w:r>
             <w:r>
               <w:rPr>
@@ -2381,11 +2467,19 @@
     <w:p/>
     <w:p>
       <w:r>
-        <w:t xml:space="preserve">El proyecto se emplaza en la comuna de {{ </w:t>
+        <w:t xml:space="preserve">El proyecto se emplaza en la comuna de </w:t>
+      </w:r>
+      <w:proofErr w:type="gramStart"/>
+      <w:r>
+        <w:t xml:space="preserve">{{ </w:t>
       </w:r>
       <w:proofErr w:type="spellStart"/>
       <w:r>
-        <w:t>project.building.</w:t>
+        <w:t>project</w:t>
+      </w:r>
+      <w:proofErr w:type="gramEnd"/>
+      <w:r>
+        <w:t>.building.</w:t>
       </w:r>
       <w:r>
         <w:t>city</w:t>
@@ -2443,6 +2537,7 @@
                 <w:bCs w:val="0"/>
               </w:rPr>
             </w:pPr>
+            <w:proofErr w:type="gramStart"/>
             <w:r>
               <w:rPr>
                 <w:b w:val="0"/>
@@ -2457,6 +2552,7 @@
               </w:rPr>
               <w:t>project.building.name</w:t>
             </w:r>
+            <w:proofErr w:type="gramEnd"/>
             <w:r>
               <w:rPr>
                 <w:b w:val="0"/>
@@ -2497,12 +2593,17 @@
               <w:jc w:val="left"/>
               <w:cnfStyle w:val="000000100000" w:firstRow="0" w:lastRow="0" w:firstColumn="0" w:lastColumn="0" w:oddVBand="0" w:evenVBand="0" w:oddHBand="1" w:evenHBand="0" w:firstRowFirstColumn="0" w:firstRowLastColumn="0" w:lastRowFirstColumn="0" w:lastRowLastColumn="0"/>
             </w:pPr>
+            <w:proofErr w:type="gramStart"/>
             <w:r>
               <w:t xml:space="preserve">{{ </w:t>
             </w:r>
             <w:proofErr w:type="spellStart"/>
             <w:r>
-              <w:t>project.building.address</w:t>
+              <w:t>project</w:t>
+            </w:r>
+            <w:proofErr w:type="gramEnd"/>
+            <w:r>
+              <w:t>.building.address</w:t>
             </w:r>
             <w:proofErr w:type="spellEnd"/>
             <w:r>
@@ -2581,6 +2682,7 @@
                       <w:szCs w:val="18"/>
                     </w:rPr>
                   </w:pPr>
+                  <w:proofErr w:type="gramStart"/>
                   <w:r>
                     <w:rPr>
                       <w:sz w:val="18"/>
@@ -2594,7 +2696,15 @@
                       <w:sz w:val="18"/>
                       <w:szCs w:val="18"/>
                     </w:rPr>
-                    <w:t>project.building.geolocation.latitude</w:t>
+                    <w:t>project</w:t>
+                  </w:r>
+                  <w:proofErr w:type="gramEnd"/>
+                  <w:r>
+                    <w:rPr>
+                      <w:sz w:val="18"/>
+                      <w:szCs w:val="18"/>
+                    </w:rPr>
+                    <w:t>.building.geolocation.latitude</w:t>
                   </w:r>
                   <w:proofErr w:type="spellEnd"/>
                   <w:r>
@@ -2637,6 +2747,7 @@
                       <w:szCs w:val="18"/>
                     </w:rPr>
                   </w:pPr>
+                  <w:proofErr w:type="gramStart"/>
                   <w:r>
                     <w:rPr>
                       <w:sz w:val="18"/>
@@ -2650,7 +2761,15 @@
                       <w:sz w:val="18"/>
                       <w:szCs w:val="18"/>
                     </w:rPr>
-                    <w:t>project.building.geolocation.longitude</w:t>
+                    <w:t>project</w:t>
+                  </w:r>
+                  <w:proofErr w:type="gramEnd"/>
+                  <w:r>
+                    <w:rPr>
+                      <w:sz w:val="18"/>
+                      <w:szCs w:val="18"/>
+                    </w:rPr>
+                    <w:t>.building.geolocation.longitude</w:t>
                   </w:r>
                   <w:proofErr w:type="spellEnd"/>
                   <w:r>
@@ -2692,6 +2811,7 @@
                       <w:lang w:val="en-US"/>
                     </w:rPr>
                   </w:pPr>
+                  <w:proofErr w:type="gramStart"/>
                   <w:r>
                     <w:rPr>
                       <w:sz w:val="18"/>
@@ -2707,7 +2827,16 @@
                       <w:szCs w:val="18"/>
                       <w:lang w:val="en-US"/>
                     </w:rPr>
-                    <w:t>project.building.geolocation.altitude</w:t>
+                    <w:t>project</w:t>
+                  </w:r>
+                  <w:proofErr w:type="gramEnd"/>
+                  <w:r>
+                    <w:rPr>
+                      <w:sz w:val="18"/>
+                      <w:szCs w:val="18"/>
+                      <w:lang w:val="en-US"/>
+                    </w:rPr>
+                    <w:t>.building.geolocation.altitude</w:t>
                   </w:r>
                   <w:proofErr w:type="spellEnd"/>
                   <w:r>
@@ -2747,12 +2876,17 @@
       <w:pPr>
         <w:pStyle w:val="NoSpacing"/>
       </w:pPr>
+      <w:proofErr w:type="gramStart"/>
       <w:r>
         <w:t xml:space="preserve">{{ </w:t>
       </w:r>
       <w:proofErr w:type="spellStart"/>
       <w:r>
-        <w:t>geolocation_map</w:t>
+        <w:t>geolocation</w:t>
+      </w:r>
+      <w:proofErr w:type="gramEnd"/>
+      <w:r>
+        <w:t>_map</w:t>
       </w:r>
       <w:proofErr w:type="spellEnd"/>
       <w:r>
@@ -2793,6 +2927,7 @@
         <w:t xml:space="preserve">{{r </w:t>
       </w:r>
       <w:proofErr w:type="spellStart"/>
+      <w:proofErr w:type="gramStart"/>
       <w:r>
         <w:rPr>
           <w:rStyle w:val="SubtleReference"/>
@@ -2808,7 +2943,16 @@
           <w:smallCaps w:val="0"/>
           <w:color w:val="auto"/>
         </w:rPr>
-        <w:t xml:space="preserve"> }}</w:t>
+        <w:t xml:space="preserve"> }</w:t>
+      </w:r>
+      <w:proofErr w:type="gramEnd"/>
+      <w:r>
+        <w:rPr>
+          <w:rStyle w:val="SubtleReference"/>
+          <w:smallCaps w:val="0"/>
+          <w:color w:val="auto"/>
+        </w:rPr>
+        <w:t>}</w:t>
       </w:r>
     </w:p>
     <w:p/>
@@ -2819,6 +2963,7 @@
       <w:r>
         <w:t xml:space="preserve">suficiente para emplazar </w:t>
       </w:r>
+      <w:proofErr w:type="gramStart"/>
       <w:r>
         <w:rPr>
           <w:rStyle w:val="Strong"/>
@@ -2830,7 +2975,14 @@
         <w:rPr>
           <w:rStyle w:val="Strong"/>
         </w:rPr>
-        <w:t>project.area</w:t>
+        <w:t>project</w:t>
+      </w:r>
+      <w:proofErr w:type="gramEnd"/>
+      <w:r>
+        <w:rPr>
+          <w:rStyle w:val="Strong"/>
+        </w:rPr>
+        <w:t>.area</w:t>
       </w:r>
       <w:proofErr w:type="spellEnd"/>
       <w:r>
@@ -2896,6 +3048,7 @@
       <w:r>
         <w:t xml:space="preserve">Actualmente </w:t>
       </w:r>
+      <w:proofErr w:type="gramStart"/>
       <w:r>
         <w:rPr>
           <w:rStyle w:val="Strong"/>
@@ -2912,7 +3065,14 @@
         <w:rPr>
           <w:rStyle w:val="Strong"/>
         </w:rPr>
-        <w:t>name }}</w:t>
+        <w:t>name</w:t>
+      </w:r>
+      <w:proofErr w:type="gramEnd"/>
+      <w:r>
+        <w:rPr>
+          <w:rStyle w:val="Strong"/>
+        </w:rPr>
+        <w:t xml:space="preserve"> }}</w:t>
       </w:r>
       <w:r>
         <w:t xml:space="preserve"> cuenta con suministro de energía eléctrica de red, y registra los siguiente consumos energéticos : </w:t>
@@ -2922,12 +3082,17 @@
       <w:pPr>
         <w:pStyle w:val="NoSpacing"/>
       </w:pPr>
+      <w:proofErr w:type="gramStart"/>
       <w:r>
         <w:t xml:space="preserve">{{ </w:t>
       </w:r>
       <w:proofErr w:type="spellStart"/>
       <w:r>
-        <w:t>table_base_consumptions</w:t>
+        <w:t>table</w:t>
+      </w:r>
+      <w:proofErr w:type="gramEnd"/>
+      <w:r>
+        <w:t>_base_consumptions</w:t>
       </w:r>
       <w:proofErr w:type="spellEnd"/>
       <w:r>
@@ -3014,6 +3179,7 @@
         </w:rPr>
         <w:t xml:space="preserve"> Consumo Mes </w:t>
       </w:r>
+      <w:proofErr w:type="gramStart"/>
       <w:r>
         <w:rPr>
           <w:rStyle w:val="SubtleReference"/>
@@ -3027,6 +3193,7 @@
         </w:rPr>
         <w:t xml:space="preserve"> }</w:t>
       </w:r>
+      <w:proofErr w:type="gramEnd"/>
       <w:r>
         <w:rPr>
           <w:rStyle w:val="SubtleReference"/>
@@ -3101,6 +3268,7 @@
       <w:r>
         <w:t xml:space="preserve"> </w:t>
       </w:r>
+      <w:proofErr w:type="gramStart"/>
       <w:r>
         <w:rPr>
           <w:rStyle w:val="Strong"/>
@@ -3112,7 +3280,14 @@
         <w:rPr>
           <w:rStyle w:val="Strong"/>
         </w:rPr>
-        <w:t>forecast_consumption</w:t>
+        <w:t>forecast</w:t>
+      </w:r>
+      <w:proofErr w:type="gramEnd"/>
+      <w:r>
+        <w:rPr>
+          <w:rStyle w:val="Strong"/>
+        </w:rPr>
+        <w:t>_consumption</w:t>
       </w:r>
       <w:proofErr w:type="spellEnd"/>
       <w:r>
@@ -3167,12 +3342,17 @@
       <w:pPr>
         <w:pStyle w:val="NoSpacing"/>
       </w:pPr>
+      <w:proofErr w:type="gramStart"/>
       <w:r>
         <w:t xml:space="preserve">{{ </w:t>
       </w:r>
       <w:proofErr w:type="spellStart"/>
       <w:r>
-        <w:t>table_forecast_consumptions</w:t>
+        <w:t>table</w:t>
+      </w:r>
+      <w:proofErr w:type="gramEnd"/>
+      <w:r>
+        <w:t>_forecast_consumptions</w:t>
       </w:r>
       <w:proofErr w:type="spellEnd"/>
       <w:r>
@@ -3333,6 +3513,7 @@
       <w:r>
         <w:t xml:space="preserve">La presenta propuesta considera los datos climatológicos preponderantes en la comuna de </w:t>
       </w:r>
+      <w:proofErr w:type="gramStart"/>
       <w:r>
         <w:rPr>
           <w:rStyle w:val="Strong"/>
@@ -3344,7 +3525,14 @@
         <w:rPr>
           <w:rStyle w:val="Strong"/>
         </w:rPr>
-        <w:t>project.building.</w:t>
+        <w:t>project</w:t>
+      </w:r>
+      <w:proofErr w:type="gramEnd"/>
+      <w:r>
+        <w:rPr>
+          <w:rStyle w:val="Strong"/>
+        </w:rPr>
+        <w:t>.building.</w:t>
       </w:r>
       <w:r>
         <w:rPr>
@@ -3750,6 +3938,7 @@
       <w:r>
         <w:t xml:space="preserve"> </w:t>
       </w:r>
+      <w:proofErr w:type="gramStart"/>
       <w:r>
         <w:rPr>
           <w:rStyle w:val="Strong"/>
@@ -3761,7 +3950,14 @@
         <w:rPr>
           <w:rStyle w:val="Strong"/>
         </w:rPr>
-        <w:t>project_type</w:t>
+        <w:t>project</w:t>
+      </w:r>
+      <w:proofErr w:type="gramEnd"/>
+      <w:r>
+        <w:rPr>
+          <w:rStyle w:val="Strong"/>
+        </w:rPr>
+        <w:t>_type</w:t>
       </w:r>
       <w:proofErr w:type="spellEnd"/>
       <w:r>
@@ -3817,6 +4013,7 @@
       <w:r>
         <w:t xml:space="preserve">La propuesta tiene una configuración de potencia nominal de </w:t>
       </w:r>
+      <w:proofErr w:type="gramStart"/>
       <w:r>
         <w:rPr>
           <w:rStyle w:val="Strong"/>
@@ -3828,7 +4025,14 @@
         <w:rPr>
           <w:rStyle w:val="Strong"/>
         </w:rPr>
-        <w:t>project_size</w:t>
+        <w:t>project</w:t>
+      </w:r>
+      <w:proofErr w:type="gramEnd"/>
+      <w:r>
+        <w:rPr>
+          <w:rStyle w:val="Strong"/>
+        </w:rPr>
+        <w:t>_size</w:t>
       </w:r>
       <w:proofErr w:type="spellEnd"/>
       <w:r>
@@ -3868,12 +4072,17 @@
       <w:pPr>
         <w:pStyle w:val="NoSpacing"/>
       </w:pPr>
+      <w:proofErr w:type="gramStart"/>
       <w:r>
         <w:t xml:space="preserve">{{ </w:t>
       </w:r>
       <w:proofErr w:type="spellStart"/>
       <w:r>
-        <w:t>table_components</w:t>
+        <w:t>table</w:t>
+      </w:r>
+      <w:proofErr w:type="gramEnd"/>
+      <w:r>
+        <w:t>_components</w:t>
       </w:r>
       <w:proofErr w:type="spellEnd"/>
       <w:r>
@@ -4053,19 +4262,35 @@
     </w:p>
     <w:p>
       <w:r>
-        <w:t xml:space="preserve">En consideración la propuesta desde el punto de vista de distribución energética de la producción esta se puede resumir en los puntos de una demanda energética proyectada de {{ </w:t>
+        <w:t xml:space="preserve">En consideración la propuesta desde el punto de vista de distribución energética de la producción esta se puede resumir en los puntos de una demanda energética proyectada de </w:t>
+      </w:r>
+      <w:proofErr w:type="gramStart"/>
+      <w:r>
+        <w:t xml:space="preserve">{{ </w:t>
       </w:r>
       <w:proofErr w:type="spellStart"/>
       <w:r>
-        <w:t>forecast_consumption</w:t>
+        <w:t>forecast</w:t>
+      </w:r>
+      <w:proofErr w:type="gramEnd"/>
+      <w:r>
+        <w:t>_consumption</w:t>
       </w:r>
       <w:proofErr w:type="spellEnd"/>
       <w:r>
-        <w:t xml:space="preserve"> }}. De esta producción {{ </w:t>
+        <w:t xml:space="preserve"> }}. De esta producción </w:t>
+      </w:r>
+      <w:proofErr w:type="gramStart"/>
+      <w:r>
+        <w:t xml:space="preserve">{{ </w:t>
       </w:r>
       <w:proofErr w:type="spellStart"/>
       <w:r>
-        <w:t>energy_</w:t>
+        <w:t>energy</w:t>
+      </w:r>
+      <w:proofErr w:type="gramEnd"/>
+      <w:r>
+        <w:t>_</w:t>
       </w:r>
       <w:r>
         <w:t>production</w:t>
@@ -4100,10 +4325,18 @@
         <w:t xml:space="preserve">ientras </w:t>
       </w:r>
       <w:r>
-        <w:t xml:space="preserve">por otro lado, </w:t>
-      </w:r>
-      <w:r>
-        <w:t xml:space="preserve"> {{ </w:t>
+        <w:t xml:space="preserve">por otro </w:t>
+      </w:r>
+      <w:proofErr w:type="gramStart"/>
+      <w:r>
+        <w:t xml:space="preserve">lado, </w:t>
+      </w:r>
+      <w:r>
+        <w:t xml:space="preserve"> {</w:t>
+      </w:r>
+      <w:proofErr w:type="gramEnd"/>
+      <w:r>
+        <w:t xml:space="preserve">{ </w:t>
       </w:r>
       <w:proofErr w:type="spellStart"/>
       <w:r>
@@ -4250,12 +4483,17 @@
               <w:jc w:val="left"/>
               <w:cnfStyle w:val="000000100000" w:firstRow="0" w:lastRow="0" w:firstColumn="0" w:lastColumn="0" w:oddVBand="0" w:evenVBand="0" w:oddHBand="1" w:evenHBand="0" w:firstRowFirstColumn="0" w:firstRowLastColumn="0" w:lastRowFirstColumn="0" w:lastRowLastColumn="0"/>
             </w:pPr>
+            <w:proofErr w:type="gramStart"/>
             <w:r>
               <w:t xml:space="preserve">{{ </w:t>
             </w:r>
             <w:proofErr w:type="spellStart"/>
             <w:r>
-              <w:t>forecast_consumptio</w:t>
+              <w:t>forecast</w:t>
+            </w:r>
+            <w:proofErr w:type="gramEnd"/>
+            <w:r>
+              <w:t>_consumptio</w:t>
             </w:r>
             <w:r>
               <w:t>n</w:t>
@@ -4296,12 +4534,17 @@
               <w:jc w:val="left"/>
               <w:cnfStyle w:val="000000000000" w:firstRow="0" w:lastRow="0" w:firstColumn="0" w:lastColumn="0" w:oddVBand="0" w:evenVBand="0" w:oddHBand="0" w:evenHBand="0" w:firstRowFirstColumn="0" w:firstRowLastColumn="0" w:lastRowFirstColumn="0" w:lastRowLastColumn="0"/>
             </w:pPr>
+            <w:proofErr w:type="gramStart"/>
             <w:r>
               <w:t xml:space="preserve">{{ </w:t>
             </w:r>
             <w:proofErr w:type="spellStart"/>
             <w:r>
-              <w:t>energy_production</w:t>
+              <w:t>energy</w:t>
+            </w:r>
+            <w:proofErr w:type="gramEnd"/>
+            <w:r>
+              <w:t>_production</w:t>
             </w:r>
             <w:proofErr w:type="spellEnd"/>
             <w:r>
@@ -4348,12 +4591,17 @@
               <w:jc w:val="left"/>
               <w:cnfStyle w:val="000000100000" w:firstRow="0" w:lastRow="0" w:firstColumn="0" w:lastColumn="0" w:oddVBand="0" w:evenVBand="0" w:oddHBand="1" w:evenHBand="0" w:firstRowFirstColumn="0" w:firstRowLastColumn="0" w:lastRowFirstColumn="0" w:lastRowLastColumn="0"/>
             </w:pPr>
+            <w:proofErr w:type="gramStart"/>
             <w:r>
               <w:t xml:space="preserve">{{ </w:t>
             </w:r>
             <w:proofErr w:type="spellStart"/>
             <w:r>
-              <w:t>energy_netbilling</w:t>
+              <w:t>energy</w:t>
+            </w:r>
+            <w:proofErr w:type="gramEnd"/>
+            <w:r>
+              <w:t>_netbilling</w:t>
             </w:r>
             <w:proofErr w:type="spellEnd"/>
             <w:r>
@@ -4377,10 +4625,12 @@
               <w:jc w:val="left"/>
             </w:pPr>
             <w:proofErr w:type="spellStart"/>
+            <w:proofErr w:type="gramStart"/>
             <w:r>
               <w:t>auto-consumo</w:t>
             </w:r>
             <w:proofErr w:type="spellEnd"/>
+            <w:proofErr w:type="gramEnd"/>
           </w:p>
         </w:tc>
         <w:tc>
@@ -4393,12 +4643,17 @@
               <w:jc w:val="left"/>
               <w:cnfStyle w:val="000000000000" w:firstRow="0" w:lastRow="0" w:firstColumn="0" w:lastColumn="0" w:oddVBand="0" w:evenVBand="0" w:oddHBand="0" w:evenHBand="0" w:firstRowFirstColumn="0" w:firstRowLastColumn="0" w:lastRowFirstColumn="0" w:lastRowLastColumn="0"/>
             </w:pPr>
+            <w:proofErr w:type="gramStart"/>
             <w:r>
               <w:t xml:space="preserve">{{ </w:t>
             </w:r>
             <w:proofErr w:type="spellStart"/>
             <w:r>
-              <w:t>energy_savings</w:t>
+              <w:t>energy</w:t>
+            </w:r>
+            <w:proofErr w:type="gramEnd"/>
+            <w:r>
+              <w:t>_savings</w:t>
             </w:r>
             <w:proofErr w:type="spellEnd"/>
             <w:r>
@@ -4443,11 +4698,19 @@
     </w:p>
     <w:p>
       <w:r>
-        <w:t xml:space="preserve">La propuesta de proyecto incorpora los módulos de generación energética {{ </w:t>
+        <w:t xml:space="preserve">La propuesta de proyecto incorpora los módulos de generación energética </w:t>
+      </w:r>
+      <w:proofErr w:type="gramStart"/>
+      <w:r>
+        <w:t xml:space="preserve">{{ </w:t>
       </w:r>
       <w:proofErr w:type="spellStart"/>
       <w:r>
-        <w:t>proyect_type</w:t>
+        <w:t>proyect</w:t>
+      </w:r>
+      <w:proofErr w:type="gramEnd"/>
+      <w:r>
+        <w:t>_type</w:t>
       </w:r>
       <w:proofErr w:type="spellEnd"/>
       <w:r>
@@ -4469,12 +4732,17 @@
       <w:pPr>
         <w:pStyle w:val="NoSpacing"/>
       </w:pPr>
+      <w:proofErr w:type="gramStart"/>
       <w:r>
         <w:t xml:space="preserve">{{ </w:t>
       </w:r>
       <w:proofErr w:type="spellStart"/>
       <w:r>
-        <w:t>table_energy_components</w:t>
+        <w:t>table</w:t>
+      </w:r>
+      <w:proofErr w:type="gramEnd"/>
+      <w:r>
+        <w:t>_energy_components</w:t>
       </w:r>
       <w:proofErr w:type="spellEnd"/>
       <w:r>
@@ -4514,7 +4782,15 @@
         <w:t xml:space="preserve"> el</w:t>
       </w:r>
       <w:r>
-        <w:t xml:space="preserve"> azimut (o ángulo respecto al norte ) y la elevación,</w:t>
+        <w:t xml:space="preserve"> azimut (o ángulo respecto al </w:t>
+      </w:r>
+      <w:proofErr w:type="gramStart"/>
+      <w:r>
+        <w:t>norte )</w:t>
+      </w:r>
+      <w:proofErr w:type="gramEnd"/>
+      <w:r>
+        <w:t xml:space="preserve"> y la elevación,</w:t>
       </w:r>
       <w:r>
         <w:t xml:space="preserve"> que sumados a la temporalidad horaria y mensual, </w:t>
@@ -4619,7 +4895,15 @@
         <w:framePr w:wrap="notBeside"/>
       </w:pPr>
       <w:r>
-        <w:t xml:space="preserve">Nota: Irradiancia incidente, en kW/m2, potencia incidente sobre la normal de una superficie por hora. La media corresponde al promedio de dicha irradiación a un periodo horario  y mensual correspondiente. </w:t>
+        <w:t xml:space="preserve">Nota: Irradiancia incidente, en kW/m2, potencia incidente sobre la normal de una superficie por hora. La media corresponde al promedio de dicha irradiación a un periodo </w:t>
+      </w:r>
+      <w:proofErr w:type="gramStart"/>
+      <w:r>
+        <w:t>horario  y</w:t>
+      </w:r>
+      <w:proofErr w:type="gramEnd"/>
+      <w:r>
+        <w:t xml:space="preserve"> mensual correspondiente. </w:t>
       </w:r>
     </w:p>
     <w:p>
@@ -4701,12 +4985,17 @@
       <w:pPr>
         <w:pStyle w:val="NoSpacing"/>
       </w:pPr>
+      <w:proofErr w:type="gramStart"/>
       <w:r>
         <w:t xml:space="preserve">{{ </w:t>
       </w:r>
       <w:proofErr w:type="spellStart"/>
       <w:r>
-        <w:t>table_production_array</w:t>
+        <w:t>table</w:t>
+      </w:r>
+      <w:proofErr w:type="gramEnd"/>
+      <w:r>
+        <w:t>_production_array</w:t>
       </w:r>
       <w:proofErr w:type="spellEnd"/>
       <w:r>
@@ -4844,19 +5133,35 @@
     </w:p>
     <w:p>
       <w:r>
-        <w:t xml:space="preserve">Gracias al análisis anterior, podemos calcular la producción energética total, que se estima en {{ </w:t>
+        <w:t xml:space="preserve">Gracias al análisis anterior, podemos calcular la producción energética total, que se estima en </w:t>
+      </w:r>
+      <w:proofErr w:type="gramStart"/>
+      <w:r>
+        <w:t xml:space="preserve">{{ </w:t>
       </w:r>
       <w:proofErr w:type="spellStart"/>
       <w:r>
-        <w:t>energy_production</w:t>
+        <w:t>energy</w:t>
+      </w:r>
+      <w:proofErr w:type="gramEnd"/>
+      <w:r>
+        <w:t>_production</w:t>
       </w:r>
       <w:proofErr w:type="spellEnd"/>
       <w:r>
-        <w:t xml:space="preserve"> }}. En extensión de la misma, junto con la demanda futura estimada de {{ </w:t>
+        <w:t xml:space="preserve"> }}. En extensión de la misma, junto con la demanda futura estimada de </w:t>
+      </w:r>
+      <w:proofErr w:type="gramStart"/>
+      <w:r>
+        <w:t xml:space="preserve">{{ </w:t>
       </w:r>
       <w:proofErr w:type="spellStart"/>
       <w:r>
-        <w:t>forecast_consumption</w:t>
+        <w:t>forecast</w:t>
+      </w:r>
+      <w:proofErr w:type="gramEnd"/>
+      <w:r>
+        <w:t>_consumption</w:t>
       </w:r>
       <w:proofErr w:type="spellEnd"/>
       <w:r>
@@ -4868,11 +5173,19 @@
       </w:r>
       <w:proofErr w:type="spellEnd"/>
       <w:r>
-        <w:t xml:space="preserve"> }}. Los excedentes energéticos de {{ </w:t>
+        <w:t xml:space="preserve"> }}. Los excedentes energéticos de </w:t>
+      </w:r>
+      <w:proofErr w:type="gramStart"/>
+      <w:r>
+        <w:t xml:space="preserve">{{ </w:t>
       </w:r>
       <w:proofErr w:type="spellStart"/>
       <w:r>
-        <w:t>energy_netbilling</w:t>
+        <w:t>energy</w:t>
+      </w:r>
+      <w:proofErr w:type="gramEnd"/>
+      <w:r>
+        <w:t>_netbilling</w:t>
       </w:r>
       <w:proofErr w:type="spellEnd"/>
       <w:r>
@@ -4915,6 +5228,7 @@
       <w:pPr>
         <w:pStyle w:val="NoSpacing"/>
       </w:pPr>
+      <w:proofErr w:type="gramStart"/>
       <w:r>
         <w:t>{{</w:t>
       </w:r>
@@ -4923,7 +5237,11 @@
       </w:r>
       <w:proofErr w:type="spellStart"/>
       <w:r>
-        <w:t>table_production_performance</w:t>
+        <w:t>table</w:t>
+      </w:r>
+      <w:proofErr w:type="gramEnd"/>
+      <w:r>
+        <w:t>_production_performance</w:t>
       </w:r>
       <w:proofErr w:type="spellEnd"/>
       <w:r>
@@ -5042,9 +5360,9 @@
           <w:noProof/>
         </w:rPr>
         <w:drawing>
-          <wp:inline distT="0" distB="0" distL="0" distR="0" wp14:anchorId="7E59C849" wp14:editId="3FB23723">
-            <wp:extent cx="4680000" cy="3129045"/>
-            <wp:effectExtent l="0" t="0" r="6350" b="0"/>
+          <wp:inline distT="0" distB="0" distL="0" distR="0" wp14:anchorId="7E59C849" wp14:editId="662A2063">
+            <wp:extent cx="4308051" cy="2880360"/>
+            <wp:effectExtent l="0" t="0" r="0" b="0"/>
             <wp:docPr id="1518375260" name="Picture 1" descr="plot_performance_frequency"/>
             <wp:cNvGraphicFramePr>
               <a:graphicFrameLocks xmlns:a="http://schemas.openxmlformats.org/drawingml/2006/main" noChangeAspect="1"/>
@@ -5074,7 +5392,7 @@
                   <pic:spPr bwMode="auto">
                     <a:xfrm>
                       <a:off x="0" y="0"/>
-                      <a:ext cx="4680000" cy="3129045"/>
+                      <a:ext cx="4313955" cy="2884308"/>
                     </a:xfrm>
                     <a:prstGeom prst="rect">
                       <a:avLst/>
@@ -5110,7 +5428,11 @@
         </w:rPr>
       </w:pPr>
       <w:r>
-        <w:t xml:space="preserve">Es normal que no alcancen los {{ </w:t>
+        <w:t xml:space="preserve">Es normal que no alcancen los </w:t>
+      </w:r>
+      <w:proofErr w:type="gramStart"/>
+      <w:r>
+        <w:t xml:space="preserve">{{ </w:t>
       </w:r>
       <w:proofErr w:type="spellStart"/>
       <w:r>
@@ -5120,7 +5442,11 @@
         <w:t>j</w:t>
       </w:r>
       <w:r>
-        <w:t>ect_size</w:t>
+        <w:t>ect</w:t>
+      </w:r>
+      <w:proofErr w:type="gramEnd"/>
+      <w:r>
+        <w:t>_size</w:t>
       </w:r>
       <w:proofErr w:type="spellEnd"/>
       <w:r>
@@ -5142,11 +5468,19 @@
         <w:t>abastecer con</w:t>
       </w:r>
       <w:r>
-        <w:t xml:space="preserve"> {{ </w:t>
+        <w:t xml:space="preserve"> </w:t>
+      </w:r>
+      <w:proofErr w:type="gramStart"/>
+      <w:r>
+        <w:t xml:space="preserve">{{ </w:t>
       </w:r>
       <w:proofErr w:type="spellStart"/>
       <w:r>
-        <w:t>energy_production</w:t>
+        <w:t>energy</w:t>
+      </w:r>
+      <w:proofErr w:type="gramEnd"/>
+      <w:r>
+        <w:t>_production</w:t>
       </w:r>
       <w:proofErr w:type="spellEnd"/>
       <w:r>
@@ -5164,24 +5498,521 @@
     <w:p>
       <w:pPr>
         <w:jc w:val="left"/>
-        <w:rPr>
-          <w:rFonts w:asciiTheme="majorHAnsi" w:eastAsiaTheme="majorEastAsia" w:hAnsiTheme="majorHAnsi" w:cstheme="majorBidi"/>
-          <w:color w:val="1F3763" w:themeColor="accent1" w:themeShade="7F"/>
-          <w:sz w:val="24"/>
-          <w:szCs w:val="24"/>
-        </w:rPr>
-      </w:pPr>
-      <w:r>
-        <w:br w:type="page"/>
-      </w:r>
+      </w:pPr>
+    </w:p>
+    <w:p>
+      <w:pPr>
+        <w:jc w:val="left"/>
+      </w:pPr>
+      <w:r>
+        <w:t xml:space="preserve">{% </w:t>
+      </w:r>
+      <w:proofErr w:type="spellStart"/>
+      <w:r>
+        <w:t>if</w:t>
+      </w:r>
+      <w:proofErr w:type="spellEnd"/>
+      <w:r>
+        <w:t xml:space="preserve"> </w:t>
+      </w:r>
+      <w:proofErr w:type="spellStart"/>
+      <w:r>
+        <w:t>storage_</w:t>
+      </w:r>
+      <w:proofErr w:type="gramStart"/>
+      <w:r>
+        <w:t>existance</w:t>
+      </w:r>
+      <w:proofErr w:type="spellEnd"/>
+      <w:r>
+        <w:t xml:space="preserve">  </w:t>
+      </w:r>
+      <w:r>
+        <w:t>-</w:t>
+      </w:r>
+      <w:proofErr w:type="gramEnd"/>
+      <w:r>
+        <w:t>%}</w:t>
+      </w:r>
+    </w:p>
+    <w:p>
+      <w:pPr>
+        <w:pStyle w:val="Heading2"/>
+      </w:pPr>
+      <w:r>
+        <w:t>Almacenamiento</w:t>
+      </w:r>
+    </w:p>
+    <w:p>
+      <w:r>
+        <w:t xml:space="preserve">El presente proyecto cuenta con almacenamiento de baterías para efectos de suministros en caso de emergencia o catástrofe. Esto debido al nivel de aislamiento del establecimiento, siendo a su vez un punto crítico de atención para dichas situaciones. Para consideraciones de este proyecto se consideran </w:t>
+      </w:r>
+      <w:proofErr w:type="gramStart"/>
+      <w:r>
+        <w:rPr>
+          <w:b/>
+          <w:bCs/>
+        </w:rPr>
+        <w:t xml:space="preserve">{{ </w:t>
+      </w:r>
+      <w:proofErr w:type="spellStart"/>
+      <w:r>
+        <w:rPr>
+          <w:b/>
+          <w:bCs/>
+        </w:rPr>
+        <w:t>storage</w:t>
+      </w:r>
+      <w:proofErr w:type="gramEnd"/>
+      <w:r>
+        <w:rPr>
+          <w:b/>
+          <w:bCs/>
+        </w:rPr>
+        <w:t>_capacity.hours_autonomy</w:t>
+      </w:r>
+      <w:proofErr w:type="spellEnd"/>
+      <w:r>
+        <w:rPr>
+          <w:b/>
+          <w:bCs/>
+        </w:rPr>
+        <w:t xml:space="preserve"> }}</w:t>
+      </w:r>
+      <w:r>
+        <w:t xml:space="preserve"> horas de autonomía, con la cual se busca satisface</w:t>
+      </w:r>
+      <w:r>
+        <w:t>r</w:t>
+      </w:r>
+      <w:r>
+        <w:t xml:space="preserve"> necesidades básicas de operación y comunicación en dicho establecimiento</w:t>
+      </w:r>
+      <w:r>
+        <w:t xml:space="preserve">. </w:t>
+      </w:r>
+      <w:r>
+        <w:t>Para los cuales se requiere las siguientes especificaciones:</w:t>
+      </w:r>
+    </w:p>
+    <w:tbl>
+      <w:tblPr>
+        <w:tblStyle w:val="ListTable1Light"/>
+        <w:tblW w:w="7643" w:type="dxa"/>
+        <w:jc w:val="center"/>
+        <w:tblLook w:val="04A0" w:firstRow="1" w:lastRow="0" w:firstColumn="1" w:lastColumn="0" w:noHBand="0" w:noVBand="1"/>
+      </w:tblPr>
+      <w:tblGrid>
+        <w:gridCol w:w="3072"/>
+        <w:gridCol w:w="4571"/>
+      </w:tblGrid>
+      <w:tr>
+        <w:trPr>
+          <w:cnfStyle w:val="100000000000" w:firstRow="1" w:lastRow="0" w:firstColumn="0" w:lastColumn="0" w:oddVBand="0" w:evenVBand="0" w:oddHBand="0" w:evenHBand="0" w:firstRowFirstColumn="0" w:firstRowLastColumn="0" w:lastRowFirstColumn="0" w:lastRowLastColumn="0"/>
+          <w:jc w:val="center"/>
+        </w:trPr>
+        <w:tc>
+          <w:tcPr>
+            <w:cnfStyle w:val="001000000000" w:firstRow="0" w:lastRow="0" w:firstColumn="1" w:lastColumn="0" w:oddVBand="0" w:evenVBand="0" w:oddHBand="0" w:evenHBand="0" w:firstRowFirstColumn="0" w:firstRowLastColumn="0" w:lastRowFirstColumn="0" w:lastRowLastColumn="0"/>
+            <w:tcW w:w="3072" w:type="dxa"/>
+          </w:tcPr>
+          <w:p>
+            <w:pPr>
+              <w:jc w:val="center"/>
+            </w:pPr>
+            <w:r>
+              <w:t>glosa</w:t>
+            </w:r>
+          </w:p>
+        </w:tc>
+        <w:tc>
+          <w:tcPr>
+            <w:tcW w:w="4571" w:type="dxa"/>
+          </w:tcPr>
+          <w:p>
+            <w:pPr>
+              <w:jc w:val="center"/>
+              <w:cnfStyle w:val="100000000000" w:firstRow="1" w:lastRow="0" w:firstColumn="0" w:lastColumn="0" w:oddVBand="0" w:evenVBand="0" w:oddHBand="0" w:evenHBand="0" w:firstRowFirstColumn="0" w:firstRowLastColumn="0" w:lastRowFirstColumn="0" w:lastRowLastColumn="0"/>
+            </w:pPr>
+            <w:r>
+              <w:t>valor</w:t>
+            </w:r>
+          </w:p>
+        </w:tc>
+      </w:tr>
+      <w:tr>
+        <w:trPr>
+          <w:cnfStyle w:val="000000100000" w:firstRow="0" w:lastRow="0" w:firstColumn="0" w:lastColumn="0" w:oddVBand="0" w:evenVBand="0" w:oddHBand="1" w:evenHBand="0" w:firstRowFirstColumn="0" w:firstRowLastColumn="0" w:lastRowFirstColumn="0" w:lastRowLastColumn="0"/>
+          <w:jc w:val="center"/>
+        </w:trPr>
+        <w:tc>
+          <w:tcPr>
+            <w:cnfStyle w:val="001000000000" w:firstRow="0" w:lastRow="0" w:firstColumn="1" w:lastColumn="0" w:oddVBand="0" w:evenVBand="0" w:oddHBand="0" w:evenHBand="0" w:firstRowFirstColumn="0" w:firstRowLastColumn="0" w:lastRowFirstColumn="0" w:lastRowLastColumn="0"/>
+            <w:tcW w:w="3072" w:type="dxa"/>
+          </w:tcPr>
+          <w:p>
+            <w:pPr>
+              <w:jc w:val="left"/>
+            </w:pPr>
+            <w:r>
+              <w:t xml:space="preserve">Especificación </w:t>
+            </w:r>
+          </w:p>
+        </w:tc>
+        <w:tc>
+          <w:tcPr>
+            <w:tcW w:w="4571" w:type="dxa"/>
+          </w:tcPr>
+          <w:p>
+            <w:pPr>
+              <w:jc w:val="left"/>
+              <w:cnfStyle w:val="000000100000" w:firstRow="0" w:lastRow="0" w:firstColumn="0" w:lastColumn="0" w:oddVBand="0" w:evenVBand="0" w:oddHBand="1" w:evenHBand="0" w:firstRowFirstColumn="0" w:firstRowLastColumn="0" w:lastRowFirstColumn="0" w:lastRowLastColumn="0"/>
+            </w:pPr>
+            <w:proofErr w:type="gramStart"/>
+            <w:r>
+              <w:t xml:space="preserve">{{ </w:t>
+            </w:r>
+            <w:proofErr w:type="spellStart"/>
+            <w:r>
+              <w:t>storage</w:t>
+            </w:r>
+            <w:proofErr w:type="gramEnd"/>
+            <w:r>
+              <w:t>_capacity.specification</w:t>
+            </w:r>
+            <w:proofErr w:type="spellEnd"/>
+            <w:r>
+              <w:t xml:space="preserve"> }}</w:t>
+            </w:r>
+          </w:p>
+        </w:tc>
+      </w:tr>
+      <w:tr>
+        <w:trPr>
+          <w:jc w:val="center"/>
+        </w:trPr>
+        <w:tc>
+          <w:tcPr>
+            <w:cnfStyle w:val="001000000000" w:firstRow="0" w:lastRow="0" w:firstColumn="1" w:lastColumn="0" w:oddVBand="0" w:evenVBand="0" w:oddHBand="0" w:evenHBand="0" w:firstRowFirstColumn="0" w:firstRowLastColumn="0" w:lastRowFirstColumn="0" w:lastRowLastColumn="0"/>
+            <w:tcW w:w="3072" w:type="dxa"/>
+          </w:tcPr>
+          <w:p>
+            <w:pPr>
+              <w:jc w:val="left"/>
+            </w:pPr>
+            <w:r>
+              <w:t>Capacidad de almacenamiento</w:t>
+            </w:r>
+          </w:p>
+        </w:tc>
+        <w:tc>
+          <w:tcPr>
+            <w:tcW w:w="4571" w:type="dxa"/>
+          </w:tcPr>
+          <w:p>
+            <w:pPr>
+              <w:jc w:val="left"/>
+              <w:cnfStyle w:val="000000000000" w:firstRow="0" w:lastRow="0" w:firstColumn="0" w:lastColumn="0" w:oddVBand="0" w:evenVBand="0" w:oddHBand="0" w:evenHBand="0" w:firstRowFirstColumn="0" w:firstRowLastColumn="0" w:lastRowFirstColumn="0" w:lastRowLastColumn="0"/>
+              <w:rPr>
+                <w:lang w:val="en-US"/>
+              </w:rPr>
+            </w:pPr>
+            <w:proofErr w:type="gramStart"/>
+            <w:r>
+              <w:rPr>
+                <w:lang w:val="en-US"/>
+              </w:rPr>
+              <w:t xml:space="preserve">{{ </w:t>
+            </w:r>
+            <w:proofErr w:type="spellStart"/>
+            <w:r>
+              <w:rPr>
+                <w:lang w:val="en-US"/>
+              </w:rPr>
+              <w:t>storage</w:t>
+            </w:r>
+            <w:proofErr w:type="gramEnd"/>
+            <w:r>
+              <w:rPr>
+                <w:lang w:val="en-US"/>
+              </w:rPr>
+              <w:t>_capacity.energy_storage_kwh</w:t>
+            </w:r>
+            <w:proofErr w:type="spellEnd"/>
+            <w:r>
+              <w:rPr>
+                <w:lang w:val="en-US"/>
+              </w:rPr>
+              <w:t xml:space="preserve"> }} kWh</w:t>
+            </w:r>
+          </w:p>
+        </w:tc>
+      </w:tr>
+      <w:tr>
+        <w:trPr>
+          <w:cnfStyle w:val="000000100000" w:firstRow="0" w:lastRow="0" w:firstColumn="0" w:lastColumn="0" w:oddVBand="0" w:evenVBand="0" w:oddHBand="1" w:evenHBand="0" w:firstRowFirstColumn="0" w:firstRowLastColumn="0" w:lastRowFirstColumn="0" w:lastRowLastColumn="0"/>
+          <w:jc w:val="center"/>
+        </w:trPr>
+        <w:tc>
+          <w:tcPr>
+            <w:cnfStyle w:val="001000000000" w:firstRow="0" w:lastRow="0" w:firstColumn="1" w:lastColumn="0" w:oddVBand="0" w:evenVBand="0" w:oddHBand="0" w:evenHBand="0" w:firstRowFirstColumn="0" w:firstRowLastColumn="0" w:lastRowFirstColumn="0" w:lastRowLastColumn="0"/>
+            <w:tcW w:w="3072" w:type="dxa"/>
+          </w:tcPr>
+          <w:p>
+            <w:pPr>
+              <w:jc w:val="left"/>
+              <w:rPr>
+                <w:lang w:val="en-US"/>
+              </w:rPr>
+            </w:pPr>
+            <w:r>
+              <w:rPr>
+                <w:lang w:val="en-US"/>
+              </w:rPr>
+              <w:t xml:space="preserve">Horas de </w:t>
+            </w:r>
+            <w:proofErr w:type="spellStart"/>
+            <w:r>
+              <w:rPr>
+                <w:lang w:val="en-US"/>
+              </w:rPr>
+              <w:t>autonomía</w:t>
+            </w:r>
+            <w:proofErr w:type="spellEnd"/>
+          </w:p>
+        </w:tc>
+        <w:tc>
+          <w:tcPr>
+            <w:tcW w:w="4571" w:type="dxa"/>
+          </w:tcPr>
+          <w:p>
+            <w:pPr>
+              <w:jc w:val="left"/>
+              <w:cnfStyle w:val="000000100000" w:firstRow="0" w:lastRow="0" w:firstColumn="0" w:lastColumn="0" w:oddVBand="0" w:evenVBand="0" w:oddHBand="1" w:evenHBand="0" w:firstRowFirstColumn="0" w:firstRowLastColumn="0" w:lastRowFirstColumn="0" w:lastRowLastColumn="0"/>
+              <w:rPr>
+                <w:lang w:val="en-US"/>
+              </w:rPr>
+            </w:pPr>
+            <w:proofErr w:type="gramStart"/>
+            <w:r>
+              <w:rPr>
+                <w:lang w:val="en-US"/>
+              </w:rPr>
+              <w:t xml:space="preserve">{{ </w:t>
+            </w:r>
+            <w:proofErr w:type="spellStart"/>
+            <w:r>
+              <w:rPr>
+                <w:lang w:val="en-US"/>
+              </w:rPr>
+              <w:t>storage</w:t>
+            </w:r>
+            <w:proofErr w:type="gramEnd"/>
+            <w:r>
+              <w:rPr>
+                <w:lang w:val="en-US"/>
+              </w:rPr>
+              <w:t>_capacity.hours_autonomy</w:t>
+            </w:r>
+            <w:proofErr w:type="spellEnd"/>
+            <w:r>
+              <w:rPr>
+                <w:lang w:val="en-US"/>
+              </w:rPr>
+              <w:t xml:space="preserve"> }} </w:t>
+            </w:r>
+            <w:proofErr w:type="spellStart"/>
+            <w:r>
+              <w:rPr>
+                <w:lang w:val="en-US"/>
+              </w:rPr>
+              <w:t>Hrs</w:t>
+            </w:r>
+            <w:proofErr w:type="spellEnd"/>
+          </w:p>
+        </w:tc>
+      </w:tr>
+      <w:tr>
+        <w:trPr>
+          <w:jc w:val="center"/>
+        </w:trPr>
+        <w:tc>
+          <w:tcPr>
+            <w:cnfStyle w:val="001000000000" w:firstRow="0" w:lastRow="0" w:firstColumn="1" w:lastColumn="0" w:oddVBand="0" w:evenVBand="0" w:oddHBand="0" w:evenHBand="0" w:firstRowFirstColumn="0" w:firstRowLastColumn="0" w:lastRowFirstColumn="0" w:lastRowLastColumn="0"/>
+            <w:tcW w:w="3072" w:type="dxa"/>
+          </w:tcPr>
+          <w:p>
+            <w:pPr>
+              <w:jc w:val="left"/>
+              <w:rPr>
+                <w:lang w:val="en-US"/>
+              </w:rPr>
+            </w:pPr>
+            <w:proofErr w:type="spellStart"/>
+            <w:r>
+              <w:rPr>
+                <w:lang w:val="en-US"/>
+              </w:rPr>
+              <w:t>Cantidad</w:t>
+            </w:r>
+            <w:proofErr w:type="spellEnd"/>
+            <w:r>
+              <w:rPr>
+                <w:lang w:val="en-US"/>
+              </w:rPr>
+              <w:t xml:space="preserve"> de </w:t>
+            </w:r>
+            <w:proofErr w:type="spellStart"/>
+            <w:r>
+              <w:rPr>
+                <w:lang w:val="en-US"/>
+              </w:rPr>
+              <w:t>m</w:t>
+            </w:r>
+            <w:r>
+              <w:rPr>
+                <w:lang w:val="en-US"/>
+              </w:rPr>
+              <w:t>ódulos</w:t>
+            </w:r>
+            <w:proofErr w:type="spellEnd"/>
+          </w:p>
+        </w:tc>
+        <w:tc>
+          <w:tcPr>
+            <w:tcW w:w="4571" w:type="dxa"/>
+          </w:tcPr>
+          <w:p>
+            <w:pPr>
+              <w:jc w:val="left"/>
+              <w:cnfStyle w:val="000000000000" w:firstRow="0" w:lastRow="0" w:firstColumn="0" w:lastColumn="0" w:oddVBand="0" w:evenVBand="0" w:oddHBand="0" w:evenHBand="0" w:firstRowFirstColumn="0" w:firstRowLastColumn="0" w:lastRowFirstColumn="0" w:lastRowLastColumn="0"/>
+              <w:rPr>
+                <w:lang w:val="en-US"/>
+              </w:rPr>
+            </w:pPr>
+            <w:proofErr w:type="gramStart"/>
+            <w:r>
+              <w:rPr>
+                <w:lang w:val="en-US"/>
+              </w:rPr>
+              <w:t xml:space="preserve">{{ </w:t>
+            </w:r>
+            <w:proofErr w:type="spellStart"/>
+            <w:r>
+              <w:rPr>
+                <w:lang w:val="en-US"/>
+              </w:rPr>
+              <w:t>storage</w:t>
+            </w:r>
+            <w:proofErr w:type="gramEnd"/>
+            <w:r>
+              <w:rPr>
+                <w:lang w:val="en-US"/>
+              </w:rPr>
+              <w:t>_capacity.units</w:t>
+            </w:r>
+            <w:proofErr w:type="spellEnd"/>
+            <w:r>
+              <w:rPr>
+                <w:lang w:val="en-US"/>
+              </w:rPr>
+              <w:t xml:space="preserve"> }}</w:t>
+            </w:r>
+          </w:p>
+        </w:tc>
+      </w:tr>
+    </w:tbl>
+    <w:p>
+      <w:pPr>
+        <w:rPr>
+          <w:lang w:val="en-US"/>
+        </w:rPr>
+      </w:pPr>
+    </w:p>
+    <w:p>
+      <w:r>
+        <w:t>El servicio de almacenamiento se conforma de un sistema MIXTO de suministro energético, donde de complementan baterías con “generación distribuida” o net-</w:t>
+      </w:r>
+      <w:proofErr w:type="spellStart"/>
+      <w:r>
+        <w:t>billing</w:t>
+      </w:r>
+      <w:proofErr w:type="spellEnd"/>
+      <w:r>
+        <w:t xml:space="preserve">. Dicha configuración requiere el </w:t>
+      </w:r>
+      <w:r>
+        <w:lastRenderedPageBreak/>
+        <w:t xml:space="preserve">equipamiento adecuado como Inversores MIXTOS capaces de administrar dichos flujos de forma constante y segura. El sistema de baterías NO es para operación permanente y queda </w:t>
+      </w:r>
+      <w:r>
+        <w:rPr>
+          <w:b/>
+          <w:bCs/>
+        </w:rPr>
+        <w:t>exclusivamente para situaciones excepcionales como emergencias de catástrofes</w:t>
+      </w:r>
+      <w:r>
+        <w:t>.</w:t>
+      </w:r>
+    </w:p>
+    <w:p>
+      <w:r>
+        <w:t xml:space="preserve">{% </w:t>
+      </w:r>
+      <w:proofErr w:type="spellStart"/>
+      <w:r>
+        <w:t>else</w:t>
+      </w:r>
+      <w:proofErr w:type="spellEnd"/>
+      <w:r>
+        <w:t xml:space="preserve"> </w:t>
+      </w:r>
+      <w:r>
+        <w:t>-</w:t>
+      </w:r>
+      <w:r>
+        <w:t>%}</w:t>
+      </w:r>
+    </w:p>
+    <w:p>
+      <w:pPr>
+        <w:pStyle w:val="Heading2"/>
+      </w:pPr>
+      <w:r>
+        <w:t>Almacenamiento</w:t>
+      </w:r>
+    </w:p>
+    <w:p>
+      <w:r>
+        <w:t>El presente proyecto no cuenta con almacenamiento de baterías para efectos de suministros en caso de necesidad. El proyecto considera “generación distribuida” como principal mecanismo de retribución de excedentes energéticos del sistema.</w:t>
+      </w:r>
+    </w:p>
+    <w:p>
+      <w:r>
+        <w:t>{%</w:t>
+      </w:r>
+      <w:r>
+        <w:t>-</w:t>
+      </w:r>
+      <w:r>
+        <w:t xml:space="preserve"> </w:t>
+      </w:r>
+      <w:proofErr w:type="spellStart"/>
+      <w:r>
+        <w:t>endif</w:t>
+      </w:r>
+      <w:proofErr w:type="spellEnd"/>
+      <w:r>
+        <w:t xml:space="preserve"> %}</w:t>
+      </w:r>
+      <w:bookmarkStart w:id="14" w:name="_Toc165841879"/>
     </w:p>
     <w:p>
       <w:pPr>
         <w:pStyle w:val="Heading3"/>
       </w:pPr>
-      <w:bookmarkStart w:id="14" w:name="_Toc165841879"/>
-      <w:r>
-        <w:lastRenderedPageBreak/>
+      <w:r>
         <w:t>Reducción de Emisiones</w:t>
       </w:r>
       <w:bookmarkEnd w:id="14"/>
@@ -5206,12 +6037,17 @@
       <w:pPr>
         <w:pStyle w:val="NoSpacing"/>
       </w:pPr>
+      <w:proofErr w:type="gramStart"/>
       <w:r>
         <w:t xml:space="preserve">{{ </w:t>
       </w:r>
       <w:proofErr w:type="spellStart"/>
       <w:r>
-        <w:t>table_emission_historic</w:t>
+        <w:t>table</w:t>
+      </w:r>
+      <w:proofErr w:type="gramEnd"/>
+      <w:r>
+        <w:t>_emission_historic</w:t>
       </w:r>
       <w:proofErr w:type="spellEnd"/>
       <w:r>
@@ -5250,6 +6086,7 @@
           <w:bCs/>
         </w:rPr>
       </w:pPr>
+      <w:proofErr w:type="gramStart"/>
       <w:r>
         <w:rPr>
           <w:b/>
@@ -5263,43 +6100,60 @@
           <w:b/>
           <w:bCs/>
         </w:rPr>
-        <w:t>emission_forecast</w:t>
-      </w:r>
-      <w:proofErr w:type="spellEnd"/>
+        <w:t>emission</w:t>
+      </w:r>
+      <w:proofErr w:type="gramEnd"/>
       <w:r>
         <w:rPr>
           <w:b/>
           <w:bCs/>
         </w:rPr>
-        <w:t xml:space="preserve"> }}</w:t>
-      </w:r>
-    </w:p>
-    <w:p/>
-    <w:p>
-      <w:r>
-        <w:t xml:space="preserve">Con este factor, multiplicado por la producción de energía, se estima que el presente proyecto estima una reducción de emisiones de </w:t>
-      </w:r>
+        <w:t>_forecast</w:t>
+      </w:r>
+      <w:proofErr w:type="spellEnd"/>
       <w:r>
         <w:rPr>
           <w:b/>
           <w:bCs/>
         </w:rPr>
-        <w:t xml:space="preserve">{{ </w:t>
-      </w:r>
-      <w:proofErr w:type="spellStart"/>
+        <w:t xml:space="preserve"> }}</w:t>
+      </w:r>
+    </w:p>
+    <w:p/>
+    <w:p>
+      <w:r>
+        <w:t xml:space="preserve">Con este factor, multiplicado por la producción de energía, se estima que el presente proyecto estima una reducción de emisiones de </w:t>
+      </w:r>
+      <w:proofErr w:type="gramStart"/>
       <w:r>
         <w:rPr>
           <w:b/>
           <w:bCs/>
         </w:rPr>
-        <w:t>emission_reduction</w:t>
-      </w:r>
-      <w:proofErr w:type="spellEnd"/>
+        <w:t xml:space="preserve">{{ </w:t>
+      </w:r>
+      <w:proofErr w:type="spellStart"/>
       <w:r>
         <w:rPr>
           <w:b/>
           <w:bCs/>
         </w:rPr>
+        <w:t>emission</w:t>
+      </w:r>
+      <w:proofErr w:type="gramEnd"/>
+      <w:r>
+        <w:rPr>
+          <w:b/>
+          <w:bCs/>
+        </w:rPr>
+        <w:t>_reduction</w:t>
+      </w:r>
+      <w:proofErr w:type="spellEnd"/>
+      <w:r>
+        <w:rPr>
+          <w:b/>
+          <w:bCs/>
+        </w:rPr>
         <w:t xml:space="preserve"> }}</w:t>
       </w:r>
       <w:r>
@@ -5316,12 +6170,17 @@
       <w:pPr>
         <w:pStyle w:val="NoSpacing"/>
       </w:pPr>
+      <w:proofErr w:type="gramStart"/>
       <w:r>
         <w:t xml:space="preserve">{{ </w:t>
       </w:r>
       <w:proofErr w:type="spellStart"/>
       <w:r>
-        <w:t>table_emission_reduction</w:t>
+        <w:t>table</w:t>
+      </w:r>
+      <w:proofErr w:type="gramEnd"/>
+      <w:r>
+        <w:t>_emission_reduction</w:t>
       </w:r>
       <w:proofErr w:type="spellEnd"/>
       <w:r>
@@ -5413,12 +6272,17 @@
               <w:jc w:val="left"/>
               <w:cnfStyle w:val="100000000000" w:firstRow="1" w:lastRow="0" w:firstColumn="0" w:lastColumn="0" w:oddVBand="0" w:evenVBand="0" w:oddHBand="0" w:evenHBand="0" w:firstRowFirstColumn="0" w:firstRowLastColumn="0" w:lastRowFirstColumn="0" w:lastRowLastColumn="0"/>
             </w:pPr>
+            <w:proofErr w:type="gramStart"/>
             <w:r>
               <w:t xml:space="preserve">{{ </w:t>
             </w:r>
             <w:proofErr w:type="spellStart"/>
             <w:r>
-              <w:t>eco.rate</w:t>
+              <w:t>eco</w:t>
+            </w:r>
+            <w:proofErr w:type="gramEnd"/>
+            <w:r>
+              <w:t>.rate</w:t>
             </w:r>
             <w:proofErr w:type="spellEnd"/>
             <w:r>
@@ -5457,12 +6321,17 @@
               <w:jc w:val="left"/>
               <w:cnfStyle w:val="000000100000" w:firstRow="0" w:lastRow="0" w:firstColumn="0" w:lastColumn="0" w:oddVBand="0" w:evenVBand="0" w:oddHBand="1" w:evenHBand="0" w:firstRowFirstColumn="0" w:firstRowLastColumn="0" w:lastRowFirstColumn="0" w:lastRowLastColumn="0"/>
             </w:pPr>
+            <w:proofErr w:type="gramStart"/>
             <w:r>
               <w:t xml:space="preserve">{{ </w:t>
             </w:r>
             <w:proofErr w:type="spellStart"/>
             <w:r>
-              <w:t>eco.years</w:t>
+              <w:t>eco</w:t>
+            </w:r>
+            <w:proofErr w:type="gramEnd"/>
+            <w:r>
+              <w:t>.years</w:t>
             </w:r>
             <w:proofErr w:type="spellEnd"/>
             <w:r>
@@ -5503,12 +6372,17 @@
               <w:jc w:val="left"/>
               <w:cnfStyle w:val="000000000000" w:firstRow="0" w:lastRow="0" w:firstColumn="0" w:lastColumn="0" w:oddVBand="0" w:evenVBand="0" w:oddHBand="0" w:evenHBand="0" w:firstRowFirstColumn="0" w:firstRowLastColumn="0" w:lastRowFirstColumn="0" w:lastRowLastColumn="0"/>
             </w:pPr>
+            <w:proofErr w:type="gramStart"/>
             <w:r>
               <w:t xml:space="preserve">{{ </w:t>
             </w:r>
             <w:proofErr w:type="spellStart"/>
             <w:r>
-              <w:t>eco.currency</w:t>
+              <w:t>eco</w:t>
+            </w:r>
+            <w:proofErr w:type="gramEnd"/>
+            <w:r>
+              <w:t>.currency</w:t>
             </w:r>
             <w:proofErr w:type="spellEnd"/>
             <w:r>
@@ -5547,12 +6421,17 @@
               <w:jc w:val="left"/>
               <w:cnfStyle w:val="000000100000" w:firstRow="0" w:lastRow="0" w:firstColumn="0" w:lastColumn="0" w:oddVBand="0" w:evenVBand="0" w:oddHBand="1" w:evenHBand="0" w:firstRowFirstColumn="0" w:firstRowLastColumn="0" w:lastRowFirstColumn="0" w:lastRowLastColumn="0"/>
             </w:pPr>
+            <w:proofErr w:type="gramStart"/>
             <w:r>
               <w:t xml:space="preserve">{{ </w:t>
             </w:r>
             <w:proofErr w:type="spellStart"/>
             <w:r>
-              <w:t>eco.investment</w:t>
+              <w:t>eco</w:t>
+            </w:r>
+            <w:proofErr w:type="gramEnd"/>
+            <w:r>
+              <w:t>.investment</w:t>
             </w:r>
             <w:proofErr w:type="spellEnd"/>
             <w:r>
@@ -5569,11 +6448,19 @@
     </w:p>
     <w:p>
       <w:r>
-        <w:t xml:space="preserve">También se considerará los siguiente flujos de caja durante un periodo de {{ </w:t>
+        <w:t xml:space="preserve">También se considerará los siguiente flujos de caja durante un periodo de </w:t>
+      </w:r>
+      <w:proofErr w:type="gramStart"/>
+      <w:r>
+        <w:t xml:space="preserve">{{ </w:t>
       </w:r>
       <w:proofErr w:type="spellStart"/>
       <w:r>
-        <w:t>eco.years</w:t>
+        <w:t>eco</w:t>
+      </w:r>
+      <w:proofErr w:type="gramEnd"/>
+      <w:r>
+        <w:t>.years</w:t>
       </w:r>
       <w:proofErr w:type="spellEnd"/>
       <w:r>
@@ -5770,6 +6657,7 @@
               <w:jc w:val="left"/>
               <w:cnfStyle w:val="000000100000" w:firstRow="0" w:lastRow="0" w:firstColumn="0" w:lastColumn="0" w:oddVBand="0" w:evenVBand="0" w:oddHBand="1" w:evenHBand="0" w:firstRowFirstColumn="0" w:firstRowLastColumn="0" w:lastRowFirstColumn="0" w:lastRowLastColumn="0"/>
             </w:pPr>
+            <w:proofErr w:type="gramStart"/>
             <w:r>
               <w:t xml:space="preserve">{{ </w:t>
             </w:r>
@@ -5778,6 +6666,7 @@
               <w:t>eco.irr</w:t>
             </w:r>
             <w:proofErr w:type="spellEnd"/>
+            <w:proofErr w:type="gramEnd"/>
             <w:r>
               <w:t xml:space="preserve"> }}</w:t>
             </w:r>
@@ -5827,6 +6716,7 @@
               <w:jc w:val="left"/>
               <w:cnfStyle w:val="000000000000" w:firstRow="0" w:lastRow="0" w:firstColumn="0" w:lastColumn="0" w:oddVBand="0" w:evenVBand="0" w:oddHBand="0" w:evenHBand="0" w:firstRowFirstColumn="0" w:firstRowLastColumn="0" w:lastRowFirstColumn="0" w:lastRowLastColumn="0"/>
             </w:pPr>
+            <w:proofErr w:type="gramStart"/>
             <w:r>
               <w:t xml:space="preserve">{{ </w:t>
             </w:r>
@@ -5835,6 +6725,7 @@
               <w:t>eco.npv</w:t>
             </w:r>
             <w:proofErr w:type="spellEnd"/>
+            <w:proofErr w:type="gramEnd"/>
             <w:r>
               <w:t xml:space="preserve"> }}</w:t>
             </w:r>
@@ -5885,12 +6776,17 @@
               <w:jc w:val="left"/>
               <w:cnfStyle w:val="000000100000" w:firstRow="0" w:lastRow="0" w:firstColumn="0" w:lastColumn="0" w:oddVBand="0" w:evenVBand="0" w:oddHBand="1" w:evenHBand="0" w:firstRowFirstColumn="0" w:firstRowLastColumn="0" w:lastRowFirstColumn="0" w:lastRowLastColumn="0"/>
             </w:pPr>
+            <w:proofErr w:type="gramStart"/>
             <w:r>
               <w:t xml:space="preserve">{{ </w:t>
             </w:r>
             <w:proofErr w:type="spellStart"/>
             <w:r>
-              <w:t>eco.return</w:t>
+              <w:t>eco</w:t>
+            </w:r>
+            <w:proofErr w:type="gramEnd"/>
+            <w:r>
+              <w:t>.return</w:t>
             </w:r>
             <w:proofErr w:type="spellEnd"/>
             <w:r>
@@ -5903,13 +6799,18 @@
     <w:p/>
     <w:p>
       <w:r>
-        <w:t xml:space="preserve">Con estos resultados podemos concluir lo siguiente; con un valor VAN de {{ </w:t>
+        <w:t xml:space="preserve">Con estos resultados podemos concluir lo siguiente; con un valor VAN de </w:t>
+      </w:r>
+      <w:proofErr w:type="gramStart"/>
+      <w:r>
+        <w:t xml:space="preserve">{{ </w:t>
       </w:r>
       <w:proofErr w:type="spellStart"/>
       <w:r>
         <w:t>eco.npv</w:t>
       </w:r>
       <w:proofErr w:type="spellEnd"/>
+      <w:proofErr w:type="gramEnd"/>
       <w:r>
         <w:t xml:space="preserve"> }}, podemos inferir que es un proyecto </w:t>
       </w:r>
@@ -6012,13 +6913,18 @@
     <w:p>
       <w:r>
         <w:lastRenderedPageBreak/>
-        <w:t xml:space="preserve"> Con respecto a la tasa interna de retorno de {{ </w:t>
+        <w:t xml:space="preserve"> Con respecto a la tasa interna de retorno de </w:t>
+      </w:r>
+      <w:proofErr w:type="gramStart"/>
+      <w:r>
+        <w:t xml:space="preserve">{{ </w:t>
       </w:r>
       <w:proofErr w:type="spellStart"/>
       <w:r>
         <w:t>eco.irr</w:t>
       </w:r>
       <w:proofErr w:type="spellEnd"/>
+      <w:proofErr w:type="gramEnd"/>
       <w:r>
         <w:t xml:space="preserve"> }}</w:t>
       </w:r>
@@ -6449,7 +7355,14 @@
       <w:rPr>
         <w:lang w:val="en-US"/>
       </w:rPr>
-      <w:t>: {{</w:t>
+      <w:t xml:space="preserve">: </w:t>
+    </w:r>
+    <w:proofErr w:type="gramStart"/>
+    <w:r>
+      <w:rPr>
+        <w:lang w:val="en-US"/>
+      </w:rPr>
+      <w:t>{{</w:t>
     </w:r>
     <w:r>
       <w:rPr>
@@ -6462,7 +7375,14 @@
       <w:rPr>
         <w:lang w:val="en-US"/>
       </w:rPr>
-      <w:t>report_date</w:t>
+      <w:t>report</w:t>
+    </w:r>
+    <w:proofErr w:type="gramEnd"/>
+    <w:r>
+      <w:rPr>
+        <w:lang w:val="en-US"/>
+      </w:rPr>
+      <w:t>_date</w:t>
     </w:r>
     <w:proofErr w:type="spellEnd"/>
     <w:r>
@@ -7284,7 +8204,7 @@
   <w:style w:type="paragraph" w:default="1" w:styleId="Normal">
     <w:name w:val="Normal"/>
     <w:qFormat/>
-    <w:rsid w:val="00F34200"/>
+    <w:rsid w:val="00F81D11"/>
     <w:pPr>
       <w:jc w:val="both"/>
     </w:pPr>
@@ -8261,6 +9181,67 @@
       </w:tcPr>
     </w:tblStylePr>
   </w:style>
+  <w:style w:type="table" w:styleId="ListTable1Light">
+    <w:name w:val="List Table 1 Light"/>
+    <w:basedOn w:val="TableNormal"/>
+    <w:uiPriority w:val="46"/>
+    <w:rsid w:val="00FF0265"/>
+    <w:pPr>
+      <w:spacing w:after="0" w:line="240" w:lineRule="auto"/>
+    </w:pPr>
+    <w:tblPr>
+      <w:tblStyleRowBandSize w:val="1"/>
+      <w:tblStyleColBandSize w:val="1"/>
+    </w:tblPr>
+    <w:tblStylePr w:type="firstRow">
+      <w:rPr>
+        <w:b/>
+        <w:bCs/>
+      </w:rPr>
+      <w:tblPr/>
+      <w:tcPr>
+        <w:tcBorders>
+          <w:bottom w:val="single" w:sz="4" w:space="0" w:color="666666" w:themeColor="text1" w:themeTint="99"/>
+        </w:tcBorders>
+      </w:tcPr>
+    </w:tblStylePr>
+    <w:tblStylePr w:type="lastRow">
+      <w:rPr>
+        <w:b/>
+        <w:bCs/>
+      </w:rPr>
+      <w:tblPr/>
+      <w:tcPr>
+        <w:tcBorders>
+          <w:top w:val="single" w:sz="4" w:space="0" w:color="666666" w:themeColor="text1" w:themeTint="99"/>
+        </w:tcBorders>
+      </w:tcPr>
+    </w:tblStylePr>
+    <w:tblStylePr w:type="firstCol">
+      <w:rPr>
+        <w:b/>
+        <w:bCs/>
+      </w:rPr>
+    </w:tblStylePr>
+    <w:tblStylePr w:type="lastCol">
+      <w:rPr>
+        <w:b/>
+        <w:bCs/>
+      </w:rPr>
+    </w:tblStylePr>
+    <w:tblStylePr w:type="band1Vert">
+      <w:tblPr/>
+      <w:tcPr>
+        <w:shd w:val="clear" w:color="auto" w:fill="CCCCCC" w:themeFill="text1" w:themeFillTint="33"/>
+      </w:tcPr>
+    </w:tblStylePr>
+    <w:tblStylePr w:type="band1Horz">
+      <w:tblPr/>
+      <w:tcPr>
+        <w:shd w:val="clear" w:color="auto" w:fill="CCCCCC" w:themeFill="text1" w:themeFillTint="33"/>
+      </w:tcPr>
+    </w:tblStylePr>
+  </w:style>
 </w:styles>
 </file>
 

</xml_diff>

<commit_message>
update template text corrections
</commit_message>
<xml_diff>
--- a/templates/memory_template.docx
+++ b/templates/memory_template.docx
@@ -121,7 +121,6 @@
       <w:pPr>
         <w:pStyle w:val="Subtitle"/>
       </w:pPr>
-      <w:proofErr w:type="gramStart"/>
       <w:r>
         <w:t>{{</w:t>
       </w:r>
@@ -130,11 +129,7 @@
       </w:r>
       <w:proofErr w:type="spellStart"/>
       <w:r>
-        <w:t>project</w:t>
-      </w:r>
-      <w:proofErr w:type="gramEnd"/>
-      <w:r>
-        <w:t>.building.</w:t>
+        <w:t>project.building.</w:t>
       </w:r>
       <w:r>
         <w:t>city</w:t>
@@ -202,7 +197,6 @@
             <w:r>
               <w:t xml:space="preserve">establecimiento </w:t>
             </w:r>
-            <w:proofErr w:type="gramStart"/>
             <w:r>
               <w:rPr>
                 <w:b/>
@@ -252,7 +246,6 @@
               </w:rPr>
               <w:t>name</w:t>
             </w:r>
-            <w:proofErr w:type="gramEnd"/>
             <w:r>
               <w:rPr>
                 <w:b/>
@@ -475,7 +468,6 @@
                 <w:sz w:val="22"/>
               </w:rPr>
             </w:pPr>
-            <w:proofErr w:type="gramStart"/>
             <w:r>
               <w:rPr>
                 <w:rStyle w:val="IntenseEmphasis"/>
@@ -520,17 +512,7 @@
                 <w:iCs w:val="0"/>
                 <w:sz w:val="22"/>
               </w:rPr>
-              <w:t>ect</w:t>
-            </w:r>
-            <w:proofErr w:type="gramEnd"/>
-            <w:r>
-              <w:rPr>
-                <w:rStyle w:val="IntenseEmphasis"/>
-                <w:i w:val="0"/>
-                <w:iCs w:val="0"/>
-                <w:sz w:val="22"/>
-              </w:rPr>
-              <w:t>_type</w:t>
+              <w:t>ect_type</w:t>
             </w:r>
             <w:proofErr w:type="spellEnd"/>
             <w:r>
@@ -653,7 +635,6 @@
                 <w:sz w:val="22"/>
               </w:rPr>
             </w:pPr>
-            <w:proofErr w:type="gramStart"/>
             <w:r>
               <w:rPr>
                 <w:rStyle w:val="IntenseEmphasis"/>
@@ -680,17 +661,7 @@
                 <w:iCs w:val="0"/>
                 <w:sz w:val="22"/>
               </w:rPr>
-              <w:t>total</w:t>
-            </w:r>
-            <w:proofErr w:type="gramEnd"/>
-            <w:r>
-              <w:rPr>
-                <w:rStyle w:val="IntenseEmphasis"/>
-                <w:i w:val="0"/>
-                <w:iCs w:val="0"/>
-                <w:sz w:val="22"/>
-              </w:rPr>
-              <w:t>_cost</w:t>
+              <w:t>total_cost</w:t>
             </w:r>
             <w:proofErr w:type="spellEnd"/>
             <w:r>
@@ -758,7 +729,6 @@
                 <w:sz w:val="22"/>
               </w:rPr>
             </w:pPr>
-            <w:proofErr w:type="gramStart"/>
             <w:r>
               <w:rPr>
                 <w:rStyle w:val="IntenseEmphasis"/>
@@ -776,17 +746,7 @@
                 <w:iCs w:val="0"/>
                 <w:sz w:val="22"/>
               </w:rPr>
-              <w:t>energy</w:t>
-            </w:r>
-            <w:proofErr w:type="gramEnd"/>
-            <w:r>
-              <w:rPr>
-                <w:rStyle w:val="IntenseEmphasis"/>
-                <w:i w:val="0"/>
-                <w:iCs w:val="0"/>
-                <w:sz w:val="22"/>
-              </w:rPr>
-              <w:t>_production</w:t>
+              <w:t>energy_production</w:t>
             </w:r>
             <w:proofErr w:type="spellEnd"/>
             <w:r>
@@ -851,7 +811,6 @@
                 <w:sz w:val="22"/>
               </w:rPr>
             </w:pPr>
-            <w:proofErr w:type="gramStart"/>
             <w:r>
               <w:rPr>
                 <w:rStyle w:val="IntenseEmphasis"/>
@@ -896,17 +855,7 @@
                 <w:iCs w:val="0"/>
                 <w:sz w:val="22"/>
               </w:rPr>
-              <w:t>ual</w:t>
-            </w:r>
-            <w:proofErr w:type="gramEnd"/>
-            <w:r>
-              <w:rPr>
-                <w:rStyle w:val="IntenseEmphasis"/>
-                <w:i w:val="0"/>
-                <w:iCs w:val="0"/>
-                <w:sz w:val="22"/>
-              </w:rPr>
-              <w:t>_benefits</w:t>
+              <w:t>ual_benefits</w:t>
             </w:r>
             <w:proofErr w:type="spellEnd"/>
             <w:r>
@@ -974,7 +923,6 @@
                 <w:sz w:val="22"/>
               </w:rPr>
             </w:pPr>
-            <w:proofErr w:type="gramStart"/>
             <w:r>
               <w:rPr>
                 <w:rStyle w:val="IntenseEmphasis"/>
@@ -1001,17 +949,7 @@
                 <w:iCs w:val="0"/>
                 <w:sz w:val="22"/>
               </w:rPr>
-              <w:t>emission</w:t>
-            </w:r>
-            <w:proofErr w:type="gramEnd"/>
-            <w:r>
-              <w:rPr>
-                <w:rStyle w:val="IntenseEmphasis"/>
-                <w:i w:val="0"/>
-                <w:iCs w:val="0"/>
-                <w:sz w:val="22"/>
-              </w:rPr>
-              <w:t>_reduction</w:t>
+              <w:t>emission_reduction</w:t>
             </w:r>
             <w:proofErr w:type="spellEnd"/>
             <w:r>
@@ -1091,28 +1029,14 @@
               <w:rPr>
                 <w:lang w:val="en-US"/>
               </w:rPr>
-              <w:t xml:space="preserve">I.M. de </w:t>
-            </w:r>
-            <w:proofErr w:type="gramStart"/>
+              <w:t xml:space="preserve">I.M. de {{ </w:t>
+            </w:r>
+            <w:proofErr w:type="spellStart"/>
             <w:r>
               <w:rPr>
                 <w:lang w:val="en-US"/>
               </w:rPr>
-              <w:t xml:space="preserve">{{ </w:t>
-            </w:r>
-            <w:proofErr w:type="spellStart"/>
-            <w:r>
-              <w:rPr>
-                <w:lang w:val="en-US"/>
-              </w:rPr>
-              <w:t>project</w:t>
-            </w:r>
-            <w:proofErr w:type="gramEnd"/>
-            <w:r>
-              <w:rPr>
-                <w:lang w:val="en-US"/>
-              </w:rPr>
-              <w:t>.building.</w:t>
+              <w:t>project.building.</w:t>
             </w:r>
             <w:r>
               <w:rPr>
@@ -2467,19 +2391,11 @@
     <w:p/>
     <w:p>
       <w:r>
-        <w:t xml:space="preserve">El proyecto se emplaza en la comuna de </w:t>
-      </w:r>
-      <w:proofErr w:type="gramStart"/>
-      <w:r>
-        <w:t xml:space="preserve">{{ </w:t>
+        <w:t xml:space="preserve">El proyecto se emplaza en la comuna de {{ </w:t>
       </w:r>
       <w:proofErr w:type="spellStart"/>
       <w:r>
-        <w:t>project</w:t>
-      </w:r>
-      <w:proofErr w:type="gramEnd"/>
-      <w:r>
-        <w:t>.building.</w:t>
+        <w:t>project.building.</w:t>
       </w:r>
       <w:r>
         <w:t>city</w:t>
@@ -2537,7 +2453,6 @@
                 <w:bCs w:val="0"/>
               </w:rPr>
             </w:pPr>
-            <w:proofErr w:type="gramStart"/>
             <w:r>
               <w:rPr>
                 <w:b w:val="0"/>
@@ -2552,7 +2467,6 @@
               </w:rPr>
               <w:t>project.building.name</w:t>
             </w:r>
-            <w:proofErr w:type="gramEnd"/>
             <w:r>
               <w:rPr>
                 <w:b w:val="0"/>
@@ -2593,17 +2507,12 @@
               <w:jc w:val="left"/>
               <w:cnfStyle w:val="000000100000" w:firstRow="0" w:lastRow="0" w:firstColumn="0" w:lastColumn="0" w:oddVBand="0" w:evenVBand="0" w:oddHBand="1" w:evenHBand="0" w:firstRowFirstColumn="0" w:firstRowLastColumn="0" w:lastRowFirstColumn="0" w:lastRowLastColumn="0"/>
             </w:pPr>
-            <w:proofErr w:type="gramStart"/>
             <w:r>
               <w:t xml:space="preserve">{{ </w:t>
             </w:r>
             <w:proofErr w:type="spellStart"/>
             <w:r>
-              <w:t>project</w:t>
-            </w:r>
-            <w:proofErr w:type="gramEnd"/>
-            <w:r>
-              <w:t>.building.address</w:t>
+              <w:t>project.building.address</w:t>
             </w:r>
             <w:proofErr w:type="spellEnd"/>
             <w:r>
@@ -2682,7 +2591,6 @@
                       <w:szCs w:val="18"/>
                     </w:rPr>
                   </w:pPr>
-                  <w:proofErr w:type="gramStart"/>
                   <w:r>
                     <w:rPr>
                       <w:sz w:val="18"/>
@@ -2696,15 +2604,7 @@
                       <w:sz w:val="18"/>
                       <w:szCs w:val="18"/>
                     </w:rPr>
-                    <w:t>project</w:t>
-                  </w:r>
-                  <w:proofErr w:type="gramEnd"/>
-                  <w:r>
-                    <w:rPr>
-                      <w:sz w:val="18"/>
-                      <w:szCs w:val="18"/>
-                    </w:rPr>
-                    <w:t>.building.geolocation.latitude</w:t>
+                    <w:t>project.building.geolocation.latitude</w:t>
                   </w:r>
                   <w:proofErr w:type="spellEnd"/>
                   <w:r>
@@ -2747,7 +2647,6 @@
                       <w:szCs w:val="18"/>
                     </w:rPr>
                   </w:pPr>
-                  <w:proofErr w:type="gramStart"/>
                   <w:r>
                     <w:rPr>
                       <w:sz w:val="18"/>
@@ -2761,15 +2660,7 @@
                       <w:sz w:val="18"/>
                       <w:szCs w:val="18"/>
                     </w:rPr>
-                    <w:t>project</w:t>
-                  </w:r>
-                  <w:proofErr w:type="gramEnd"/>
-                  <w:r>
-                    <w:rPr>
-                      <w:sz w:val="18"/>
-                      <w:szCs w:val="18"/>
-                    </w:rPr>
-                    <w:t>.building.geolocation.longitude</w:t>
+                    <w:t>project.building.geolocation.longitude</w:t>
                   </w:r>
                   <w:proofErr w:type="spellEnd"/>
                   <w:r>
@@ -2811,7 +2702,6 @@
                       <w:lang w:val="en-US"/>
                     </w:rPr>
                   </w:pPr>
-                  <w:proofErr w:type="gramStart"/>
                   <w:r>
                     <w:rPr>
                       <w:sz w:val="18"/>
@@ -2827,16 +2717,7 @@
                       <w:szCs w:val="18"/>
                       <w:lang w:val="en-US"/>
                     </w:rPr>
-                    <w:t>project</w:t>
-                  </w:r>
-                  <w:proofErr w:type="gramEnd"/>
-                  <w:r>
-                    <w:rPr>
-                      <w:sz w:val="18"/>
-                      <w:szCs w:val="18"/>
-                      <w:lang w:val="en-US"/>
-                    </w:rPr>
-                    <w:t>.building.geolocation.altitude</w:t>
+                    <w:t>project.building.geolocation.altitude</w:t>
                   </w:r>
                   <w:proofErr w:type="spellEnd"/>
                   <w:r>
@@ -2876,17 +2757,12 @@
       <w:pPr>
         <w:pStyle w:val="NoSpacing"/>
       </w:pPr>
-      <w:proofErr w:type="gramStart"/>
       <w:r>
         <w:t xml:space="preserve">{{ </w:t>
       </w:r>
       <w:proofErr w:type="spellStart"/>
       <w:r>
-        <w:t>geolocation</w:t>
-      </w:r>
-      <w:proofErr w:type="gramEnd"/>
-      <w:r>
-        <w:t>_map</w:t>
+        <w:t>geolocation_map</w:t>
       </w:r>
       <w:proofErr w:type="spellEnd"/>
       <w:r>
@@ -2927,7 +2803,6 @@
         <w:t xml:space="preserve">{{r </w:t>
       </w:r>
       <w:proofErr w:type="spellStart"/>
-      <w:proofErr w:type="gramStart"/>
       <w:r>
         <w:rPr>
           <w:rStyle w:val="SubtleReference"/>
@@ -2943,16 +2818,7 @@
           <w:smallCaps w:val="0"/>
           <w:color w:val="auto"/>
         </w:rPr>
-        <w:t xml:space="preserve"> }</w:t>
-      </w:r>
-      <w:proofErr w:type="gramEnd"/>
-      <w:r>
-        <w:rPr>
-          <w:rStyle w:val="SubtleReference"/>
-          <w:smallCaps w:val="0"/>
-          <w:color w:val="auto"/>
-        </w:rPr>
-        <w:t>}</w:t>
+        <w:t xml:space="preserve"> }}</w:t>
       </w:r>
     </w:p>
     <w:p/>
@@ -2963,7 +2829,6 @@
       <w:r>
         <w:t xml:space="preserve">suficiente para emplazar </w:t>
       </w:r>
-      <w:proofErr w:type="gramStart"/>
       <w:r>
         <w:rPr>
           <w:rStyle w:val="Strong"/>
@@ -2975,14 +2840,7 @@
         <w:rPr>
           <w:rStyle w:val="Strong"/>
         </w:rPr>
-        <w:t>project</w:t>
-      </w:r>
-      <w:proofErr w:type="gramEnd"/>
-      <w:r>
-        <w:rPr>
-          <w:rStyle w:val="Strong"/>
-        </w:rPr>
-        <w:t>.area</w:t>
+        <w:t>project.area</w:t>
       </w:r>
       <w:proofErr w:type="spellEnd"/>
       <w:r>
@@ -3048,7 +2906,6 @@
       <w:r>
         <w:t xml:space="preserve">Actualmente </w:t>
       </w:r>
-      <w:proofErr w:type="gramStart"/>
       <w:r>
         <w:rPr>
           <w:rStyle w:val="Strong"/>
@@ -3065,14 +2922,7 @@
         <w:rPr>
           <w:rStyle w:val="Strong"/>
         </w:rPr>
-        <w:t>name</w:t>
-      </w:r>
-      <w:proofErr w:type="gramEnd"/>
-      <w:r>
-        <w:rPr>
-          <w:rStyle w:val="Strong"/>
-        </w:rPr>
-        <w:t xml:space="preserve"> }}</w:t>
+        <w:t>name }}</w:t>
       </w:r>
       <w:r>
         <w:t xml:space="preserve"> cuenta con suministro de energía eléctrica de red, y registra los siguiente consumos energéticos : </w:t>
@@ -3082,17 +2932,12 @@
       <w:pPr>
         <w:pStyle w:val="NoSpacing"/>
       </w:pPr>
-      <w:proofErr w:type="gramStart"/>
       <w:r>
         <w:t xml:space="preserve">{{ </w:t>
       </w:r>
       <w:proofErr w:type="spellStart"/>
       <w:r>
-        <w:t>table</w:t>
-      </w:r>
-      <w:proofErr w:type="gramEnd"/>
-      <w:r>
-        <w:t>_base_consumptions</w:t>
+        <w:t>table_base_consumptions</w:t>
       </w:r>
       <w:proofErr w:type="spellEnd"/>
       <w:r>
@@ -3179,7 +3024,6 @@
         </w:rPr>
         <w:t xml:space="preserve"> Consumo Mes </w:t>
       </w:r>
-      <w:proofErr w:type="gramStart"/>
       <w:r>
         <w:rPr>
           <w:rStyle w:val="SubtleReference"/>
@@ -3197,14 +3041,7 @@
         <w:rPr>
           <w:rStyle w:val="SubtleReference"/>
         </w:rPr>
-        <w:t>/</w:t>
-      </w:r>
-      <w:proofErr w:type="gramEnd"/>
-      <w:r>
-        <w:rPr>
-          <w:rStyle w:val="SubtleReference"/>
-        </w:rPr>
-        <w:t>2</w:t>
+        <w:t>/2</w:t>
       </w:r>
     </w:p>
     <w:p>
@@ -3274,7 +3111,6 @@
       <w:r>
         <w:t xml:space="preserve"> </w:t>
       </w:r>
-      <w:proofErr w:type="gramStart"/>
       <w:r>
         <w:rPr>
           <w:rStyle w:val="Strong"/>
@@ -3286,14 +3122,36 @@
         <w:rPr>
           <w:rStyle w:val="Strong"/>
         </w:rPr>
-        <w:t>forecast</w:t>
-      </w:r>
-      <w:proofErr w:type="gramEnd"/>
+        <w:t>forecast_consumption</w:t>
+      </w:r>
+      <w:proofErr w:type="spellEnd"/>
       <w:r>
         <w:rPr>
           <w:rStyle w:val="Strong"/>
         </w:rPr>
-        <w:t>_consumption</w:t>
+        <w:t xml:space="preserve"> }}</w:t>
+      </w:r>
+      <w:r>
+        <w:t xml:space="preserve">, </w:t>
+      </w:r>
+      <w:r>
+        <w:t>considerando además el incremento de los precios energéticos en un</w:t>
+      </w:r>
+      <w:r>
+        <w:t xml:space="preserve"> </w:t>
+      </w:r>
+      <w:r>
+        <w:rPr>
+          <w:rStyle w:val="Strong"/>
+        </w:rPr>
+        <w:t xml:space="preserve">{{ </w:t>
+      </w:r>
+      <w:proofErr w:type="spellStart"/>
+      <w:r>
+        <w:rPr>
+          <w:rStyle w:val="Strong"/>
+        </w:rPr>
+        <w:t>cost_increment</w:t>
       </w:r>
       <w:proofErr w:type="spellEnd"/>
       <w:r>
@@ -3303,62 +3161,28 @@
         <w:t xml:space="preserve"> }}</w:t>
       </w:r>
       <w:r>
-        <w:t xml:space="preserve">, </w:t>
-      </w:r>
-      <w:r>
-        <w:t>considerando además el incremento de los precios energéticos en un</w:t>
+        <w:t xml:space="preserve"> para el primer año de ejecución del proyecto</w:t>
+      </w:r>
+      <w:r>
+        <w:t xml:space="preserve">. </w:t>
       </w:r>
       <w:r>
         <w:t xml:space="preserve"> </w:t>
       </w:r>
       <w:r>
-        <w:rPr>
-          <w:rStyle w:val="Strong"/>
-        </w:rPr>
+        <w:t xml:space="preserve">Para la presente propuesta, el precio estimado del kilowatt-hora, variará en función del consumo mensual, debido a que incorpora entre otras cosas los precios de costos fijos de servicios, potencia, transporte, etc. </w:t>
+      </w:r>
+    </w:p>
+    <w:p>
+      <w:pPr>
+        <w:pStyle w:val="NoSpacing"/>
+      </w:pPr>
+      <w:r>
         <w:t xml:space="preserve">{{ </w:t>
       </w:r>
       <w:proofErr w:type="spellStart"/>
       <w:r>
-        <w:rPr>
-          <w:rStyle w:val="Strong"/>
-        </w:rPr>
-        <w:t>cost_increment</w:t>
-      </w:r>
-      <w:proofErr w:type="spellEnd"/>
-      <w:r>
-        <w:rPr>
-          <w:rStyle w:val="Strong"/>
-        </w:rPr>
-        <w:t xml:space="preserve"> }}</w:t>
-      </w:r>
-      <w:r>
-        <w:t xml:space="preserve"> para el primer año de ejecución del proyecto</w:t>
-      </w:r>
-      <w:r>
-        <w:t xml:space="preserve">. </w:t>
-      </w:r>
-      <w:r>
-        <w:t xml:space="preserve"> </w:t>
-      </w:r>
-      <w:r>
-        <w:t xml:space="preserve">Para la presente propuesta, el precio estimado del kilowatt-hora, variará en función del consumo mensual, debido a que incorpora entre otras cosas los precios de costos fijos de servicios, potencia, transporte, etc. </w:t>
-      </w:r>
-    </w:p>
-    <w:p>
-      <w:pPr>
-        <w:pStyle w:val="NoSpacing"/>
-      </w:pPr>
-      <w:proofErr w:type="gramStart"/>
-      <w:r>
-        <w:t xml:space="preserve">{{ </w:t>
-      </w:r>
-      <w:proofErr w:type="spellStart"/>
-      <w:r>
-        <w:t>table</w:t>
-      </w:r>
-      <w:proofErr w:type="gramEnd"/>
-      <w:r>
-        <w:t>_forecast_consumptions</w:t>
+        <w:t>table_forecast_consumptions</w:t>
       </w:r>
       <w:proofErr w:type="spellEnd"/>
       <w:r>
@@ -3519,7 +3343,6 @@
       <w:r>
         <w:t xml:space="preserve">La presenta propuesta considera los datos climatológicos preponderantes en la comuna de </w:t>
       </w:r>
-      <w:proofErr w:type="gramStart"/>
       <w:r>
         <w:rPr>
           <w:rStyle w:val="Strong"/>
@@ -3531,14 +3354,7 @@
         <w:rPr>
           <w:rStyle w:val="Strong"/>
         </w:rPr>
-        <w:t>project</w:t>
-      </w:r>
-      <w:proofErr w:type="gramEnd"/>
-      <w:r>
-        <w:rPr>
-          <w:rStyle w:val="Strong"/>
-        </w:rPr>
-        <w:t>.building.</w:t>
+        <w:t>project.building.</w:t>
       </w:r>
       <w:r>
         <w:rPr>
@@ -3944,7 +3760,6 @@
       <w:r>
         <w:t xml:space="preserve"> </w:t>
       </w:r>
-      <w:proofErr w:type="gramStart"/>
       <w:r>
         <w:rPr>
           <w:rStyle w:val="Strong"/>
@@ -3956,139 +3771,119 @@
         <w:rPr>
           <w:rStyle w:val="Strong"/>
         </w:rPr>
-        <w:t>project</w:t>
-      </w:r>
-      <w:proofErr w:type="gramEnd"/>
+        <w:t>project_type</w:t>
+      </w:r>
+      <w:proofErr w:type="spellEnd"/>
       <w:r>
         <w:rPr>
           <w:rStyle w:val="Strong"/>
         </w:rPr>
-        <w:t>_type</w:t>
+        <w:t xml:space="preserve"> }} </w:t>
+      </w:r>
+      <w:r>
+        <w:softHyphen/>
+      </w:r>
+      <w:r>
+        <w:softHyphen/>
+      </w:r>
+      <w:r>
+        <w:t xml:space="preserve">de </w:t>
+      </w:r>
+      <w:r>
+        <w:rPr>
+          <w:rStyle w:val="Strong"/>
+        </w:rPr>
+        <w:t xml:space="preserve">{{ </w:t>
+      </w:r>
+      <w:proofErr w:type="spellStart"/>
+      <w:r>
+        <w:rPr>
+          <w:rStyle w:val="Strong"/>
+        </w:rPr>
+        <w:t>project_size</w:t>
       </w:r>
       <w:proofErr w:type="spellEnd"/>
       <w:r>
         <w:rPr>
           <w:rStyle w:val="Strong"/>
         </w:rPr>
+        <w:t xml:space="preserve"> }}</w:t>
+      </w:r>
+      <w:r>
+        <w:t>.</w:t>
+      </w:r>
+    </w:p>
+    <w:p>
+      <w:pPr>
+        <w:pStyle w:val="Heading2"/>
+      </w:pPr>
+      <w:bookmarkStart w:id="9" w:name="_Toc165841874"/>
+      <w:r>
+        <w:t>Equipamiento</w:t>
+      </w:r>
+      <w:bookmarkEnd w:id="9"/>
+    </w:p>
+    <w:p>
+      <w:r>
+        <w:t xml:space="preserve">La propuesta tiene una configuración de potencia nominal de </w:t>
+      </w:r>
+      <w:r>
+        <w:rPr>
+          <w:rStyle w:val="Strong"/>
+        </w:rPr>
+        <w:t xml:space="preserve">{{ </w:t>
+      </w:r>
+      <w:proofErr w:type="spellStart"/>
+      <w:r>
+        <w:rPr>
+          <w:rStyle w:val="Strong"/>
+        </w:rPr>
+        <w:t>project_size</w:t>
+      </w:r>
+      <w:proofErr w:type="spellEnd"/>
+      <w:r>
+        <w:rPr>
+          <w:rStyle w:val="Strong"/>
+        </w:rPr>
+        <w:t xml:space="preserve"> }}</w:t>
+      </w:r>
+      <w:r>
+        <w:t xml:space="preserve">, con un costo estimado de </w:t>
+      </w:r>
+      <w:r>
+        <w:rPr>
+          <w:rStyle w:val="Strong"/>
+        </w:rPr>
+        <w:t xml:space="preserve">{{ </w:t>
+      </w:r>
+      <w:proofErr w:type="spellStart"/>
+      <w:r>
+        <w:rPr>
+          <w:rStyle w:val="Strong"/>
+        </w:rPr>
+        <w:t>total_cost</w:t>
+      </w:r>
+      <w:proofErr w:type="spellEnd"/>
+      <w:r>
+        <w:rPr>
+          <w:rStyle w:val="Strong"/>
+        </w:rPr>
         <w:t xml:space="preserve"> }} </w:t>
       </w:r>
       <w:r>
-        <w:softHyphen/>
-      </w:r>
-      <w:r>
-        <w:softHyphen/>
-      </w:r>
-      <w:r>
-        <w:t xml:space="preserve">de </w:t>
-      </w:r>
-      <w:r>
-        <w:rPr>
-          <w:rStyle w:val="Strong"/>
-        </w:rPr>
+        <w:t>. La propuesta tiene una configuración mixta tanto para la inyección a la red, consumo interno y además almacenamiento para eventos de emergencia.</w:t>
+      </w:r>
+    </w:p>
+    <w:p>
+      <w:pPr>
+        <w:pStyle w:val="NoSpacing"/>
+      </w:pPr>
+      <w:r>
         <w:t xml:space="preserve">{{ </w:t>
       </w:r>
       <w:proofErr w:type="spellStart"/>
       <w:r>
-        <w:rPr>
-          <w:rStyle w:val="Strong"/>
-        </w:rPr>
-        <w:t>project_size</w:t>
-      </w:r>
-      <w:proofErr w:type="spellEnd"/>
-      <w:r>
-        <w:rPr>
-          <w:rStyle w:val="Strong"/>
-        </w:rPr>
-        <w:t xml:space="preserve"> }}</w:t>
-      </w:r>
-      <w:r>
-        <w:t>.</w:t>
-      </w:r>
-    </w:p>
-    <w:p>
-      <w:pPr>
-        <w:pStyle w:val="Heading2"/>
-      </w:pPr>
-      <w:bookmarkStart w:id="9" w:name="_Toc165841874"/>
-      <w:r>
-        <w:t>Equipamiento</w:t>
-      </w:r>
-      <w:bookmarkEnd w:id="9"/>
-    </w:p>
-    <w:p>
-      <w:r>
-        <w:t xml:space="preserve">La propuesta tiene una configuración de potencia nominal de </w:t>
-      </w:r>
-      <w:proofErr w:type="gramStart"/>
-      <w:r>
-        <w:rPr>
-          <w:rStyle w:val="Strong"/>
-        </w:rPr>
-        <w:t xml:space="preserve">{{ </w:t>
-      </w:r>
-      <w:proofErr w:type="spellStart"/>
-      <w:r>
-        <w:rPr>
-          <w:rStyle w:val="Strong"/>
-        </w:rPr>
-        <w:t>project</w:t>
-      </w:r>
-      <w:proofErr w:type="gramEnd"/>
-      <w:r>
-        <w:rPr>
-          <w:rStyle w:val="Strong"/>
-        </w:rPr>
-        <w:t>_size</w:t>
-      </w:r>
-      <w:proofErr w:type="spellEnd"/>
-      <w:r>
-        <w:rPr>
-          <w:rStyle w:val="Strong"/>
-        </w:rPr>
-        <w:t xml:space="preserve"> }}</w:t>
-      </w:r>
-      <w:r>
-        <w:t xml:space="preserve">, con un costo estimado de </w:t>
-      </w:r>
-      <w:r>
-        <w:rPr>
-          <w:rStyle w:val="Strong"/>
-        </w:rPr>
-        <w:t xml:space="preserve">{{ </w:t>
-      </w:r>
-      <w:proofErr w:type="spellStart"/>
-      <w:r>
-        <w:rPr>
-          <w:rStyle w:val="Strong"/>
-        </w:rPr>
-        <w:t>total_cost</w:t>
-      </w:r>
-      <w:proofErr w:type="spellEnd"/>
-      <w:r>
-        <w:rPr>
-          <w:rStyle w:val="Strong"/>
-        </w:rPr>
-        <w:t xml:space="preserve"> }} </w:t>
-      </w:r>
-      <w:r>
-        <w:t>. La propuesta tiene una configuración mixta tanto para la inyección a la red, consumo interno y además almacenamiento para eventos de emergencia.</w:t>
-      </w:r>
-    </w:p>
-    <w:p>
-      <w:pPr>
-        <w:pStyle w:val="NoSpacing"/>
-      </w:pPr>
-      <w:proofErr w:type="gramStart"/>
-      <w:r>
-        <w:t xml:space="preserve">{{ </w:t>
-      </w:r>
-      <w:proofErr w:type="spellStart"/>
-      <w:r>
-        <w:t>table</w:t>
-      </w:r>
-      <w:proofErr w:type="gramEnd"/>
-      <w:r>
-        <w:t>_components</w:t>
+        <w:t>table_components</w:t>
       </w:r>
       <w:proofErr w:type="spellEnd"/>
       <w:r>
@@ -4268,35 +4063,19 @@
     </w:p>
     <w:p>
       <w:r>
-        <w:t xml:space="preserve">En consideración la propuesta desde el punto de vista de distribución energética de la producción esta se puede resumir en los puntos de una demanda energética proyectada de </w:t>
-      </w:r>
-      <w:proofErr w:type="gramStart"/>
-      <w:r>
-        <w:t xml:space="preserve">{{ </w:t>
+        <w:t xml:space="preserve">En consideración la propuesta desde el punto de vista de distribución energética de la producción esta se puede resumir en los puntos de una demanda energética proyectada de {{ </w:t>
       </w:r>
       <w:proofErr w:type="spellStart"/>
       <w:r>
-        <w:t>forecast</w:t>
-      </w:r>
-      <w:proofErr w:type="gramEnd"/>
-      <w:r>
-        <w:t>_consumption</w:t>
+        <w:t>forecast_consumption</w:t>
       </w:r>
       <w:proofErr w:type="spellEnd"/>
       <w:r>
-        <w:t xml:space="preserve"> }}. De esta producción </w:t>
-      </w:r>
-      <w:proofErr w:type="gramStart"/>
-      <w:r>
-        <w:t xml:space="preserve">{{ </w:t>
+        <w:t xml:space="preserve"> }}. De esta producción {{ </w:t>
       </w:r>
       <w:proofErr w:type="spellStart"/>
       <w:r>
-        <w:t>energy</w:t>
-      </w:r>
-      <w:proofErr w:type="gramEnd"/>
-      <w:r>
-        <w:t>_</w:t>
+        <w:t>energy_</w:t>
       </w:r>
       <w:r>
         <w:t>production</w:t>
@@ -4334,22 +4113,14 @@
         <w:t xml:space="preserve">por otro </w:t>
       </w:r>
       <w:r>
-        <w:t xml:space="preserve">lado, </w:t>
-      </w:r>
-      <w:proofErr w:type="gramStart"/>
-      <w:r>
-        <w:t>{</w:t>
+        <w:t>lado, {</w:t>
       </w:r>
       <w:r>
         <w:t xml:space="preserve">{ </w:t>
       </w:r>
       <w:proofErr w:type="spellStart"/>
       <w:r>
-        <w:t>energy</w:t>
-      </w:r>
-      <w:proofErr w:type="gramEnd"/>
-      <w:r>
-        <w:t>_netbilling</w:t>
+        <w:t>energy_netbilling</w:t>
       </w:r>
       <w:proofErr w:type="spellEnd"/>
       <w:r>
@@ -4492,17 +4263,12 @@
               <w:jc w:val="left"/>
               <w:cnfStyle w:val="000000100000" w:firstRow="0" w:lastRow="0" w:firstColumn="0" w:lastColumn="0" w:oddVBand="0" w:evenVBand="0" w:oddHBand="1" w:evenHBand="0" w:firstRowFirstColumn="0" w:firstRowLastColumn="0" w:lastRowFirstColumn="0" w:lastRowLastColumn="0"/>
             </w:pPr>
-            <w:proofErr w:type="gramStart"/>
             <w:r>
               <w:t xml:space="preserve">{{ </w:t>
             </w:r>
             <w:proofErr w:type="spellStart"/>
             <w:r>
-              <w:t>forecast</w:t>
-            </w:r>
-            <w:proofErr w:type="gramEnd"/>
-            <w:r>
-              <w:t>_consumptio</w:t>
+              <w:t>forecast_consumptio</w:t>
             </w:r>
             <w:r>
               <w:t>n</w:t>
@@ -4543,17 +4309,12 @@
               <w:jc w:val="left"/>
               <w:cnfStyle w:val="000000000000" w:firstRow="0" w:lastRow="0" w:firstColumn="0" w:lastColumn="0" w:oddVBand="0" w:evenVBand="0" w:oddHBand="0" w:evenHBand="0" w:firstRowFirstColumn="0" w:firstRowLastColumn="0" w:lastRowFirstColumn="0" w:lastRowLastColumn="0"/>
             </w:pPr>
-            <w:proofErr w:type="gramStart"/>
             <w:r>
               <w:t xml:space="preserve">{{ </w:t>
             </w:r>
             <w:proofErr w:type="spellStart"/>
             <w:r>
-              <w:t>energy</w:t>
-            </w:r>
-            <w:proofErr w:type="gramEnd"/>
-            <w:r>
-              <w:t>_production</w:t>
+              <w:t>energy_production</w:t>
             </w:r>
             <w:proofErr w:type="spellEnd"/>
             <w:r>
@@ -4600,17 +4361,12 @@
               <w:jc w:val="left"/>
               <w:cnfStyle w:val="000000100000" w:firstRow="0" w:lastRow="0" w:firstColumn="0" w:lastColumn="0" w:oddVBand="0" w:evenVBand="0" w:oddHBand="1" w:evenHBand="0" w:firstRowFirstColumn="0" w:firstRowLastColumn="0" w:lastRowFirstColumn="0" w:lastRowLastColumn="0"/>
             </w:pPr>
-            <w:proofErr w:type="gramStart"/>
             <w:r>
               <w:t xml:space="preserve">{{ </w:t>
             </w:r>
             <w:proofErr w:type="spellStart"/>
             <w:r>
-              <w:t>energy</w:t>
-            </w:r>
-            <w:proofErr w:type="gramEnd"/>
-            <w:r>
-              <w:t>_netbilling</w:t>
+              <w:t>energy_netbilling</w:t>
             </w:r>
             <w:proofErr w:type="spellEnd"/>
             <w:r>
@@ -4634,12 +4390,10 @@
               <w:jc w:val="left"/>
             </w:pPr>
             <w:proofErr w:type="spellStart"/>
-            <w:proofErr w:type="gramStart"/>
             <w:r>
               <w:t>auto-consumo</w:t>
             </w:r>
             <w:proofErr w:type="spellEnd"/>
-            <w:proofErr w:type="gramEnd"/>
           </w:p>
         </w:tc>
         <w:tc>
@@ -4652,17 +4406,12 @@
               <w:jc w:val="left"/>
               <w:cnfStyle w:val="000000000000" w:firstRow="0" w:lastRow="0" w:firstColumn="0" w:lastColumn="0" w:oddVBand="0" w:evenVBand="0" w:oddHBand="0" w:evenHBand="0" w:firstRowFirstColumn="0" w:firstRowLastColumn="0" w:lastRowFirstColumn="0" w:lastRowLastColumn="0"/>
             </w:pPr>
-            <w:proofErr w:type="gramStart"/>
             <w:r>
               <w:t xml:space="preserve">{{ </w:t>
             </w:r>
             <w:proofErr w:type="spellStart"/>
             <w:r>
-              <w:t>energy</w:t>
-            </w:r>
-            <w:proofErr w:type="gramEnd"/>
-            <w:r>
-              <w:t>_savings</w:t>
+              <w:t>energy_savings</w:t>
             </w:r>
             <w:proofErr w:type="spellEnd"/>
             <w:r>
@@ -4707,69 +4456,56 @@
     </w:p>
     <w:p>
       <w:r>
-        <w:t xml:space="preserve">La propuesta de proyecto incorpora los módulos de generación energética </w:t>
-      </w:r>
-      <w:proofErr w:type="gramStart"/>
+        <w:t xml:space="preserve">La propuesta de proyecto incorpora los módulos de generación energética {{ </w:t>
+      </w:r>
+      <w:proofErr w:type="spellStart"/>
+      <w:r>
+        <w:t>proyect_type</w:t>
+      </w:r>
+      <w:proofErr w:type="spellEnd"/>
+      <w:r>
+        <w:t xml:space="preserve"> }} de {{ </w:t>
+      </w:r>
+      <w:proofErr w:type="spellStart"/>
+      <w:r>
+        <w:t>project_size</w:t>
+      </w:r>
+      <w:proofErr w:type="spellEnd"/>
+      <w:r>
+        <w:t xml:space="preserve"> }}, correspondiente a los módulos </w:t>
+      </w:r>
+      <w:r>
+        <w:t>de la siguiente tabla:</w:t>
+      </w:r>
+    </w:p>
+    <w:p>
+      <w:pPr>
+        <w:pStyle w:val="NoSpacing"/>
+      </w:pPr>
       <w:r>
         <w:t xml:space="preserve">{{ </w:t>
       </w:r>
       <w:proofErr w:type="spellStart"/>
       <w:r>
-        <w:t>proyect</w:t>
-      </w:r>
-      <w:proofErr w:type="gramEnd"/>
-      <w:r>
-        <w:t>_type</w:t>
+        <w:t>table_energy_components</w:t>
       </w:r>
       <w:proofErr w:type="spellEnd"/>
       <w:r>
-        <w:t xml:space="preserve"> }} de {{ </w:t>
-      </w:r>
-      <w:proofErr w:type="spellStart"/>
-      <w:r>
-        <w:t>project_size</w:t>
-      </w:r>
-      <w:proofErr w:type="spellEnd"/>
-      <w:r>
-        <w:t xml:space="preserve"> }}, correspondiente a los módulos </w:t>
-      </w:r>
-      <w:r>
-        <w:t>de la siguiente tabla:</w:t>
+        <w:t xml:space="preserve"> }}</w:t>
       </w:r>
     </w:p>
     <w:p>
       <w:pPr>
         <w:pStyle w:val="NoSpacing"/>
       </w:pPr>
-      <w:proofErr w:type="gramStart"/>
-      <w:r>
-        <w:t xml:space="preserve">{{ </w:t>
-      </w:r>
-      <w:proofErr w:type="spellStart"/>
-      <w:r>
-        <w:t>table</w:t>
-      </w:r>
-      <w:proofErr w:type="gramEnd"/>
-      <w:r>
-        <w:t>_energy_components</w:t>
-      </w:r>
-      <w:proofErr w:type="spellEnd"/>
-      <w:r>
-        <w:t xml:space="preserve"> }}</w:t>
+      <w:r>
+        <w:t>Tabla. Módulos de generación energética</w:t>
       </w:r>
     </w:p>
     <w:p>
       <w:pPr>
         <w:pStyle w:val="NoSpacing"/>
       </w:pPr>
-      <w:r>
-        <w:t>Tabla. Módulos de generación energética</w:t>
-      </w:r>
-    </w:p>
-    <w:p>
-      <w:pPr>
-        <w:pStyle w:val="NoSpacing"/>
-      </w:pPr>
     </w:p>
     <w:p>
       <w:r>
@@ -4791,15 +4527,7 @@
         <w:t xml:space="preserve"> el</w:t>
       </w:r>
       <w:r>
-        <w:t xml:space="preserve"> azimut (o ángulo respecto al </w:t>
-      </w:r>
-      <w:proofErr w:type="gramStart"/>
-      <w:r>
-        <w:t>norte )</w:t>
-      </w:r>
-      <w:proofErr w:type="gramEnd"/>
-      <w:r>
-        <w:t xml:space="preserve"> y la elevación,</w:t>
+        <w:t xml:space="preserve"> azimut (o ángulo respecto al norte ) y la elevación,</w:t>
       </w:r>
       <w:r>
         <w:t xml:space="preserve"> que sumados a la temporalidad horaria y mensual, </w:t>
@@ -4992,17 +4720,12 @@
       <w:pPr>
         <w:pStyle w:val="NoSpacing"/>
       </w:pPr>
-      <w:proofErr w:type="gramStart"/>
       <w:r>
         <w:t xml:space="preserve">{{ </w:t>
       </w:r>
       <w:proofErr w:type="spellStart"/>
       <w:r>
-        <w:t>table</w:t>
-      </w:r>
-      <w:proofErr w:type="gramEnd"/>
-      <w:r>
-        <w:t>_production_array</w:t>
+        <w:t>table_production_array</w:t>
       </w:r>
       <w:proofErr w:type="spellEnd"/>
       <w:r>
@@ -5140,35 +4863,19 @@
     </w:p>
     <w:p>
       <w:r>
-        <w:t xml:space="preserve">Gracias al análisis anterior, podemos calcular la producción energética total, que se estima en </w:t>
-      </w:r>
-      <w:proofErr w:type="gramStart"/>
-      <w:r>
-        <w:t xml:space="preserve">{{ </w:t>
+        <w:t xml:space="preserve">Gracias al análisis anterior, podemos calcular la producción energética total, que se estima en {{ </w:t>
       </w:r>
       <w:proofErr w:type="spellStart"/>
       <w:r>
-        <w:t>energy</w:t>
-      </w:r>
-      <w:proofErr w:type="gramEnd"/>
-      <w:r>
-        <w:t>_production</w:t>
+        <w:t>energy_production</w:t>
       </w:r>
       <w:proofErr w:type="spellEnd"/>
       <w:r>
-        <w:t xml:space="preserve"> }}. En extensión de la misma, junto con la demanda futura estimada de </w:t>
-      </w:r>
-      <w:proofErr w:type="gramStart"/>
-      <w:r>
-        <w:t xml:space="preserve">{{ </w:t>
+        <w:t xml:space="preserve"> }}. En extensión de la misma, junto con la demanda futura estimada de {{ </w:t>
       </w:r>
       <w:proofErr w:type="spellStart"/>
       <w:r>
-        <w:t>forecast</w:t>
-      </w:r>
-      <w:proofErr w:type="gramEnd"/>
-      <w:r>
-        <w:t>_consumption</w:t>
+        <w:t>forecast_consumption</w:t>
       </w:r>
       <w:proofErr w:type="spellEnd"/>
       <w:r>
@@ -5180,19 +4887,11 @@
       </w:r>
       <w:proofErr w:type="spellEnd"/>
       <w:r>
-        <w:t xml:space="preserve"> }}. Los excedentes energéticos de </w:t>
-      </w:r>
-      <w:proofErr w:type="gramStart"/>
-      <w:r>
-        <w:t xml:space="preserve">{{ </w:t>
+        <w:t xml:space="preserve"> }}. Los excedentes energéticos de {{ </w:t>
       </w:r>
       <w:proofErr w:type="spellStart"/>
       <w:r>
-        <w:t>energy</w:t>
-      </w:r>
-      <w:proofErr w:type="gramEnd"/>
-      <w:r>
-        <w:t>_netbilling</w:t>
+        <w:t>energy_netbilling</w:t>
       </w:r>
       <w:proofErr w:type="spellEnd"/>
       <w:r>
@@ -5235,7 +4934,6 @@
       <w:pPr>
         <w:pStyle w:val="NoSpacing"/>
       </w:pPr>
-      <w:proofErr w:type="gramStart"/>
       <w:r>
         <w:t>{{</w:t>
       </w:r>
@@ -5244,11 +4942,7 @@
       </w:r>
       <w:proofErr w:type="spellStart"/>
       <w:r>
-        <w:t>table</w:t>
-      </w:r>
-      <w:proofErr w:type="gramEnd"/>
-      <w:r>
-        <w:t>_production_performance</w:t>
+        <w:t>table_production_performance</w:t>
       </w:r>
       <w:proofErr w:type="spellEnd"/>
       <w:r>
@@ -5435,11 +5129,7 @@
         </w:rPr>
       </w:pPr>
       <w:r>
-        <w:t xml:space="preserve">Es normal que no alcancen los </w:t>
-      </w:r>
-      <w:proofErr w:type="gramStart"/>
-      <w:r>
-        <w:t xml:space="preserve">{{ </w:t>
+        <w:t xml:space="preserve">Es normal que no alcancen los {{ </w:t>
       </w:r>
       <w:proofErr w:type="spellStart"/>
       <w:r>
@@ -5449,11 +5139,7 @@
         <w:t>j</w:t>
       </w:r>
       <w:r>
-        <w:t>ect</w:t>
-      </w:r>
-      <w:proofErr w:type="gramEnd"/>
-      <w:r>
-        <w:t>_size</w:t>
+        <w:t>ect_size</w:t>
       </w:r>
       <w:proofErr w:type="spellEnd"/>
       <w:r>
@@ -5475,77 +5161,64 @@
         <w:t>abastecer con</w:t>
       </w:r>
       <w:r>
+        <w:t xml:space="preserve"> {{ </w:t>
+      </w:r>
+      <w:proofErr w:type="spellStart"/>
+      <w:r>
+        <w:t>energy_production</w:t>
+      </w:r>
+      <w:proofErr w:type="spellEnd"/>
+      <w:r>
+        <w:t xml:space="preserve"> }} a una demanda proyectada de {{ </w:t>
+      </w:r>
+      <w:proofErr w:type="spellStart"/>
+      <w:r>
+        <w:t>forecast_consumption</w:t>
+      </w:r>
+      <w:proofErr w:type="spellEnd"/>
+      <w:r>
+        <w:t xml:space="preserve"> }}.</w:t>
+      </w:r>
+    </w:p>
+    <w:p>
+      <w:pPr>
+        <w:pStyle w:val="Heading2"/>
+      </w:pPr>
+    </w:p>
+    <w:p>
+      <w:pPr>
+        <w:pStyle w:val="Heading2"/>
+      </w:pPr>
+      <w:r>
+        <w:t>Almacenamiento</w:t>
+      </w:r>
+    </w:p>
+    <w:p>
+      <w:pPr>
+        <w:jc w:val="left"/>
+      </w:pPr>
+      <w:r>
+        <w:t xml:space="preserve">{% </w:t>
+      </w:r>
+      <w:proofErr w:type="spellStart"/>
+      <w:r>
+        <w:t>if</w:t>
+      </w:r>
+      <w:proofErr w:type="spellEnd"/>
+      <w:r>
         <w:t xml:space="preserve"> </w:t>
       </w:r>
-      <w:proofErr w:type="gramStart"/>
-      <w:r>
-        <w:t xml:space="preserve">{{ </w:t>
-      </w:r>
       <w:proofErr w:type="spellStart"/>
       <w:r>
-        <w:t>energy</w:t>
-      </w:r>
-      <w:proofErr w:type="gramEnd"/>
-      <w:r>
-        <w:t>_production</w:t>
+        <w:t>storage_existance</w:t>
       </w:r>
       <w:proofErr w:type="spellEnd"/>
       <w:r>
-        <w:t xml:space="preserve"> }} a una demanda proyectada de {{ </w:t>
-      </w:r>
-      <w:proofErr w:type="spellStart"/>
-      <w:r>
-        <w:t>forecast_consumption</w:t>
-      </w:r>
-      <w:proofErr w:type="spellEnd"/>
-      <w:r>
-        <w:t xml:space="preserve"> }}.</w:t>
-      </w:r>
-    </w:p>
-    <w:p>
-      <w:pPr>
-        <w:pStyle w:val="Heading2"/>
-      </w:pPr>
-    </w:p>
-    <w:p>
-      <w:pPr>
-        <w:pStyle w:val="Heading2"/>
-      </w:pPr>
-      <w:r>
-        <w:t>Almacenamiento</w:t>
-      </w:r>
-    </w:p>
-    <w:p>
-      <w:pPr>
-        <w:jc w:val="left"/>
-      </w:pPr>
-      <w:r>
-        <w:t xml:space="preserve">{% </w:t>
-      </w:r>
-      <w:proofErr w:type="spellStart"/>
-      <w:r>
-        <w:t>if</w:t>
-      </w:r>
-      <w:proofErr w:type="spellEnd"/>
-      <w:r>
-        <w:t xml:space="preserve"> </w:t>
-      </w:r>
-      <w:proofErr w:type="spellStart"/>
-      <w:r>
-        <w:t>storage_</w:t>
-      </w:r>
-      <w:proofErr w:type="gramStart"/>
-      <w:r>
-        <w:t>existance</w:t>
-      </w:r>
-      <w:proofErr w:type="spellEnd"/>
-      <w:r>
         <w:t xml:space="preserve">  </w:t>
       </w:r>
       <w:r>
         <w:t>-</w:t>
       </w:r>
-      <w:proofErr w:type="gramEnd"/>
       <w:r>
         <w:t>%}</w:t>
       </w:r>
@@ -5554,7 +5227,6 @@
       <w:r>
         <w:t xml:space="preserve">El presente proyecto cuenta con almacenamiento de baterías para efectos de suministros en caso de emergencia o catástrofe. Esto debido al nivel de aislamiento del establecimiento, siendo a su vez un punto crítico de atención para dichas situaciones. Para consideraciones de este proyecto se consideran </w:t>
       </w:r>
-      <w:proofErr w:type="gramStart"/>
       <w:r>
         <w:rPr>
           <w:b/>
@@ -5568,15 +5240,7 @@
           <w:b/>
           <w:bCs/>
         </w:rPr>
-        <w:t>storage</w:t>
-      </w:r>
-      <w:proofErr w:type="gramEnd"/>
-      <w:r>
-        <w:rPr>
-          <w:b/>
-          <w:bCs/>
-        </w:rPr>
-        <w:t>_capacity.hours_autonomy</w:t>
+        <w:t>storage_capacity.hours_autonomy</w:t>
       </w:r>
       <w:proofErr w:type="spellEnd"/>
       <w:r>
@@ -5940,11 +5604,9 @@
       <w:r>
         <w:t xml:space="preserve">El servicio de almacenamiento se conforma de un sistema MIXTO de suministro energético, donde </w:t>
       </w:r>
-      <w:proofErr w:type="spellStart"/>
-      <w:r>
-        <w:t>de</w:t>
-      </w:r>
-      <w:proofErr w:type="spellEnd"/>
+      <w:r>
+        <w:t>se</w:t>
+      </w:r>
       <w:r>
         <w:t xml:space="preserve"> complementan baterías con “generación distribuida” o net-</w:t>
       </w:r>

</xml_diff>

<commit_message>
financial analysis bug fix on false in low rate fin performance
</commit_message>
<xml_diff>
--- a/templates/memory_template.docx
+++ b/templates/memory_template.docx
@@ -6490,26 +6490,114 @@
       </w:r>
     </w:p>
     <w:p>
-      <w:r>
+      <w:pPr>
+        <w:rPr>
+          <w:lang w:val="en-US"/>
+        </w:rPr>
+      </w:pPr>
+      <w:r>
+        <w:rPr>
+          <w:lang w:val="en-US"/>
+        </w:rPr>
         <w:t>{%</w:t>
       </w:r>
       <w:r>
+        <w:rPr>
+          <w:lang w:val="en-US"/>
+        </w:rPr>
         <w:t>-</w:t>
       </w:r>
       <w:r>
+        <w:rPr>
+          <w:lang w:val="en-US"/>
+        </w:rPr>
+        <w:t xml:space="preserve"> if </w:t>
+      </w:r>
+      <w:proofErr w:type="spellStart"/>
+      <w:r>
+        <w:rPr>
+          <w:lang w:val="en-US"/>
+        </w:rPr>
+        <w:t>eco_num.npv_bool</w:t>
+      </w:r>
+      <w:proofErr w:type="spellEnd"/>
+      <w:r>
+        <w:rPr>
+          <w:lang w:val="en-US"/>
+        </w:rPr>
         <w:t xml:space="preserve"> </w:t>
       </w:r>
+      <w:r>
+        <w:rPr>
+          <w:lang w:val="en-US"/>
+        </w:rPr>
+        <w:t>-</w:t>
+      </w:r>
+      <w:r>
+        <w:rPr>
+          <w:lang w:val="en-US"/>
+        </w:rPr>
+        <w:t xml:space="preserve">%} </w:t>
+      </w:r>
+    </w:p>
+    <w:p>
+      <w:r>
+        <w:t>con un flujo de caja que permite ren</w:t>
+      </w:r>
+      <w:r>
+        <w:t>tabilidad positiva para invertir.</w:t>
+      </w:r>
+      <w:r>
+        <w:t xml:space="preserve"> </w:t>
+      </w:r>
+    </w:p>
+    <w:p>
+      <w:r>
+        <w:t>{%</w:t>
+      </w:r>
+      <w:r>
+        <w:t>-</w:t>
+      </w:r>
+      <w:r>
+        <w:t xml:space="preserve"> </w:t>
+      </w:r>
       <w:proofErr w:type="spellStart"/>
       <w:r>
-        <w:t>if</w:t>
+        <w:t>else</w:t>
       </w:r>
       <w:proofErr w:type="spellEnd"/>
       <w:r>
         <w:t xml:space="preserve"> </w:t>
       </w:r>
+      <w:r>
+        <w:t>-</w:t>
+      </w:r>
+      <w:r>
+        <w:t xml:space="preserve">%} </w:t>
+      </w:r>
+    </w:p>
+    <w:p>
+      <w:r>
+        <w:lastRenderedPageBreak/>
+        <w:t>poco rentable</w:t>
+      </w:r>
+      <w:r>
+        <w:t>, por lo que se recomienda modificaciones a la estructura de la propuesta para aumentar estos indicadores financieros.</w:t>
+      </w:r>
+    </w:p>
+    <w:p>
+      <w:r>
+        <w:t>{%</w:t>
+      </w:r>
+      <w:r>
+        <w:t>-</w:t>
+      </w:r>
+      <w:r>
+        <w:t xml:space="preserve"> </w:t>
+      </w:r>
       <w:proofErr w:type="spellStart"/>
       <w:r>
-        <w:t>eco_num.npv_bool</w:t>
+        <w:t>endif</w:t>
       </w:r>
       <w:proofErr w:type="spellEnd"/>
       <w:r>
@@ -6519,74 +6607,11 @@
         <w:t>-</w:t>
       </w:r>
       <w:r>
-        <w:t xml:space="preserve">%} </w:t>
-      </w:r>
-      <w:r>
-        <w:t>con un flujo de caja que permite ren</w:t>
-      </w:r>
-      <w:r>
-        <w:t>tabilidad positiva para invertir.</w:t>
-      </w:r>
-      <w:r>
-        <w:t xml:space="preserve"> </w:t>
-      </w:r>
-    </w:p>
-    <w:p>
-      <w:r>
-        <w:t>{%</w:t>
-      </w:r>
-      <w:r>
-        <w:t>-</w:t>
-      </w:r>
-      <w:r>
-        <w:t xml:space="preserve"> </w:t>
-      </w:r>
-      <w:proofErr w:type="spellStart"/>
-      <w:r>
-        <w:t>else</w:t>
-      </w:r>
-      <w:proofErr w:type="spellEnd"/>
-      <w:r>
-        <w:t xml:space="preserve"> </w:t>
-      </w:r>
-      <w:r>
-        <w:t>-</w:t>
-      </w:r>
-      <w:r>
-        <w:t>%} poco rentable</w:t>
-      </w:r>
-      <w:r>
-        <w:t>, por lo que se recomienda modificaciones a la estructura de la propuesta para aumentar estos indicadores financieros.</w:t>
-      </w:r>
-    </w:p>
-    <w:p>
-      <w:r>
-        <w:t>{%</w:t>
-      </w:r>
-      <w:r>
-        <w:t>-</w:t>
-      </w:r>
-      <w:r>
-        <w:t xml:space="preserve"> </w:t>
-      </w:r>
-      <w:proofErr w:type="spellStart"/>
-      <w:r>
-        <w:t>endif</w:t>
-      </w:r>
-      <w:proofErr w:type="spellEnd"/>
-      <w:r>
-        <w:t xml:space="preserve"> </w:t>
-      </w:r>
-      <w:r>
-        <w:t>-</w:t>
-      </w:r>
-      <w:r>
         <w:t>%}</w:t>
       </w:r>
     </w:p>
     <w:p>
       <w:r>
-        <w:lastRenderedPageBreak/>
         <w:t xml:space="preserve"> Con respecto a la tasa interna de retorno de </w:t>
       </w:r>
       <w:proofErr w:type="gramStart"/>
@@ -6607,36 +6632,57 @@
       </w:r>
     </w:p>
     <w:p>
-      <w:r>
+      <w:pPr>
+        <w:rPr>
+          <w:lang w:val="en-US"/>
+        </w:rPr>
+      </w:pPr>
+      <w:r>
+        <w:rPr>
+          <w:lang w:val="en-US"/>
+        </w:rPr>
         <w:t>{%</w:t>
       </w:r>
       <w:r>
+        <w:rPr>
+          <w:lang w:val="en-US"/>
+        </w:rPr>
         <w:t>-</w:t>
       </w:r>
       <w:r>
+        <w:rPr>
+          <w:lang w:val="en-US"/>
+        </w:rPr>
         <w:t xml:space="preserve"> </w:t>
       </w:r>
-      <w:proofErr w:type="spellStart"/>
-      <w:r>
-        <w:t>if</w:t>
-      </w:r>
-      <w:proofErr w:type="spellEnd"/>
-      <w:r>
+      <w:r>
+        <w:rPr>
+          <w:lang w:val="en-US"/>
+        </w:rPr>
+        <w:t>if eco_num.irr_bool</w:t>
+      </w:r>
+      <w:r>
+        <w:rPr>
+          <w:lang w:val="en-US"/>
+        </w:rPr>
         <w:t xml:space="preserve"> </w:t>
       </w:r>
-      <w:proofErr w:type="spellStart"/>
-      <w:r>
-        <w:t>eco_num.</w:t>
-      </w:r>
-      <w:r>
-        <w:t>irr</w:t>
-      </w:r>
-      <w:r>
-        <w:t>_bool</w:t>
-      </w:r>
-      <w:proofErr w:type="spellEnd"/>
-      <w:r>
-        <w:t xml:space="preserve"> %}se trata un proyecto con unas tasas superiores a las del mercado financiero por lo que resulta atractivo con propuesta de inversión en el largo plazo</w:t>
+      <w:r>
+        <w:rPr>
+          <w:lang w:val="en-US"/>
+        </w:rPr>
+        <w:t>-</w:t>
+      </w:r>
+      <w:r>
+        <w:rPr>
+          <w:lang w:val="en-US"/>
+        </w:rPr>
+        <w:t>%}</w:t>
+      </w:r>
+    </w:p>
+    <w:p>
+      <w:r>
+        <w:t>se trata un proyecto con unas tasas superiores a las del mercado financiero por lo que resulta atractivo con propuesta de inversión en el largo plazo</w:t>
       </w:r>
       <w:r>
         <w:t>.</w:t>

</xml_diff>

<commit_message>
cost pie graph fix width fmt
</commit_message>
<xml_diff>
--- a/templates/memory_template.docx
+++ b/templates/memory_template.docx
@@ -3948,9 +3948,9 @@
           <w:noProof/>
         </w:rPr>
         <w:drawing>
-          <wp:inline distT="0" distB="0" distL="0" distR="0" wp14:anchorId="12287A2B" wp14:editId="62537615">
-            <wp:extent cx="4320000" cy="4320000"/>
-            <wp:effectExtent l="0" t="0" r="4445" b="4445"/>
+          <wp:inline distT="0" distB="0" distL="0" distR="0" wp14:anchorId="12287A2B" wp14:editId="52EEF35E">
+            <wp:extent cx="6217920" cy="4319905"/>
+            <wp:effectExtent l="0" t="0" r="0" b="4445"/>
             <wp:docPr id="1737321286" name="Picture 1" descr="plot_components"/>
             <wp:cNvGraphicFramePr>
               <a:graphicFrameLocks xmlns:a="http://schemas.openxmlformats.org/drawingml/2006/main"/>
@@ -3980,7 +3980,7 @@
                   <pic:spPr bwMode="auto">
                     <a:xfrm>
                       <a:off x="0" y="0"/>
-                      <a:ext cx="4320000" cy="4320000"/>
+                      <a:ext cx="6218062" cy="4320004"/>
                     </a:xfrm>
                     <a:prstGeom prst="rect">
                       <a:avLst/>

</xml_diff>

<commit_message>
include avg demand per hour param in storage report
</commit_message>
<xml_diff>
--- a/templates/memory_template.docx
+++ b/templates/memory_template.docx
@@ -24,7 +24,6 @@
           <w:lang w:val="en-US"/>
         </w:rPr>
       </w:pPr>
-      <w:proofErr w:type="gramStart"/>
       <w:r>
         <w:rPr>
           <w:lang w:val="en-US"/>
@@ -37,7 +36,6 @@
         </w:rPr>
         <w:t xml:space="preserve"> </w:t>
       </w:r>
-      <w:proofErr w:type="spellStart"/>
       <w:r>
         <w:rPr>
           <w:lang w:val="en-US"/>
@@ -56,14 +54,12 @@
         </w:rPr>
         <w:t>ect</w:t>
       </w:r>
-      <w:proofErr w:type="gramEnd"/>
       <w:r>
         <w:rPr>
           <w:lang w:val="en-US"/>
         </w:rPr>
         <w:t>.title</w:t>
       </w:r>
-      <w:proofErr w:type="spellEnd"/>
       <w:r>
         <w:rPr>
           <w:lang w:val="en-US"/>
@@ -90,7 +86,6 @@
         </w:rPr>
         <w:t>{{</w:t>
       </w:r>
-      <w:proofErr w:type="gramStart"/>
       <w:r>
         <w:rPr>
           <w:lang w:val="en-US"/>
@@ -107,14 +102,7 @@
         <w:rPr>
           <w:lang w:val="en-US"/>
         </w:rPr>
-        <w:t>}</w:t>
-      </w:r>
-      <w:proofErr w:type="gramEnd"/>
-      <w:r>
-        <w:rPr>
-          <w:lang w:val="en-US"/>
-        </w:rPr>
-        <w:t>}</w:t>
+        <w:t>}}</w:t>
       </w:r>
     </w:p>
     <w:p>
@@ -127,14 +115,12 @@
       <w:r>
         <w:t xml:space="preserve"> </w:t>
       </w:r>
-      <w:proofErr w:type="spellStart"/>
       <w:r>
         <w:t>project.building.</w:t>
       </w:r>
       <w:r>
         <w:t>city</w:t>
       </w:r>
-      <w:proofErr w:type="spellEnd"/>
       <w:r>
         <w:t xml:space="preserve"> </w:t>
       </w:r>
@@ -283,7 +269,6 @@
               </w:rPr>
               <w:t xml:space="preserve"> </w:t>
             </w:r>
-            <w:proofErr w:type="spellStart"/>
             <w:r>
               <w:rPr>
                 <w:b/>
@@ -298,7 +283,6 @@
               </w:rPr>
               <w:t>city</w:t>
             </w:r>
-            <w:proofErr w:type="spellEnd"/>
             <w:r>
               <w:rPr>
                 <w:b/>
@@ -324,23 +308,7 @@
                 <w:b/>
                 <w:bCs/>
               </w:rPr>
-              <w:t xml:space="preserve">{{ </w:t>
-            </w:r>
-            <w:proofErr w:type="spellStart"/>
-            <w:r>
-              <w:rPr>
-                <w:b/>
-                <w:bCs/>
-              </w:rPr>
-              <w:t>energy_production</w:t>
-            </w:r>
-            <w:proofErr w:type="spellEnd"/>
-            <w:r>
-              <w:rPr>
-                <w:b/>
-                <w:bCs/>
-              </w:rPr>
-              <w:t xml:space="preserve"> }}</w:t>
+              <w:t>{{ energy_production }}</w:t>
             </w:r>
             <w:r>
               <w:t xml:space="preserve">. </w:t>
@@ -486,7 +454,6 @@
               </w:rPr>
               <w:t xml:space="preserve"> </w:t>
             </w:r>
-            <w:proofErr w:type="spellStart"/>
             <w:r>
               <w:rPr>
                 <w:rStyle w:val="IntenseEmphasis"/>
@@ -514,7 +481,6 @@
               </w:rPr>
               <w:t>ect_type</w:t>
             </w:r>
-            <w:proofErr w:type="spellEnd"/>
             <w:r>
               <w:rPr>
                 <w:rStyle w:val="IntenseEmphasis"/>
@@ -542,7 +508,6 @@
               </w:rPr>
               <w:t xml:space="preserve"> </w:t>
             </w:r>
-            <w:proofErr w:type="spellStart"/>
             <w:r>
               <w:rPr>
                 <w:rStyle w:val="IntenseEmphasis"/>
@@ -570,7 +535,6 @@
               </w:rPr>
               <w:t>ect_size</w:t>
             </w:r>
-            <w:proofErr w:type="spellEnd"/>
             <w:r>
               <w:rPr>
                 <w:rStyle w:val="IntenseEmphasis"/>
@@ -653,7 +617,6 @@
               </w:rPr>
               <w:t xml:space="preserve"> </w:t>
             </w:r>
-            <w:proofErr w:type="spellStart"/>
             <w:r>
               <w:rPr>
                 <w:rStyle w:val="IntenseEmphasis"/>
@@ -663,7 +626,6 @@
               </w:rPr>
               <w:t>total_cost</w:t>
             </w:r>
-            <w:proofErr w:type="spellEnd"/>
             <w:r>
               <w:rPr>
                 <w:rStyle w:val="IntenseEmphasis"/>
@@ -736,27 +698,7 @@
                 <w:iCs w:val="0"/>
                 <w:sz w:val="22"/>
               </w:rPr>
-              <w:t xml:space="preserve">{{ </w:t>
-            </w:r>
-            <w:proofErr w:type="spellStart"/>
-            <w:r>
-              <w:rPr>
-                <w:rStyle w:val="IntenseEmphasis"/>
-                <w:i w:val="0"/>
-                <w:iCs w:val="0"/>
-                <w:sz w:val="22"/>
-              </w:rPr>
-              <w:t>energy_production</w:t>
-            </w:r>
-            <w:proofErr w:type="spellEnd"/>
-            <w:r>
-              <w:rPr>
-                <w:rStyle w:val="IntenseEmphasis"/>
-                <w:i w:val="0"/>
-                <w:iCs w:val="0"/>
-                <w:sz w:val="22"/>
-              </w:rPr>
-              <w:t xml:space="preserve"> }}</w:t>
+              <w:t>{{ energy_production }}</w:t>
             </w:r>
           </w:p>
         </w:tc>
@@ -829,7 +771,6 @@
               </w:rPr>
               <w:t xml:space="preserve"> </w:t>
             </w:r>
-            <w:proofErr w:type="spellStart"/>
             <w:r>
               <w:rPr>
                 <w:rStyle w:val="IntenseEmphasis"/>
@@ -857,7 +798,6 @@
               </w:rPr>
               <w:t>ual_benefits</w:t>
             </w:r>
-            <w:proofErr w:type="spellEnd"/>
             <w:r>
               <w:rPr>
                 <w:rStyle w:val="IntenseEmphasis"/>
@@ -941,7 +881,6 @@
               </w:rPr>
               <w:t xml:space="preserve"> </w:t>
             </w:r>
-            <w:proofErr w:type="spellStart"/>
             <w:r>
               <w:rPr>
                 <w:rStyle w:val="IntenseEmphasis"/>
@@ -951,7 +890,6 @@
               </w:rPr>
               <w:t>emission_reduction</w:t>
             </w:r>
-            <w:proofErr w:type="spellEnd"/>
             <w:r>
               <w:rPr>
                 <w:rStyle w:val="IntenseEmphasis"/>
@@ -1029,22 +967,14 @@
               <w:rPr>
                 <w:lang w:val="en-US"/>
               </w:rPr>
-              <w:t xml:space="preserve">I.M. de {{ </w:t>
-            </w:r>
-            <w:proofErr w:type="spellStart"/>
+              <w:t>I.M. de {{ project.building.</w:t>
+            </w:r>
             <w:r>
               <w:rPr>
                 <w:lang w:val="en-US"/>
               </w:rPr>
-              <w:t>project.building.</w:t>
-            </w:r>
-            <w:r>
-              <w:rPr>
-                <w:lang w:val="en-US"/>
-              </w:rPr>
               <w:t>city</w:t>
             </w:r>
-            <w:proofErr w:type="spellEnd"/>
             <w:r>
               <w:rPr>
                 <w:lang w:val="en-US"/>
@@ -1146,14 +1076,12 @@
               <w:lang w:val="es-CL"/>
             </w:rPr>
           </w:pPr>
-          <w:proofErr w:type="spellStart"/>
           <w:r>
             <w:rPr>
               <w:lang w:val="es-CL"/>
             </w:rPr>
             <w:t>Pag.</w:t>
           </w:r>
-          <w:proofErr w:type="spellEnd"/>
         </w:p>
         <w:p>
           <w:pPr>
@@ -2393,16 +2321,11 @@
       <w:r>
         <w:t xml:space="preserve">El proyecto se emplaza en la comuna de {{ </w:t>
       </w:r>
-      <w:proofErr w:type="spellStart"/>
       <w:r>
         <w:t>project.building.</w:t>
       </w:r>
       <w:r>
-        <w:t>city</w:t>
-      </w:r>
-      <w:proofErr w:type="spellEnd"/>
-      <w:r>
-        <w:t xml:space="preserve"> }}</w:t>
+        <w:t>city }}</w:t>
       </w:r>
       <w:r>
         <w:t>, en consideración se tabulan las siguientes especificaciones de la localización :</w:t>
@@ -2510,11 +2433,9 @@
             <w:r>
               <w:t xml:space="preserve">{{ </w:t>
             </w:r>
-            <w:proofErr w:type="spellStart"/>
             <w:r>
               <w:t>project.building.address</w:t>
             </w:r>
-            <w:proofErr w:type="spellEnd"/>
             <w:r>
               <w:t xml:space="preserve"> }}</w:t>
             </w:r>
@@ -2571,11 +2492,9 @@
                     <w:pStyle w:val="NoSpacing"/>
                     <w:jc w:val="left"/>
                   </w:pPr>
-                  <w:proofErr w:type="spellStart"/>
                   <w:r>
                     <w:t>lat</w:t>
                   </w:r>
-                  <w:proofErr w:type="spellEnd"/>
                 </w:p>
               </w:tc>
               <w:tc>
@@ -2596,23 +2515,7 @@
                       <w:sz w:val="18"/>
                       <w:szCs w:val="18"/>
                     </w:rPr>
-                    <w:t xml:space="preserve">{{ </w:t>
-                  </w:r>
-                  <w:proofErr w:type="spellStart"/>
-                  <w:r>
-                    <w:rPr>
-                      <w:sz w:val="18"/>
-                      <w:szCs w:val="18"/>
-                    </w:rPr>
-                    <w:t>project.building.geolocation.latitude</w:t>
-                  </w:r>
-                  <w:proofErr w:type="spellEnd"/>
-                  <w:r>
-                    <w:rPr>
-                      <w:sz w:val="18"/>
-                      <w:szCs w:val="18"/>
-                    </w:rPr>
-                    <w:t xml:space="preserve"> }}</w:t>
+                    <w:t>{{ project.building.geolocation.latitude }}</w:t>
                   </w:r>
                 </w:p>
               </w:tc>
@@ -2627,11 +2530,9 @@
                     <w:pStyle w:val="NoSpacing"/>
                     <w:jc w:val="left"/>
                   </w:pPr>
-                  <w:proofErr w:type="spellStart"/>
                   <w:r>
                     <w:t>long</w:t>
                   </w:r>
-                  <w:proofErr w:type="spellEnd"/>
                 </w:p>
               </w:tc>
               <w:tc>
@@ -2652,23 +2553,7 @@
                       <w:sz w:val="18"/>
                       <w:szCs w:val="18"/>
                     </w:rPr>
-                    <w:t xml:space="preserve">{{ </w:t>
-                  </w:r>
-                  <w:proofErr w:type="spellStart"/>
-                  <w:r>
-                    <w:rPr>
-                      <w:sz w:val="18"/>
-                      <w:szCs w:val="18"/>
-                    </w:rPr>
-                    <w:t>project.building.geolocation.longitude</w:t>
-                  </w:r>
-                  <w:proofErr w:type="spellEnd"/>
-                  <w:r>
-                    <w:rPr>
-                      <w:sz w:val="18"/>
-                      <w:szCs w:val="18"/>
-                    </w:rPr>
-                    <w:t xml:space="preserve"> }}</w:t>
+                    <w:t>{{ project.building.geolocation.longitude }}</w:t>
                   </w:r>
                 </w:p>
               </w:tc>
@@ -2708,25 +2593,7 @@
                       <w:szCs w:val="18"/>
                       <w:lang w:val="en-US"/>
                     </w:rPr>
-                    <w:t xml:space="preserve">{{ </w:t>
-                  </w:r>
-                  <w:proofErr w:type="spellStart"/>
-                  <w:r>
-                    <w:rPr>
-                      <w:sz w:val="18"/>
-                      <w:szCs w:val="18"/>
-                      <w:lang w:val="en-US"/>
-                    </w:rPr>
-                    <w:t>project.building.geolocation.altitude</w:t>
-                  </w:r>
-                  <w:proofErr w:type="spellEnd"/>
-                  <w:r>
-                    <w:rPr>
-                      <w:sz w:val="18"/>
-                      <w:szCs w:val="18"/>
-                      <w:lang w:val="en-US"/>
-                    </w:rPr>
-                    <w:t xml:space="preserve"> }} m.</w:t>
+                    <w:t>{{ project.building.geolocation.altitude }} m.</w:t>
                   </w:r>
                 </w:p>
               </w:tc>
@@ -2760,11 +2627,9 @@
       <w:r>
         <w:t xml:space="preserve">{{ </w:t>
       </w:r>
-      <w:proofErr w:type="spellStart"/>
       <w:r>
         <w:t>geolocation_map</w:t>
       </w:r>
-      <w:proofErr w:type="spellEnd"/>
       <w:r>
         <w:t xml:space="preserve"> }}</w:t>
       </w:r>
@@ -2800,25 +2665,7 @@
           <w:smallCaps w:val="0"/>
           <w:color w:val="auto"/>
         </w:rPr>
-        <w:t xml:space="preserve">{{r </w:t>
-      </w:r>
-      <w:proofErr w:type="spellStart"/>
-      <w:r>
-        <w:rPr>
-          <w:rStyle w:val="SubtleReference"/>
-          <w:smallCaps w:val="0"/>
-          <w:color w:val="auto"/>
-        </w:rPr>
-        <w:t>gmaps</w:t>
-      </w:r>
-      <w:proofErr w:type="spellEnd"/>
-      <w:r>
-        <w:rPr>
-          <w:rStyle w:val="SubtleReference"/>
-          <w:smallCaps w:val="0"/>
-          <w:color w:val="auto"/>
-        </w:rPr>
-        <w:t xml:space="preserve"> }}</w:t>
+        <w:t>{{r gmaps }}</w:t>
       </w:r>
     </w:p>
     <w:p/>
@@ -2835,14 +2682,12 @@
         </w:rPr>
         <w:t xml:space="preserve">{{ </w:t>
       </w:r>
-      <w:proofErr w:type="spellStart"/>
       <w:r>
         <w:rPr>
           <w:rStyle w:val="Strong"/>
         </w:rPr>
         <w:t>project.area</w:t>
       </w:r>
-      <w:proofErr w:type="spellEnd"/>
       <w:r>
         <w:rPr>
           <w:rStyle w:val="Strong"/>
@@ -2933,15 +2778,7 @@
         <w:pStyle w:val="NoSpacing"/>
       </w:pPr>
       <w:r>
-        <w:t xml:space="preserve">{{ </w:t>
-      </w:r>
-      <w:proofErr w:type="spellStart"/>
-      <w:r>
-        <w:t>table_base_consumptions</w:t>
-      </w:r>
-      <w:proofErr w:type="spellEnd"/>
-      <w:r>
-        <w:t xml:space="preserve"> }}</w:t>
+        <w:t>{{ table_base_consumptions }}</w:t>
       </w:r>
     </w:p>
     <w:p>
@@ -3115,61 +2952,33 @@
         <w:rPr>
           <w:rStyle w:val="Strong"/>
         </w:rPr>
-        <w:t xml:space="preserve">{{ </w:t>
-      </w:r>
-      <w:proofErr w:type="spellStart"/>
+        <w:t>{{ forecast_consumption }}</w:t>
+      </w:r>
+      <w:r>
+        <w:t xml:space="preserve">, </w:t>
+      </w:r>
+      <w:r>
+        <w:t>considerando además el incremento de los precios energéticos en un</w:t>
+      </w:r>
+      <w:r>
+        <w:t xml:space="preserve"> </w:t>
+      </w:r>
       <w:r>
         <w:rPr>
           <w:rStyle w:val="Strong"/>
         </w:rPr>
-        <w:t>forecast_consumption</w:t>
-      </w:r>
-      <w:proofErr w:type="spellEnd"/>
-      <w:r>
-        <w:rPr>
-          <w:rStyle w:val="Strong"/>
-        </w:rPr>
-        <w:t xml:space="preserve"> }}</w:t>
-      </w:r>
-      <w:r>
-        <w:t xml:space="preserve">, </w:t>
-      </w:r>
-      <w:r>
-        <w:t>considerando además el incremento de los precios energéticos en un</w:t>
+        <w:t>{{ cost_increment }}</w:t>
+      </w:r>
+      <w:r>
+        <w:t xml:space="preserve"> para el primer año de ejecución del proyecto</w:t>
+      </w:r>
+      <w:r>
+        <w:t xml:space="preserve">. </w:t>
       </w:r>
       <w:r>
         <w:t xml:space="preserve"> </w:t>
       </w:r>
       <w:r>
-        <w:rPr>
-          <w:rStyle w:val="Strong"/>
-        </w:rPr>
-        <w:t xml:space="preserve">{{ </w:t>
-      </w:r>
-      <w:proofErr w:type="spellStart"/>
-      <w:r>
-        <w:rPr>
-          <w:rStyle w:val="Strong"/>
-        </w:rPr>
-        <w:t>cost_increment</w:t>
-      </w:r>
-      <w:proofErr w:type="spellEnd"/>
-      <w:r>
-        <w:rPr>
-          <w:rStyle w:val="Strong"/>
-        </w:rPr>
-        <w:t xml:space="preserve"> }}</w:t>
-      </w:r>
-      <w:r>
-        <w:t xml:space="preserve"> para el primer año de ejecución del proyecto</w:t>
-      </w:r>
-      <w:r>
-        <w:t xml:space="preserve">. </w:t>
-      </w:r>
-      <w:r>
-        <w:t xml:space="preserve"> </w:t>
-      </w:r>
-      <w:r>
         <w:t xml:space="preserve">Para la presente propuesta, el precio estimado del kilowatt-hora, variará en función del consumo mensual, debido a que incorpora entre otras cosas los precios de costos fijos de servicios, potencia, transporte, etc. </w:t>
       </w:r>
     </w:p>
@@ -3178,15 +2987,7 @@
         <w:pStyle w:val="NoSpacing"/>
       </w:pPr>
       <w:r>
-        <w:t xml:space="preserve">{{ </w:t>
-      </w:r>
-      <w:proofErr w:type="spellStart"/>
-      <w:r>
-        <w:t>table_forecast_consumptions</w:t>
-      </w:r>
-      <w:proofErr w:type="spellEnd"/>
-      <w:r>
-        <w:t xml:space="preserve"> }}</w:t>
+        <w:t>{{ table_forecast_consumptions }}</w:t>
       </w:r>
     </w:p>
     <w:p>
@@ -3349,7 +3150,6 @@
         </w:rPr>
         <w:t xml:space="preserve">{{ </w:t>
       </w:r>
-      <w:proofErr w:type="spellStart"/>
       <w:r>
         <w:rPr>
           <w:rStyle w:val="Strong"/>
@@ -3360,14 +3160,7 @@
         <w:rPr>
           <w:rStyle w:val="Strong"/>
         </w:rPr>
-        <w:t>city</w:t>
-      </w:r>
-      <w:proofErr w:type="spellEnd"/>
-      <w:r>
-        <w:rPr>
-          <w:rStyle w:val="Strong"/>
-        </w:rPr>
-        <w:t xml:space="preserve"> }}</w:t>
+        <w:t>city }}</w:t>
       </w:r>
       <w:r>
         <w:t>. Para esto se utilizan los datos desde el porta</w:t>
@@ -3383,35 +3176,7 @@
           <w:rPr>
             <w:rStyle w:val="Hyperlink"/>
           </w:rPr>
-          <w:t xml:space="preserve">NASA </w:t>
-        </w:r>
-        <w:proofErr w:type="spellStart"/>
-        <w:r>
-          <w:rPr>
-            <w:rStyle w:val="Hyperlink"/>
-          </w:rPr>
-          <w:t>The</w:t>
-        </w:r>
-        <w:proofErr w:type="spellEnd"/>
-        <w:r>
-          <w:rPr>
-            <w:rStyle w:val="Hyperlink"/>
-          </w:rPr>
-          <w:t xml:space="preserve"> </w:t>
-        </w:r>
-        <w:proofErr w:type="spellStart"/>
-        <w:r>
-          <w:rPr>
-            <w:rStyle w:val="Hyperlink"/>
-          </w:rPr>
-          <w:t>Power</w:t>
-        </w:r>
-        <w:proofErr w:type="spellEnd"/>
-        <w:r>
-          <w:rPr>
-            <w:rStyle w:val="Hyperlink"/>
-          </w:rPr>
-          <w:t xml:space="preserve"> Project</w:t>
+          <w:t>NASA The Power Project</w:t>
         </w:r>
       </w:hyperlink>
       <w:r>
@@ -3764,111 +3529,55 @@
         <w:rPr>
           <w:rStyle w:val="Strong"/>
         </w:rPr>
-        <w:t xml:space="preserve">{{ </w:t>
-      </w:r>
-      <w:proofErr w:type="spellStart"/>
+        <w:t xml:space="preserve">{{ project_type }} </w:t>
+      </w:r>
+      <w:r>
+        <w:softHyphen/>
+      </w:r>
+      <w:r>
+        <w:softHyphen/>
+      </w:r>
+      <w:r>
+        <w:t xml:space="preserve">de </w:t>
+      </w:r>
       <w:r>
         <w:rPr>
           <w:rStyle w:val="Strong"/>
         </w:rPr>
-        <w:t>project_type</w:t>
-      </w:r>
-      <w:proofErr w:type="spellEnd"/>
+        <w:t>{{ project_size }}</w:t>
+      </w:r>
+      <w:r>
+        <w:t>.</w:t>
+      </w:r>
+    </w:p>
+    <w:p>
+      <w:pPr>
+        <w:pStyle w:val="Heading2"/>
+      </w:pPr>
+      <w:bookmarkStart w:id="9" w:name="_Toc165841874"/>
+      <w:r>
+        <w:t>Equipamiento</w:t>
+      </w:r>
+      <w:bookmarkEnd w:id="9"/>
+    </w:p>
+    <w:p>
+      <w:r>
+        <w:t xml:space="preserve">La propuesta tiene una configuración de potencia nominal de </w:t>
+      </w:r>
       <w:r>
         <w:rPr>
           <w:rStyle w:val="Strong"/>
         </w:rPr>
-        <w:t xml:space="preserve"> }} </w:t>
-      </w:r>
-      <w:r>
-        <w:softHyphen/>
-      </w:r>
-      <w:r>
-        <w:softHyphen/>
-      </w:r>
-      <w:r>
-        <w:t xml:space="preserve">de </w:t>
+        <w:t>{{ project_size }}</w:t>
+      </w:r>
+      <w:r>
+        <w:t xml:space="preserve">, con un costo estimado de </w:t>
       </w:r>
       <w:r>
         <w:rPr>
           <w:rStyle w:val="Strong"/>
         </w:rPr>
-        <w:t xml:space="preserve">{{ </w:t>
-      </w:r>
-      <w:proofErr w:type="spellStart"/>
-      <w:r>
-        <w:rPr>
-          <w:rStyle w:val="Strong"/>
-        </w:rPr>
-        <w:t>project_size</w:t>
-      </w:r>
-      <w:proofErr w:type="spellEnd"/>
-      <w:r>
-        <w:rPr>
-          <w:rStyle w:val="Strong"/>
-        </w:rPr>
-        <w:t xml:space="preserve"> }}</w:t>
-      </w:r>
-      <w:r>
-        <w:t>.</w:t>
-      </w:r>
-    </w:p>
-    <w:p>
-      <w:pPr>
-        <w:pStyle w:val="Heading2"/>
-      </w:pPr>
-      <w:bookmarkStart w:id="9" w:name="_Toc165841874"/>
-      <w:r>
-        <w:t>Equipamiento</w:t>
-      </w:r>
-      <w:bookmarkEnd w:id="9"/>
-    </w:p>
-    <w:p>
-      <w:r>
-        <w:t xml:space="preserve">La propuesta tiene una configuración de potencia nominal de </w:t>
-      </w:r>
-      <w:r>
-        <w:rPr>
-          <w:rStyle w:val="Strong"/>
-        </w:rPr>
-        <w:t xml:space="preserve">{{ </w:t>
-      </w:r>
-      <w:proofErr w:type="spellStart"/>
-      <w:r>
-        <w:rPr>
-          <w:rStyle w:val="Strong"/>
-        </w:rPr>
-        <w:t>project_size</w:t>
-      </w:r>
-      <w:proofErr w:type="spellEnd"/>
-      <w:r>
-        <w:rPr>
-          <w:rStyle w:val="Strong"/>
-        </w:rPr>
-        <w:t xml:space="preserve"> }}</w:t>
-      </w:r>
-      <w:r>
-        <w:t xml:space="preserve">, con un costo estimado de </w:t>
-      </w:r>
-      <w:r>
-        <w:rPr>
-          <w:rStyle w:val="Strong"/>
-        </w:rPr>
-        <w:t xml:space="preserve">{{ </w:t>
-      </w:r>
-      <w:proofErr w:type="spellStart"/>
-      <w:r>
-        <w:rPr>
-          <w:rStyle w:val="Strong"/>
-        </w:rPr>
-        <w:t>total_cost</w:t>
-      </w:r>
-      <w:proofErr w:type="spellEnd"/>
-      <w:r>
-        <w:rPr>
-          <w:rStyle w:val="Strong"/>
-        </w:rPr>
-        <w:t xml:space="preserve"> }} </w:t>
+        <w:t xml:space="preserve">{{ total_cost }} </w:t>
       </w:r>
       <w:r>
         <w:t>. La propuesta tiene una configuración mixta tanto para la inyección a la red, consumo interno y además almacenamiento para eventos de emergencia.</w:t>
@@ -3879,15 +3588,7 @@
         <w:pStyle w:val="NoSpacing"/>
       </w:pPr>
       <w:r>
-        <w:t xml:space="preserve">{{ </w:t>
-      </w:r>
-      <w:proofErr w:type="spellStart"/>
-      <w:r>
-        <w:t>table_components</w:t>
-      </w:r>
-      <w:proofErr w:type="spellEnd"/>
-      <w:r>
-        <w:t xml:space="preserve"> }}</w:t>
+        <w:t>{{ table_components }}</w:t>
       </w:r>
     </w:p>
     <w:p>
@@ -3899,23 +3600,13 @@
           <w:color w:val="auto"/>
         </w:rPr>
       </w:pPr>
-      <w:proofErr w:type="spellStart"/>
       <w:r>
         <w:rPr>
           <w:rStyle w:val="SubtleReference"/>
           <w:smallCaps w:val="0"/>
           <w:color w:val="auto"/>
         </w:rPr>
-        <w:t>Tab</w:t>
-      </w:r>
-      <w:proofErr w:type="spellEnd"/>
-      <w:r>
-        <w:rPr>
-          <w:rStyle w:val="SubtleReference"/>
-          <w:smallCaps w:val="0"/>
-          <w:color w:val="auto"/>
-        </w:rPr>
-        <w:t xml:space="preserve">. </w:t>
+        <w:t xml:space="preserve">Tab. </w:t>
       </w:r>
       <w:r>
         <w:rPr>
@@ -4063,94 +3754,156 @@
     </w:p>
     <w:p>
       <w:r>
-        <w:t xml:space="preserve">En consideración la propuesta desde el punto de vista de distribución energética de la producción esta se puede resumir en los puntos de una demanda energética proyectada de {{ </w:t>
-      </w:r>
-      <w:proofErr w:type="spellStart"/>
-      <w:r>
-        <w:t>forecast_consumption</w:t>
-      </w:r>
-      <w:proofErr w:type="spellEnd"/>
-      <w:r>
-        <w:t xml:space="preserve"> }}. De esta producción {{ </w:t>
-      </w:r>
-      <w:proofErr w:type="spellStart"/>
-      <w:r>
-        <w:t>energy_</w:t>
-      </w:r>
-      <w:r>
-        <w:t>production</w:t>
-      </w:r>
-      <w:proofErr w:type="spellEnd"/>
-      <w:r>
-        <w:t xml:space="preserve"> }}</w:t>
-      </w:r>
-      <w:r>
-        <w:t xml:space="preserve">, de los cuales {{ </w:t>
-      </w:r>
-      <w:proofErr w:type="spellStart"/>
-      <w:r>
-        <w:t>energy_savings</w:t>
-      </w:r>
-      <w:proofErr w:type="spellEnd"/>
-      <w:r>
-        <w:t xml:space="preserve"> }}</w:t>
-      </w:r>
-      <w:r>
-        <w:t xml:space="preserve"> se puede destinar al consumo interno</w:t>
-      </w:r>
-      <w:r>
-        <w:t>.</w:t>
-      </w:r>
-    </w:p>
-    <w:p>
-      <w:r>
-        <w:t>M</w:t>
-      </w:r>
-      <w:r>
-        <w:t xml:space="preserve">ientras </w:t>
-      </w:r>
-      <w:r>
-        <w:t xml:space="preserve">por otro </w:t>
-      </w:r>
-      <w:r>
-        <w:t>lado, {</w:t>
-      </w:r>
-      <w:r>
-        <w:t xml:space="preserve">{ </w:t>
-      </w:r>
-      <w:proofErr w:type="spellStart"/>
-      <w:r>
-        <w:t>energy_netbilling</w:t>
-      </w:r>
-      <w:proofErr w:type="spellEnd"/>
-      <w:r>
-        <w:t xml:space="preserve"> }} </w:t>
-      </w:r>
-      <w:r>
-        <w:t>quedan como</w:t>
-      </w:r>
-      <w:r>
-        <w:t xml:space="preserve"> </w:t>
+        <w:t>En consideración</w:t>
+      </w:r>
+      <w:r>
+        <w:t>,</w:t>
+      </w:r>
+      <w:r>
+        <w:t xml:space="preserve"> la</w:t>
+      </w:r>
+      <w:r>
+        <w:t xml:space="preserve"> actual</w:t>
+      </w:r>
+      <w:r>
+        <w:t xml:space="preserve"> propuesta desde el punto de vista de </w:t>
+      </w:r>
+      <w:r>
+        <w:t xml:space="preserve">la </w:t>
       </w:r>
       <w:r>
         <w:rPr>
           <w:b/>
           <w:bCs/>
         </w:rPr>
-        <w:t>excedentes</w:t>
+        <w:t xml:space="preserve">distribución </w:t>
       </w:r>
       <w:r>
         <w:rPr>
           <w:b/>
           <w:bCs/>
         </w:rPr>
+        <w:t>energética</w:t>
+      </w:r>
+      <w:r>
+        <w:t xml:space="preserve"> </w:t>
+      </w:r>
+      <w:r>
+        <w:t>se puede resumi</w:t>
+      </w:r>
+      <w:r>
+        <w:t>r</w:t>
+      </w:r>
+      <w:r>
+        <w:t xml:space="preserve"> de la siguiente forma:</w:t>
+      </w:r>
+    </w:p>
+    <w:p>
+      <w:r>
+        <w:t xml:space="preserve">La </w:t>
+      </w:r>
+      <w:r>
+        <w:t>demanda energética proyectada</w:t>
+      </w:r>
+      <w:r>
+        <w:t xml:space="preserve"> por parte del establecimiento, se estiman en </w:t>
+      </w:r>
+      <w:r>
+        <w:t>{{ forecast_consumption }}</w:t>
+      </w:r>
+      <w:r>
+        <w:t xml:space="preserve"> en consumos para un año conservador</w:t>
+      </w:r>
+      <w:r>
+        <w:t xml:space="preserve">. </w:t>
+      </w:r>
+      <w:r>
+        <w:t xml:space="preserve">El proyecto propuesto </w:t>
+      </w:r>
+      <w:r>
+        <w:t>se proyecta que</w:t>
+      </w:r>
+      <w:r>
+        <w:t xml:space="preserve"> pueden producir alrededor </w:t>
+      </w:r>
+      <w:r>
+        <w:t xml:space="preserve">de </w:t>
+      </w:r>
+      <w:r>
+        <w:t>{</w:t>
+      </w:r>
+      <w:r>
+        <w:t>{ energy_</w:t>
+      </w:r>
+      <w:r>
+        <w:t>production</w:t>
+      </w:r>
+      <w:r>
+        <w:t xml:space="preserve"> }}</w:t>
+      </w:r>
+      <w:r>
+        <w:t xml:space="preserve"> de energía eléctrica</w:t>
+      </w:r>
+      <w:r>
+        <w:t>, de los cuales {{ energy_savings }}</w:t>
+      </w:r>
+      <w:r>
+        <w:t xml:space="preserve"> se puede destinar al consumo interno</w:t>
+      </w:r>
+      <w:r>
+        <w:t>.</w:t>
+      </w:r>
+    </w:p>
+    <w:p>
+      <w:r>
+        <w:t>Por</w:t>
+      </w:r>
+      <w:r>
+        <w:t xml:space="preserve"> otro </w:t>
+      </w:r>
+      <w:r>
+        <w:t>lado</w:t>
+      </w:r>
+      <w:r>
+        <w:t xml:space="preserve"> los excedentes, es decir la energía que no se consume</w:t>
+      </w:r>
+      <w:r>
+        <w:t>,</w:t>
+      </w:r>
+      <w:r>
+        <w:t xml:space="preserve"> que se estiman en</w:t>
+      </w:r>
+      <w:r>
+        <w:t xml:space="preserve"> {</w:t>
+      </w:r>
+      <w:r>
+        <w:t xml:space="preserve">{ energy_netbilling }} </w:t>
+      </w:r>
+      <w:r>
+        <w:t>quedan como</w:t>
+      </w:r>
+      <w:r>
+        <w:t xml:space="preserve"> </w:t>
+      </w:r>
+      <w:r>
+        <w:rPr>
+          <w:b/>
+          <w:bCs/>
+        </w:rPr>
+        <w:t>excedentes</w:t>
+      </w:r>
+      <w:r>
+        <w:rPr>
+          <w:b/>
+          <w:bCs/>
+        </w:rPr>
         <w:t xml:space="preserve"> energéticos</w:t>
       </w:r>
       <w:r>
-        <w:t>,</w:t>
-      </w:r>
-      <w:r>
-        <w:t xml:space="preserve"> que se puede</w:t>
+        <w:t>. Para darles uso provechoso,</w:t>
+      </w:r>
+      <w:r>
+        <w:t xml:space="preserve"> se puede</w:t>
       </w:r>
       <w:r>
         <w:t>n</w:t>
@@ -4264,16 +4017,11 @@
               <w:cnfStyle w:val="000000100000" w:firstRow="0" w:lastRow="0" w:firstColumn="0" w:lastColumn="0" w:oddVBand="0" w:evenVBand="0" w:oddHBand="1" w:evenHBand="0" w:firstRowFirstColumn="0" w:firstRowLastColumn="0" w:lastRowFirstColumn="0" w:lastRowLastColumn="0"/>
             </w:pPr>
             <w:r>
-              <w:t xml:space="preserve">{{ </w:t>
-            </w:r>
-            <w:proofErr w:type="spellStart"/>
-            <w:r>
-              <w:t>forecast_consumptio</w:t>
+              <w:t>{{ forecast_consumptio</w:t>
             </w:r>
             <w:r>
               <w:t>n</w:t>
             </w:r>
-            <w:proofErr w:type="spellEnd"/>
             <w:r>
               <w:t xml:space="preserve"> }}</w:t>
             </w:r>
@@ -4310,15 +4058,7 @@
               <w:cnfStyle w:val="000000000000" w:firstRow="0" w:lastRow="0" w:firstColumn="0" w:lastColumn="0" w:oddVBand="0" w:evenVBand="0" w:oddHBand="0" w:evenHBand="0" w:firstRowFirstColumn="0" w:firstRowLastColumn="0" w:lastRowFirstColumn="0" w:lastRowLastColumn="0"/>
             </w:pPr>
             <w:r>
-              <w:t xml:space="preserve">{{ </w:t>
-            </w:r>
-            <w:proofErr w:type="spellStart"/>
-            <w:r>
-              <w:t>energy_production</w:t>
-            </w:r>
-            <w:proofErr w:type="spellEnd"/>
-            <w:r>
-              <w:t xml:space="preserve"> }}</w:t>
+              <w:t>{{ energy_production }}</w:t>
             </w:r>
           </w:p>
         </w:tc>
@@ -4342,13 +4082,8 @@
               <w:t>Ley 21.118</w:t>
             </w:r>
             <w:r>
-              <w:t xml:space="preserve"> </w:t>
-            </w:r>
-            <w:proofErr w:type="spellStart"/>
-            <w:r>
-              <w:t>netbilling</w:t>
-            </w:r>
-            <w:proofErr w:type="spellEnd"/>
+              <w:t xml:space="preserve"> netbilling</w:t>
+            </w:r>
           </w:p>
         </w:tc>
         <w:tc>
@@ -4362,15 +4097,7 @@
               <w:cnfStyle w:val="000000100000" w:firstRow="0" w:lastRow="0" w:firstColumn="0" w:lastColumn="0" w:oddVBand="0" w:evenVBand="0" w:oddHBand="1" w:evenHBand="0" w:firstRowFirstColumn="0" w:firstRowLastColumn="0" w:lastRowFirstColumn="0" w:lastRowLastColumn="0"/>
             </w:pPr>
             <w:r>
-              <w:t xml:space="preserve">{{ </w:t>
-            </w:r>
-            <w:proofErr w:type="spellStart"/>
-            <w:r>
-              <w:t>energy_netbilling</w:t>
-            </w:r>
-            <w:proofErr w:type="spellEnd"/>
-            <w:r>
-              <w:t xml:space="preserve"> }}</w:t>
+              <w:t>{{ energy_netbilling }}</w:t>
             </w:r>
           </w:p>
         </w:tc>
@@ -4389,11 +4116,9 @@
               <w:pStyle w:val="NoSpacing"/>
               <w:jc w:val="left"/>
             </w:pPr>
-            <w:proofErr w:type="spellStart"/>
             <w:r>
               <w:t>auto-consumo</w:t>
             </w:r>
-            <w:proofErr w:type="spellEnd"/>
           </w:p>
         </w:tc>
         <w:tc>
@@ -4407,15 +4132,7 @@
               <w:cnfStyle w:val="000000000000" w:firstRow="0" w:lastRow="0" w:firstColumn="0" w:lastColumn="0" w:oddVBand="0" w:evenVBand="0" w:oddHBand="0" w:evenHBand="0" w:firstRowFirstColumn="0" w:firstRowLastColumn="0" w:lastRowFirstColumn="0" w:lastRowLastColumn="0"/>
             </w:pPr>
             <w:r>
-              <w:t xml:space="preserve">{{ </w:t>
-            </w:r>
-            <w:proofErr w:type="spellStart"/>
-            <w:r>
-              <w:t>energy_savings</w:t>
-            </w:r>
-            <w:proofErr w:type="spellEnd"/>
-            <w:r>
-              <w:t xml:space="preserve"> }}</w:t>
+              <w:t>{{ energy_savings }}</w:t>
             </w:r>
           </w:p>
         </w:tc>
@@ -4456,23 +4173,7 @@
     </w:p>
     <w:p>
       <w:r>
-        <w:t xml:space="preserve">La propuesta de proyecto incorpora los módulos de generación energética {{ </w:t>
-      </w:r>
-      <w:proofErr w:type="spellStart"/>
-      <w:r>
-        <w:t>proyect_type</w:t>
-      </w:r>
-      <w:proofErr w:type="spellEnd"/>
-      <w:r>
-        <w:t xml:space="preserve"> }} de {{ </w:t>
-      </w:r>
-      <w:proofErr w:type="spellStart"/>
-      <w:r>
-        <w:t>project_size</w:t>
-      </w:r>
-      <w:proofErr w:type="spellEnd"/>
-      <w:r>
-        <w:t xml:space="preserve"> }}, correspondiente a los módulos </w:t>
+        <w:t xml:space="preserve">La propuesta de proyecto incorpora los módulos de generación energética {{ proyect_type }} de {{ project_size }}, correspondiente a los módulos </w:t>
       </w:r>
       <w:r>
         <w:t>de la siguiente tabla:</w:t>
@@ -4483,15 +4184,7 @@
         <w:pStyle w:val="NoSpacing"/>
       </w:pPr>
       <w:r>
-        <w:t xml:space="preserve">{{ </w:t>
-      </w:r>
-      <w:proofErr w:type="spellStart"/>
-      <w:r>
-        <w:t>table_energy_components</w:t>
-      </w:r>
-      <w:proofErr w:type="spellEnd"/>
-      <w:r>
-        <w:t xml:space="preserve"> }}</w:t>
+        <w:t>{{ table_energy_components }}</w:t>
       </w:r>
     </w:p>
     <w:p>
@@ -4723,11 +4416,9 @@
       <w:r>
         <w:t xml:space="preserve">{{ </w:t>
       </w:r>
-      <w:proofErr w:type="spellStart"/>
       <w:r>
         <w:t>table_production_array</w:t>
       </w:r>
-      <w:proofErr w:type="spellEnd"/>
       <w:r>
         <w:t xml:space="preserve"> }}</w:t>
       </w:r>
@@ -4863,39 +4554,7 @@
     </w:p>
     <w:p>
       <w:r>
-        <w:t xml:space="preserve">Gracias al análisis anterior, podemos calcular la producción energética total, que se estima en {{ </w:t>
-      </w:r>
-      <w:proofErr w:type="spellStart"/>
-      <w:r>
-        <w:t>energy_production</w:t>
-      </w:r>
-      <w:proofErr w:type="spellEnd"/>
-      <w:r>
-        <w:t xml:space="preserve"> }}. En extensión de la misma, junto con la demanda futura estimada de {{ </w:t>
-      </w:r>
-      <w:proofErr w:type="spellStart"/>
-      <w:r>
-        <w:t>forecast_consumption</w:t>
-      </w:r>
-      <w:proofErr w:type="spellEnd"/>
-      <w:r>
-        <w:t xml:space="preserve"> }}, es posible obtener de forma precisa, que la energía se puede ahorrar anualmente puede alcanzar los {{ </w:t>
-      </w:r>
-      <w:proofErr w:type="spellStart"/>
-      <w:r>
-        <w:t>energy_savings</w:t>
-      </w:r>
-      <w:proofErr w:type="spellEnd"/>
-      <w:r>
-        <w:t xml:space="preserve"> }}. Los excedentes energéticos de {{ </w:t>
-      </w:r>
-      <w:proofErr w:type="spellStart"/>
-      <w:r>
-        <w:t>energy_netbilling</w:t>
-      </w:r>
-      <w:proofErr w:type="spellEnd"/>
-      <w:r>
-        <w:t xml:space="preserve"> }}, pueden ser aprovechados gracias a </w:t>
+        <w:t xml:space="preserve">Gracias al análisis anterior, podemos calcular la producción energética total, que se estima en {{ energy_production }}. En extensión de la misma, junto con la demanda futura estimada de {{ forecast_consumption }}, es posible obtener de forma precisa, que la energía se puede ahorrar anualmente puede alcanzar los {{ energy_savings }}. Los excedentes energéticos de {{ energy_netbilling }}, pueden ser aprovechados gracias a </w:t>
       </w:r>
       <w:hyperlink r:id="rId15" w:history="1">
         <w:r>
@@ -4940,11 +4599,9 @@
       <w:r>
         <w:t xml:space="preserve"> </w:t>
       </w:r>
-      <w:proofErr w:type="spellStart"/>
       <w:r>
         <w:t>table_production_performance</w:t>
       </w:r>
-      <w:proofErr w:type="spellEnd"/>
       <w:r>
         <w:t xml:space="preserve"> </w:t>
       </w:r>
@@ -5129,21 +4786,13 @@
         </w:rPr>
       </w:pPr>
       <w:r>
-        <w:t xml:space="preserve">Es normal que no alcancen los {{ </w:t>
-      </w:r>
-      <w:proofErr w:type="spellStart"/>
-      <w:r>
-        <w:t>pro</w:t>
+        <w:t>Es normal que no alcancen los {{ pro</w:t>
       </w:r>
       <w:r>
         <w:t>j</w:t>
       </w:r>
       <w:r>
-        <w:t>ect_size</w:t>
-      </w:r>
-      <w:proofErr w:type="spellEnd"/>
-      <w:r>
-        <w:t xml:space="preserve"> }}  nominales propuestos, y </w:t>
+        <w:t xml:space="preserve">ect_size }}  nominales propuestos, y </w:t>
       </w:r>
       <w:r>
         <w:t xml:space="preserve">que usualmente el suministro de potencia </w:t>
@@ -5161,23 +4810,7 @@
         <w:t>abastecer con</w:t>
       </w:r>
       <w:r>
-        <w:t xml:space="preserve"> {{ </w:t>
-      </w:r>
-      <w:proofErr w:type="spellStart"/>
-      <w:r>
-        <w:t>energy_production</w:t>
-      </w:r>
-      <w:proofErr w:type="spellEnd"/>
-      <w:r>
-        <w:t xml:space="preserve"> }} a una demanda proyectada de {{ </w:t>
-      </w:r>
-      <w:proofErr w:type="spellStart"/>
-      <w:r>
-        <w:t>forecast_consumption</w:t>
-      </w:r>
-      <w:proofErr w:type="spellEnd"/>
-      <w:r>
-        <w:t xml:space="preserve"> }}.</w:t>
+        <w:t xml:space="preserve"> {{ energy_production }} a una demanda proyectada de {{ forecast_consumption }}.</w:t>
       </w:r>
     </w:p>
     <w:p>
@@ -5198,23 +4831,7 @@
         <w:jc w:val="left"/>
       </w:pPr>
       <w:r>
-        <w:t xml:space="preserve">{% </w:t>
-      </w:r>
-      <w:proofErr w:type="spellStart"/>
-      <w:r>
-        <w:t>if</w:t>
-      </w:r>
-      <w:proofErr w:type="spellEnd"/>
-      <w:r>
-        <w:t xml:space="preserve"> </w:t>
-      </w:r>
-      <w:proofErr w:type="spellStart"/>
-      <w:r>
-        <w:t>storage_existance</w:t>
-      </w:r>
-      <w:proofErr w:type="spellEnd"/>
-      <w:r>
-        <w:t xml:space="preserve">  </w:t>
+        <w:t xml:space="preserve">{% if storage_existance  </w:t>
       </w:r>
       <w:r>
         <w:t>-</w:t>
@@ -5232,23 +4849,7 @@
           <w:b/>
           <w:bCs/>
         </w:rPr>
-        <w:t xml:space="preserve">{{ </w:t>
-      </w:r>
-      <w:proofErr w:type="spellStart"/>
-      <w:r>
-        <w:rPr>
-          <w:b/>
-          <w:bCs/>
-        </w:rPr>
-        <w:t>storage_capacity.hours_autonomy</w:t>
-      </w:r>
-      <w:proofErr w:type="spellEnd"/>
-      <w:r>
-        <w:rPr>
-          <w:b/>
-          <w:bCs/>
-        </w:rPr>
-        <w:t xml:space="preserve"> }}</w:t>
+        <w:t>{{ storage_capacity.hours_autonomy }}</w:t>
       </w:r>
       <w:r>
         <w:t xml:space="preserve"> horas de autonomía, con la cual se busca satisface</w:t>
@@ -5257,13 +4858,34 @@
         <w:t>r</w:t>
       </w:r>
       <w:r>
-        <w:t xml:space="preserve"> necesidades básicas de operación y comunicación en dicho establecimiento</w:t>
+        <w:t xml:space="preserve"> necesidades básicas de operación </w:t>
+      </w:r>
+      <w:r>
+        <w:t xml:space="preserve">del </w:t>
+      </w:r>
+      <w:r>
+        <w:t>establecimiento</w:t>
+      </w:r>
+      <w:r>
+        <w:t xml:space="preserve">, los cuales se estiman en una media de {{ storage_capacity.avg_demand_per_hour }} </w:t>
+      </w:r>
+      <w:r>
+        <w:t>para</w:t>
+      </w:r>
+      <w:r>
+        <w:t xml:space="preserve"> un año normal</w:t>
       </w:r>
       <w:r>
         <w:t xml:space="preserve">. </w:t>
       </w:r>
       <w:r>
-        <w:t>Para los cuales se requiere las siguientes especificaciones:</w:t>
+        <w:t xml:space="preserve">Para </w:t>
+      </w:r>
+      <w:r>
+        <w:t xml:space="preserve">esto se sugieren </w:t>
+      </w:r>
+      <w:r>
+        <w:t>las siguientes especificaciones:</w:t>
       </w:r>
     </w:p>
     <w:tbl>
@@ -5339,21 +4961,8 @@
               <w:jc w:val="left"/>
               <w:cnfStyle w:val="000000100000" w:firstRow="0" w:lastRow="0" w:firstColumn="0" w:lastColumn="0" w:oddVBand="0" w:evenVBand="0" w:oddHBand="1" w:evenHBand="0" w:firstRowFirstColumn="0" w:firstRowLastColumn="0" w:lastRowFirstColumn="0" w:lastRowLastColumn="0"/>
             </w:pPr>
-            <w:proofErr w:type="gramStart"/>
-            <w:r>
-              <w:t xml:space="preserve">{{ </w:t>
-            </w:r>
-            <w:proofErr w:type="spellStart"/>
-            <w:r>
-              <w:t>storage</w:t>
-            </w:r>
-            <w:proofErr w:type="gramEnd"/>
-            <w:r>
-              <w:t>_capacity.specification</w:t>
-            </w:r>
-            <w:proofErr w:type="spellEnd"/>
-            <w:r>
-              <w:t xml:space="preserve"> }}</w:t>
+            <w:r>
+              <w:t>{{ storage_capacity.specification }}</w:t>
             </w:r>
           </w:p>
         </w:tc>
@@ -5388,33 +4997,11 @@
                 <w:lang w:val="en-US"/>
               </w:rPr>
             </w:pPr>
-            <w:proofErr w:type="gramStart"/>
             <w:r>
               <w:rPr>
                 <w:lang w:val="en-US"/>
               </w:rPr>
-              <w:t xml:space="preserve">{{ </w:t>
-            </w:r>
-            <w:proofErr w:type="spellStart"/>
-            <w:r>
-              <w:rPr>
-                <w:lang w:val="en-US"/>
-              </w:rPr>
-              <w:t>storage</w:t>
-            </w:r>
-            <w:proofErr w:type="gramEnd"/>
-            <w:r>
-              <w:rPr>
-                <w:lang w:val="en-US"/>
-              </w:rPr>
-              <w:t>_capacity.energy_storage_kwh</w:t>
-            </w:r>
-            <w:proofErr w:type="spellEnd"/>
-            <w:r>
-              <w:rPr>
-                <w:lang w:val="en-US"/>
-              </w:rPr>
-              <w:t xml:space="preserve"> }} kWh</w:t>
+              <w:t>{{ storage_capacity.energy_storage_kwh }} kWh</w:t>
             </w:r>
           </w:p>
         </w:tc>
@@ -5440,16 +5027,8 @@
               <w:rPr>
                 <w:lang w:val="en-US"/>
               </w:rPr>
-              <w:t xml:space="preserve">Horas de </w:t>
-            </w:r>
-            <w:proofErr w:type="spellStart"/>
-            <w:r>
-              <w:rPr>
-                <w:lang w:val="en-US"/>
-              </w:rPr>
-              <w:t>autonomía</w:t>
-            </w:r>
-            <w:proofErr w:type="spellEnd"/>
+              <w:t>Horas de autonomía</w:t>
+            </w:r>
           </w:p>
         </w:tc>
         <w:tc>
@@ -5464,42 +5043,12 @@
                 <w:lang w:val="en-US"/>
               </w:rPr>
             </w:pPr>
-            <w:proofErr w:type="gramStart"/>
             <w:r>
               <w:rPr>
                 <w:lang w:val="en-US"/>
               </w:rPr>
-              <w:t xml:space="preserve">{{ </w:t>
-            </w:r>
-            <w:proofErr w:type="spellStart"/>
-            <w:r>
-              <w:rPr>
-                <w:lang w:val="en-US"/>
-              </w:rPr>
-              <w:t>storage</w:t>
-            </w:r>
-            <w:proofErr w:type="gramEnd"/>
-            <w:r>
-              <w:rPr>
-                <w:lang w:val="en-US"/>
-              </w:rPr>
-              <w:t>_capacity.hours_autonomy</w:t>
-            </w:r>
-            <w:proofErr w:type="spellEnd"/>
-            <w:r>
-              <w:rPr>
-                <w:lang w:val="en-US"/>
-              </w:rPr>
-              <w:t xml:space="preserve"> }} </w:t>
-            </w:r>
-            <w:proofErr w:type="spellStart"/>
-            <w:r>
-              <w:rPr>
-                <w:lang w:val="en-US"/>
-              </w:rPr>
-              <w:t>Hrs</w:t>
-            </w:r>
-            <w:proofErr w:type="spellEnd"/>
+              <w:t>{{ storage_capacity.hours_autonomy }} Hrs</w:t>
+            </w:r>
           </w:p>
         </w:tc>
       </w:tr>
@@ -5519,34 +5068,24 @@
                 <w:lang w:val="en-US"/>
               </w:rPr>
             </w:pPr>
-            <w:proofErr w:type="spellStart"/>
             <w:r>
               <w:rPr>
                 <w:lang w:val="en-US"/>
               </w:rPr>
-              <w:t>Cantidad</w:t>
-            </w:r>
-            <w:proofErr w:type="spellEnd"/>
+              <w:t xml:space="preserve">Cantidad de </w:t>
+            </w:r>
             <w:r>
               <w:rPr>
                 <w:lang w:val="en-US"/>
               </w:rPr>
-              <w:t xml:space="preserve"> de </w:t>
-            </w:r>
-            <w:proofErr w:type="spellStart"/>
+              <w:t>m</w:t>
+            </w:r>
             <w:r>
               <w:rPr>
                 <w:lang w:val="en-US"/>
               </w:rPr>
-              <w:t>m</w:t>
-            </w:r>
-            <w:r>
-              <w:rPr>
-                <w:lang w:val="en-US"/>
-              </w:rPr>
               <w:t>ódulos</w:t>
             </w:r>
-            <w:proofErr w:type="spellEnd"/>
           </w:p>
         </w:tc>
         <w:tc>
@@ -5561,33 +5100,11 @@
                 <w:lang w:val="en-US"/>
               </w:rPr>
             </w:pPr>
-            <w:proofErr w:type="gramStart"/>
             <w:r>
               <w:rPr>
                 <w:lang w:val="en-US"/>
               </w:rPr>
-              <w:t xml:space="preserve">{{ </w:t>
-            </w:r>
-            <w:proofErr w:type="spellStart"/>
-            <w:r>
-              <w:rPr>
-                <w:lang w:val="en-US"/>
-              </w:rPr>
-              <w:t>storage</w:t>
-            </w:r>
-            <w:proofErr w:type="gramEnd"/>
-            <w:r>
-              <w:rPr>
-                <w:lang w:val="en-US"/>
-              </w:rPr>
-              <w:t>_capacity.units</w:t>
-            </w:r>
-            <w:proofErr w:type="spellEnd"/>
-            <w:r>
-              <w:rPr>
-                <w:lang w:val="en-US"/>
-              </w:rPr>
-              <w:t xml:space="preserve"> }}</w:t>
+              <w:t>{{ storage_capacity.units }}</w:t>
             </w:r>
           </w:p>
         </w:tc>
@@ -5602,25 +5119,14 @@
     </w:p>
     <w:p>
       <w:r>
+        <w:lastRenderedPageBreak/>
         <w:t xml:space="preserve">El servicio de almacenamiento se conforma de un sistema MIXTO de suministro energético, donde </w:t>
       </w:r>
       <w:r>
         <w:t>se</w:t>
       </w:r>
       <w:r>
-        <w:t xml:space="preserve"> complementan baterías con “generación distribuida” o net-</w:t>
-      </w:r>
-      <w:proofErr w:type="spellStart"/>
-      <w:r>
-        <w:t>billing</w:t>
-      </w:r>
-      <w:proofErr w:type="spellEnd"/>
-      <w:r>
-        <w:t xml:space="preserve">. Dicha configuración requiere el </w:t>
-      </w:r>
-      <w:r>
-        <w:lastRenderedPageBreak/>
-        <w:t xml:space="preserve">equipamiento adecuado como Inversores MIXTOS capaces de administrar dichos flujos de forma constante y segura. El sistema de baterías NO es para operación permanente y queda </w:t>
+        <w:t xml:space="preserve"> complementan baterías con “generación distribuida” o net-billing. Dicha configuración requiere el equipamiento adecuado como Inversores MIXTOS capaces de administrar dichos flujos de forma constante y segura. El sistema de baterías NO es para operación permanente y queda </w:t>
       </w:r>
       <w:r>
         <w:rPr>
@@ -5638,15 +5144,7 @@
     </w:p>
     <w:p>
       <w:r>
-        <w:t xml:space="preserve">{% </w:t>
-      </w:r>
-      <w:proofErr w:type="spellStart"/>
-      <w:r>
-        <w:t>else</w:t>
-      </w:r>
-      <w:proofErr w:type="spellEnd"/>
-      <w:r>
-        <w:t xml:space="preserve"> </w:t>
+        <w:t xml:space="preserve">{% else </w:t>
       </w:r>
       <w:r>
         <w:t>-</w:t>
@@ -5668,15 +5166,7 @@
         <w:t>-</w:t>
       </w:r>
       <w:r>
-        <w:t xml:space="preserve"> </w:t>
-      </w:r>
-      <w:proofErr w:type="spellStart"/>
-      <w:r>
-        <w:t>endif</w:t>
-      </w:r>
-      <w:proofErr w:type="spellEnd"/>
-      <w:r>
-        <w:t xml:space="preserve"> %}</w:t>
+        <w:t xml:space="preserve"> endif %}</w:t>
       </w:r>
       <w:bookmarkStart w:id="14" w:name="_Toc165841879"/>
     </w:p>
@@ -5709,19 +5199,12 @@
       <w:pPr>
         <w:pStyle w:val="NoSpacing"/>
       </w:pPr>
-      <w:proofErr w:type="gramStart"/>
       <w:r>
         <w:t xml:space="preserve">{{ </w:t>
       </w:r>
-      <w:proofErr w:type="spellStart"/>
-      <w:r>
-        <w:t>table</w:t>
-      </w:r>
-      <w:proofErr w:type="gramEnd"/>
-      <w:r>
-        <w:t>_emission_historic</w:t>
-      </w:r>
-      <w:proofErr w:type="spellEnd"/>
+      <w:r>
+        <w:t>table_emission_historic</w:t>
+      </w:r>
       <w:r>
         <w:t xml:space="preserve"> }}</w:t>
       </w:r>
@@ -5731,13 +5214,8 @@
         <w:pStyle w:val="NoSpacing"/>
       </w:pPr>
       <w:r>
-        <w:t>Tabla. Emisión Media Histórica SEN en Ton CO2/</w:t>
-      </w:r>
-      <w:proofErr w:type="spellStart"/>
-      <w:r>
-        <w:t>MWh</w:t>
-      </w:r>
-      <w:proofErr w:type="spellEnd"/>
+        <w:t>Tabla. Emisión Media Histórica SEN en Ton CO2/MWh</w:t>
+      </w:r>
     </w:p>
     <w:p>
       <w:pPr>
@@ -5758,75 +5236,25 @@
           <w:bCs/>
         </w:rPr>
       </w:pPr>
-      <w:proofErr w:type="gramStart"/>
       <w:r>
         <w:rPr>
           <w:b/>
           <w:bCs/>
         </w:rPr>
-        <w:t xml:space="preserve">{{ </w:t>
-      </w:r>
-      <w:proofErr w:type="spellStart"/>
+        <w:t>{{ emission_forecast }}</w:t>
+      </w:r>
+    </w:p>
+    <w:p/>
+    <w:p>
+      <w:r>
+        <w:t xml:space="preserve">Con este factor, multiplicado por la producción de energía, se estima que el presente proyecto estima una reducción de emisiones de </w:t>
+      </w:r>
       <w:r>
         <w:rPr>
           <w:b/>
           <w:bCs/>
         </w:rPr>
-        <w:t>emission</w:t>
-      </w:r>
-      <w:proofErr w:type="gramEnd"/>
-      <w:r>
-        <w:rPr>
-          <w:b/>
-          <w:bCs/>
-        </w:rPr>
-        <w:t>_forecast</w:t>
-      </w:r>
-      <w:proofErr w:type="spellEnd"/>
-      <w:r>
-        <w:rPr>
-          <w:b/>
-          <w:bCs/>
-        </w:rPr>
-        <w:t xml:space="preserve"> }}</w:t>
-      </w:r>
-    </w:p>
-    <w:p/>
-    <w:p>
-      <w:r>
-        <w:t xml:space="preserve">Con este factor, multiplicado por la producción de energía, se estima que el presente proyecto estima una reducción de emisiones de </w:t>
-      </w:r>
-      <w:proofErr w:type="gramStart"/>
-      <w:r>
-        <w:rPr>
-          <w:b/>
-          <w:bCs/>
-        </w:rPr>
-        <w:t xml:space="preserve">{{ </w:t>
-      </w:r>
-      <w:proofErr w:type="spellStart"/>
-      <w:r>
-        <w:rPr>
-          <w:b/>
-          <w:bCs/>
-        </w:rPr>
-        <w:t>emission</w:t>
-      </w:r>
-      <w:proofErr w:type="gramEnd"/>
-      <w:r>
-        <w:rPr>
-          <w:b/>
-          <w:bCs/>
-        </w:rPr>
-        <w:t>_reduction</w:t>
-      </w:r>
-      <w:proofErr w:type="spellEnd"/>
-      <w:r>
-        <w:rPr>
-          <w:b/>
-          <w:bCs/>
-        </w:rPr>
-        <w:t xml:space="preserve"> }}</w:t>
+        <w:t>{{ emission_reduction }}</w:t>
       </w:r>
       <w:r>
         <w:t xml:space="preserve"> equivalente</w:t>
@@ -5842,21 +5270,8 @@
       <w:pPr>
         <w:pStyle w:val="NoSpacing"/>
       </w:pPr>
-      <w:proofErr w:type="gramStart"/>
-      <w:r>
-        <w:t xml:space="preserve">{{ </w:t>
-      </w:r>
-      <w:proofErr w:type="spellStart"/>
-      <w:r>
-        <w:t>table</w:t>
-      </w:r>
-      <w:proofErr w:type="gramEnd"/>
-      <w:r>
-        <w:t>_emission_reduction</w:t>
-      </w:r>
-      <w:proofErr w:type="spellEnd"/>
-      <w:r>
-        <w:t xml:space="preserve"> }}</w:t>
+      <w:r>
+        <w:t>{{ table_emission_reduction }}</w:t>
       </w:r>
     </w:p>
     <w:p>
@@ -5875,11 +5290,9 @@
         </w:rPr>
         <w:t xml:space="preserve"> </w:t>
       </w:r>
-      <w:proofErr w:type="spellStart"/>
       <w:r>
         <w:t>eq</w:t>
       </w:r>
-      <w:proofErr w:type="spellEnd"/>
     </w:p>
     <w:p>
       <w:pPr>
@@ -5944,21 +5357,8 @@
               <w:jc w:val="left"/>
               <w:cnfStyle w:val="100000000000" w:firstRow="1" w:lastRow="0" w:firstColumn="0" w:lastColumn="0" w:oddVBand="0" w:evenVBand="0" w:oddHBand="0" w:evenHBand="0" w:firstRowFirstColumn="0" w:firstRowLastColumn="0" w:lastRowFirstColumn="0" w:lastRowLastColumn="0"/>
             </w:pPr>
-            <w:proofErr w:type="gramStart"/>
-            <w:r>
-              <w:t xml:space="preserve">{{ </w:t>
-            </w:r>
-            <w:proofErr w:type="spellStart"/>
-            <w:r>
-              <w:t>eco</w:t>
-            </w:r>
-            <w:proofErr w:type="gramEnd"/>
-            <w:r>
-              <w:t>.rate</w:t>
-            </w:r>
-            <w:proofErr w:type="spellEnd"/>
-            <w:r>
-              <w:t xml:space="preserve"> }}</w:t>
+            <w:r>
+              <w:t>{{ eco.rate }}</w:t>
             </w:r>
           </w:p>
         </w:tc>
@@ -5993,21 +5393,8 @@
               <w:jc w:val="left"/>
               <w:cnfStyle w:val="000000100000" w:firstRow="0" w:lastRow="0" w:firstColumn="0" w:lastColumn="0" w:oddVBand="0" w:evenVBand="0" w:oddHBand="1" w:evenHBand="0" w:firstRowFirstColumn="0" w:firstRowLastColumn="0" w:lastRowFirstColumn="0" w:lastRowLastColumn="0"/>
             </w:pPr>
-            <w:proofErr w:type="gramStart"/>
-            <w:r>
-              <w:t xml:space="preserve">{{ </w:t>
-            </w:r>
-            <w:proofErr w:type="spellStart"/>
-            <w:r>
-              <w:t>eco</w:t>
-            </w:r>
-            <w:proofErr w:type="gramEnd"/>
-            <w:r>
-              <w:t>.years</w:t>
-            </w:r>
-            <w:proofErr w:type="spellEnd"/>
-            <w:r>
-              <w:t xml:space="preserve"> }}</w:t>
+            <w:r>
+              <w:t>{{ eco.years }}</w:t>
             </w:r>
             <w:r>
               <w:t xml:space="preserve"> años</w:t>
@@ -6044,21 +5431,8 @@
               <w:jc w:val="left"/>
               <w:cnfStyle w:val="000000000000" w:firstRow="0" w:lastRow="0" w:firstColumn="0" w:lastColumn="0" w:oddVBand="0" w:evenVBand="0" w:oddHBand="0" w:evenHBand="0" w:firstRowFirstColumn="0" w:firstRowLastColumn="0" w:lastRowFirstColumn="0" w:lastRowLastColumn="0"/>
             </w:pPr>
-            <w:proofErr w:type="gramStart"/>
-            <w:r>
-              <w:t xml:space="preserve">{{ </w:t>
-            </w:r>
-            <w:proofErr w:type="spellStart"/>
-            <w:r>
-              <w:t>eco</w:t>
-            </w:r>
-            <w:proofErr w:type="gramEnd"/>
-            <w:r>
-              <w:t>.currency</w:t>
-            </w:r>
-            <w:proofErr w:type="spellEnd"/>
-            <w:r>
-              <w:t xml:space="preserve"> }}</w:t>
+            <w:r>
+              <w:t>{{ eco.currency }}</w:t>
             </w:r>
           </w:p>
         </w:tc>
@@ -6093,21 +5467,8 @@
               <w:jc w:val="left"/>
               <w:cnfStyle w:val="000000100000" w:firstRow="0" w:lastRow="0" w:firstColumn="0" w:lastColumn="0" w:oddVBand="0" w:evenVBand="0" w:oddHBand="1" w:evenHBand="0" w:firstRowFirstColumn="0" w:firstRowLastColumn="0" w:lastRowFirstColumn="0" w:lastRowLastColumn="0"/>
             </w:pPr>
-            <w:proofErr w:type="gramStart"/>
-            <w:r>
-              <w:t xml:space="preserve">{{ </w:t>
-            </w:r>
-            <w:proofErr w:type="spellStart"/>
-            <w:r>
-              <w:t>eco</w:t>
-            </w:r>
-            <w:proofErr w:type="gramEnd"/>
-            <w:r>
-              <w:t>.investment</w:t>
-            </w:r>
-            <w:proofErr w:type="spellEnd"/>
-            <w:r>
-              <w:t xml:space="preserve"> }}</w:t>
+            <w:r>
+              <w:t>{{ eco.investment }}</w:t>
             </w:r>
           </w:p>
         </w:tc>
@@ -6120,31 +5481,7 @@
     </w:p>
     <w:p>
       <w:r>
-        <w:t xml:space="preserve">También se considerará los siguiente flujos de caja durante un periodo de </w:t>
-      </w:r>
-      <w:proofErr w:type="gramStart"/>
-      <w:r>
-        <w:t xml:space="preserve">{{ </w:t>
-      </w:r>
-      <w:proofErr w:type="spellStart"/>
-      <w:r>
-        <w:t>eco</w:t>
-      </w:r>
-      <w:proofErr w:type="gramEnd"/>
-      <w:r>
-        <w:t>.years</w:t>
-      </w:r>
-      <w:proofErr w:type="spellEnd"/>
-      <w:r>
-        <w:t xml:space="preserve"> }} años, considerando un incremento conservador del precio de la energía en {{ </w:t>
-      </w:r>
-      <w:proofErr w:type="spellStart"/>
-      <w:r>
-        <w:t>cost_increment</w:t>
-      </w:r>
-      <w:proofErr w:type="spellEnd"/>
-      <w:r>
-        <w:t xml:space="preserve"> }}. Con esto se puede obtener los flujos de caja del proyecto, en pesos CL.</w:t>
+        <w:t>También se considerará los siguiente flujos de caja durante un periodo de {{ eco.years }} años, considerando un incremento conservador del precio de la energía en {{ cost_increment }}. Con esto se puede obtener los flujos de caja del proyecto, en pesos CL.</w:t>
       </w:r>
     </w:p>
     <w:p>
@@ -6264,11 +5601,9 @@
               <w:pStyle w:val="NoSpacing"/>
               <w:cnfStyle w:val="100000000000" w:firstRow="1" w:lastRow="0" w:firstColumn="0" w:lastColumn="0" w:oddVBand="0" w:evenVBand="0" w:oddHBand="0" w:evenHBand="0" w:firstRowFirstColumn="0" w:firstRowLastColumn="0" w:lastRowFirstColumn="0" w:lastRowLastColumn="0"/>
             </w:pPr>
-            <w:proofErr w:type="spellStart"/>
             <w:r>
               <w:t>Nom</w:t>
             </w:r>
-            <w:proofErr w:type="spellEnd"/>
           </w:p>
         </w:tc>
         <w:tc>
@@ -6331,18 +5666,8 @@
               <w:jc w:val="left"/>
               <w:cnfStyle w:val="000000100000" w:firstRow="0" w:lastRow="0" w:firstColumn="0" w:lastColumn="0" w:oddVBand="0" w:evenVBand="0" w:oddHBand="1" w:evenHBand="0" w:firstRowFirstColumn="0" w:firstRowLastColumn="0" w:lastRowFirstColumn="0" w:lastRowLastColumn="0"/>
             </w:pPr>
-            <w:proofErr w:type="gramStart"/>
-            <w:r>
-              <w:t xml:space="preserve">{{ </w:t>
-            </w:r>
-            <w:proofErr w:type="spellStart"/>
-            <w:r>
-              <w:t>eco.irr</w:t>
-            </w:r>
-            <w:proofErr w:type="spellEnd"/>
-            <w:proofErr w:type="gramEnd"/>
-            <w:r>
-              <w:t xml:space="preserve"> }}</w:t>
+            <w:r>
+              <w:t>{{ eco.irr }}</w:t>
             </w:r>
           </w:p>
         </w:tc>
@@ -6390,18 +5715,8 @@
               <w:jc w:val="left"/>
               <w:cnfStyle w:val="000000000000" w:firstRow="0" w:lastRow="0" w:firstColumn="0" w:lastColumn="0" w:oddVBand="0" w:evenVBand="0" w:oddHBand="0" w:evenHBand="0" w:firstRowFirstColumn="0" w:firstRowLastColumn="0" w:lastRowFirstColumn="0" w:lastRowLastColumn="0"/>
             </w:pPr>
-            <w:proofErr w:type="gramStart"/>
-            <w:r>
-              <w:t xml:space="preserve">{{ </w:t>
-            </w:r>
-            <w:proofErr w:type="spellStart"/>
-            <w:r>
-              <w:t>eco.npv</w:t>
-            </w:r>
-            <w:proofErr w:type="spellEnd"/>
-            <w:proofErr w:type="gramEnd"/>
-            <w:r>
-              <w:t xml:space="preserve"> }}</w:t>
+            <w:r>
+              <w:t>{{ eco.npv }}</w:t>
             </w:r>
           </w:p>
         </w:tc>
@@ -6450,21 +5765,8 @@
               <w:jc w:val="left"/>
               <w:cnfStyle w:val="000000100000" w:firstRow="0" w:lastRow="0" w:firstColumn="0" w:lastColumn="0" w:oddVBand="0" w:evenVBand="0" w:oddHBand="1" w:evenHBand="0" w:firstRowFirstColumn="0" w:firstRowLastColumn="0" w:lastRowFirstColumn="0" w:lastRowLastColumn="0"/>
             </w:pPr>
-            <w:proofErr w:type="gramStart"/>
-            <w:r>
-              <w:t xml:space="preserve">{{ </w:t>
-            </w:r>
-            <w:proofErr w:type="spellStart"/>
-            <w:r>
-              <w:t>eco</w:t>
-            </w:r>
-            <w:proofErr w:type="gramEnd"/>
-            <w:r>
-              <w:t>.return</w:t>
-            </w:r>
-            <w:proofErr w:type="spellEnd"/>
-            <w:r>
-              <w:t xml:space="preserve"> }} años</w:t>
+            <w:r>
+              <w:t>{{ eco.return }} años</w:t>
             </w:r>
           </w:p>
         </w:tc>
@@ -6473,20 +5775,7 @@
     <w:p/>
     <w:p>
       <w:r>
-        <w:t xml:space="preserve">Con estos resultados podemos concluir lo siguiente; con un valor VAN de </w:t>
-      </w:r>
-      <w:proofErr w:type="gramStart"/>
-      <w:r>
-        <w:t xml:space="preserve">{{ </w:t>
-      </w:r>
-      <w:proofErr w:type="spellStart"/>
-      <w:r>
-        <w:t>eco.npv</w:t>
-      </w:r>
-      <w:proofErr w:type="spellEnd"/>
-      <w:proofErr w:type="gramEnd"/>
-      <w:r>
-        <w:t xml:space="preserve"> }}, podemos inferir que es un proyecto </w:t>
+        <w:t xml:space="preserve">Con estos resultados podemos concluir lo siguiente; con un valor VAN de {{ eco.npv }}, podemos inferir que es un proyecto </w:t>
       </w:r>
     </w:p>
     <w:p>
@@ -6513,14 +5802,12 @@
         </w:rPr>
         <w:t xml:space="preserve"> if </w:t>
       </w:r>
-      <w:proofErr w:type="spellStart"/>
       <w:r>
         <w:rPr>
           <w:lang w:val="en-US"/>
         </w:rPr>
         <w:t>eco_num.npv_bool</w:t>
       </w:r>
-      <w:proofErr w:type="spellEnd"/>
       <w:r>
         <w:rPr>
           <w:lang w:val="en-US"/>
@@ -6559,15 +5846,7 @@
         <w:t>-</w:t>
       </w:r>
       <w:r>
-        <w:t xml:space="preserve"> </w:t>
-      </w:r>
-      <w:proofErr w:type="spellStart"/>
-      <w:r>
-        <w:t>else</w:t>
-      </w:r>
-      <w:proofErr w:type="spellEnd"/>
-      <w:r>
-        <w:t xml:space="preserve"> </w:t>
+        <w:t xml:space="preserve"> else </w:t>
       </w:r>
       <w:r>
         <w:t>-</w:t>
@@ -6593,154 +5872,117 @@
         <w:t>-</w:t>
       </w:r>
       <w:r>
+        <w:t xml:space="preserve"> endif </w:t>
+      </w:r>
+      <w:r>
+        <w:t>-</w:t>
+      </w:r>
+      <w:r>
+        <w:t>%}</w:t>
+      </w:r>
+    </w:p>
+    <w:p>
+      <w:r>
+        <w:t xml:space="preserve"> Con respecto a la tasa interna de retorno de {{ eco.irr }}</w:t>
+      </w:r>
+      <w:r>
+        <w:t xml:space="preserve">, podemos concluir que </w:t>
+      </w:r>
+    </w:p>
+    <w:p>
+      <w:pPr>
+        <w:rPr>
+          <w:lang w:val="en-US"/>
+        </w:rPr>
+      </w:pPr>
+      <w:r>
+        <w:rPr>
+          <w:lang w:val="en-US"/>
+        </w:rPr>
+        <w:t>{%</w:t>
+      </w:r>
+      <w:r>
+        <w:rPr>
+          <w:lang w:val="en-US"/>
+        </w:rPr>
+        <w:t>-</w:t>
+      </w:r>
+      <w:r>
+        <w:rPr>
+          <w:lang w:val="en-US"/>
+        </w:rPr>
         <w:t xml:space="preserve"> </w:t>
       </w:r>
-      <w:proofErr w:type="spellStart"/>
-      <w:r>
-        <w:t>endif</w:t>
-      </w:r>
-      <w:proofErr w:type="spellEnd"/>
-      <w:r>
+      <w:r>
+        <w:rPr>
+          <w:lang w:val="en-US"/>
+        </w:rPr>
+        <w:t>if eco_num.irr_bool</w:t>
+      </w:r>
+      <w:r>
+        <w:rPr>
+          <w:lang w:val="en-US"/>
+        </w:rPr>
         <w:t xml:space="preserve"> </w:t>
       </w:r>
       <w:r>
+        <w:rPr>
+          <w:lang w:val="en-US"/>
+        </w:rPr>
         <w:t>-</w:t>
       </w:r>
       <w:r>
+        <w:rPr>
+          <w:lang w:val="en-US"/>
+        </w:rPr>
         <w:t>%}</w:t>
       </w:r>
     </w:p>
     <w:p>
       <w:r>
-        <w:t xml:space="preserve"> Con respecto a la tasa interna de retorno de </w:t>
-      </w:r>
-      <w:proofErr w:type="gramStart"/>
-      <w:r>
-        <w:t xml:space="preserve">{{ </w:t>
-      </w:r>
-      <w:proofErr w:type="spellStart"/>
-      <w:r>
-        <w:t>eco.irr</w:t>
-      </w:r>
-      <w:proofErr w:type="spellEnd"/>
-      <w:proofErr w:type="gramEnd"/>
-      <w:r>
-        <w:t xml:space="preserve"> }}</w:t>
-      </w:r>
-      <w:r>
-        <w:t xml:space="preserve">, podemos concluir que </w:t>
-      </w:r>
-    </w:p>
-    <w:p>
-      <w:pPr>
-        <w:rPr>
-          <w:lang w:val="en-US"/>
-        </w:rPr>
-      </w:pPr>
-      <w:r>
-        <w:rPr>
-          <w:lang w:val="en-US"/>
-        </w:rPr>
+        <w:t>se trata un proyecto con unas tasas superiores a las del mercado financiero por lo que resulta atractivo con propuesta de inversión en el largo plazo</w:t>
+      </w:r>
+      <w:r>
+        <w:t>.</w:t>
+      </w:r>
+    </w:p>
+    <w:p>
+      <w:r>
         <w:t>{%</w:t>
       </w:r>
       <w:r>
-        <w:rPr>
-          <w:lang w:val="en-US"/>
-        </w:rPr>
         <w:t>-</w:t>
       </w:r>
       <w:r>
-        <w:rPr>
-          <w:lang w:val="en-US"/>
-        </w:rPr>
+        <w:t xml:space="preserve"> else </w:t>
+      </w:r>
+      <w:r>
+        <w:t>-</w:t>
+      </w:r>
+      <w:r>
+        <w:t>%}</w:t>
+      </w:r>
+    </w:p>
+    <w:p>
+      <w:r>
+        <w:t>es un proyecto poco atractivo desde el punto de vista financiero, pero que puede ser relevante considerar otros factores, como sostenibilidad y resiliencia del servicio</w:t>
+      </w:r>
+      <w:r>
+        <w:t>.</w:t>
+      </w:r>
+      <w:r>
         <w:t xml:space="preserve"> </w:t>
       </w:r>
-      <w:r>
-        <w:rPr>
-          <w:lang w:val="en-US"/>
-        </w:rPr>
-        <w:t>if eco_num.irr_bool</w:t>
-      </w:r>
-      <w:r>
-        <w:rPr>
-          <w:lang w:val="en-US"/>
-        </w:rPr>
-        <w:t xml:space="preserve"> </w:t>
-      </w:r>
-      <w:r>
-        <w:rPr>
-          <w:lang w:val="en-US"/>
-        </w:rPr>
+    </w:p>
+    <w:p>
+      <w:r>
+        <w:t>{%</w:t>
+      </w:r>
+      <w:r>
         <w:t>-</w:t>
       </w:r>
       <w:r>
-        <w:rPr>
-          <w:lang w:val="en-US"/>
-        </w:rPr>
-        <w:t>%}</w:t>
-      </w:r>
-    </w:p>
-    <w:p>
-      <w:r>
-        <w:t>se trata un proyecto con unas tasas superiores a las del mercado financiero por lo que resulta atractivo con propuesta de inversión en el largo plazo</w:t>
-      </w:r>
-      <w:r>
-        <w:t>.</w:t>
-      </w:r>
-    </w:p>
-    <w:p>
-      <w:r>
-        <w:t>{%</w:t>
-      </w:r>
-      <w:r>
-        <w:t>-</w:t>
-      </w:r>
-      <w:r>
-        <w:t xml:space="preserve"> </w:t>
-      </w:r>
-      <w:proofErr w:type="spellStart"/>
-      <w:r>
-        <w:t>else</w:t>
-      </w:r>
-      <w:proofErr w:type="spellEnd"/>
-      <w:r>
-        <w:t xml:space="preserve"> </w:t>
-      </w:r>
-      <w:r>
-        <w:t>-</w:t>
-      </w:r>
-      <w:r>
-        <w:t>%}</w:t>
-      </w:r>
-    </w:p>
-    <w:p>
-      <w:r>
-        <w:t>es un proyecto poco atractivo desde el punto de vista financiero, pero que puede ser relevante considerar otros factores, como sostenibilidad y resiliencia del servicio</w:t>
-      </w:r>
-      <w:r>
-        <w:t>.</w:t>
-      </w:r>
-      <w:r>
-        <w:t xml:space="preserve"> </w:t>
-      </w:r>
-    </w:p>
-    <w:p>
-      <w:r>
-        <w:t>{%</w:t>
-      </w:r>
-      <w:r>
-        <w:t>-</w:t>
-      </w:r>
-      <w:r>
-        <w:t xml:space="preserve"> </w:t>
-      </w:r>
-      <w:proofErr w:type="spellStart"/>
-      <w:r>
-        <w:t>endif</w:t>
-      </w:r>
-      <w:proofErr w:type="spellEnd"/>
-      <w:r>
-        <w:t xml:space="preserve"> </w:t>
+        <w:t xml:space="preserve"> endif </w:t>
       </w:r>
       <w:r>
         <w:t>-</w:t>
@@ -6797,15 +6039,7 @@
         <w:jc w:val="left"/>
       </w:pPr>
       <w:r>
-        <w:t xml:space="preserve">Capacidad sistema en </w:t>
-      </w:r>
-      <w:proofErr w:type="spellStart"/>
-      <w:r>
-        <w:t>kw</w:t>
-      </w:r>
-      <w:proofErr w:type="spellEnd"/>
-      <w:r>
-        <w:t>.</w:t>
+        <w:t>Capacidad sistema en kw.</w:t>
       </w:r>
     </w:p>
     <w:p>
@@ -6856,13 +6090,8 @@
         </w:numPr>
         <w:jc w:val="left"/>
       </w:pPr>
-      <w:proofErr w:type="spellStart"/>
-      <w:r>
-        <w:t>Netbilling</w:t>
-      </w:r>
-      <w:proofErr w:type="spellEnd"/>
-      <w:r>
-        <w:t>.</w:t>
+      <w:r>
+        <w:t>Netbilling.</w:t>
       </w:r>
     </w:p>
     <w:p>
@@ -7075,14 +6304,7 @@
       <w:rPr>
         <w:lang w:val="en-US"/>
       </w:rPr>
-      <w:t xml:space="preserve">: </w:t>
-    </w:r>
-    <w:proofErr w:type="gramStart"/>
-    <w:r>
-      <w:rPr>
-        <w:lang w:val="en-US"/>
-      </w:rPr>
-      <w:t>{{</w:t>
+      <w:t>: {{</w:t>
     </w:r>
     <w:r>
       <w:rPr>
@@ -7090,21 +6312,12 @@
       </w:rPr>
       <w:t xml:space="preserve"> </w:t>
     </w:r>
-    <w:proofErr w:type="spellStart"/>
     <w:r>
       <w:rPr>
         <w:lang w:val="en-US"/>
       </w:rPr>
-      <w:t>report</w:t>
+      <w:t>report_date</w:t>
     </w:r>
-    <w:proofErr w:type="gramEnd"/>
-    <w:r>
-      <w:rPr>
-        <w:lang w:val="en-US"/>
-      </w:rPr>
-      <w:t>_date</w:t>
-    </w:r>
-    <w:proofErr w:type="spellEnd"/>
     <w:r>
       <w:rPr>
         <w:lang w:val="en-US"/>
@@ -7123,14 +6336,12 @@
       </w:rPr>
       <w:t xml:space="preserve"> </w:t>
     </w:r>
-    <w:proofErr w:type="spellStart"/>
     <w:r>
       <w:rPr>
         <w:lang w:val="en-US"/>
       </w:rPr>
       <w:t>report_version</w:t>
     </w:r>
-    <w:proofErr w:type="spellEnd"/>
     <w:r>
       <w:rPr>
         <w:lang w:val="en-US"/>

</xml_diff>

<commit_message>
fix template readability chapter "resume"
</commit_message>
<xml_diff>
--- a/templates/memory_template.docx
+++ b/templates/memory_template.docx
@@ -3821,10 +3821,10 @@
         <w:t xml:space="preserve">El proyecto propuesto </w:t>
       </w:r>
       <w:r>
-        <w:t>se proyecta que</w:t>
-      </w:r>
-      <w:r>
-        <w:t xml:space="preserve"> pueden producir alrededor </w:t>
+        <w:t>puede</w:t>
+      </w:r>
+      <w:r>
+        <w:t xml:space="preserve"> producir alrededor </w:t>
       </w:r>
       <w:r>
         <w:t xml:space="preserve">de </w:t>
@@ -3859,13 +3859,13 @@
         <w:t>Por</w:t>
       </w:r>
       <w:r>
-        <w:t xml:space="preserve"> otro </w:t>
-      </w:r>
-      <w:r>
-        <w:t>lado</w:t>
-      </w:r>
-      <w:r>
-        <w:t xml:space="preserve"> los excedentes, es decir la energía que no se consume</w:t>
+        <w:t xml:space="preserve"> el lado de los </w:t>
+      </w:r>
+      <w:r>
+        <w:t xml:space="preserve">superávits </w:t>
+      </w:r>
+      <w:r>
+        <w:t>, es decir la energía que no se consume</w:t>
       </w:r>
       <w:r>
         <w:t>,</w:t>
@@ -3900,40 +3900,46 @@
         <w:t xml:space="preserve"> energéticos</w:t>
       </w:r>
       <w:r>
-        <w:t>. Para darles uso provechoso,</w:t>
-      </w:r>
-      <w:r>
-        <w:t xml:space="preserve"> se puede</w:t>
-      </w:r>
-      <w:r>
-        <w:t>n</w:t>
+        <w:t xml:space="preserve">, </w:t>
+      </w:r>
+      <w:r>
+        <w:t>a los cuales</w:t>
+      </w:r>
+      <w:r>
+        <w:t xml:space="preserve"> se le puede sacar beneficio si estos son destinados</w:t>
       </w:r>
       <w:r>
         <w:t xml:space="preserve"> </w:t>
       </w:r>
       <w:r>
-        <w:t>destinar</w:t>
+        <w:t>a la</w:t>
+      </w:r>
+      <w:r>
+        <w:t xml:space="preserve"> venta de energía </w:t>
+      </w:r>
+      <w:r>
+        <w:t>mediante la “generación distribuida”</w:t>
+      </w:r>
+      <w:r>
+        <w:t>,</w:t>
+      </w:r>
+      <w:r>
+        <w:t xml:space="preserve">  </w:t>
+      </w:r>
+      <w:r>
+        <w:t xml:space="preserve">produciendo </w:t>
+      </w:r>
+      <w:r>
+        <w:t xml:space="preserve">ingresos </w:t>
+      </w:r>
+      <w:r>
+        <w:t>adicionales</w:t>
+      </w:r>
+      <w:r>
+        <w:t xml:space="preserve"> y en consecuencia</w:t>
       </w:r>
       <w:r>
         <w:t xml:space="preserve"> </w:t>
-      </w:r>
-      <w:r>
-        <w:t>a la</w:t>
-      </w:r>
-      <w:r>
-        <w:t xml:space="preserve"> venta de energía </w:t>
-      </w:r>
-      <w:r>
-        <w:t>mediante la “generación distribuida”</w:t>
-      </w:r>
-      <w:r>
-        <w:t xml:space="preserve">, generando ingresos </w:t>
-      </w:r>
-      <w:r>
-        <w:t>adicionales</w:t>
-      </w:r>
-      <w:r>
-        <w:t xml:space="preserve">, </w:t>
       </w:r>
       <w:r>
         <w:t>incrementando la rentabilidad del sistema.</w:t>
@@ -4867,13 +4873,25 @@
         <w:t>establecimiento</w:t>
       </w:r>
       <w:r>
-        <w:t xml:space="preserve">, los cuales se estiman en una media de {{ storage_capacity.avg_demand_per_hour }} </w:t>
+        <w:t>, los cuales se estiman en una media</w:t>
+      </w:r>
+      <w:r>
+        <w:t xml:space="preserve"> horaria</w:t>
+      </w:r>
+      <w:r>
+        <w:t xml:space="preserve"> de {{ storage_capacity.avg_demand_per_hour }} </w:t>
       </w:r>
       <w:r>
         <w:t>para</w:t>
       </w:r>
       <w:r>
-        <w:t xml:space="preserve"> un año normal</w:t>
+        <w:t xml:space="preserve"> un </w:t>
+      </w:r>
+      <w:r>
+        <w:t>regimen</w:t>
+      </w:r>
+      <w:r>
+        <w:t xml:space="preserve"> normal</w:t>
       </w:r>
       <w:r>
         <w:t xml:space="preserve">. </w:t>
@@ -6248,6 +6266,19 @@
       </w:pPr>
       <w:r>
         <w:t>Bases técnicas.</w:t>
+      </w:r>
+    </w:p>
+    <w:p>
+      <w:pPr>
+        <w:pStyle w:val="ListParagraph"/>
+        <w:numPr>
+          <w:ilvl w:val="0"/>
+          <w:numId w:val="3"/>
+        </w:numPr>
+        <w:jc w:val="left"/>
+      </w:pPr>
+      <w:r>
+        <w:t>Mapas de ubicación dinámicos.</w:t>
       </w:r>
     </w:p>
     <w:sectPr>

</xml_diff>

<commit_message>
template ready for maps capture
</commit_message>
<xml_diff>
--- a/templates/memory_template.docx
+++ b/templates/memory_template.docx
@@ -2625,13 +2625,41 @@
         <w:pStyle w:val="NoSpacing"/>
       </w:pPr>
       <w:r>
-        <w:t xml:space="preserve">{{ </w:t>
-      </w:r>
-      <w:r>
-        <w:t>geolocation_map</w:t>
-      </w:r>
-      <w:r>
-        <w:t xml:space="preserve"> }}</w:t>
+        <w:drawing>
+          <wp:inline distT="0" distB="0" distL="0" distR="0" wp14:anchorId="7015A824" wp14:editId="3CF1772A">
+            <wp:extent cx="5164667" cy="3238500"/>
+            <wp:effectExtent l="0" t="0" r="0" b="0"/>
+            <wp:docPr id="2016311755" name="Picture 1" descr="map_location"/>
+            <wp:cNvGraphicFramePr>
+              <a:graphicFrameLocks xmlns:a="http://schemas.openxmlformats.org/drawingml/2006/main" noChangeAspect="1"/>
+            </wp:cNvGraphicFramePr>
+            <a:graphic xmlns:a="http://schemas.openxmlformats.org/drawingml/2006/main">
+              <a:graphicData uri="http://schemas.openxmlformats.org/drawingml/2006/picture">
+                <pic:pic xmlns:pic="http://schemas.openxmlformats.org/drawingml/2006/picture">
+                  <pic:nvPicPr>
+                    <pic:cNvPr id="2016311755" name="Picture 1" descr="map_location"/>
+                    <pic:cNvPicPr/>
+                  </pic:nvPicPr>
+                  <pic:blipFill>
+                    <a:blip r:embed="rId8"/>
+                    <a:stretch>
+                      <a:fillRect/>
+                    </a:stretch>
+                  </pic:blipFill>
+                  <pic:spPr>
+                    <a:xfrm>
+                      <a:off x="0" y="0"/>
+                      <a:ext cx="5166016" cy="3239346"/>
+                    </a:xfrm>
+                    <a:prstGeom prst="rect">
+                      <a:avLst/>
+                    </a:prstGeom>
+                  </pic:spPr>
+                </pic:pic>
+              </a:graphicData>
+            </a:graphic>
+          </wp:inline>
+        </w:drawing>
       </w:r>
     </w:p>
     <w:p>
@@ -3042,7 +3070,7 @@
                     </pic:cNvPicPr>
                   </pic:nvPicPr>
                   <pic:blipFill>
-                    <a:blip r:embed="rId8">
+                    <a:blip r:embed="rId9">
                       <a:extLst>
                         <a:ext uri="{28A0092B-C50C-407E-A947-70E740481C1C}">
                           <a14:useLocalDpi xmlns:a14="http://schemas.microsoft.com/office/drawing/2010/main" val="0"/>
@@ -3171,7 +3199,7 @@
       <w:r>
         <w:t xml:space="preserve"> de datos climatológicos de la </w:t>
       </w:r>
-      <w:hyperlink r:id="rId9" w:history="1">
+      <w:hyperlink r:id="rId10" w:history="1">
         <w:r>
           <w:rPr>
             <w:rStyle w:val="Hyperlink"/>
@@ -3303,7 +3331,7 @@
                     </pic:cNvPicPr>
                   </pic:nvPicPr>
                   <pic:blipFill>
-                    <a:blip r:embed="rId10">
+                    <a:blip r:embed="rId11">
                       <a:extLst>
                         <a:ext uri="{28A0092B-C50C-407E-A947-70E740481C1C}">
                           <a14:useLocalDpi xmlns:a14="http://schemas.microsoft.com/office/drawing/2010/main" val="0"/>
@@ -3423,7 +3451,7 @@
                     </pic:cNvPicPr>
                   </pic:nvPicPr>
                   <pic:blipFill>
-                    <a:blip r:embed="rId11">
+                    <a:blip r:embed="rId12">
                       <a:extLst>
                         <a:ext uri="{28A0092B-C50C-407E-A947-70E740481C1C}">
                           <a14:useLocalDpi xmlns:a14="http://schemas.microsoft.com/office/drawing/2010/main" val="0"/>
@@ -3656,7 +3684,7 @@
                     </pic:cNvPicPr>
                   </pic:nvPicPr>
                   <pic:blipFill>
-                    <a:blip r:embed="rId12">
+                    <a:blip r:embed="rId13">
                       <a:extLst>
                         <a:ext uri="{28A0092B-C50C-407E-A947-70E740481C1C}">
                           <a14:useLocalDpi xmlns:a14="http://schemas.microsoft.com/office/drawing/2010/main" val="0"/>
@@ -4273,7 +4301,7 @@
                     </pic:cNvPicPr>
                   </pic:nvPicPr>
                   <pic:blipFill>
-                    <a:blip r:embed="rId13">
+                    <a:blip r:embed="rId14">
                       <a:extLst>
                         <a:ext uri="{28A0092B-C50C-407E-A947-70E740481C1C}">
                           <a14:useLocalDpi xmlns:a14="http://schemas.microsoft.com/office/drawing/2010/main" val="0"/>
@@ -4455,7 +4483,7 @@
                     </pic:cNvPicPr>
                   </pic:nvPicPr>
                   <pic:blipFill>
-                    <a:blip r:embed="rId14">
+                    <a:blip r:embed="rId15">
                       <a:extLst>
                         <a:ext uri="{28A0092B-C50C-407E-A947-70E740481C1C}">
                           <a14:useLocalDpi xmlns:a14="http://schemas.microsoft.com/office/drawing/2010/main" val="0"/>
@@ -4562,7 +4590,7 @@
       <w:r>
         <w:t xml:space="preserve">Gracias al análisis anterior, podemos calcular la producción energética total, que se estima en {{ energy_production }}. En extensión de la misma, junto con la demanda futura estimada de {{ forecast_consumption }}, es posible obtener de forma precisa, que la energía se puede ahorrar anualmente puede alcanzar los {{ energy_savings }}. Los excedentes energéticos de {{ energy_netbilling }}, pueden ser aprovechados gracias a </w:t>
       </w:r>
-      <w:hyperlink r:id="rId15" w:history="1">
+      <w:hyperlink r:id="rId16" w:history="1">
         <w:r>
           <w:rPr>
             <w:rStyle w:val="Hyperlink"/>
@@ -4649,7 +4677,7 @@
                     </pic:cNvPicPr>
                   </pic:nvPicPr>
                   <pic:blipFill>
-                    <a:blip r:embed="rId16">
+                    <a:blip r:embed="rId17">
                       <a:extLst>
                         <a:ext uri="{28A0092B-C50C-407E-A947-70E740481C1C}">
                           <a14:useLocalDpi xmlns:a14="http://schemas.microsoft.com/office/drawing/2010/main" val="0"/>
@@ -4741,7 +4769,7 @@
                     </pic:cNvPicPr>
                   </pic:nvPicPr>
                   <pic:blipFill>
-                    <a:blip r:embed="rId17">
+                    <a:blip r:embed="rId18">
                       <a:extLst>
                         <a:ext uri="{28A0092B-C50C-407E-A947-70E740481C1C}">
                           <a14:useLocalDpi xmlns:a14="http://schemas.microsoft.com/office/drawing/2010/main" val="0"/>
@@ -5201,7 +5229,7 @@
       <w:r>
         <w:t xml:space="preserve">Para obtener la reducción de emisiones, se utilizará los datos del </w:t>
       </w:r>
-      <w:hyperlink r:id="rId18" w:history="1">
+      <w:hyperlink r:id="rId19" w:history="1">
         <w:r>
           <w:rPr>
             <w:rStyle w:val="Hyperlink"/>
@@ -5528,7 +5556,7 @@
                     </pic:cNvPicPr>
                   </pic:nvPicPr>
                   <pic:blipFill>
-                    <a:blip r:embed="rId19">
+                    <a:blip r:embed="rId20">
                       <a:extLst>
                         <a:ext uri="{28A0092B-C50C-407E-A947-70E740481C1C}">
                           <a14:useLocalDpi xmlns:a14="http://schemas.microsoft.com/office/drawing/2010/main" val="0"/>
@@ -6282,7 +6310,7 @@
       </w:r>
     </w:p>
     <w:sectPr>
-      <w:footerReference w:type="default" r:id="rId20"/>
+      <w:footerReference w:type="default" r:id="rId21"/>
       <w:pgSz w:w="12240" w:h="15840"/>
       <w:pgMar w:top="1440" w:right="1440" w:bottom="1440" w:left="1440" w:header="708" w:footer="708" w:gutter="0"/>
       <w:cols w:space="708"/>

</xml_diff>

<commit_message>
template size adjust 1:1.35
</commit_message>
<xml_diff>
--- a/templates/memory_template.docx
+++ b/templates/memory_template.docx
@@ -24,6 +24,7 @@
           <w:lang w:val="en-US"/>
         </w:rPr>
       </w:pPr>
+      <w:proofErr w:type="gramStart"/>
       <w:r>
         <w:rPr>
           <w:lang w:val="en-US"/>
@@ -36,6 +37,7 @@
         </w:rPr>
         <w:t xml:space="preserve"> </w:t>
       </w:r>
+      <w:proofErr w:type="spellStart"/>
       <w:r>
         <w:rPr>
           <w:lang w:val="en-US"/>
@@ -54,12 +56,14 @@
         </w:rPr>
         <w:t>ect</w:t>
       </w:r>
+      <w:proofErr w:type="gramEnd"/>
       <w:r>
         <w:rPr>
           <w:lang w:val="en-US"/>
         </w:rPr>
         <w:t>.title</w:t>
       </w:r>
+      <w:proofErr w:type="spellEnd"/>
       <w:r>
         <w:rPr>
           <w:lang w:val="en-US"/>
@@ -86,6 +90,7 @@
         </w:rPr>
         <w:t>{{</w:t>
       </w:r>
+      <w:proofErr w:type="gramStart"/>
       <w:r>
         <w:rPr>
           <w:lang w:val="en-US"/>
@@ -102,25 +107,39 @@
         <w:rPr>
           <w:lang w:val="en-US"/>
         </w:rPr>
-        <w:t>}}</w:t>
+        <w:t>}</w:t>
+      </w:r>
+      <w:proofErr w:type="gramEnd"/>
+      <w:r>
+        <w:rPr>
+          <w:lang w:val="en-US"/>
+        </w:rPr>
+        <w:t>}</w:t>
       </w:r>
     </w:p>
     <w:p>
       <w:pPr>
         <w:pStyle w:val="Subtitle"/>
       </w:pPr>
+      <w:proofErr w:type="gramStart"/>
       <w:r>
         <w:t>{{</w:t>
       </w:r>
       <w:r>
         <w:t xml:space="preserve"> </w:t>
       </w:r>
-      <w:r>
-        <w:t>project.building.</w:t>
+      <w:proofErr w:type="spellStart"/>
+      <w:r>
+        <w:t>project</w:t>
+      </w:r>
+      <w:proofErr w:type="gramEnd"/>
+      <w:r>
+        <w:t>.building.</w:t>
       </w:r>
       <w:r>
         <w:t>city</w:t>
       </w:r>
+      <w:proofErr w:type="spellEnd"/>
       <w:r>
         <w:t xml:space="preserve"> </w:t>
       </w:r>
@@ -183,6 +202,7 @@
             <w:r>
               <w:t xml:space="preserve">establecimiento </w:t>
             </w:r>
+            <w:proofErr w:type="gramStart"/>
             <w:r>
               <w:rPr>
                 <w:b/>
@@ -232,6 +252,7 @@
               </w:rPr>
               <w:t>name</w:t>
             </w:r>
+            <w:proofErr w:type="gramEnd"/>
             <w:r>
               <w:rPr>
                 <w:b/>
@@ -269,6 +290,7 @@
               </w:rPr>
               <w:t xml:space="preserve"> </w:t>
             </w:r>
+            <w:proofErr w:type="spellStart"/>
             <w:r>
               <w:rPr>
                 <w:b/>
@@ -283,6 +305,7 @@
               </w:rPr>
               <w:t>city</w:t>
             </w:r>
+            <w:proofErr w:type="spellEnd"/>
             <w:r>
               <w:rPr>
                 <w:b/>
@@ -308,7 +331,23 @@
                 <w:b/>
                 <w:bCs/>
               </w:rPr>
-              <w:t>{{ energy_production }}</w:t>
+              <w:t xml:space="preserve">{{ </w:t>
+            </w:r>
+            <w:proofErr w:type="spellStart"/>
+            <w:r>
+              <w:rPr>
+                <w:b/>
+                <w:bCs/>
+              </w:rPr>
+              <w:t>energy_production</w:t>
+            </w:r>
+            <w:proofErr w:type="spellEnd"/>
+            <w:r>
+              <w:rPr>
+                <w:b/>
+                <w:bCs/>
+              </w:rPr>
+              <w:t xml:space="preserve"> }}</w:t>
             </w:r>
             <w:r>
               <w:t xml:space="preserve">. </w:t>
@@ -436,6 +475,7 @@
                 <w:sz w:val="22"/>
               </w:rPr>
             </w:pPr>
+            <w:proofErr w:type="gramStart"/>
             <w:r>
               <w:rPr>
                 <w:rStyle w:val="IntenseEmphasis"/>
@@ -454,6 +494,7 @@
               </w:rPr>
               <w:t xml:space="preserve"> </w:t>
             </w:r>
+            <w:proofErr w:type="spellStart"/>
             <w:r>
               <w:rPr>
                 <w:rStyle w:val="IntenseEmphasis"/>
@@ -479,8 +520,9 @@
                 <w:iCs w:val="0"/>
                 <w:sz w:val="22"/>
               </w:rPr>
-              <w:t>ect_type</w:t>
-            </w:r>
+              <w:t>ect</w:t>
+            </w:r>
+            <w:proofErr w:type="gramEnd"/>
             <w:r>
               <w:rPr>
                 <w:rStyle w:val="IntenseEmphasis"/>
@@ -488,8 +530,9 @@
                 <w:iCs w:val="0"/>
                 <w:sz w:val="22"/>
               </w:rPr>
-              <w:t xml:space="preserve"> </w:t>
-            </w:r>
+              <w:t>_type</w:t>
+            </w:r>
+            <w:proofErr w:type="spellEnd"/>
             <w:r>
               <w:rPr>
                 <w:rStyle w:val="IntenseEmphasis"/>
@@ -497,7 +540,7 @@
                 <w:iCs w:val="0"/>
                 <w:sz w:val="22"/>
               </w:rPr>
-              <w:t>}} {{</w:t>
+              <w:t xml:space="preserve"> </w:t>
             </w:r>
             <w:r>
               <w:rPr>
@@ -506,7 +549,7 @@
                 <w:iCs w:val="0"/>
                 <w:sz w:val="22"/>
               </w:rPr>
-              <w:t xml:space="preserve"> </w:t>
+              <w:t>}} {{</w:t>
             </w:r>
             <w:r>
               <w:rPr>
@@ -515,8 +558,9 @@
                 <w:iCs w:val="0"/>
                 <w:sz w:val="22"/>
               </w:rPr>
-              <w:t>pro</w:t>
-            </w:r>
+              <w:t xml:space="preserve"> </w:t>
+            </w:r>
+            <w:proofErr w:type="spellStart"/>
             <w:r>
               <w:rPr>
                 <w:rStyle w:val="IntenseEmphasis"/>
@@ -524,7 +568,7 @@
                 <w:iCs w:val="0"/>
                 <w:sz w:val="22"/>
               </w:rPr>
-              <w:t>j</w:t>
+              <w:t>pro</w:t>
             </w:r>
             <w:r>
               <w:rPr>
@@ -533,8 +577,18 @@
                 <w:iCs w:val="0"/>
                 <w:sz w:val="22"/>
               </w:rPr>
+              <w:t>j</w:t>
+            </w:r>
+            <w:r>
+              <w:rPr>
+                <w:rStyle w:val="IntenseEmphasis"/>
+                <w:i w:val="0"/>
+                <w:iCs w:val="0"/>
+                <w:sz w:val="22"/>
+              </w:rPr>
               <w:t>ect_size</w:t>
             </w:r>
+            <w:proofErr w:type="spellEnd"/>
             <w:r>
               <w:rPr>
                 <w:rStyle w:val="IntenseEmphasis"/>
@@ -599,6 +653,7 @@
                 <w:sz w:val="22"/>
               </w:rPr>
             </w:pPr>
+            <w:proofErr w:type="gramStart"/>
             <w:r>
               <w:rPr>
                 <w:rStyle w:val="IntenseEmphasis"/>
@@ -617,6 +672,7 @@
               </w:rPr>
               <w:t xml:space="preserve"> </w:t>
             </w:r>
+            <w:proofErr w:type="spellStart"/>
             <w:r>
               <w:rPr>
                 <w:rStyle w:val="IntenseEmphasis"/>
@@ -624,8 +680,19 @@
                 <w:iCs w:val="0"/>
                 <w:sz w:val="22"/>
               </w:rPr>
-              <w:t>total_cost</w:t>
-            </w:r>
+              <w:t>total</w:t>
+            </w:r>
+            <w:proofErr w:type="gramEnd"/>
+            <w:r>
+              <w:rPr>
+                <w:rStyle w:val="IntenseEmphasis"/>
+                <w:i w:val="0"/>
+                <w:iCs w:val="0"/>
+                <w:sz w:val="22"/>
+              </w:rPr>
+              <w:t>_cost</w:t>
+            </w:r>
+            <w:proofErr w:type="spellEnd"/>
             <w:r>
               <w:rPr>
                 <w:rStyle w:val="IntenseEmphasis"/>
@@ -691,6 +758,7 @@
                 <w:sz w:val="22"/>
               </w:rPr>
             </w:pPr>
+            <w:proofErr w:type="gramStart"/>
             <w:r>
               <w:rPr>
                 <w:rStyle w:val="IntenseEmphasis"/>
@@ -698,7 +766,37 @@
                 <w:iCs w:val="0"/>
                 <w:sz w:val="22"/>
               </w:rPr>
-              <w:t>{{ energy_production }}</w:t>
+              <w:t xml:space="preserve">{{ </w:t>
+            </w:r>
+            <w:proofErr w:type="spellStart"/>
+            <w:r>
+              <w:rPr>
+                <w:rStyle w:val="IntenseEmphasis"/>
+                <w:i w:val="0"/>
+                <w:iCs w:val="0"/>
+                <w:sz w:val="22"/>
+              </w:rPr>
+              <w:t>energy</w:t>
+            </w:r>
+            <w:proofErr w:type="gramEnd"/>
+            <w:r>
+              <w:rPr>
+                <w:rStyle w:val="IntenseEmphasis"/>
+                <w:i w:val="0"/>
+                <w:iCs w:val="0"/>
+                <w:sz w:val="22"/>
+              </w:rPr>
+              <w:t>_production</w:t>
+            </w:r>
+            <w:proofErr w:type="spellEnd"/>
+            <w:r>
+              <w:rPr>
+                <w:rStyle w:val="IntenseEmphasis"/>
+                <w:i w:val="0"/>
+                <w:iCs w:val="0"/>
+                <w:sz w:val="22"/>
+              </w:rPr>
+              <w:t xml:space="preserve"> }}</w:t>
             </w:r>
           </w:p>
         </w:tc>
@@ -753,6 +851,7 @@
                 <w:sz w:val="22"/>
               </w:rPr>
             </w:pPr>
+            <w:proofErr w:type="gramStart"/>
             <w:r>
               <w:rPr>
                 <w:rStyle w:val="IntenseEmphasis"/>
@@ -771,6 +870,7 @@
               </w:rPr>
               <w:t xml:space="preserve"> </w:t>
             </w:r>
+            <w:proofErr w:type="spellStart"/>
             <w:r>
               <w:rPr>
                 <w:rStyle w:val="IntenseEmphasis"/>
@@ -796,8 +896,19 @@
                 <w:iCs w:val="0"/>
                 <w:sz w:val="22"/>
               </w:rPr>
-              <w:t>ual_benefits</w:t>
-            </w:r>
+              <w:t>ual</w:t>
+            </w:r>
+            <w:proofErr w:type="gramEnd"/>
+            <w:r>
+              <w:rPr>
+                <w:rStyle w:val="IntenseEmphasis"/>
+                <w:i w:val="0"/>
+                <w:iCs w:val="0"/>
+                <w:sz w:val="22"/>
+              </w:rPr>
+              <w:t>_benefits</w:t>
+            </w:r>
+            <w:proofErr w:type="spellEnd"/>
             <w:r>
               <w:rPr>
                 <w:rStyle w:val="IntenseEmphasis"/>
@@ -863,6 +974,7 @@
                 <w:sz w:val="22"/>
               </w:rPr>
             </w:pPr>
+            <w:proofErr w:type="gramStart"/>
             <w:r>
               <w:rPr>
                 <w:rStyle w:val="IntenseEmphasis"/>
@@ -881,6 +993,7 @@
               </w:rPr>
               <w:t xml:space="preserve"> </w:t>
             </w:r>
+            <w:proofErr w:type="spellStart"/>
             <w:r>
               <w:rPr>
                 <w:rStyle w:val="IntenseEmphasis"/>
@@ -888,8 +1001,19 @@
                 <w:iCs w:val="0"/>
                 <w:sz w:val="22"/>
               </w:rPr>
-              <w:t>emission_reduction</w:t>
-            </w:r>
+              <w:t>emission</w:t>
+            </w:r>
+            <w:proofErr w:type="gramEnd"/>
+            <w:r>
+              <w:rPr>
+                <w:rStyle w:val="IntenseEmphasis"/>
+                <w:i w:val="0"/>
+                <w:iCs w:val="0"/>
+                <w:sz w:val="22"/>
+              </w:rPr>
+              <w:t>_reduction</w:t>
+            </w:r>
+            <w:proofErr w:type="spellEnd"/>
             <w:r>
               <w:rPr>
                 <w:rStyle w:val="IntenseEmphasis"/>
@@ -967,14 +1091,36 @@
               <w:rPr>
                 <w:lang w:val="en-US"/>
               </w:rPr>
-              <w:t>I.M. de {{ project.building.</w:t>
-            </w:r>
+              <w:t xml:space="preserve">I.M. de </w:t>
+            </w:r>
+            <w:proofErr w:type="gramStart"/>
             <w:r>
               <w:rPr>
                 <w:lang w:val="en-US"/>
               </w:rPr>
+              <w:t xml:space="preserve">{{ </w:t>
+            </w:r>
+            <w:proofErr w:type="spellStart"/>
+            <w:r>
+              <w:rPr>
+                <w:lang w:val="en-US"/>
+              </w:rPr>
+              <w:t>project</w:t>
+            </w:r>
+            <w:proofErr w:type="gramEnd"/>
+            <w:r>
+              <w:rPr>
+                <w:lang w:val="en-US"/>
+              </w:rPr>
+              <w:t>.building.</w:t>
+            </w:r>
+            <w:r>
+              <w:rPr>
+                <w:lang w:val="en-US"/>
+              </w:rPr>
               <w:t>city</w:t>
             </w:r>
+            <w:proofErr w:type="spellEnd"/>
             <w:r>
               <w:rPr>
                 <w:lang w:val="en-US"/>
@@ -1076,12 +1222,14 @@
               <w:lang w:val="es-CL"/>
             </w:rPr>
           </w:pPr>
+          <w:proofErr w:type="spellStart"/>
           <w:r>
             <w:rPr>
               <w:lang w:val="es-CL"/>
             </w:rPr>
             <w:t>Pag.</w:t>
           </w:r>
+          <w:proofErr w:type="spellEnd"/>
         </w:p>
         <w:p>
           <w:pPr>
@@ -2319,13 +2467,26 @@
     <w:p/>
     <w:p>
       <w:r>
-        <w:t xml:space="preserve">El proyecto se emplaza en la comuna de {{ </w:t>
-      </w:r>
-      <w:r>
-        <w:t>project.building.</w:t>
-      </w:r>
-      <w:r>
-        <w:t>city }}</w:t>
+        <w:t xml:space="preserve">El proyecto se emplaza en la comuna de </w:t>
+      </w:r>
+      <w:proofErr w:type="gramStart"/>
+      <w:r>
+        <w:t xml:space="preserve">{{ </w:t>
+      </w:r>
+      <w:proofErr w:type="spellStart"/>
+      <w:r>
+        <w:t>project</w:t>
+      </w:r>
+      <w:proofErr w:type="gramEnd"/>
+      <w:r>
+        <w:t>.building.</w:t>
+      </w:r>
+      <w:r>
+        <w:t>city</w:t>
+      </w:r>
+      <w:proofErr w:type="spellEnd"/>
+      <w:r>
+        <w:t xml:space="preserve"> }}</w:t>
       </w:r>
       <w:r>
         <w:t>, en consideración se tabulan las siguientes especificaciones de la localización :</w:t>
@@ -2376,6 +2537,7 @@
                 <w:bCs w:val="0"/>
               </w:rPr>
             </w:pPr>
+            <w:proofErr w:type="gramStart"/>
             <w:r>
               <w:rPr>
                 <w:b w:val="0"/>
@@ -2390,6 +2552,7 @@
               </w:rPr>
               <w:t>project.building.name</w:t>
             </w:r>
+            <w:proofErr w:type="gramEnd"/>
             <w:r>
               <w:rPr>
                 <w:b w:val="0"/>
@@ -2430,12 +2593,19 @@
               <w:jc w:val="left"/>
               <w:cnfStyle w:val="000000100000" w:firstRow="0" w:lastRow="0" w:firstColumn="0" w:lastColumn="0" w:oddVBand="0" w:evenVBand="0" w:oddHBand="1" w:evenHBand="0" w:firstRowFirstColumn="0" w:firstRowLastColumn="0" w:lastRowFirstColumn="0" w:lastRowLastColumn="0"/>
             </w:pPr>
+            <w:proofErr w:type="gramStart"/>
             <w:r>
               <w:t xml:space="preserve">{{ </w:t>
             </w:r>
-            <w:r>
-              <w:t>project.building.address</w:t>
-            </w:r>
+            <w:proofErr w:type="spellStart"/>
+            <w:r>
+              <w:t>project</w:t>
+            </w:r>
+            <w:proofErr w:type="gramEnd"/>
+            <w:r>
+              <w:t>.building.address</w:t>
+            </w:r>
+            <w:proofErr w:type="spellEnd"/>
             <w:r>
               <w:t xml:space="preserve"> }}</w:t>
             </w:r>
@@ -2492,9 +2662,11 @@
                     <w:pStyle w:val="NoSpacing"/>
                     <w:jc w:val="left"/>
                   </w:pPr>
+                  <w:proofErr w:type="spellStart"/>
                   <w:r>
                     <w:t>lat</w:t>
                   </w:r>
+                  <w:proofErr w:type="spellEnd"/>
                 </w:p>
               </w:tc>
               <w:tc>
@@ -2510,12 +2682,37 @@
                       <w:szCs w:val="18"/>
                     </w:rPr>
                   </w:pPr>
+                  <w:proofErr w:type="gramStart"/>
                   <w:r>
                     <w:rPr>
                       <w:sz w:val="18"/>
                       <w:szCs w:val="18"/>
                     </w:rPr>
-                    <w:t>{{ project.building.geolocation.latitude }}</w:t>
+                    <w:t xml:space="preserve">{{ </w:t>
+                  </w:r>
+                  <w:proofErr w:type="spellStart"/>
+                  <w:r>
+                    <w:rPr>
+                      <w:sz w:val="18"/>
+                      <w:szCs w:val="18"/>
+                    </w:rPr>
+                    <w:t>project</w:t>
+                  </w:r>
+                  <w:proofErr w:type="gramEnd"/>
+                  <w:r>
+                    <w:rPr>
+                      <w:sz w:val="18"/>
+                      <w:szCs w:val="18"/>
+                    </w:rPr>
+                    <w:t>.building.geolocation.latitude</w:t>
+                  </w:r>
+                  <w:proofErr w:type="spellEnd"/>
+                  <w:r>
+                    <w:rPr>
+                      <w:sz w:val="18"/>
+                      <w:szCs w:val="18"/>
+                    </w:rPr>
+                    <w:t xml:space="preserve"> }}</w:t>
                   </w:r>
                 </w:p>
               </w:tc>
@@ -2530,9 +2727,11 @@
                     <w:pStyle w:val="NoSpacing"/>
                     <w:jc w:val="left"/>
                   </w:pPr>
+                  <w:proofErr w:type="spellStart"/>
                   <w:r>
                     <w:t>long</w:t>
                   </w:r>
+                  <w:proofErr w:type="spellEnd"/>
                 </w:p>
               </w:tc>
               <w:tc>
@@ -2548,12 +2747,37 @@
                       <w:szCs w:val="18"/>
                     </w:rPr>
                   </w:pPr>
+                  <w:proofErr w:type="gramStart"/>
                   <w:r>
                     <w:rPr>
                       <w:sz w:val="18"/>
                       <w:szCs w:val="18"/>
                     </w:rPr>
-                    <w:t>{{ project.building.geolocation.longitude }}</w:t>
+                    <w:t xml:space="preserve">{{ </w:t>
+                  </w:r>
+                  <w:proofErr w:type="spellStart"/>
+                  <w:r>
+                    <w:rPr>
+                      <w:sz w:val="18"/>
+                      <w:szCs w:val="18"/>
+                    </w:rPr>
+                    <w:t>project</w:t>
+                  </w:r>
+                  <w:proofErr w:type="gramEnd"/>
+                  <w:r>
+                    <w:rPr>
+                      <w:sz w:val="18"/>
+                      <w:szCs w:val="18"/>
+                    </w:rPr>
+                    <w:t>.building.geolocation.longitude</w:t>
+                  </w:r>
+                  <w:proofErr w:type="spellEnd"/>
+                  <w:r>
+                    <w:rPr>
+                      <w:sz w:val="18"/>
+                      <w:szCs w:val="18"/>
+                    </w:rPr>
+                    <w:t xml:space="preserve"> }}</w:t>
                   </w:r>
                 </w:p>
               </w:tc>
@@ -2587,13 +2811,41 @@
                       <w:lang w:val="en-US"/>
                     </w:rPr>
                   </w:pPr>
+                  <w:proofErr w:type="gramStart"/>
                   <w:r>
                     <w:rPr>
                       <w:sz w:val="18"/>
                       <w:szCs w:val="18"/>
                       <w:lang w:val="en-US"/>
                     </w:rPr>
-                    <w:t>{{ project.building.geolocation.altitude }} m.</w:t>
+                    <w:t xml:space="preserve">{{ </w:t>
+                  </w:r>
+                  <w:proofErr w:type="spellStart"/>
+                  <w:r>
+                    <w:rPr>
+                      <w:sz w:val="18"/>
+                      <w:szCs w:val="18"/>
+                      <w:lang w:val="en-US"/>
+                    </w:rPr>
+                    <w:t>project</w:t>
+                  </w:r>
+                  <w:proofErr w:type="gramEnd"/>
+                  <w:r>
+                    <w:rPr>
+                      <w:sz w:val="18"/>
+                      <w:szCs w:val="18"/>
+                      <w:lang w:val="en-US"/>
+                    </w:rPr>
+                    <w:t>.building.geolocation.altitude</w:t>
+                  </w:r>
+                  <w:proofErr w:type="spellEnd"/>
+                  <w:r>
+                    <w:rPr>
+                      <w:sz w:val="18"/>
+                      <w:szCs w:val="18"/>
+                      <w:lang w:val="en-US"/>
+                    </w:rPr>
+                    <w:t xml:space="preserve"> }} m.</w:t>
                   </w:r>
                 </w:p>
               </w:tc>
@@ -2625,9 +2877,12 @@
         <w:pStyle w:val="NoSpacing"/>
       </w:pPr>
       <w:r>
+        <w:rPr>
+          <w:noProof/>
+        </w:rPr>
         <w:drawing>
-          <wp:inline distT="0" distB="0" distL="0" distR="0" wp14:anchorId="7015A824" wp14:editId="3CF1772A">
-            <wp:extent cx="5164667" cy="3238500"/>
+          <wp:inline distT="0" distB="0" distL="0" distR="0" wp14:anchorId="7015A824" wp14:editId="5CBD6D50">
+            <wp:extent cx="4859655" cy="3600450"/>
             <wp:effectExtent l="0" t="0" r="0" b="0"/>
             <wp:docPr id="2016311755" name="Picture 1" descr="map_location"/>
             <wp:cNvGraphicFramePr>
@@ -2649,7 +2904,7 @@
                   <pic:spPr>
                     <a:xfrm>
                       <a:off x="0" y="0"/>
-                      <a:ext cx="5166016" cy="3239346"/>
+                      <a:ext cx="4860003" cy="3600708"/>
                     </a:xfrm>
                     <a:prstGeom prst="rect">
                       <a:avLst/>
@@ -2693,7 +2948,35 @@
           <w:smallCaps w:val="0"/>
           <w:color w:val="auto"/>
         </w:rPr>
-        <w:t>{{r gmaps }}</w:t>
+        <w:t xml:space="preserve">{{r </w:t>
+      </w:r>
+      <w:proofErr w:type="spellStart"/>
+      <w:proofErr w:type="gramStart"/>
+      <w:r>
+        <w:rPr>
+          <w:rStyle w:val="SubtleReference"/>
+          <w:smallCaps w:val="0"/>
+          <w:color w:val="auto"/>
+        </w:rPr>
+        <w:t>gmaps</w:t>
+      </w:r>
+      <w:proofErr w:type="spellEnd"/>
+      <w:r>
+        <w:rPr>
+          <w:rStyle w:val="SubtleReference"/>
+          <w:smallCaps w:val="0"/>
+          <w:color w:val="auto"/>
+        </w:rPr>
+        <w:t xml:space="preserve"> }</w:t>
+      </w:r>
+      <w:proofErr w:type="gramEnd"/>
+      <w:r>
+        <w:rPr>
+          <w:rStyle w:val="SubtleReference"/>
+          <w:smallCaps w:val="0"/>
+          <w:color w:val="auto"/>
+        </w:rPr>
+        <w:t>}</w:t>
       </w:r>
     </w:p>
     <w:p/>
@@ -2704,18 +2987,28 @@
       <w:r>
         <w:t xml:space="preserve">suficiente para emplazar </w:t>
       </w:r>
+      <w:proofErr w:type="gramStart"/>
       <w:r>
         <w:rPr>
           <w:rStyle w:val="Strong"/>
         </w:rPr>
         <w:t xml:space="preserve">{{ </w:t>
       </w:r>
+      <w:proofErr w:type="spellStart"/>
       <w:r>
         <w:rPr>
           <w:rStyle w:val="Strong"/>
         </w:rPr>
-        <w:t>project.area</w:t>
-      </w:r>
+        <w:t>project</w:t>
+      </w:r>
+      <w:proofErr w:type="gramEnd"/>
+      <w:r>
+        <w:rPr>
+          <w:rStyle w:val="Strong"/>
+        </w:rPr>
+        <w:t>.area</w:t>
+      </w:r>
+      <w:proofErr w:type="spellEnd"/>
       <w:r>
         <w:rPr>
           <w:rStyle w:val="Strong"/>
@@ -2779,6 +3072,7 @@
       <w:r>
         <w:t xml:space="preserve">Actualmente </w:t>
       </w:r>
+      <w:proofErr w:type="gramStart"/>
       <w:r>
         <w:rPr>
           <w:rStyle w:val="Strong"/>
@@ -2795,7 +3089,14 @@
         <w:rPr>
           <w:rStyle w:val="Strong"/>
         </w:rPr>
-        <w:t>name }}</w:t>
+        <w:t>name</w:t>
+      </w:r>
+      <w:proofErr w:type="gramEnd"/>
+      <w:r>
+        <w:rPr>
+          <w:rStyle w:val="Strong"/>
+        </w:rPr>
+        <w:t xml:space="preserve"> }}</w:t>
       </w:r>
       <w:r>
         <w:t xml:space="preserve"> cuenta con suministro de energía eléctrica de red, y registra los siguiente consumos energéticos : </w:t>
@@ -2805,8 +3106,21 @@
       <w:pPr>
         <w:pStyle w:val="NoSpacing"/>
       </w:pPr>
-      <w:r>
-        <w:t>{{ table_base_consumptions }}</w:t>
+      <w:proofErr w:type="gramStart"/>
+      <w:r>
+        <w:t xml:space="preserve">{{ </w:t>
+      </w:r>
+      <w:proofErr w:type="spellStart"/>
+      <w:r>
+        <w:t>table</w:t>
+      </w:r>
+      <w:proofErr w:type="gramEnd"/>
+      <w:r>
+        <w:t>_base_consumptions</w:t>
+      </w:r>
+      <w:proofErr w:type="spellEnd"/>
+      <w:r>
+        <w:t xml:space="preserve"> }}</w:t>
       </w:r>
     </w:p>
     <w:p>
@@ -2889,6 +3203,7 @@
         </w:rPr>
         <w:t xml:space="preserve"> Consumo Mes </w:t>
       </w:r>
+      <w:proofErr w:type="gramStart"/>
       <w:r>
         <w:rPr>
           <w:rStyle w:val="SubtleReference"/>
@@ -2906,7 +3221,14 @@
         <w:rPr>
           <w:rStyle w:val="SubtleReference"/>
         </w:rPr>
-        <w:t>/2</w:t>
+        <w:t>/</w:t>
+      </w:r>
+      <w:proofErr w:type="gramEnd"/>
+      <w:r>
+        <w:rPr>
+          <w:rStyle w:val="SubtleReference"/>
+        </w:rPr>
+        <w:t>2</w:t>
       </w:r>
     </w:p>
     <w:p>
@@ -2976,11 +3298,33 @@
       <w:r>
         <w:t xml:space="preserve"> </w:t>
       </w:r>
+      <w:proofErr w:type="gramStart"/>
       <w:r>
         <w:rPr>
           <w:rStyle w:val="Strong"/>
         </w:rPr>
-        <w:t>{{ forecast_consumption }}</w:t>
+        <w:t xml:space="preserve">{{ </w:t>
+      </w:r>
+      <w:proofErr w:type="spellStart"/>
+      <w:r>
+        <w:rPr>
+          <w:rStyle w:val="Strong"/>
+        </w:rPr>
+        <w:t>forecast</w:t>
+      </w:r>
+      <w:proofErr w:type="gramEnd"/>
+      <w:r>
+        <w:rPr>
+          <w:rStyle w:val="Strong"/>
+        </w:rPr>
+        <w:t>_consumption</w:t>
+      </w:r>
+      <w:proofErr w:type="spellEnd"/>
+      <w:r>
+        <w:rPr>
+          <w:rStyle w:val="Strong"/>
+        </w:rPr>
+        <w:t xml:space="preserve"> }}</w:t>
       </w:r>
       <w:r>
         <w:t xml:space="preserve">, </w:t>
@@ -2995,7 +3339,21 @@
         <w:rPr>
           <w:rStyle w:val="Strong"/>
         </w:rPr>
-        <w:t>{{ cost_increment }}</w:t>
+        <w:t xml:space="preserve">{{ </w:t>
+      </w:r>
+      <w:proofErr w:type="spellStart"/>
+      <w:r>
+        <w:rPr>
+          <w:rStyle w:val="Strong"/>
+        </w:rPr>
+        <w:t>cost_increment</w:t>
+      </w:r>
+      <w:proofErr w:type="spellEnd"/>
+      <w:r>
+        <w:rPr>
+          <w:rStyle w:val="Strong"/>
+        </w:rPr>
+        <w:t xml:space="preserve"> }}</w:t>
       </w:r>
       <w:r>
         <w:t xml:space="preserve"> para el primer año de ejecución del proyecto</w:t>
@@ -3014,8 +3372,21 @@
       <w:pPr>
         <w:pStyle w:val="NoSpacing"/>
       </w:pPr>
-      <w:r>
-        <w:t>{{ table_forecast_consumptions }}</w:t>
+      <w:proofErr w:type="gramStart"/>
+      <w:r>
+        <w:t xml:space="preserve">{{ </w:t>
+      </w:r>
+      <w:proofErr w:type="spellStart"/>
+      <w:r>
+        <w:t>table</w:t>
+      </w:r>
+      <w:proofErr w:type="gramEnd"/>
+      <w:r>
+        <w:t>_forecast_consumptions</w:t>
+      </w:r>
+      <w:proofErr w:type="spellEnd"/>
+      <w:r>
+        <w:t xml:space="preserve"> }}</w:t>
       </w:r>
     </w:p>
     <w:p>
@@ -3172,23 +3543,39 @@
       <w:r>
         <w:t xml:space="preserve">La presenta propuesta considera los datos climatológicos preponderantes en la comuna de </w:t>
       </w:r>
+      <w:proofErr w:type="gramStart"/>
       <w:r>
         <w:rPr>
           <w:rStyle w:val="Strong"/>
         </w:rPr>
         <w:t xml:space="preserve">{{ </w:t>
       </w:r>
+      <w:proofErr w:type="spellStart"/>
       <w:r>
         <w:rPr>
           <w:rStyle w:val="Strong"/>
         </w:rPr>
-        <w:t>project.building.</w:t>
-      </w:r>
+        <w:t>project</w:t>
+      </w:r>
+      <w:proofErr w:type="gramEnd"/>
       <w:r>
         <w:rPr>
           <w:rStyle w:val="Strong"/>
         </w:rPr>
-        <w:t>city }}</w:t>
+        <w:t>.building.</w:t>
+      </w:r>
+      <w:r>
+        <w:rPr>
+          <w:rStyle w:val="Strong"/>
+        </w:rPr>
+        <w:t>city</w:t>
+      </w:r>
+      <w:proofErr w:type="spellEnd"/>
+      <w:r>
+        <w:rPr>
+          <w:rStyle w:val="Strong"/>
+        </w:rPr>
+        <w:t xml:space="preserve"> }}</w:t>
       </w:r>
       <w:r>
         <w:t>. Para esto se utilizan los datos desde el porta</w:t>
@@ -3204,7 +3591,35 @@
           <w:rPr>
             <w:rStyle w:val="Hyperlink"/>
           </w:rPr>
-          <w:t>NASA The Power Project</w:t>
+          <w:t xml:space="preserve">NASA </w:t>
+        </w:r>
+        <w:proofErr w:type="spellStart"/>
+        <w:r>
+          <w:rPr>
+            <w:rStyle w:val="Hyperlink"/>
+          </w:rPr>
+          <w:t>The</w:t>
+        </w:r>
+        <w:proofErr w:type="spellEnd"/>
+        <w:r>
+          <w:rPr>
+            <w:rStyle w:val="Hyperlink"/>
+          </w:rPr>
+          <w:t xml:space="preserve"> </w:t>
+        </w:r>
+        <w:proofErr w:type="spellStart"/>
+        <w:r>
+          <w:rPr>
+            <w:rStyle w:val="Hyperlink"/>
+          </w:rPr>
+          <w:t>Power</w:t>
+        </w:r>
+        <w:proofErr w:type="spellEnd"/>
+        <w:r>
+          <w:rPr>
+            <w:rStyle w:val="Hyperlink"/>
+          </w:rPr>
+          <w:t xml:space="preserve"> Project</w:t>
         </w:r>
       </w:hyperlink>
       <w:r>
@@ -3553,11 +3968,33 @@
       <w:r>
         <w:t xml:space="preserve"> </w:t>
       </w:r>
+      <w:proofErr w:type="gramStart"/>
       <w:r>
         <w:rPr>
           <w:rStyle w:val="Strong"/>
         </w:rPr>
-        <w:t xml:space="preserve">{{ project_type }} </w:t>
+        <w:t xml:space="preserve">{{ </w:t>
+      </w:r>
+      <w:proofErr w:type="spellStart"/>
+      <w:r>
+        <w:rPr>
+          <w:rStyle w:val="Strong"/>
+        </w:rPr>
+        <w:t>project</w:t>
+      </w:r>
+      <w:proofErr w:type="gramEnd"/>
+      <w:r>
+        <w:rPr>
+          <w:rStyle w:val="Strong"/>
+        </w:rPr>
+        <w:t>_type</w:t>
+      </w:r>
+      <w:proofErr w:type="spellEnd"/>
+      <w:r>
+        <w:rPr>
+          <w:rStyle w:val="Strong"/>
+        </w:rPr>
+        <w:t xml:space="preserve"> }} </w:t>
       </w:r>
       <w:r>
         <w:softHyphen/>
@@ -3572,7 +4009,21 @@
         <w:rPr>
           <w:rStyle w:val="Strong"/>
         </w:rPr>
-        <w:t>{{ project_size }}</w:t>
+        <w:t xml:space="preserve">{{ </w:t>
+      </w:r>
+      <w:proofErr w:type="spellStart"/>
+      <w:r>
+        <w:rPr>
+          <w:rStyle w:val="Strong"/>
+        </w:rPr>
+        <w:t>project_size</w:t>
+      </w:r>
+      <w:proofErr w:type="spellEnd"/>
+      <w:r>
+        <w:rPr>
+          <w:rStyle w:val="Strong"/>
+        </w:rPr>
+        <w:t xml:space="preserve"> }}</w:t>
       </w:r>
       <w:r>
         <w:t>.</w:t>
@@ -3592,11 +4043,33 @@
       <w:r>
         <w:t xml:space="preserve">La propuesta tiene una configuración de potencia nominal de </w:t>
       </w:r>
+      <w:proofErr w:type="gramStart"/>
       <w:r>
         <w:rPr>
           <w:rStyle w:val="Strong"/>
         </w:rPr>
-        <w:t>{{ project_size }}</w:t>
+        <w:t xml:space="preserve">{{ </w:t>
+      </w:r>
+      <w:proofErr w:type="spellStart"/>
+      <w:r>
+        <w:rPr>
+          <w:rStyle w:val="Strong"/>
+        </w:rPr>
+        <w:t>project</w:t>
+      </w:r>
+      <w:proofErr w:type="gramEnd"/>
+      <w:r>
+        <w:rPr>
+          <w:rStyle w:val="Strong"/>
+        </w:rPr>
+        <w:t>_size</w:t>
+      </w:r>
+      <w:proofErr w:type="spellEnd"/>
+      <w:r>
+        <w:rPr>
+          <w:rStyle w:val="Strong"/>
+        </w:rPr>
+        <w:t xml:space="preserve"> }}</w:t>
       </w:r>
       <w:r>
         <w:t xml:space="preserve">, con un costo estimado de </w:t>
@@ -3605,7 +4078,21 @@
         <w:rPr>
           <w:rStyle w:val="Strong"/>
         </w:rPr>
-        <w:t xml:space="preserve">{{ total_cost }} </w:t>
+        <w:t xml:space="preserve">{{ </w:t>
+      </w:r>
+      <w:proofErr w:type="spellStart"/>
+      <w:r>
+        <w:rPr>
+          <w:rStyle w:val="Strong"/>
+        </w:rPr>
+        <w:t>total_cost</w:t>
+      </w:r>
+      <w:proofErr w:type="spellEnd"/>
+      <w:r>
+        <w:rPr>
+          <w:rStyle w:val="Strong"/>
+        </w:rPr>
+        <w:t xml:space="preserve"> }} </w:t>
       </w:r>
       <w:r>
         <w:t>. La propuesta tiene una configuración mixta tanto para la inyección a la red, consumo interno y además almacenamiento para eventos de emergencia.</w:t>
@@ -3615,8 +4102,21 @@
       <w:pPr>
         <w:pStyle w:val="NoSpacing"/>
       </w:pPr>
-      <w:r>
-        <w:t>{{ table_components }}</w:t>
+      <w:proofErr w:type="gramStart"/>
+      <w:r>
+        <w:t xml:space="preserve">{{ </w:t>
+      </w:r>
+      <w:proofErr w:type="spellStart"/>
+      <w:r>
+        <w:t>table</w:t>
+      </w:r>
+      <w:proofErr w:type="gramEnd"/>
+      <w:r>
+        <w:t>_components</w:t>
+      </w:r>
+      <w:proofErr w:type="spellEnd"/>
+      <w:r>
+        <w:t xml:space="preserve"> }}</w:t>
       </w:r>
     </w:p>
     <w:p>
@@ -3628,13 +4128,23 @@
           <w:color w:val="auto"/>
         </w:rPr>
       </w:pPr>
+      <w:proofErr w:type="spellStart"/>
       <w:r>
         <w:rPr>
           <w:rStyle w:val="SubtleReference"/>
           <w:smallCaps w:val="0"/>
           <w:color w:val="auto"/>
         </w:rPr>
-        <w:t xml:space="preserve">Tab. </w:t>
+        <w:t>Tab</w:t>
+      </w:r>
+      <w:proofErr w:type="spellEnd"/>
+      <w:r>
+        <w:rPr>
+          <w:rStyle w:val="SubtleReference"/>
+          <w:smallCaps w:val="0"/>
+          <w:color w:val="auto"/>
+        </w:rPr>
+        <w:t xml:space="preserve">. </w:t>
       </w:r>
       <w:r>
         <w:rPr>
@@ -3836,8 +4346,21 @@
       <w:r>
         <w:t xml:space="preserve"> por parte del establecimiento, se estiman en </w:t>
       </w:r>
-      <w:r>
-        <w:t>{{ forecast_consumption }}</w:t>
+      <w:proofErr w:type="gramStart"/>
+      <w:r>
+        <w:t xml:space="preserve">{{ </w:t>
+      </w:r>
+      <w:proofErr w:type="spellStart"/>
+      <w:r>
+        <w:t>forecast</w:t>
+      </w:r>
+      <w:proofErr w:type="gramEnd"/>
+      <w:r>
+        <w:t>_consumption</w:t>
+      </w:r>
+      <w:proofErr w:type="spellEnd"/>
+      <w:r>
+        <w:t xml:space="preserve"> }}</w:t>
       </w:r>
       <w:r>
         <w:t xml:space="preserve"> en consumos para un año conservador</w:t>
@@ -3857,15 +4380,25 @@
       <w:r>
         <w:t xml:space="preserve">de </w:t>
       </w:r>
+      <w:proofErr w:type="gramStart"/>
       <w:r>
         <w:t>{</w:t>
       </w:r>
       <w:r>
-        <w:t>{ energy_</w:t>
+        <w:t xml:space="preserve">{ </w:t>
+      </w:r>
+      <w:proofErr w:type="spellStart"/>
+      <w:r>
+        <w:t>energy</w:t>
+      </w:r>
+      <w:proofErr w:type="gramEnd"/>
+      <w:r>
+        <w:t>_</w:t>
       </w:r>
       <w:r>
         <w:t>production</w:t>
       </w:r>
+      <w:proofErr w:type="spellEnd"/>
       <w:r>
         <w:t xml:space="preserve"> }}</w:t>
       </w:r>
@@ -3873,7 +4406,15 @@
         <w:t xml:space="preserve"> de energía eléctrica</w:t>
       </w:r>
       <w:r>
-        <w:t>, de los cuales {{ energy_savings }}</w:t>
+        <w:t xml:space="preserve">, de los cuales {{ </w:t>
+      </w:r>
+      <w:proofErr w:type="spellStart"/>
+      <w:r>
+        <w:t>energy_savings</w:t>
+      </w:r>
+      <w:proofErr w:type="spellEnd"/>
+      <w:r>
+        <w:t xml:space="preserve"> }}</w:t>
       </w:r>
       <w:r>
         <w:t xml:space="preserve"> se puede destinar al consumo interno</w:t>
@@ -3889,15 +4430,20 @@
       <w:r>
         <w:t xml:space="preserve"> el lado de los </w:t>
       </w:r>
+      <w:proofErr w:type="gramStart"/>
       <w:r>
         <w:t xml:space="preserve">superávits </w:t>
       </w:r>
       <w:r>
-        <w:t>, es decir la energía que no se consume</w:t>
-      </w:r>
-      <w:r>
         <w:t>,</w:t>
       </w:r>
+      <w:proofErr w:type="gramEnd"/>
+      <w:r>
+        <w:t xml:space="preserve"> es decir la energía que no se consume</w:t>
+      </w:r>
+      <w:r>
+        <w:t>,</w:t>
+      </w:r>
       <w:r>
         <w:t xml:space="preserve"> que se estiman en</w:t>
       </w:r>
@@ -3905,7 +4451,15 @@
         <w:t xml:space="preserve"> {</w:t>
       </w:r>
       <w:r>
-        <w:t xml:space="preserve">{ energy_netbilling }} </w:t>
+        <w:t xml:space="preserve">{ </w:t>
+      </w:r>
+      <w:proofErr w:type="spellStart"/>
+      <w:r>
+        <w:t>energy_netbilling</w:t>
+      </w:r>
+      <w:proofErr w:type="spellEnd"/>
+      <w:r>
+        <w:t xml:space="preserve"> }} </w:t>
       </w:r>
       <w:r>
         <w:t>quedan como</w:t>
@@ -4050,12 +4604,22 @@
               <w:jc w:val="left"/>
               <w:cnfStyle w:val="000000100000" w:firstRow="0" w:lastRow="0" w:firstColumn="0" w:lastColumn="0" w:oddVBand="0" w:evenVBand="0" w:oddHBand="1" w:evenHBand="0" w:firstRowFirstColumn="0" w:firstRowLastColumn="0" w:lastRowFirstColumn="0" w:lastRowLastColumn="0"/>
             </w:pPr>
-            <w:r>
-              <w:t>{{ forecast_consumptio</w:t>
+            <w:proofErr w:type="gramStart"/>
+            <w:r>
+              <w:t xml:space="preserve">{{ </w:t>
+            </w:r>
+            <w:proofErr w:type="spellStart"/>
+            <w:r>
+              <w:t>forecast</w:t>
+            </w:r>
+            <w:proofErr w:type="gramEnd"/>
+            <w:r>
+              <w:t>_consumptio</w:t>
             </w:r>
             <w:r>
               <w:t>n</w:t>
             </w:r>
+            <w:proofErr w:type="spellEnd"/>
             <w:r>
               <w:t xml:space="preserve"> }}</w:t>
             </w:r>
@@ -4091,8 +4655,21 @@
               <w:jc w:val="left"/>
               <w:cnfStyle w:val="000000000000" w:firstRow="0" w:lastRow="0" w:firstColumn="0" w:lastColumn="0" w:oddVBand="0" w:evenVBand="0" w:oddHBand="0" w:evenHBand="0" w:firstRowFirstColumn="0" w:firstRowLastColumn="0" w:lastRowFirstColumn="0" w:lastRowLastColumn="0"/>
             </w:pPr>
-            <w:r>
-              <w:t>{{ energy_production }}</w:t>
+            <w:proofErr w:type="gramStart"/>
+            <w:r>
+              <w:t xml:space="preserve">{{ </w:t>
+            </w:r>
+            <w:proofErr w:type="spellStart"/>
+            <w:r>
+              <w:t>energy</w:t>
+            </w:r>
+            <w:proofErr w:type="gramEnd"/>
+            <w:r>
+              <w:t>_production</w:t>
+            </w:r>
+            <w:proofErr w:type="spellEnd"/>
+            <w:r>
+              <w:t xml:space="preserve"> }}</w:t>
             </w:r>
           </w:p>
         </w:tc>
@@ -4116,8 +4693,13 @@
               <w:t>Ley 21.118</w:t>
             </w:r>
             <w:r>
-              <w:t xml:space="preserve"> netbilling</w:t>
-            </w:r>
+              <w:t xml:space="preserve"> </w:t>
+            </w:r>
+            <w:proofErr w:type="spellStart"/>
+            <w:r>
+              <w:t>netbilling</w:t>
+            </w:r>
+            <w:proofErr w:type="spellEnd"/>
           </w:p>
         </w:tc>
         <w:tc>
@@ -4130,8 +4712,21 @@
               <w:jc w:val="left"/>
               <w:cnfStyle w:val="000000100000" w:firstRow="0" w:lastRow="0" w:firstColumn="0" w:lastColumn="0" w:oddVBand="0" w:evenVBand="0" w:oddHBand="1" w:evenHBand="0" w:firstRowFirstColumn="0" w:firstRowLastColumn="0" w:lastRowFirstColumn="0" w:lastRowLastColumn="0"/>
             </w:pPr>
-            <w:r>
-              <w:t>{{ energy_netbilling }}</w:t>
+            <w:proofErr w:type="gramStart"/>
+            <w:r>
+              <w:t xml:space="preserve">{{ </w:t>
+            </w:r>
+            <w:proofErr w:type="spellStart"/>
+            <w:r>
+              <w:t>energy</w:t>
+            </w:r>
+            <w:proofErr w:type="gramEnd"/>
+            <w:r>
+              <w:t>_netbilling</w:t>
+            </w:r>
+            <w:proofErr w:type="spellEnd"/>
+            <w:r>
+              <w:t xml:space="preserve"> }}</w:t>
             </w:r>
           </w:p>
         </w:tc>
@@ -4150,9 +4745,13 @@
               <w:pStyle w:val="NoSpacing"/>
               <w:jc w:val="left"/>
             </w:pPr>
+            <w:proofErr w:type="spellStart"/>
+            <w:proofErr w:type="gramStart"/>
             <w:r>
               <w:t>auto-consumo</w:t>
             </w:r>
+            <w:proofErr w:type="spellEnd"/>
+            <w:proofErr w:type="gramEnd"/>
           </w:p>
         </w:tc>
         <w:tc>
@@ -4165,8 +4764,21 @@
               <w:jc w:val="left"/>
               <w:cnfStyle w:val="000000000000" w:firstRow="0" w:lastRow="0" w:firstColumn="0" w:lastColumn="0" w:oddVBand="0" w:evenVBand="0" w:oddHBand="0" w:evenHBand="0" w:firstRowFirstColumn="0" w:firstRowLastColumn="0" w:lastRowFirstColumn="0" w:lastRowLastColumn="0"/>
             </w:pPr>
-            <w:r>
-              <w:t>{{ energy_savings }}</w:t>
+            <w:proofErr w:type="gramStart"/>
+            <w:r>
+              <w:t xml:space="preserve">{{ </w:t>
+            </w:r>
+            <w:proofErr w:type="spellStart"/>
+            <w:r>
+              <w:t>energy</w:t>
+            </w:r>
+            <w:proofErr w:type="gramEnd"/>
+            <w:r>
+              <w:t>_savings</w:t>
+            </w:r>
+            <w:proofErr w:type="spellEnd"/>
+            <w:r>
+              <w:t xml:space="preserve"> }}</w:t>
             </w:r>
           </w:p>
         </w:tc>
@@ -4207,7 +4819,31 @@
     </w:p>
     <w:p>
       <w:r>
-        <w:t xml:space="preserve">La propuesta de proyecto incorpora los módulos de generación energética {{ proyect_type }} de {{ project_size }}, correspondiente a los módulos </w:t>
+        <w:t xml:space="preserve">La propuesta de proyecto incorpora los módulos de generación energética </w:t>
+      </w:r>
+      <w:proofErr w:type="gramStart"/>
+      <w:r>
+        <w:t xml:space="preserve">{{ </w:t>
+      </w:r>
+      <w:proofErr w:type="spellStart"/>
+      <w:r>
+        <w:t>proyect</w:t>
+      </w:r>
+      <w:proofErr w:type="gramEnd"/>
+      <w:r>
+        <w:t>_type</w:t>
+      </w:r>
+      <w:proofErr w:type="spellEnd"/>
+      <w:r>
+        <w:t xml:space="preserve"> }} de {{ </w:t>
+      </w:r>
+      <w:proofErr w:type="spellStart"/>
+      <w:r>
+        <w:t>project_size</w:t>
+      </w:r>
+      <w:proofErr w:type="spellEnd"/>
+      <w:r>
+        <w:t xml:space="preserve"> }}, correspondiente a los módulos </w:t>
       </w:r>
       <w:r>
         <w:t>de la siguiente tabla:</w:t>
@@ -4217,8 +4853,21 @@
       <w:pPr>
         <w:pStyle w:val="NoSpacing"/>
       </w:pPr>
-      <w:r>
-        <w:t>{{ table_energy_components }}</w:t>
+      <w:proofErr w:type="gramStart"/>
+      <w:r>
+        <w:t xml:space="preserve">{{ </w:t>
+      </w:r>
+      <w:proofErr w:type="spellStart"/>
+      <w:r>
+        <w:t>table</w:t>
+      </w:r>
+      <w:proofErr w:type="gramEnd"/>
+      <w:r>
+        <w:t>_energy_components</w:t>
+      </w:r>
+      <w:proofErr w:type="spellEnd"/>
+      <w:r>
+        <w:t xml:space="preserve"> }}</w:t>
       </w:r>
     </w:p>
     <w:p>
@@ -4254,7 +4903,15 @@
         <w:t xml:space="preserve"> el</w:t>
       </w:r>
       <w:r>
-        <w:t xml:space="preserve"> azimut (o ángulo respecto al norte ) y la elevación,</w:t>
+        <w:t xml:space="preserve"> azimut (o ángulo respecto al </w:t>
+      </w:r>
+      <w:proofErr w:type="gramStart"/>
+      <w:r>
+        <w:t>norte )</w:t>
+      </w:r>
+      <w:proofErr w:type="gramEnd"/>
+      <w:r>
+        <w:t xml:space="preserve"> y la elevación,</w:t>
       </w:r>
       <w:r>
         <w:t xml:space="preserve"> que sumados a la temporalidad horaria y mensual, </w:t>
@@ -4447,12 +5104,19 @@
       <w:pPr>
         <w:pStyle w:val="NoSpacing"/>
       </w:pPr>
+      <w:proofErr w:type="gramStart"/>
       <w:r>
         <w:t xml:space="preserve">{{ </w:t>
       </w:r>
-      <w:r>
-        <w:t>table_production_array</w:t>
-      </w:r>
+      <w:proofErr w:type="spellStart"/>
+      <w:r>
+        <w:t>table</w:t>
+      </w:r>
+      <w:proofErr w:type="gramEnd"/>
+      <w:r>
+        <w:t>_production_array</w:t>
+      </w:r>
+      <w:proofErr w:type="spellEnd"/>
       <w:r>
         <w:t xml:space="preserve"> }}</w:t>
       </w:r>
@@ -4588,7 +5252,63 @@
     </w:p>
     <w:p>
       <w:r>
-        <w:t xml:space="preserve">Gracias al análisis anterior, podemos calcular la producción energética total, que se estima en {{ energy_production }}. En extensión de la misma, junto con la demanda futura estimada de {{ forecast_consumption }}, es posible obtener de forma precisa, que la energía se puede ahorrar anualmente puede alcanzar los {{ energy_savings }}. Los excedentes energéticos de {{ energy_netbilling }}, pueden ser aprovechados gracias a </w:t>
+        <w:t xml:space="preserve">Gracias al análisis anterior, podemos calcular la producción energética total, que se estima en </w:t>
+      </w:r>
+      <w:proofErr w:type="gramStart"/>
+      <w:r>
+        <w:t xml:space="preserve">{{ </w:t>
+      </w:r>
+      <w:proofErr w:type="spellStart"/>
+      <w:r>
+        <w:t>energy</w:t>
+      </w:r>
+      <w:proofErr w:type="gramEnd"/>
+      <w:r>
+        <w:t>_production</w:t>
+      </w:r>
+      <w:proofErr w:type="spellEnd"/>
+      <w:r>
+        <w:t xml:space="preserve"> }}. En extensión de la misma, junto con la demanda futura estimada de </w:t>
+      </w:r>
+      <w:proofErr w:type="gramStart"/>
+      <w:r>
+        <w:t xml:space="preserve">{{ </w:t>
+      </w:r>
+      <w:proofErr w:type="spellStart"/>
+      <w:r>
+        <w:t>forecast</w:t>
+      </w:r>
+      <w:proofErr w:type="gramEnd"/>
+      <w:r>
+        <w:t>_consumption</w:t>
+      </w:r>
+      <w:proofErr w:type="spellEnd"/>
+      <w:r>
+        <w:t xml:space="preserve"> }}, es posible obtener de forma precisa, que la energía se puede ahorrar anualmente puede alcanzar los {{ </w:t>
+      </w:r>
+      <w:proofErr w:type="spellStart"/>
+      <w:r>
+        <w:t>energy_savings</w:t>
+      </w:r>
+      <w:proofErr w:type="spellEnd"/>
+      <w:r>
+        <w:t xml:space="preserve"> }}. Los excedentes energéticos de </w:t>
+      </w:r>
+      <w:proofErr w:type="gramStart"/>
+      <w:r>
+        <w:t xml:space="preserve">{{ </w:t>
+      </w:r>
+      <w:proofErr w:type="spellStart"/>
+      <w:r>
+        <w:t>energy</w:t>
+      </w:r>
+      <w:proofErr w:type="gramEnd"/>
+      <w:r>
+        <w:t>_netbilling</w:t>
+      </w:r>
+      <w:proofErr w:type="spellEnd"/>
+      <w:r>
+        <w:t xml:space="preserve"> }}, pueden ser aprovechados gracias a </w:t>
       </w:r>
       <w:hyperlink r:id="rId16" w:history="1">
         <w:r>
@@ -4627,15 +5347,22 @@
       <w:pPr>
         <w:pStyle w:val="NoSpacing"/>
       </w:pPr>
+      <w:proofErr w:type="gramStart"/>
       <w:r>
         <w:t>{{</w:t>
       </w:r>
       <w:r>
         <w:t xml:space="preserve"> </w:t>
       </w:r>
-      <w:r>
-        <w:t>table_production_performance</w:t>
-      </w:r>
+      <w:proofErr w:type="spellStart"/>
+      <w:r>
+        <w:t>table</w:t>
+      </w:r>
+      <w:proofErr w:type="gramEnd"/>
+      <w:r>
+        <w:t>_production_performance</w:t>
+      </w:r>
+      <w:proofErr w:type="spellEnd"/>
       <w:r>
         <w:t xml:space="preserve"> </w:t>
       </w:r>
@@ -4820,13 +5547,29 @@
         </w:rPr>
       </w:pPr>
       <w:r>
-        <w:t>Es normal que no alcancen los {{ pro</w:t>
+        <w:t xml:space="preserve">Es normal que no alcancen los </w:t>
+      </w:r>
+      <w:proofErr w:type="gramStart"/>
+      <w:r>
+        <w:t xml:space="preserve">{{ </w:t>
+      </w:r>
+      <w:proofErr w:type="spellStart"/>
+      <w:r>
+        <w:t>pro</w:t>
       </w:r>
       <w:r>
         <w:t>j</w:t>
       </w:r>
       <w:r>
-        <w:t xml:space="preserve">ect_size }}  nominales propuestos, y </w:t>
+        <w:t>ect</w:t>
+      </w:r>
+      <w:proofErr w:type="gramEnd"/>
+      <w:r>
+        <w:t>_size</w:t>
+      </w:r>
+      <w:proofErr w:type="spellEnd"/>
+      <w:r>
+        <w:t xml:space="preserve"> }}  nominales propuestos, y </w:t>
       </w:r>
       <w:r>
         <w:t xml:space="preserve">que usualmente el suministro de potencia </w:t>
@@ -4844,7 +5587,31 @@
         <w:t>abastecer con</w:t>
       </w:r>
       <w:r>
-        <w:t xml:space="preserve"> {{ energy_production }} a una demanda proyectada de {{ forecast_consumption }}.</w:t>
+        <w:t xml:space="preserve"> </w:t>
+      </w:r>
+      <w:proofErr w:type="gramStart"/>
+      <w:r>
+        <w:t xml:space="preserve">{{ </w:t>
+      </w:r>
+      <w:proofErr w:type="spellStart"/>
+      <w:r>
+        <w:t>energy</w:t>
+      </w:r>
+      <w:proofErr w:type="gramEnd"/>
+      <w:r>
+        <w:t>_production</w:t>
+      </w:r>
+      <w:proofErr w:type="spellEnd"/>
+      <w:r>
+        <w:t xml:space="preserve"> }} a una demanda proyectada de {{ </w:t>
+      </w:r>
+      <w:proofErr w:type="spellStart"/>
+      <w:r>
+        <w:t>forecast_consumption</w:t>
+      </w:r>
+      <w:proofErr w:type="spellEnd"/>
+      <w:r>
+        <w:t xml:space="preserve"> }}.</w:t>
       </w:r>
     </w:p>
     <w:p>
@@ -4865,11 +5632,32 @@
         <w:jc w:val="left"/>
       </w:pPr>
       <w:r>
-        <w:t xml:space="preserve">{% if storage_existance  </w:t>
+        <w:t xml:space="preserve">{% </w:t>
+      </w:r>
+      <w:proofErr w:type="spellStart"/>
+      <w:r>
+        <w:t>if</w:t>
+      </w:r>
+      <w:proofErr w:type="spellEnd"/>
+      <w:r>
+        <w:t xml:space="preserve"> </w:t>
+      </w:r>
+      <w:proofErr w:type="spellStart"/>
+      <w:r>
+        <w:t>storage_</w:t>
+      </w:r>
+      <w:proofErr w:type="gramStart"/>
+      <w:r>
+        <w:t>existance</w:t>
+      </w:r>
+      <w:proofErr w:type="spellEnd"/>
+      <w:r>
+        <w:t xml:space="preserve">  </w:t>
       </w:r>
       <w:r>
         <w:t>-</w:t>
       </w:r>
+      <w:proofErr w:type="gramEnd"/>
       <w:r>
         <w:t>%}</w:t>
       </w:r>
@@ -4878,12 +5666,37 @@
       <w:r>
         <w:t xml:space="preserve">El presente proyecto cuenta con almacenamiento de baterías para efectos de suministros en caso de emergencia o catástrofe. Esto debido al nivel de aislamiento del establecimiento, siendo a su vez un punto crítico de atención para dichas situaciones. Para consideraciones de este proyecto se consideran </w:t>
       </w:r>
+      <w:proofErr w:type="gramStart"/>
       <w:r>
         <w:rPr>
           <w:b/>
           <w:bCs/>
         </w:rPr>
-        <w:t>{{ storage_capacity.hours_autonomy }}</w:t>
+        <w:t xml:space="preserve">{{ </w:t>
+      </w:r>
+      <w:proofErr w:type="spellStart"/>
+      <w:r>
+        <w:rPr>
+          <w:b/>
+          <w:bCs/>
+        </w:rPr>
+        <w:t>storage</w:t>
+      </w:r>
+      <w:proofErr w:type="gramEnd"/>
+      <w:r>
+        <w:rPr>
+          <w:b/>
+          <w:bCs/>
+        </w:rPr>
+        <w:t>_capacity.hours_autonomy</w:t>
+      </w:r>
+      <w:proofErr w:type="spellEnd"/>
+      <w:r>
+        <w:rPr>
+          <w:b/>
+          <w:bCs/>
+        </w:rPr>
+        <w:t xml:space="preserve"> }}</w:t>
       </w:r>
       <w:r>
         <w:t xml:space="preserve"> horas de autonomía, con la cual se busca satisface</w:t>
@@ -4907,7 +5720,15 @@
         <w:t xml:space="preserve"> horaria</w:t>
       </w:r>
       <w:r>
-        <w:t xml:space="preserve"> de {{ storage_capacity.avg_demand_per_hour }} </w:t>
+        <w:t xml:space="preserve"> de {{ </w:t>
+      </w:r>
+      <w:proofErr w:type="spellStart"/>
+      <w:r>
+        <w:t>storage_capacity.avg_demand_per_hour</w:t>
+      </w:r>
+      <w:proofErr w:type="spellEnd"/>
+      <w:r>
+        <w:t xml:space="preserve"> }} </w:t>
       </w:r>
       <w:r>
         <w:t>para</w:t>
@@ -4915,9 +5736,11 @@
       <w:r>
         <w:t xml:space="preserve"> un </w:t>
       </w:r>
+      <w:proofErr w:type="spellStart"/>
       <w:r>
         <w:t>regimen</w:t>
       </w:r>
+      <w:proofErr w:type="spellEnd"/>
       <w:r>
         <w:t xml:space="preserve"> normal</w:t>
       </w:r>
@@ -5007,8 +5830,21 @@
               <w:jc w:val="left"/>
               <w:cnfStyle w:val="000000100000" w:firstRow="0" w:lastRow="0" w:firstColumn="0" w:lastColumn="0" w:oddVBand="0" w:evenVBand="0" w:oddHBand="1" w:evenHBand="0" w:firstRowFirstColumn="0" w:firstRowLastColumn="0" w:lastRowFirstColumn="0" w:lastRowLastColumn="0"/>
             </w:pPr>
-            <w:r>
-              <w:t>{{ storage_capacity.specification }}</w:t>
+            <w:proofErr w:type="gramStart"/>
+            <w:r>
+              <w:t xml:space="preserve">{{ </w:t>
+            </w:r>
+            <w:proofErr w:type="spellStart"/>
+            <w:r>
+              <w:t>storage</w:t>
+            </w:r>
+            <w:proofErr w:type="gramEnd"/>
+            <w:r>
+              <w:t>_capacity.specification</w:t>
+            </w:r>
+            <w:proofErr w:type="spellEnd"/>
+            <w:r>
+              <w:t xml:space="preserve"> }}</w:t>
             </w:r>
           </w:p>
         </w:tc>
@@ -5043,11 +5879,33 @@
                 <w:lang w:val="en-US"/>
               </w:rPr>
             </w:pPr>
+            <w:proofErr w:type="gramStart"/>
             <w:r>
               <w:rPr>
                 <w:lang w:val="en-US"/>
               </w:rPr>
-              <w:t>{{ storage_capacity.energy_storage_kwh }} kWh</w:t>
+              <w:t xml:space="preserve">{{ </w:t>
+            </w:r>
+            <w:proofErr w:type="spellStart"/>
+            <w:r>
+              <w:rPr>
+                <w:lang w:val="en-US"/>
+              </w:rPr>
+              <w:t>storage</w:t>
+            </w:r>
+            <w:proofErr w:type="gramEnd"/>
+            <w:r>
+              <w:rPr>
+                <w:lang w:val="en-US"/>
+              </w:rPr>
+              <w:t>_capacity.energy_storage_kwh</w:t>
+            </w:r>
+            <w:proofErr w:type="spellEnd"/>
+            <w:r>
+              <w:rPr>
+                <w:lang w:val="en-US"/>
+              </w:rPr>
+              <w:t xml:space="preserve"> }} kWh</w:t>
             </w:r>
           </w:p>
         </w:tc>
@@ -5073,8 +5931,16 @@
               <w:rPr>
                 <w:lang w:val="en-US"/>
               </w:rPr>
-              <w:t>Horas de autonomía</w:t>
-            </w:r>
+              <w:t xml:space="preserve">Horas de </w:t>
+            </w:r>
+            <w:proofErr w:type="spellStart"/>
+            <w:r>
+              <w:rPr>
+                <w:lang w:val="en-US"/>
+              </w:rPr>
+              <w:t>autonomía</w:t>
+            </w:r>
+            <w:proofErr w:type="spellEnd"/>
           </w:p>
         </w:tc>
         <w:tc>
@@ -5089,12 +5955,42 @@
                 <w:lang w:val="en-US"/>
               </w:rPr>
             </w:pPr>
+            <w:proofErr w:type="gramStart"/>
             <w:r>
               <w:rPr>
                 <w:lang w:val="en-US"/>
               </w:rPr>
-              <w:t>{{ storage_capacity.hours_autonomy }} Hrs</w:t>
-            </w:r>
+              <w:t xml:space="preserve">{{ </w:t>
+            </w:r>
+            <w:proofErr w:type="spellStart"/>
+            <w:r>
+              <w:rPr>
+                <w:lang w:val="en-US"/>
+              </w:rPr>
+              <w:t>storage</w:t>
+            </w:r>
+            <w:proofErr w:type="gramEnd"/>
+            <w:r>
+              <w:rPr>
+                <w:lang w:val="en-US"/>
+              </w:rPr>
+              <w:t>_capacity.hours_autonomy</w:t>
+            </w:r>
+            <w:proofErr w:type="spellEnd"/>
+            <w:r>
+              <w:rPr>
+                <w:lang w:val="en-US"/>
+              </w:rPr>
+              <w:t xml:space="preserve"> }} </w:t>
+            </w:r>
+            <w:proofErr w:type="spellStart"/>
+            <w:r>
+              <w:rPr>
+                <w:lang w:val="en-US"/>
+              </w:rPr>
+              <w:t>Hrs</w:t>
+            </w:r>
+            <w:proofErr w:type="spellEnd"/>
           </w:p>
         </w:tc>
       </w:tr>
@@ -5114,16 +6010,25 @@
                 <w:lang w:val="en-US"/>
               </w:rPr>
             </w:pPr>
+            <w:proofErr w:type="spellStart"/>
             <w:r>
               <w:rPr>
                 <w:lang w:val="en-US"/>
               </w:rPr>
-              <w:t xml:space="preserve">Cantidad de </w:t>
-            </w:r>
+              <w:t>Cantidad</w:t>
+            </w:r>
+            <w:proofErr w:type="spellEnd"/>
             <w:r>
               <w:rPr>
                 <w:lang w:val="en-US"/>
               </w:rPr>
+              <w:t xml:space="preserve"> de </w:t>
+            </w:r>
+            <w:proofErr w:type="spellStart"/>
+            <w:r>
+              <w:rPr>
+                <w:lang w:val="en-US"/>
+              </w:rPr>
               <w:t>m</w:t>
             </w:r>
             <w:r>
@@ -5132,6 +6037,7 @@
               </w:rPr>
               <w:t>ódulos</w:t>
             </w:r>
+            <w:proofErr w:type="spellEnd"/>
           </w:p>
         </w:tc>
         <w:tc>
@@ -5146,11 +6052,33 @@
                 <w:lang w:val="en-US"/>
               </w:rPr>
             </w:pPr>
+            <w:proofErr w:type="gramStart"/>
             <w:r>
               <w:rPr>
                 <w:lang w:val="en-US"/>
               </w:rPr>
-              <w:t>{{ storage_capacity.units }}</w:t>
+              <w:t xml:space="preserve">{{ </w:t>
+            </w:r>
+            <w:proofErr w:type="spellStart"/>
+            <w:r>
+              <w:rPr>
+                <w:lang w:val="en-US"/>
+              </w:rPr>
+              <w:t>storage</w:t>
+            </w:r>
+            <w:proofErr w:type="gramEnd"/>
+            <w:r>
+              <w:rPr>
+                <w:lang w:val="en-US"/>
+              </w:rPr>
+              <w:t>_capacity.units</w:t>
+            </w:r>
+            <w:proofErr w:type="spellEnd"/>
+            <w:r>
+              <w:rPr>
+                <w:lang w:val="en-US"/>
+              </w:rPr>
+              <w:t xml:space="preserve"> }}</w:t>
             </w:r>
           </w:p>
         </w:tc>
@@ -5172,7 +6100,15 @@
         <w:t>se</w:t>
       </w:r>
       <w:r>
-        <w:t xml:space="preserve"> complementan baterías con “generación distribuida” o net-billing. Dicha configuración requiere el equipamiento adecuado como Inversores MIXTOS capaces de administrar dichos flujos de forma constante y segura. El sistema de baterías NO es para operación permanente y queda </w:t>
+        <w:t xml:space="preserve"> complementan baterías con “generación distribuida” o net-</w:t>
+      </w:r>
+      <w:proofErr w:type="spellStart"/>
+      <w:r>
+        <w:t>billing</w:t>
+      </w:r>
+      <w:proofErr w:type="spellEnd"/>
+      <w:r>
+        <w:t xml:space="preserve">. Dicha configuración requiere el equipamiento adecuado como Inversores MIXTOS capaces de administrar dichos flujos de forma constante y segura. El sistema de baterías NO es para operación permanente y queda </w:t>
       </w:r>
       <w:r>
         <w:rPr>
@@ -5190,7 +6126,15 @@
     </w:p>
     <w:p>
       <w:r>
-        <w:t xml:space="preserve">{% else </w:t>
+        <w:t xml:space="preserve">{% </w:t>
+      </w:r>
+      <w:proofErr w:type="spellStart"/>
+      <w:r>
+        <w:t>else</w:t>
+      </w:r>
+      <w:proofErr w:type="spellEnd"/>
+      <w:r>
+        <w:t xml:space="preserve"> </w:t>
       </w:r>
       <w:r>
         <w:t>-</w:t>
@@ -5212,7 +6156,15 @@
         <w:t>-</w:t>
       </w:r>
       <w:r>
-        <w:t xml:space="preserve"> endif %}</w:t>
+        <w:t xml:space="preserve"> </w:t>
+      </w:r>
+      <w:proofErr w:type="spellStart"/>
+      <w:r>
+        <w:t>endif</w:t>
+      </w:r>
+      <w:proofErr w:type="spellEnd"/>
+      <w:r>
+        <w:t xml:space="preserve"> %}</w:t>
       </w:r>
       <w:bookmarkStart w:id="14" w:name="_Toc165841879"/>
     </w:p>
@@ -5245,12 +6197,19 @@
       <w:pPr>
         <w:pStyle w:val="NoSpacing"/>
       </w:pPr>
+      <w:proofErr w:type="gramStart"/>
       <w:r>
         <w:t xml:space="preserve">{{ </w:t>
       </w:r>
-      <w:r>
-        <w:t>table_emission_historic</w:t>
-      </w:r>
+      <w:proofErr w:type="spellStart"/>
+      <w:r>
+        <w:t>table</w:t>
+      </w:r>
+      <w:proofErr w:type="gramEnd"/>
+      <w:r>
+        <w:t>_emission_historic</w:t>
+      </w:r>
+      <w:proofErr w:type="spellEnd"/>
       <w:r>
         <w:t xml:space="preserve"> }}</w:t>
       </w:r>
@@ -5260,8 +6219,13 @@
         <w:pStyle w:val="NoSpacing"/>
       </w:pPr>
       <w:r>
-        <w:t>Tabla. Emisión Media Histórica SEN en Ton CO2/MWh</w:t>
-      </w:r>
+        <w:t>Tabla. Emisión Media Histórica SEN en Ton CO2/</w:t>
+      </w:r>
+      <w:proofErr w:type="spellStart"/>
+      <w:r>
+        <w:t>MWh</w:t>
+      </w:r>
+      <w:proofErr w:type="spellEnd"/>
     </w:p>
     <w:p>
       <w:pPr>
@@ -5282,25 +6246,75 @@
           <w:bCs/>
         </w:rPr>
       </w:pPr>
+      <w:proofErr w:type="gramStart"/>
       <w:r>
         <w:rPr>
           <w:b/>
           <w:bCs/>
         </w:rPr>
-        <w:t>{{ emission_forecast }}</w:t>
-      </w:r>
-    </w:p>
-    <w:p/>
-    <w:p>
-      <w:r>
-        <w:t xml:space="preserve">Con este factor, multiplicado por la producción de energía, se estima que el presente proyecto estima una reducción de emisiones de </w:t>
-      </w:r>
+        <w:t xml:space="preserve">{{ </w:t>
+      </w:r>
+      <w:proofErr w:type="spellStart"/>
       <w:r>
         <w:rPr>
           <w:b/>
           <w:bCs/>
         </w:rPr>
-        <w:t>{{ emission_reduction }}</w:t>
+        <w:t>emission</w:t>
+      </w:r>
+      <w:proofErr w:type="gramEnd"/>
+      <w:r>
+        <w:rPr>
+          <w:b/>
+          <w:bCs/>
+        </w:rPr>
+        <w:t>_forecast</w:t>
+      </w:r>
+      <w:proofErr w:type="spellEnd"/>
+      <w:r>
+        <w:rPr>
+          <w:b/>
+          <w:bCs/>
+        </w:rPr>
+        <w:t xml:space="preserve"> }}</w:t>
+      </w:r>
+    </w:p>
+    <w:p/>
+    <w:p>
+      <w:r>
+        <w:t xml:space="preserve">Con este factor, multiplicado por la producción de energía, se estima que el presente proyecto estima una reducción de emisiones de </w:t>
+      </w:r>
+      <w:proofErr w:type="gramStart"/>
+      <w:r>
+        <w:rPr>
+          <w:b/>
+          <w:bCs/>
+        </w:rPr>
+        <w:t xml:space="preserve">{{ </w:t>
+      </w:r>
+      <w:proofErr w:type="spellStart"/>
+      <w:r>
+        <w:rPr>
+          <w:b/>
+          <w:bCs/>
+        </w:rPr>
+        <w:t>emission</w:t>
+      </w:r>
+      <w:proofErr w:type="gramEnd"/>
+      <w:r>
+        <w:rPr>
+          <w:b/>
+          <w:bCs/>
+        </w:rPr>
+        <w:t>_reduction</w:t>
+      </w:r>
+      <w:proofErr w:type="spellEnd"/>
+      <w:r>
+        <w:rPr>
+          <w:b/>
+          <w:bCs/>
+        </w:rPr>
+        <w:t xml:space="preserve"> }}</w:t>
       </w:r>
       <w:r>
         <w:t xml:space="preserve"> equivalente</w:t>
@@ -5316,8 +6330,21 @@
       <w:pPr>
         <w:pStyle w:val="NoSpacing"/>
       </w:pPr>
-      <w:r>
-        <w:t>{{ table_emission_reduction }}</w:t>
+      <w:proofErr w:type="gramStart"/>
+      <w:r>
+        <w:t xml:space="preserve">{{ </w:t>
+      </w:r>
+      <w:proofErr w:type="spellStart"/>
+      <w:r>
+        <w:t>table</w:t>
+      </w:r>
+      <w:proofErr w:type="gramEnd"/>
+      <w:r>
+        <w:t>_emission_reduction</w:t>
+      </w:r>
+      <w:proofErr w:type="spellEnd"/>
+      <w:r>
+        <w:t xml:space="preserve"> }}</w:t>
       </w:r>
     </w:p>
     <w:p>
@@ -5336,9 +6363,11 @@
         </w:rPr>
         <w:t xml:space="preserve"> </w:t>
       </w:r>
+      <w:proofErr w:type="spellStart"/>
       <w:r>
         <w:t>eq</w:t>
       </w:r>
+      <w:proofErr w:type="spellEnd"/>
     </w:p>
     <w:p>
       <w:pPr>
@@ -5403,8 +6432,21 @@
               <w:jc w:val="left"/>
               <w:cnfStyle w:val="100000000000" w:firstRow="1" w:lastRow="0" w:firstColumn="0" w:lastColumn="0" w:oddVBand="0" w:evenVBand="0" w:oddHBand="0" w:evenHBand="0" w:firstRowFirstColumn="0" w:firstRowLastColumn="0" w:lastRowFirstColumn="0" w:lastRowLastColumn="0"/>
             </w:pPr>
-            <w:r>
-              <w:t>{{ eco.rate }}</w:t>
+            <w:proofErr w:type="gramStart"/>
+            <w:r>
+              <w:t xml:space="preserve">{{ </w:t>
+            </w:r>
+            <w:proofErr w:type="spellStart"/>
+            <w:r>
+              <w:t>eco</w:t>
+            </w:r>
+            <w:proofErr w:type="gramEnd"/>
+            <w:r>
+              <w:t>.rate</w:t>
+            </w:r>
+            <w:proofErr w:type="spellEnd"/>
+            <w:r>
+              <w:t xml:space="preserve"> }}</w:t>
             </w:r>
           </w:p>
         </w:tc>
@@ -5439,8 +6481,21 @@
               <w:jc w:val="left"/>
               <w:cnfStyle w:val="000000100000" w:firstRow="0" w:lastRow="0" w:firstColumn="0" w:lastColumn="0" w:oddVBand="0" w:evenVBand="0" w:oddHBand="1" w:evenHBand="0" w:firstRowFirstColumn="0" w:firstRowLastColumn="0" w:lastRowFirstColumn="0" w:lastRowLastColumn="0"/>
             </w:pPr>
-            <w:r>
-              <w:t>{{ eco.years }}</w:t>
+            <w:proofErr w:type="gramStart"/>
+            <w:r>
+              <w:t xml:space="preserve">{{ </w:t>
+            </w:r>
+            <w:proofErr w:type="spellStart"/>
+            <w:r>
+              <w:t>eco</w:t>
+            </w:r>
+            <w:proofErr w:type="gramEnd"/>
+            <w:r>
+              <w:t>.years</w:t>
+            </w:r>
+            <w:proofErr w:type="spellEnd"/>
+            <w:r>
+              <w:t xml:space="preserve"> }}</w:t>
             </w:r>
             <w:r>
               <w:t xml:space="preserve"> años</w:t>
@@ -5477,8 +6532,21 @@
               <w:jc w:val="left"/>
               <w:cnfStyle w:val="000000000000" w:firstRow="0" w:lastRow="0" w:firstColumn="0" w:lastColumn="0" w:oddVBand="0" w:evenVBand="0" w:oddHBand="0" w:evenHBand="0" w:firstRowFirstColumn="0" w:firstRowLastColumn="0" w:lastRowFirstColumn="0" w:lastRowLastColumn="0"/>
             </w:pPr>
-            <w:r>
-              <w:t>{{ eco.currency }}</w:t>
+            <w:proofErr w:type="gramStart"/>
+            <w:r>
+              <w:t xml:space="preserve">{{ </w:t>
+            </w:r>
+            <w:proofErr w:type="spellStart"/>
+            <w:r>
+              <w:t>eco</w:t>
+            </w:r>
+            <w:proofErr w:type="gramEnd"/>
+            <w:r>
+              <w:t>.currency</w:t>
+            </w:r>
+            <w:proofErr w:type="spellEnd"/>
+            <w:r>
+              <w:t xml:space="preserve"> }}</w:t>
             </w:r>
           </w:p>
         </w:tc>
@@ -5513,8 +6581,21 @@
               <w:jc w:val="left"/>
               <w:cnfStyle w:val="000000100000" w:firstRow="0" w:lastRow="0" w:firstColumn="0" w:lastColumn="0" w:oddVBand="0" w:evenVBand="0" w:oddHBand="1" w:evenHBand="0" w:firstRowFirstColumn="0" w:firstRowLastColumn="0" w:lastRowFirstColumn="0" w:lastRowLastColumn="0"/>
             </w:pPr>
-            <w:r>
-              <w:t>{{ eco.investment }}</w:t>
+            <w:proofErr w:type="gramStart"/>
+            <w:r>
+              <w:t xml:space="preserve">{{ </w:t>
+            </w:r>
+            <w:proofErr w:type="spellStart"/>
+            <w:r>
+              <w:t>eco</w:t>
+            </w:r>
+            <w:proofErr w:type="gramEnd"/>
+            <w:r>
+              <w:t>.investment</w:t>
+            </w:r>
+            <w:proofErr w:type="spellEnd"/>
+            <w:r>
+              <w:t xml:space="preserve"> }}</w:t>
             </w:r>
           </w:p>
         </w:tc>
@@ -5527,7 +6608,31 @@
     </w:p>
     <w:p>
       <w:r>
-        <w:t>También se considerará los siguiente flujos de caja durante un periodo de {{ eco.years }} años, considerando un incremento conservador del precio de la energía en {{ cost_increment }}. Con esto se puede obtener los flujos de caja del proyecto, en pesos CL.</w:t>
+        <w:t xml:space="preserve">También se considerará los siguiente flujos de caja durante un periodo de </w:t>
+      </w:r>
+      <w:proofErr w:type="gramStart"/>
+      <w:r>
+        <w:t xml:space="preserve">{{ </w:t>
+      </w:r>
+      <w:proofErr w:type="spellStart"/>
+      <w:r>
+        <w:t>eco</w:t>
+      </w:r>
+      <w:proofErr w:type="gramEnd"/>
+      <w:r>
+        <w:t>.years</w:t>
+      </w:r>
+      <w:proofErr w:type="spellEnd"/>
+      <w:r>
+        <w:t xml:space="preserve"> }} años, considerando un incremento conservador del precio de la energía en {{ </w:t>
+      </w:r>
+      <w:proofErr w:type="spellStart"/>
+      <w:r>
+        <w:t>cost_increment</w:t>
+      </w:r>
+      <w:proofErr w:type="spellEnd"/>
+      <w:r>
+        <w:t xml:space="preserve"> }}. Con esto se puede obtener los flujos de caja del proyecto, en pesos CL.</w:t>
       </w:r>
     </w:p>
     <w:p>
@@ -5647,9 +6752,11 @@
               <w:pStyle w:val="NoSpacing"/>
               <w:cnfStyle w:val="100000000000" w:firstRow="1" w:lastRow="0" w:firstColumn="0" w:lastColumn="0" w:oddVBand="0" w:evenVBand="0" w:oddHBand="0" w:evenHBand="0" w:firstRowFirstColumn="0" w:firstRowLastColumn="0" w:lastRowFirstColumn="0" w:lastRowLastColumn="0"/>
             </w:pPr>
+            <w:proofErr w:type="spellStart"/>
             <w:r>
               <w:t>Nom</w:t>
             </w:r>
+            <w:proofErr w:type="spellEnd"/>
           </w:p>
         </w:tc>
         <w:tc>
@@ -5712,8 +6819,18 @@
               <w:jc w:val="left"/>
               <w:cnfStyle w:val="000000100000" w:firstRow="0" w:lastRow="0" w:firstColumn="0" w:lastColumn="0" w:oddVBand="0" w:evenVBand="0" w:oddHBand="1" w:evenHBand="0" w:firstRowFirstColumn="0" w:firstRowLastColumn="0" w:lastRowFirstColumn="0" w:lastRowLastColumn="0"/>
             </w:pPr>
-            <w:r>
-              <w:t>{{ eco.irr }}</w:t>
+            <w:proofErr w:type="gramStart"/>
+            <w:r>
+              <w:t xml:space="preserve">{{ </w:t>
+            </w:r>
+            <w:proofErr w:type="spellStart"/>
+            <w:r>
+              <w:t>eco.irr</w:t>
+            </w:r>
+            <w:proofErr w:type="spellEnd"/>
+            <w:proofErr w:type="gramEnd"/>
+            <w:r>
+              <w:t xml:space="preserve"> }}</w:t>
             </w:r>
           </w:p>
         </w:tc>
@@ -5761,8 +6878,18 @@
               <w:jc w:val="left"/>
               <w:cnfStyle w:val="000000000000" w:firstRow="0" w:lastRow="0" w:firstColumn="0" w:lastColumn="0" w:oddVBand="0" w:evenVBand="0" w:oddHBand="0" w:evenHBand="0" w:firstRowFirstColumn="0" w:firstRowLastColumn="0" w:lastRowFirstColumn="0" w:lastRowLastColumn="0"/>
             </w:pPr>
-            <w:r>
-              <w:t>{{ eco.npv }}</w:t>
+            <w:proofErr w:type="gramStart"/>
+            <w:r>
+              <w:t xml:space="preserve">{{ </w:t>
+            </w:r>
+            <w:proofErr w:type="spellStart"/>
+            <w:r>
+              <w:t>eco.npv</w:t>
+            </w:r>
+            <w:proofErr w:type="spellEnd"/>
+            <w:proofErr w:type="gramEnd"/>
+            <w:r>
+              <w:t xml:space="preserve"> }}</w:t>
             </w:r>
           </w:p>
         </w:tc>
@@ -5811,8 +6938,21 @@
               <w:jc w:val="left"/>
               <w:cnfStyle w:val="000000100000" w:firstRow="0" w:lastRow="0" w:firstColumn="0" w:lastColumn="0" w:oddVBand="0" w:evenVBand="0" w:oddHBand="1" w:evenHBand="0" w:firstRowFirstColumn="0" w:firstRowLastColumn="0" w:lastRowFirstColumn="0" w:lastRowLastColumn="0"/>
             </w:pPr>
-            <w:r>
-              <w:t>{{ eco.return }} años</w:t>
+            <w:proofErr w:type="gramStart"/>
+            <w:r>
+              <w:t xml:space="preserve">{{ </w:t>
+            </w:r>
+            <w:proofErr w:type="spellStart"/>
+            <w:r>
+              <w:t>eco</w:t>
+            </w:r>
+            <w:proofErr w:type="gramEnd"/>
+            <w:r>
+              <w:t>.return</w:t>
+            </w:r>
+            <w:proofErr w:type="spellEnd"/>
+            <w:r>
+              <w:t xml:space="preserve"> }} años</w:t>
             </w:r>
           </w:p>
         </w:tc>
@@ -5821,7 +6961,20 @@
     <w:p/>
     <w:p>
       <w:r>
-        <w:t xml:space="preserve">Con estos resultados podemos concluir lo siguiente; con un valor VAN de {{ eco.npv }}, podemos inferir que es un proyecto </w:t>
+        <w:t xml:space="preserve">Con estos resultados podemos concluir lo siguiente; con un valor VAN de </w:t>
+      </w:r>
+      <w:proofErr w:type="gramStart"/>
+      <w:r>
+        <w:t xml:space="preserve">{{ </w:t>
+      </w:r>
+      <w:proofErr w:type="spellStart"/>
+      <w:r>
+        <w:t>eco.npv</w:t>
+      </w:r>
+      <w:proofErr w:type="spellEnd"/>
+      <w:proofErr w:type="gramEnd"/>
+      <w:r>
+        <w:t xml:space="preserve"> }}, podemos inferir que es un proyecto </w:t>
       </w:r>
     </w:p>
     <w:p>
@@ -5848,12 +7001,14 @@
         </w:rPr>
         <w:t xml:space="preserve"> if </w:t>
       </w:r>
+      <w:proofErr w:type="spellStart"/>
       <w:r>
         <w:rPr>
           <w:lang w:val="en-US"/>
         </w:rPr>
         <w:t>eco_num.npv_bool</w:t>
       </w:r>
+      <w:proofErr w:type="spellEnd"/>
       <w:r>
         <w:rPr>
           <w:lang w:val="en-US"/>
@@ -5892,7 +7047,15 @@
         <w:t>-</w:t>
       </w:r>
       <w:r>
-        <w:t xml:space="preserve"> else </w:t>
+        <w:t xml:space="preserve"> </w:t>
+      </w:r>
+      <w:proofErr w:type="spellStart"/>
+      <w:r>
+        <w:t>else</w:t>
+      </w:r>
+      <w:proofErr w:type="spellEnd"/>
+      <w:r>
+        <w:t xml:space="preserve"> </w:t>
       </w:r>
       <w:r>
         <w:t>-</w:t>
@@ -5918,7 +7081,15 @@
         <w:t>-</w:t>
       </w:r>
       <w:r>
-        <w:t xml:space="preserve"> endif </w:t>
+        <w:t xml:space="preserve"> </w:t>
+      </w:r>
+      <w:proofErr w:type="spellStart"/>
+      <w:r>
+        <w:t>endif</w:t>
+      </w:r>
+      <w:proofErr w:type="spellEnd"/>
+      <w:r>
+        <w:t xml:space="preserve"> </w:t>
       </w:r>
       <w:r>
         <w:t>-</w:t>
@@ -5929,7 +7100,20 @@
     </w:p>
     <w:p>
       <w:r>
-        <w:t xml:space="preserve"> Con respecto a la tasa interna de retorno de {{ eco.irr }}</w:t>
+        <w:t xml:space="preserve"> Con respecto a la tasa interna de retorno de </w:t>
+      </w:r>
+      <w:proofErr w:type="gramStart"/>
+      <w:r>
+        <w:t xml:space="preserve">{{ </w:t>
+      </w:r>
+      <w:proofErr w:type="spellStart"/>
+      <w:r>
+        <w:t>eco.irr</w:t>
+      </w:r>
+      <w:proofErr w:type="spellEnd"/>
+      <w:proofErr w:type="gramEnd"/>
+      <w:r>
+        <w:t xml:space="preserve"> }}</w:t>
       </w:r>
       <w:r>
         <w:t xml:space="preserve">, podemos concluir que </w:t>
@@ -5963,12 +7147,20 @@
         <w:rPr>
           <w:lang w:val="en-US"/>
         </w:rPr>
-        <w:t>if eco_num.irr_bool</w:t>
-      </w:r>
+        <w:t xml:space="preserve">if </w:t>
+      </w:r>
+      <w:proofErr w:type="spellStart"/>
       <w:r>
         <w:rPr>
           <w:lang w:val="en-US"/>
         </w:rPr>
+        <w:t>eco_num.irr_bool</w:t>
+      </w:r>
+      <w:proofErr w:type="spellEnd"/>
+      <w:r>
+        <w:rPr>
+          <w:lang w:val="en-US"/>
+        </w:rPr>
         <w:t xml:space="preserve"> </w:t>
       </w:r>
       <w:r>
@@ -6000,7 +7192,15 @@
         <w:t>-</w:t>
       </w:r>
       <w:r>
-        <w:t xml:space="preserve"> else </w:t>
+        <w:t xml:space="preserve"> </w:t>
+      </w:r>
+      <w:proofErr w:type="spellStart"/>
+      <w:r>
+        <w:t>else</w:t>
+      </w:r>
+      <w:proofErr w:type="spellEnd"/>
+      <w:r>
+        <w:t xml:space="preserve"> </w:t>
       </w:r>
       <w:r>
         <w:t>-</w:t>
@@ -6028,7 +7228,15 @@
         <w:t>-</w:t>
       </w:r>
       <w:r>
-        <w:t xml:space="preserve"> endif </w:t>
+        <w:t xml:space="preserve"> </w:t>
+      </w:r>
+      <w:proofErr w:type="spellStart"/>
+      <w:r>
+        <w:t>endif</w:t>
+      </w:r>
+      <w:proofErr w:type="spellEnd"/>
+      <w:r>
+        <w:t xml:space="preserve"> </w:t>
       </w:r>
       <w:r>
         <w:t>-</w:t>
@@ -6085,7 +7293,15 @@
         <w:jc w:val="left"/>
       </w:pPr>
       <w:r>
-        <w:t>Capacidad sistema en kw.</w:t>
+        <w:t xml:space="preserve">Capacidad sistema en </w:t>
+      </w:r>
+      <w:proofErr w:type="spellStart"/>
+      <w:r>
+        <w:t>kw</w:t>
+      </w:r>
+      <w:proofErr w:type="spellEnd"/>
+      <w:r>
+        <w:t>.</w:t>
       </w:r>
     </w:p>
     <w:p>
@@ -6136,8 +7352,13 @@
         </w:numPr>
         <w:jc w:val="left"/>
       </w:pPr>
-      <w:r>
-        <w:t>Netbilling.</w:t>
+      <w:proofErr w:type="spellStart"/>
+      <w:r>
+        <w:t>Netbilling</w:t>
+      </w:r>
+      <w:proofErr w:type="spellEnd"/>
+      <w:r>
+        <w:t>.</w:t>
       </w:r>
     </w:p>
     <w:p>
@@ -6363,7 +7584,14 @@
       <w:rPr>
         <w:lang w:val="en-US"/>
       </w:rPr>
-      <w:t>: {{</w:t>
+      <w:t xml:space="preserve">: </w:t>
+    </w:r>
+    <w:proofErr w:type="gramStart"/>
+    <w:r>
+      <w:rPr>
+        <w:lang w:val="en-US"/>
+      </w:rPr>
+      <w:t>{{</w:t>
     </w:r>
     <w:r>
       <w:rPr>
@@ -6371,12 +7599,21 @@
       </w:rPr>
       <w:t xml:space="preserve"> </w:t>
     </w:r>
+    <w:proofErr w:type="spellStart"/>
     <w:r>
       <w:rPr>
         <w:lang w:val="en-US"/>
       </w:rPr>
-      <w:t>report_date</w:t>
+      <w:t>report</w:t>
     </w:r>
+    <w:proofErr w:type="gramEnd"/>
+    <w:r>
+      <w:rPr>
+        <w:lang w:val="en-US"/>
+      </w:rPr>
+      <w:t>_date</w:t>
+    </w:r>
+    <w:proofErr w:type="spellEnd"/>
     <w:r>
       <w:rPr>
         <w:lang w:val="en-US"/>
@@ -6395,12 +7632,14 @@
       </w:rPr>
       <w:t xml:space="preserve"> </w:t>
     </w:r>
+    <w:proofErr w:type="spellStart"/>
     <w:r>
       <w:rPr>
         <w:lang w:val="en-US"/>
       </w:rPr>
       <w:t>report_version</w:t>
     </w:r>
+    <w:proofErr w:type="spellEnd"/>
     <w:r>
       <w:rPr>
         <w:lang w:val="en-US"/>

</xml_diff>

<commit_message>
update if condition for 0 netbilling case
</commit_message>
<xml_diff>
--- a/templates/memory_template.docx
+++ b/templates/memory_template.docx
@@ -24,7 +24,6 @@
           <w:lang w:val="en-US"/>
         </w:rPr>
       </w:pPr>
-      <w:proofErr w:type="gramStart"/>
       <w:r>
         <w:rPr>
           <w:lang w:val="en-US"/>
@@ -56,7 +55,6 @@
         </w:rPr>
         <w:t>ect</w:t>
       </w:r>
-      <w:proofErr w:type="gramEnd"/>
       <w:r>
         <w:rPr>
           <w:lang w:val="en-US"/>
@@ -90,7 +88,6 @@
         </w:rPr>
         <w:t>{{</w:t>
       </w:r>
-      <w:proofErr w:type="gramStart"/>
       <w:r>
         <w:rPr>
           <w:lang w:val="en-US"/>
@@ -107,21 +104,13 @@
         <w:rPr>
           <w:lang w:val="en-US"/>
         </w:rPr>
-        <w:t>}</w:t>
-      </w:r>
-      <w:proofErr w:type="gramEnd"/>
-      <w:r>
-        <w:rPr>
-          <w:lang w:val="en-US"/>
-        </w:rPr>
-        <w:t>}</w:t>
+        <w:t>}}</w:t>
       </w:r>
     </w:p>
     <w:p>
       <w:pPr>
         <w:pStyle w:val="Subtitle"/>
       </w:pPr>
-      <w:proofErr w:type="gramStart"/>
       <w:r>
         <w:t>{{</w:t>
       </w:r>
@@ -130,11 +119,7 @@
       </w:r>
       <w:proofErr w:type="spellStart"/>
       <w:r>
-        <w:t>project</w:t>
-      </w:r>
-      <w:proofErr w:type="gramEnd"/>
-      <w:r>
-        <w:t>.building.</w:t>
+        <w:t>project.building.</w:t>
       </w:r>
       <w:r>
         <w:t>city</w:t>
@@ -202,7 +187,6 @@
             <w:r>
               <w:t xml:space="preserve">establecimiento </w:t>
             </w:r>
-            <w:proofErr w:type="gramStart"/>
             <w:r>
               <w:rPr>
                 <w:b/>
@@ -252,7 +236,6 @@
               </w:rPr>
               <w:t>name</w:t>
             </w:r>
-            <w:proofErr w:type="gramEnd"/>
             <w:r>
               <w:rPr>
                 <w:b/>
@@ -475,7 +458,6 @@
                 <w:sz w:val="22"/>
               </w:rPr>
             </w:pPr>
-            <w:proofErr w:type="gramStart"/>
             <w:r>
               <w:rPr>
                 <w:rStyle w:val="IntenseEmphasis"/>
@@ -520,17 +502,7 @@
                 <w:iCs w:val="0"/>
                 <w:sz w:val="22"/>
               </w:rPr>
-              <w:t>ect</w:t>
-            </w:r>
-            <w:proofErr w:type="gramEnd"/>
-            <w:r>
-              <w:rPr>
-                <w:rStyle w:val="IntenseEmphasis"/>
-                <w:i w:val="0"/>
-                <w:iCs w:val="0"/>
-                <w:sz w:val="22"/>
-              </w:rPr>
-              <w:t>_type</w:t>
+              <w:t>ect_type</w:t>
             </w:r>
             <w:proofErr w:type="spellEnd"/>
             <w:r>
@@ -653,7 +625,6 @@
                 <w:sz w:val="22"/>
               </w:rPr>
             </w:pPr>
-            <w:proofErr w:type="gramStart"/>
             <w:r>
               <w:rPr>
                 <w:rStyle w:val="IntenseEmphasis"/>
@@ -680,17 +651,7 @@
                 <w:iCs w:val="0"/>
                 <w:sz w:val="22"/>
               </w:rPr>
-              <w:t>total</w:t>
-            </w:r>
-            <w:proofErr w:type="gramEnd"/>
-            <w:r>
-              <w:rPr>
-                <w:rStyle w:val="IntenseEmphasis"/>
-                <w:i w:val="0"/>
-                <w:iCs w:val="0"/>
-                <w:sz w:val="22"/>
-              </w:rPr>
-              <w:t>_cost</w:t>
+              <w:t>total_cost</w:t>
             </w:r>
             <w:proofErr w:type="spellEnd"/>
             <w:r>
@@ -758,7 +719,6 @@
                 <w:sz w:val="22"/>
               </w:rPr>
             </w:pPr>
-            <w:proofErr w:type="gramStart"/>
             <w:r>
               <w:rPr>
                 <w:rStyle w:val="IntenseEmphasis"/>
@@ -776,17 +736,7 @@
                 <w:iCs w:val="0"/>
                 <w:sz w:val="22"/>
               </w:rPr>
-              <w:t>energy</w:t>
-            </w:r>
-            <w:proofErr w:type="gramEnd"/>
-            <w:r>
-              <w:rPr>
-                <w:rStyle w:val="IntenseEmphasis"/>
-                <w:i w:val="0"/>
-                <w:iCs w:val="0"/>
-                <w:sz w:val="22"/>
-              </w:rPr>
-              <w:t>_production</w:t>
+              <w:t>energy_production</w:t>
             </w:r>
             <w:proofErr w:type="spellEnd"/>
             <w:r>
@@ -851,7 +801,6 @@
                 <w:sz w:val="22"/>
               </w:rPr>
             </w:pPr>
-            <w:proofErr w:type="gramStart"/>
             <w:r>
               <w:rPr>
                 <w:rStyle w:val="IntenseEmphasis"/>
@@ -896,17 +845,7 @@
                 <w:iCs w:val="0"/>
                 <w:sz w:val="22"/>
               </w:rPr>
-              <w:t>ual</w:t>
-            </w:r>
-            <w:proofErr w:type="gramEnd"/>
-            <w:r>
-              <w:rPr>
-                <w:rStyle w:val="IntenseEmphasis"/>
-                <w:i w:val="0"/>
-                <w:iCs w:val="0"/>
-                <w:sz w:val="22"/>
-              </w:rPr>
-              <w:t>_benefits</w:t>
+              <w:t>ual_benefits</w:t>
             </w:r>
             <w:proofErr w:type="spellEnd"/>
             <w:r>
@@ -974,7 +913,6 @@
                 <w:sz w:val="22"/>
               </w:rPr>
             </w:pPr>
-            <w:proofErr w:type="gramStart"/>
             <w:r>
               <w:rPr>
                 <w:rStyle w:val="IntenseEmphasis"/>
@@ -1001,17 +939,7 @@
                 <w:iCs w:val="0"/>
                 <w:sz w:val="22"/>
               </w:rPr>
-              <w:t>emission</w:t>
-            </w:r>
-            <w:proofErr w:type="gramEnd"/>
-            <w:r>
-              <w:rPr>
-                <w:rStyle w:val="IntenseEmphasis"/>
-                <w:i w:val="0"/>
-                <w:iCs w:val="0"/>
-                <w:sz w:val="22"/>
-              </w:rPr>
-              <w:t>_reduction</w:t>
+              <w:t>emission_reduction</w:t>
             </w:r>
             <w:proofErr w:type="spellEnd"/>
             <w:r>
@@ -1091,28 +1019,14 @@
               <w:rPr>
                 <w:lang w:val="en-US"/>
               </w:rPr>
-              <w:t xml:space="preserve">I.M. de </w:t>
-            </w:r>
-            <w:proofErr w:type="gramStart"/>
+              <w:t xml:space="preserve">I.M. de {{ </w:t>
+            </w:r>
+            <w:proofErr w:type="spellStart"/>
             <w:r>
               <w:rPr>
                 <w:lang w:val="en-US"/>
               </w:rPr>
-              <w:t xml:space="preserve">{{ </w:t>
-            </w:r>
-            <w:proofErr w:type="spellStart"/>
-            <w:r>
-              <w:rPr>
-                <w:lang w:val="en-US"/>
-              </w:rPr>
-              <w:t>project</w:t>
-            </w:r>
-            <w:proofErr w:type="gramEnd"/>
-            <w:r>
-              <w:rPr>
-                <w:lang w:val="en-US"/>
-              </w:rPr>
-              <w:t>.building.</w:t>
+              <w:t>project.building.</w:t>
             </w:r>
             <w:r>
               <w:rPr>
@@ -2467,19 +2381,11 @@
     <w:p/>
     <w:p>
       <w:r>
-        <w:t xml:space="preserve">El proyecto se emplaza en la comuna de </w:t>
-      </w:r>
-      <w:proofErr w:type="gramStart"/>
-      <w:r>
-        <w:t xml:space="preserve">{{ </w:t>
+        <w:t xml:space="preserve">El proyecto se emplaza en la comuna de {{ </w:t>
       </w:r>
       <w:proofErr w:type="spellStart"/>
       <w:r>
-        <w:t>project</w:t>
-      </w:r>
-      <w:proofErr w:type="gramEnd"/>
-      <w:r>
-        <w:t>.building.</w:t>
+        <w:t>project.building.</w:t>
       </w:r>
       <w:r>
         <w:t>city</w:t>
@@ -2537,7 +2443,6 @@
                 <w:bCs w:val="0"/>
               </w:rPr>
             </w:pPr>
-            <w:proofErr w:type="gramStart"/>
             <w:r>
               <w:rPr>
                 <w:b w:val="0"/>
@@ -2552,7 +2457,6 @@
               </w:rPr>
               <w:t>project.building.name</w:t>
             </w:r>
-            <w:proofErr w:type="gramEnd"/>
             <w:r>
               <w:rPr>
                 <w:b w:val="0"/>
@@ -2593,17 +2497,12 @@
               <w:jc w:val="left"/>
               <w:cnfStyle w:val="000000100000" w:firstRow="0" w:lastRow="0" w:firstColumn="0" w:lastColumn="0" w:oddVBand="0" w:evenVBand="0" w:oddHBand="1" w:evenHBand="0" w:firstRowFirstColumn="0" w:firstRowLastColumn="0" w:lastRowFirstColumn="0" w:lastRowLastColumn="0"/>
             </w:pPr>
-            <w:proofErr w:type="gramStart"/>
             <w:r>
               <w:t xml:space="preserve">{{ </w:t>
             </w:r>
             <w:proofErr w:type="spellStart"/>
             <w:r>
-              <w:t>project</w:t>
-            </w:r>
-            <w:proofErr w:type="gramEnd"/>
-            <w:r>
-              <w:t>.building.address</w:t>
+              <w:t>project.building.address</w:t>
             </w:r>
             <w:proofErr w:type="spellEnd"/>
             <w:r>
@@ -2682,7 +2581,6 @@
                       <w:szCs w:val="18"/>
                     </w:rPr>
                   </w:pPr>
-                  <w:proofErr w:type="gramStart"/>
                   <w:r>
                     <w:rPr>
                       <w:sz w:val="18"/>
@@ -2696,15 +2594,7 @@
                       <w:sz w:val="18"/>
                       <w:szCs w:val="18"/>
                     </w:rPr>
-                    <w:t>project</w:t>
-                  </w:r>
-                  <w:proofErr w:type="gramEnd"/>
-                  <w:r>
-                    <w:rPr>
-                      <w:sz w:val="18"/>
-                      <w:szCs w:val="18"/>
-                    </w:rPr>
-                    <w:t>.building.geolocation.latitude</w:t>
+                    <w:t>project.building.geolocation.latitude</w:t>
                   </w:r>
                   <w:proofErr w:type="spellEnd"/>
                   <w:r>
@@ -2747,7 +2637,6 @@
                       <w:szCs w:val="18"/>
                     </w:rPr>
                   </w:pPr>
-                  <w:proofErr w:type="gramStart"/>
                   <w:r>
                     <w:rPr>
                       <w:sz w:val="18"/>
@@ -2761,15 +2650,7 @@
                       <w:sz w:val="18"/>
                       <w:szCs w:val="18"/>
                     </w:rPr>
-                    <w:t>project</w:t>
-                  </w:r>
-                  <w:proofErr w:type="gramEnd"/>
-                  <w:r>
-                    <w:rPr>
-                      <w:sz w:val="18"/>
-                      <w:szCs w:val="18"/>
-                    </w:rPr>
-                    <w:t>.building.geolocation.longitude</w:t>
+                    <w:t>project.building.geolocation.longitude</w:t>
                   </w:r>
                   <w:proofErr w:type="spellEnd"/>
                   <w:r>
@@ -2811,7 +2692,6 @@
                       <w:lang w:val="en-US"/>
                     </w:rPr>
                   </w:pPr>
-                  <w:proofErr w:type="gramStart"/>
                   <w:r>
                     <w:rPr>
                       <w:sz w:val="18"/>
@@ -2827,16 +2707,7 @@
                       <w:szCs w:val="18"/>
                       <w:lang w:val="en-US"/>
                     </w:rPr>
-                    <w:t>project</w:t>
-                  </w:r>
-                  <w:proofErr w:type="gramEnd"/>
-                  <w:r>
-                    <w:rPr>
-                      <w:sz w:val="18"/>
-                      <w:szCs w:val="18"/>
-                      <w:lang w:val="en-US"/>
-                    </w:rPr>
-                    <w:t>.building.geolocation.altitude</w:t>
+                    <w:t>project.building.geolocation.altitude</w:t>
                   </w:r>
                   <w:proofErr w:type="spellEnd"/>
                   <w:r>
@@ -2951,7 +2822,6 @@
         <w:t xml:space="preserve">{{r </w:t>
       </w:r>
       <w:proofErr w:type="spellStart"/>
-      <w:proofErr w:type="gramStart"/>
       <w:r>
         <w:rPr>
           <w:rStyle w:val="SubtleReference"/>
@@ -2967,16 +2837,7 @@
           <w:smallCaps w:val="0"/>
           <w:color w:val="auto"/>
         </w:rPr>
-        <w:t xml:space="preserve"> }</w:t>
-      </w:r>
-      <w:proofErr w:type="gramEnd"/>
-      <w:r>
-        <w:rPr>
-          <w:rStyle w:val="SubtleReference"/>
-          <w:smallCaps w:val="0"/>
-          <w:color w:val="auto"/>
-        </w:rPr>
-        <w:t>}</w:t>
+        <w:t xml:space="preserve"> }}</w:t>
       </w:r>
     </w:p>
     <w:p/>
@@ -2987,7 +2848,6 @@
       <w:r>
         <w:t xml:space="preserve">suficiente para emplazar </w:t>
       </w:r>
-      <w:proofErr w:type="gramStart"/>
       <w:r>
         <w:rPr>
           <w:rStyle w:val="Strong"/>
@@ -2999,14 +2859,7 @@
         <w:rPr>
           <w:rStyle w:val="Strong"/>
         </w:rPr>
-        <w:t>project</w:t>
-      </w:r>
-      <w:proofErr w:type="gramEnd"/>
-      <w:r>
-        <w:rPr>
-          <w:rStyle w:val="Strong"/>
-        </w:rPr>
-        <w:t>.area</w:t>
+        <w:t>project.area</w:t>
       </w:r>
       <w:proofErr w:type="spellEnd"/>
       <w:r>
@@ -3072,7 +2925,6 @@
       <w:r>
         <w:t xml:space="preserve">Actualmente </w:t>
       </w:r>
-      <w:proofErr w:type="gramStart"/>
       <w:r>
         <w:rPr>
           <w:rStyle w:val="Strong"/>
@@ -3089,14 +2941,7 @@
         <w:rPr>
           <w:rStyle w:val="Strong"/>
         </w:rPr>
-        <w:t>name</w:t>
-      </w:r>
-      <w:proofErr w:type="gramEnd"/>
-      <w:r>
-        <w:rPr>
-          <w:rStyle w:val="Strong"/>
-        </w:rPr>
-        <w:t xml:space="preserve"> }}</w:t>
+        <w:t>name }}</w:t>
       </w:r>
       <w:r>
         <w:t xml:space="preserve"> cuenta con suministro de energía eléctrica de red, y registra los siguiente consumos energéticos : </w:t>
@@ -3106,17 +2951,12 @@
       <w:pPr>
         <w:pStyle w:val="NoSpacing"/>
       </w:pPr>
-      <w:proofErr w:type="gramStart"/>
       <w:r>
         <w:t xml:space="preserve">{{ </w:t>
       </w:r>
       <w:proofErr w:type="spellStart"/>
       <w:r>
-        <w:t>table</w:t>
-      </w:r>
-      <w:proofErr w:type="gramEnd"/>
-      <w:r>
-        <w:t>_base_consumptions</w:t>
+        <w:t>table_base_consumptions</w:t>
       </w:r>
       <w:proofErr w:type="spellEnd"/>
       <w:r>
@@ -3203,7 +3043,6 @@
         </w:rPr>
         <w:t xml:space="preserve"> Consumo Mes </w:t>
       </w:r>
-      <w:proofErr w:type="gramStart"/>
       <w:r>
         <w:rPr>
           <w:rStyle w:val="SubtleReference"/>
@@ -3221,14 +3060,7 @@
         <w:rPr>
           <w:rStyle w:val="SubtleReference"/>
         </w:rPr>
-        <w:t>/</w:t>
-      </w:r>
-      <w:proofErr w:type="gramEnd"/>
-      <w:r>
-        <w:rPr>
-          <w:rStyle w:val="SubtleReference"/>
-        </w:rPr>
-        <w:t>2</w:t>
+        <w:t>/2</w:t>
       </w:r>
     </w:p>
     <w:p>
@@ -3298,7 +3130,6 @@
       <w:r>
         <w:t xml:space="preserve"> </w:t>
       </w:r>
-      <w:proofErr w:type="gramStart"/>
       <w:r>
         <w:rPr>
           <w:rStyle w:val="Strong"/>
@@ -3310,14 +3141,36 @@
         <w:rPr>
           <w:rStyle w:val="Strong"/>
         </w:rPr>
-        <w:t>forecast</w:t>
-      </w:r>
-      <w:proofErr w:type="gramEnd"/>
+        <w:t>forecast_consumption</w:t>
+      </w:r>
+      <w:proofErr w:type="spellEnd"/>
       <w:r>
         <w:rPr>
           <w:rStyle w:val="Strong"/>
         </w:rPr>
-        <w:t>_consumption</w:t>
+        <w:t xml:space="preserve"> }}</w:t>
+      </w:r>
+      <w:r>
+        <w:t xml:space="preserve">, </w:t>
+      </w:r>
+      <w:r>
+        <w:t>considerando además el incremento de los precios energéticos en un</w:t>
+      </w:r>
+      <w:r>
+        <w:t xml:space="preserve"> </w:t>
+      </w:r>
+      <w:r>
+        <w:rPr>
+          <w:rStyle w:val="Strong"/>
+        </w:rPr>
+        <w:t xml:space="preserve">{{ </w:t>
+      </w:r>
+      <w:proofErr w:type="spellStart"/>
+      <w:r>
+        <w:rPr>
+          <w:rStyle w:val="Strong"/>
+        </w:rPr>
+        <w:t>cost_increment</w:t>
       </w:r>
       <w:proofErr w:type="spellEnd"/>
       <w:r>
@@ -3327,62 +3180,28 @@
         <w:t xml:space="preserve"> }}</w:t>
       </w:r>
       <w:r>
-        <w:t xml:space="preserve">, </w:t>
-      </w:r>
-      <w:r>
-        <w:t>considerando además el incremento de los precios energéticos en un</w:t>
+        <w:t xml:space="preserve"> para el primer año de ejecución del proyecto</w:t>
+      </w:r>
+      <w:r>
+        <w:t xml:space="preserve">. </w:t>
       </w:r>
       <w:r>
         <w:t xml:space="preserve"> </w:t>
       </w:r>
       <w:r>
-        <w:rPr>
-          <w:rStyle w:val="Strong"/>
-        </w:rPr>
+        <w:t xml:space="preserve">Para la presente propuesta, el precio estimado del kilowatt-hora, variará en función del consumo mensual, debido a que incorpora entre otras cosas los precios de costos fijos de servicios, potencia, transporte, etc. </w:t>
+      </w:r>
+    </w:p>
+    <w:p>
+      <w:pPr>
+        <w:pStyle w:val="NoSpacing"/>
+      </w:pPr>
+      <w:r>
         <w:t xml:space="preserve">{{ </w:t>
       </w:r>
       <w:proofErr w:type="spellStart"/>
       <w:r>
-        <w:rPr>
-          <w:rStyle w:val="Strong"/>
-        </w:rPr>
-        <w:t>cost_increment</w:t>
-      </w:r>
-      <w:proofErr w:type="spellEnd"/>
-      <w:r>
-        <w:rPr>
-          <w:rStyle w:val="Strong"/>
-        </w:rPr>
-        <w:t xml:space="preserve"> }}</w:t>
-      </w:r>
-      <w:r>
-        <w:t xml:space="preserve"> para el primer año de ejecución del proyecto</w:t>
-      </w:r>
-      <w:r>
-        <w:t xml:space="preserve">. </w:t>
-      </w:r>
-      <w:r>
-        <w:t xml:space="preserve"> </w:t>
-      </w:r>
-      <w:r>
-        <w:t xml:space="preserve">Para la presente propuesta, el precio estimado del kilowatt-hora, variará en función del consumo mensual, debido a que incorpora entre otras cosas los precios de costos fijos de servicios, potencia, transporte, etc. </w:t>
-      </w:r>
-    </w:p>
-    <w:p>
-      <w:pPr>
-        <w:pStyle w:val="NoSpacing"/>
-      </w:pPr>
-      <w:proofErr w:type="gramStart"/>
-      <w:r>
-        <w:t xml:space="preserve">{{ </w:t>
-      </w:r>
-      <w:proofErr w:type="spellStart"/>
-      <w:r>
-        <w:t>table</w:t>
-      </w:r>
-      <w:proofErr w:type="gramEnd"/>
-      <w:r>
-        <w:t>_forecast_consumptions</w:t>
+        <w:t>table_forecast_consumptions</w:t>
       </w:r>
       <w:proofErr w:type="spellEnd"/>
       <w:r>
@@ -3543,7 +3362,6 @@
       <w:r>
         <w:t xml:space="preserve">La presenta propuesta considera los datos climatológicos preponderantes en la comuna de </w:t>
       </w:r>
-      <w:proofErr w:type="gramStart"/>
       <w:r>
         <w:rPr>
           <w:rStyle w:val="Strong"/>
@@ -3555,14 +3373,7 @@
         <w:rPr>
           <w:rStyle w:val="Strong"/>
         </w:rPr>
-        <w:t>project</w:t>
-      </w:r>
-      <w:proofErr w:type="gramEnd"/>
-      <w:r>
-        <w:rPr>
-          <w:rStyle w:val="Strong"/>
-        </w:rPr>
-        <w:t>.building.</w:t>
+        <w:t>project.building.</w:t>
       </w:r>
       <w:r>
         <w:rPr>
@@ -3968,7 +3779,6 @@
       <w:r>
         <w:t xml:space="preserve"> </w:t>
       </w:r>
-      <w:proofErr w:type="gramStart"/>
       <w:r>
         <w:rPr>
           <w:rStyle w:val="Strong"/>
@@ -3980,139 +3790,119 @@
         <w:rPr>
           <w:rStyle w:val="Strong"/>
         </w:rPr>
-        <w:t>project</w:t>
-      </w:r>
-      <w:proofErr w:type="gramEnd"/>
+        <w:t>project_type</w:t>
+      </w:r>
+      <w:proofErr w:type="spellEnd"/>
       <w:r>
         <w:rPr>
           <w:rStyle w:val="Strong"/>
         </w:rPr>
-        <w:t>_type</w:t>
+        <w:t xml:space="preserve"> }} </w:t>
+      </w:r>
+      <w:r>
+        <w:softHyphen/>
+      </w:r>
+      <w:r>
+        <w:softHyphen/>
+      </w:r>
+      <w:r>
+        <w:t xml:space="preserve">de </w:t>
+      </w:r>
+      <w:r>
+        <w:rPr>
+          <w:rStyle w:val="Strong"/>
+        </w:rPr>
+        <w:t xml:space="preserve">{{ </w:t>
+      </w:r>
+      <w:proofErr w:type="spellStart"/>
+      <w:r>
+        <w:rPr>
+          <w:rStyle w:val="Strong"/>
+        </w:rPr>
+        <w:t>project_size</w:t>
       </w:r>
       <w:proofErr w:type="spellEnd"/>
       <w:r>
         <w:rPr>
           <w:rStyle w:val="Strong"/>
         </w:rPr>
+        <w:t xml:space="preserve"> }}</w:t>
+      </w:r>
+      <w:r>
+        <w:t>.</w:t>
+      </w:r>
+    </w:p>
+    <w:p>
+      <w:pPr>
+        <w:pStyle w:val="Heading2"/>
+      </w:pPr>
+      <w:bookmarkStart w:id="9" w:name="_Toc165841874"/>
+      <w:r>
+        <w:t>Equipamiento</w:t>
+      </w:r>
+      <w:bookmarkEnd w:id="9"/>
+    </w:p>
+    <w:p>
+      <w:r>
+        <w:t xml:space="preserve">La propuesta tiene una configuración de potencia nominal de </w:t>
+      </w:r>
+      <w:r>
+        <w:rPr>
+          <w:rStyle w:val="Strong"/>
+        </w:rPr>
+        <w:t xml:space="preserve">{{ </w:t>
+      </w:r>
+      <w:proofErr w:type="spellStart"/>
+      <w:r>
+        <w:rPr>
+          <w:rStyle w:val="Strong"/>
+        </w:rPr>
+        <w:t>project_size</w:t>
+      </w:r>
+      <w:proofErr w:type="spellEnd"/>
+      <w:r>
+        <w:rPr>
+          <w:rStyle w:val="Strong"/>
+        </w:rPr>
+        <w:t xml:space="preserve"> }}</w:t>
+      </w:r>
+      <w:r>
+        <w:t xml:space="preserve">, con un costo estimado de </w:t>
+      </w:r>
+      <w:r>
+        <w:rPr>
+          <w:rStyle w:val="Strong"/>
+        </w:rPr>
+        <w:t xml:space="preserve">{{ </w:t>
+      </w:r>
+      <w:proofErr w:type="spellStart"/>
+      <w:r>
+        <w:rPr>
+          <w:rStyle w:val="Strong"/>
+        </w:rPr>
+        <w:t>total_cost</w:t>
+      </w:r>
+      <w:proofErr w:type="spellEnd"/>
+      <w:r>
+        <w:rPr>
+          <w:rStyle w:val="Strong"/>
+        </w:rPr>
         <w:t xml:space="preserve"> }} </w:t>
       </w:r>
       <w:r>
-        <w:softHyphen/>
-      </w:r>
-      <w:r>
-        <w:softHyphen/>
-      </w:r>
-      <w:r>
-        <w:t xml:space="preserve">de </w:t>
-      </w:r>
-      <w:r>
-        <w:rPr>
-          <w:rStyle w:val="Strong"/>
-        </w:rPr>
+        <w:t>. La propuesta tiene una configuración mixta tanto para la inyección a la red, consumo interno y además almacenamiento para eventos de emergencia.</w:t>
+      </w:r>
+    </w:p>
+    <w:p>
+      <w:pPr>
+        <w:pStyle w:val="NoSpacing"/>
+      </w:pPr>
+      <w:r>
         <w:t xml:space="preserve">{{ </w:t>
       </w:r>
       <w:proofErr w:type="spellStart"/>
       <w:r>
-        <w:rPr>
-          <w:rStyle w:val="Strong"/>
-        </w:rPr>
-        <w:t>project_size</w:t>
-      </w:r>
-      <w:proofErr w:type="spellEnd"/>
-      <w:r>
-        <w:rPr>
-          <w:rStyle w:val="Strong"/>
-        </w:rPr>
-        <w:t xml:space="preserve"> }}</w:t>
-      </w:r>
-      <w:r>
-        <w:t>.</w:t>
-      </w:r>
-    </w:p>
-    <w:p>
-      <w:pPr>
-        <w:pStyle w:val="Heading2"/>
-      </w:pPr>
-      <w:bookmarkStart w:id="9" w:name="_Toc165841874"/>
-      <w:r>
-        <w:t>Equipamiento</w:t>
-      </w:r>
-      <w:bookmarkEnd w:id="9"/>
-    </w:p>
-    <w:p>
-      <w:r>
-        <w:t xml:space="preserve">La propuesta tiene una configuración de potencia nominal de </w:t>
-      </w:r>
-      <w:proofErr w:type="gramStart"/>
-      <w:r>
-        <w:rPr>
-          <w:rStyle w:val="Strong"/>
-        </w:rPr>
-        <w:t xml:space="preserve">{{ </w:t>
-      </w:r>
-      <w:proofErr w:type="spellStart"/>
-      <w:r>
-        <w:rPr>
-          <w:rStyle w:val="Strong"/>
-        </w:rPr>
-        <w:t>project</w:t>
-      </w:r>
-      <w:proofErr w:type="gramEnd"/>
-      <w:r>
-        <w:rPr>
-          <w:rStyle w:val="Strong"/>
-        </w:rPr>
-        <w:t>_size</w:t>
-      </w:r>
-      <w:proofErr w:type="spellEnd"/>
-      <w:r>
-        <w:rPr>
-          <w:rStyle w:val="Strong"/>
-        </w:rPr>
-        <w:t xml:space="preserve"> }}</w:t>
-      </w:r>
-      <w:r>
-        <w:t xml:space="preserve">, con un costo estimado de </w:t>
-      </w:r>
-      <w:r>
-        <w:rPr>
-          <w:rStyle w:val="Strong"/>
-        </w:rPr>
-        <w:t xml:space="preserve">{{ </w:t>
-      </w:r>
-      <w:proofErr w:type="spellStart"/>
-      <w:r>
-        <w:rPr>
-          <w:rStyle w:val="Strong"/>
-        </w:rPr>
-        <w:t>total_cost</w:t>
-      </w:r>
-      <w:proofErr w:type="spellEnd"/>
-      <w:r>
-        <w:rPr>
-          <w:rStyle w:val="Strong"/>
-        </w:rPr>
-        <w:t xml:space="preserve"> }} </w:t>
-      </w:r>
-      <w:r>
-        <w:t>. La propuesta tiene una configuración mixta tanto para la inyección a la red, consumo interno y además almacenamiento para eventos de emergencia.</w:t>
-      </w:r>
-    </w:p>
-    <w:p>
-      <w:pPr>
-        <w:pStyle w:val="NoSpacing"/>
-      </w:pPr>
-      <w:proofErr w:type="gramStart"/>
-      <w:r>
-        <w:t xml:space="preserve">{{ </w:t>
-      </w:r>
-      <w:proofErr w:type="spellStart"/>
-      <w:r>
-        <w:t>table</w:t>
-      </w:r>
-      <w:proofErr w:type="gramEnd"/>
-      <w:r>
-        <w:t>_components</w:t>
+        <w:t>table_components</w:t>
       </w:r>
       <w:proofErr w:type="spellEnd"/>
       <w:r>
@@ -4346,17 +4136,12 @@
       <w:r>
         <w:t xml:space="preserve"> por parte del establecimiento, se estiman en </w:t>
       </w:r>
-      <w:proofErr w:type="gramStart"/>
       <w:r>
         <w:t xml:space="preserve">{{ </w:t>
       </w:r>
       <w:proofErr w:type="spellStart"/>
       <w:r>
-        <w:t>forecast</w:t>
-      </w:r>
-      <w:proofErr w:type="gramEnd"/>
-      <w:r>
-        <w:t>_consumption</w:t>
+        <w:t>forecast_consumption</w:t>
       </w:r>
       <w:proofErr w:type="spellEnd"/>
       <w:r>
@@ -4380,7 +4165,6 @@
       <w:r>
         <w:t xml:space="preserve">de </w:t>
       </w:r>
-      <w:proofErr w:type="gramStart"/>
       <w:r>
         <w:t>{</w:t>
       </w:r>
@@ -4389,11 +4173,7 @@
       </w:r>
       <w:proofErr w:type="spellStart"/>
       <w:r>
-        <w:t>energy</w:t>
-      </w:r>
-      <w:proofErr w:type="gramEnd"/>
-      <w:r>
-        <w:t>_</w:t>
+        <w:t>energy_</w:t>
       </w:r>
       <w:r>
         <w:t>production</w:t>
@@ -4430,16 +4210,11 @@
       <w:r>
         <w:t xml:space="preserve"> el lado de los </w:t>
       </w:r>
-      <w:proofErr w:type="gramStart"/>
       <w:r>
         <w:t xml:space="preserve">superávits </w:t>
       </w:r>
       <w:r>
-        <w:t>,</w:t>
-      </w:r>
-      <w:proofErr w:type="gramEnd"/>
-      <w:r>
-        <w:t xml:space="preserve"> es decir la energía que no se consume</w:t>
+        <w:t>, es decir la energía que no se consume</w:t>
       </w:r>
       <w:r>
         <w:t>,</w:t>
@@ -4604,17 +4379,12 @@
               <w:jc w:val="left"/>
               <w:cnfStyle w:val="000000100000" w:firstRow="0" w:lastRow="0" w:firstColumn="0" w:lastColumn="0" w:oddVBand="0" w:evenVBand="0" w:oddHBand="1" w:evenHBand="0" w:firstRowFirstColumn="0" w:firstRowLastColumn="0" w:lastRowFirstColumn="0" w:lastRowLastColumn="0"/>
             </w:pPr>
-            <w:proofErr w:type="gramStart"/>
             <w:r>
               <w:t xml:space="preserve">{{ </w:t>
             </w:r>
             <w:proofErr w:type="spellStart"/>
             <w:r>
-              <w:t>forecast</w:t>
-            </w:r>
-            <w:proofErr w:type="gramEnd"/>
-            <w:r>
-              <w:t>_consumptio</w:t>
+              <w:t>forecast_consumptio</w:t>
             </w:r>
             <w:r>
               <w:t>n</w:t>
@@ -4655,17 +4425,12 @@
               <w:jc w:val="left"/>
               <w:cnfStyle w:val="000000000000" w:firstRow="0" w:lastRow="0" w:firstColumn="0" w:lastColumn="0" w:oddVBand="0" w:evenVBand="0" w:oddHBand="0" w:evenHBand="0" w:firstRowFirstColumn="0" w:firstRowLastColumn="0" w:lastRowFirstColumn="0" w:lastRowLastColumn="0"/>
             </w:pPr>
-            <w:proofErr w:type="gramStart"/>
             <w:r>
               <w:t xml:space="preserve">{{ </w:t>
             </w:r>
             <w:proofErr w:type="spellStart"/>
             <w:r>
-              <w:t>energy</w:t>
-            </w:r>
-            <w:proofErr w:type="gramEnd"/>
-            <w:r>
-              <w:t>_production</w:t>
+              <w:t>energy_production</w:t>
             </w:r>
             <w:proofErr w:type="spellEnd"/>
             <w:r>
@@ -4712,17 +4477,12 @@
               <w:jc w:val="left"/>
               <w:cnfStyle w:val="000000100000" w:firstRow="0" w:lastRow="0" w:firstColumn="0" w:lastColumn="0" w:oddVBand="0" w:evenVBand="0" w:oddHBand="1" w:evenHBand="0" w:firstRowFirstColumn="0" w:firstRowLastColumn="0" w:lastRowFirstColumn="0" w:lastRowLastColumn="0"/>
             </w:pPr>
-            <w:proofErr w:type="gramStart"/>
             <w:r>
               <w:t xml:space="preserve">{{ </w:t>
             </w:r>
             <w:proofErr w:type="spellStart"/>
             <w:r>
-              <w:t>energy</w:t>
-            </w:r>
-            <w:proofErr w:type="gramEnd"/>
-            <w:r>
-              <w:t>_netbilling</w:t>
+              <w:t>energy_netbilling</w:t>
             </w:r>
             <w:proofErr w:type="spellEnd"/>
             <w:r>
@@ -4746,12 +4506,10 @@
               <w:jc w:val="left"/>
             </w:pPr>
             <w:proofErr w:type="spellStart"/>
-            <w:proofErr w:type="gramStart"/>
             <w:r>
               <w:t>auto-consumo</w:t>
             </w:r>
             <w:proofErr w:type="spellEnd"/>
-            <w:proofErr w:type="gramEnd"/>
           </w:p>
         </w:tc>
         <w:tc>
@@ -4764,17 +4522,12 @@
               <w:jc w:val="left"/>
               <w:cnfStyle w:val="000000000000" w:firstRow="0" w:lastRow="0" w:firstColumn="0" w:lastColumn="0" w:oddVBand="0" w:evenVBand="0" w:oddHBand="0" w:evenHBand="0" w:firstRowFirstColumn="0" w:firstRowLastColumn="0" w:lastRowFirstColumn="0" w:lastRowLastColumn="0"/>
             </w:pPr>
-            <w:proofErr w:type="gramStart"/>
             <w:r>
               <w:t xml:space="preserve">{{ </w:t>
             </w:r>
             <w:proofErr w:type="spellStart"/>
             <w:r>
-              <w:t>energy</w:t>
-            </w:r>
-            <w:proofErr w:type="gramEnd"/>
-            <w:r>
-              <w:t>_savings</w:t>
+              <w:t>energy_savings</w:t>
             </w:r>
             <w:proofErr w:type="spellEnd"/>
             <w:r>
@@ -4819,69 +4572,56 @@
     </w:p>
     <w:p>
       <w:r>
-        <w:t xml:space="preserve">La propuesta de proyecto incorpora los módulos de generación energética </w:t>
-      </w:r>
-      <w:proofErr w:type="gramStart"/>
+        <w:t xml:space="preserve">La propuesta de proyecto incorpora los módulos de generación energética {{ </w:t>
+      </w:r>
+      <w:proofErr w:type="spellStart"/>
+      <w:r>
+        <w:t>proyect_type</w:t>
+      </w:r>
+      <w:proofErr w:type="spellEnd"/>
+      <w:r>
+        <w:t xml:space="preserve"> }} de {{ </w:t>
+      </w:r>
+      <w:proofErr w:type="spellStart"/>
+      <w:r>
+        <w:t>project_size</w:t>
+      </w:r>
+      <w:proofErr w:type="spellEnd"/>
+      <w:r>
+        <w:t xml:space="preserve"> }}, correspondiente a los módulos </w:t>
+      </w:r>
+      <w:r>
+        <w:t>de la siguiente tabla:</w:t>
+      </w:r>
+    </w:p>
+    <w:p>
+      <w:pPr>
+        <w:pStyle w:val="NoSpacing"/>
+      </w:pPr>
       <w:r>
         <w:t xml:space="preserve">{{ </w:t>
       </w:r>
       <w:proofErr w:type="spellStart"/>
       <w:r>
-        <w:t>proyect</w:t>
-      </w:r>
-      <w:proofErr w:type="gramEnd"/>
-      <w:r>
-        <w:t>_type</w:t>
+        <w:t>table_energy_components</w:t>
       </w:r>
       <w:proofErr w:type="spellEnd"/>
       <w:r>
-        <w:t xml:space="preserve"> }} de {{ </w:t>
-      </w:r>
-      <w:proofErr w:type="spellStart"/>
-      <w:r>
-        <w:t>project_size</w:t>
-      </w:r>
-      <w:proofErr w:type="spellEnd"/>
-      <w:r>
-        <w:t xml:space="preserve"> }}, correspondiente a los módulos </w:t>
-      </w:r>
-      <w:r>
-        <w:t>de la siguiente tabla:</w:t>
+        <w:t xml:space="preserve"> }}</w:t>
       </w:r>
     </w:p>
     <w:p>
       <w:pPr>
         <w:pStyle w:val="NoSpacing"/>
       </w:pPr>
-      <w:proofErr w:type="gramStart"/>
-      <w:r>
-        <w:t xml:space="preserve">{{ </w:t>
-      </w:r>
-      <w:proofErr w:type="spellStart"/>
-      <w:r>
-        <w:t>table</w:t>
-      </w:r>
-      <w:proofErr w:type="gramEnd"/>
-      <w:r>
-        <w:t>_energy_components</w:t>
-      </w:r>
-      <w:proofErr w:type="spellEnd"/>
-      <w:r>
-        <w:t xml:space="preserve"> }}</w:t>
+      <w:r>
+        <w:t>Tabla. Módulos de generación energética</w:t>
       </w:r>
     </w:p>
     <w:p>
       <w:pPr>
         <w:pStyle w:val="NoSpacing"/>
       </w:pPr>
-      <w:r>
-        <w:t>Tabla. Módulos de generación energética</w:t>
-      </w:r>
-    </w:p>
-    <w:p>
-      <w:pPr>
-        <w:pStyle w:val="NoSpacing"/>
-      </w:pPr>
     </w:p>
     <w:p>
       <w:r>
@@ -4903,15 +4643,7 @@
         <w:t xml:space="preserve"> el</w:t>
       </w:r>
       <w:r>
-        <w:t xml:space="preserve"> azimut (o ángulo respecto al </w:t>
-      </w:r>
-      <w:proofErr w:type="gramStart"/>
-      <w:r>
-        <w:t>norte )</w:t>
-      </w:r>
-      <w:proofErr w:type="gramEnd"/>
-      <w:r>
-        <w:t xml:space="preserve"> y la elevación,</w:t>
+        <w:t xml:space="preserve"> azimut (o ángulo respecto al norte ) y la elevación,</w:t>
       </w:r>
       <w:r>
         <w:t xml:space="preserve"> que sumados a la temporalidad horaria y mensual, </w:t>
@@ -5013,7 +4745,7 @@
     <w:p>
       <w:pPr>
         <w:pStyle w:val="Quote"/>
-        <w:framePr w:wrap="notBeside"/>
+        <w:framePr w:w="0" w:wrap="notBeside"/>
       </w:pPr>
       <w:r>
         <w:t xml:space="preserve">Nota: Irradiancia incidente, en kW/m2, potencia incidente sobre la normal de una superficie por hora. La media corresponde al promedio de dicha irradiación a un periodo </w:t>
@@ -5104,17 +4836,12 @@
       <w:pPr>
         <w:pStyle w:val="NoSpacing"/>
       </w:pPr>
-      <w:proofErr w:type="gramStart"/>
       <w:r>
         <w:t xml:space="preserve">{{ </w:t>
       </w:r>
       <w:proofErr w:type="spellStart"/>
       <w:r>
-        <w:t>table</w:t>
-      </w:r>
-      <w:proofErr w:type="gramEnd"/>
-      <w:r>
-        <w:t>_production_array</w:t>
+        <w:t>table_production_array</w:t>
       </w:r>
       <w:proofErr w:type="spellEnd"/>
       <w:r>
@@ -5199,7 +4926,7 @@
     <w:p>
       <w:pPr>
         <w:pStyle w:val="Quote"/>
-        <w:framePr w:wrap="notBeside"/>
+        <w:framePr w:w="0" w:wrap="notBeside"/>
       </w:pPr>
       <w:r>
         <w:t xml:space="preserve">nota: </w:t>
@@ -5252,35 +4979,19 @@
     </w:p>
     <w:p>
       <w:r>
-        <w:t xml:space="preserve">Gracias al análisis anterior, podemos calcular la producción energética total, que se estima en </w:t>
-      </w:r>
-      <w:proofErr w:type="gramStart"/>
-      <w:r>
-        <w:t xml:space="preserve">{{ </w:t>
+        <w:t xml:space="preserve">Gracias al análisis anterior, podemos calcular la producción energética total, que se estima en {{ </w:t>
       </w:r>
       <w:proofErr w:type="spellStart"/>
       <w:r>
-        <w:t>energy</w:t>
-      </w:r>
-      <w:proofErr w:type="gramEnd"/>
-      <w:r>
-        <w:t>_production</w:t>
+        <w:t>energy_production</w:t>
       </w:r>
       <w:proofErr w:type="spellEnd"/>
       <w:r>
-        <w:t xml:space="preserve"> }}. En extensión de la misma, junto con la demanda futura estimada de </w:t>
-      </w:r>
-      <w:proofErr w:type="gramStart"/>
-      <w:r>
-        <w:t xml:space="preserve">{{ </w:t>
+        <w:t xml:space="preserve"> }}. En extensión de la misma, junto con la demanda futura estimada de {{ </w:t>
       </w:r>
       <w:proofErr w:type="spellStart"/>
       <w:r>
-        <w:t>forecast</w:t>
-      </w:r>
-      <w:proofErr w:type="gramEnd"/>
-      <w:r>
-        <w:t>_consumption</w:t>
+        <w:t>forecast_consumption</w:t>
       </w:r>
       <w:proofErr w:type="spellEnd"/>
       <w:r>
@@ -5292,19 +5003,54 @@
       </w:r>
       <w:proofErr w:type="spellEnd"/>
       <w:r>
-        <w:t xml:space="preserve"> }}. Los excedentes energéticos de </w:t>
-      </w:r>
-      <w:proofErr w:type="gramStart"/>
-      <w:r>
-        <w:t xml:space="preserve">{{ </w:t>
+        <w:t xml:space="preserve"> }}. </w:t>
+      </w:r>
+      <w:r>
+        <w:t xml:space="preserve">{%- </w:t>
       </w:r>
       <w:proofErr w:type="spellStart"/>
       <w:r>
-        <w:t>energy</w:t>
-      </w:r>
-      <w:proofErr w:type="gramEnd"/>
-      <w:r>
-        <w:t>_netbilling</w:t>
+        <w:t>if</w:t>
+      </w:r>
+      <w:proofErr w:type="spellEnd"/>
+      <w:r>
+        <w:t xml:space="preserve"> </w:t>
+      </w:r>
+      <w:proofErr w:type="spellStart"/>
+      <w:r>
+        <w:t>energy_netbilling</w:t>
+      </w:r>
+      <w:proofErr w:type="spellEnd"/>
+      <w:r>
+        <w:t xml:space="preserve"> </w:t>
+      </w:r>
+      <w:r>
+        <w:t>!=</w:t>
+      </w:r>
+      <w:r>
+        <w:t xml:space="preserve"> </w:t>
+      </w:r>
+      <w:r>
+        <w:t>‘</w:t>
+      </w:r>
+      <w:r>
+        <w:t>0</w:t>
+      </w:r>
+      <w:r>
+        <w:t xml:space="preserve"> kWh/año</w:t>
+      </w:r>
+      <w:r>
+        <w:t>’</w:t>
+      </w:r>
+      <w:r>
+        <w:t xml:space="preserve"> -%} </w:t>
+      </w:r>
+      <w:r>
+        <w:t xml:space="preserve">Los excedentes energéticos de {{ </w:t>
+      </w:r>
+      <w:proofErr w:type="spellStart"/>
+      <w:r>
+        <w:t>energy_netbilling</w:t>
       </w:r>
       <w:proofErr w:type="spellEnd"/>
       <w:r>
@@ -5324,17 +5070,105 @@
       <w:r>
         <w:t>, que:</w:t>
       </w:r>
+      <w:r>
+        <w:t xml:space="preserve"> {% </w:t>
+      </w:r>
+      <w:proofErr w:type="spellStart"/>
+      <w:r>
+        <w:t>else</w:t>
+      </w:r>
+      <w:proofErr w:type="spellEnd"/>
+      <w:r>
+        <w:t xml:space="preserve"> %}</w:t>
+      </w:r>
+      <w:r>
+        <w:t xml:space="preserve"> El proyecto estudiado no </w:t>
+      </w:r>
+      <w:r>
+        <w:t>demuestra</w:t>
+      </w:r>
+      <w:r>
+        <w:t xml:space="preserve"> capacidad de inyección para </w:t>
+      </w:r>
+      <w:hyperlink r:id="rId17" w:history="1">
+        <w:proofErr w:type="spellStart"/>
+        <w:r>
+          <w:rPr>
+            <w:rStyle w:val="Hyperlink"/>
+          </w:rPr>
+          <w:t>NetBilling</w:t>
+        </w:r>
+        <w:proofErr w:type="spellEnd"/>
+      </w:hyperlink>
+      <w:r>
+        <w:t>, aunque se recomienda la instalación de esta característica, en</w:t>
+      </w:r>
+      <w:r>
+        <w:t xml:space="preserve"> el</w:t>
+      </w:r>
+      <w:r>
+        <w:t xml:space="preserve"> caso de</w:t>
+      </w:r>
+      <w:r>
+        <w:t xml:space="preserve"> una</w:t>
+      </w:r>
+      <w:r>
+        <w:t xml:space="preserve"> variabilidad</w:t>
+      </w:r>
+      <w:r>
+        <w:t xml:space="preserve"> de demanda energética</w:t>
+      </w:r>
+      <w:r>
+        <w:t xml:space="preserve"> diaria</w:t>
+      </w:r>
+      <w:r>
+        <w:t xml:space="preserve"> lo suficientemente baja</w:t>
+      </w:r>
+      <w:r>
+        <w:t>,</w:t>
+      </w:r>
+      <w:r>
+        <w:t xml:space="preserve"> para que haga esto factible</w:t>
+      </w:r>
+      <w:r>
+        <w:t>, o derechamente para considerar el escalamiento futuro de</w:t>
+      </w:r>
+      <w:r>
+        <w:t xml:space="preserve"> este</w:t>
+      </w:r>
+      <w:r>
+        <w:t xml:space="preserve"> equipamiento. {% </w:t>
+      </w:r>
+      <w:proofErr w:type="spellStart"/>
+      <w:r>
+        <w:t>endif</w:t>
+      </w:r>
+      <w:proofErr w:type="spellEnd"/>
+      <w:r>
+        <w:t xml:space="preserve"> %}</w:t>
+      </w:r>
     </w:p>
     <w:p>
       <w:pPr>
         <w:pStyle w:val="Quote"/>
-        <w:framePr w:wrap="notBeside"/>
-      </w:pPr>
+        <w:framePr w:w="0" w:wrap="notBeside"/>
+      </w:pPr>
+      <w:r>
+        <w:t>El net-</w:t>
+      </w:r>
+      <w:proofErr w:type="spellStart"/>
+      <w:r>
+        <w:t>billing</w:t>
+      </w:r>
+      <w:proofErr w:type="spellEnd"/>
+      <w:r>
+        <w:t>,</w:t>
+      </w:r>
       <w:r>
         <w:t xml:space="preserve"> </w:t>
       </w:r>
       <w:r>
-        <w:t>P</w:t>
+        <w:t>p</w:t>
       </w:r>
       <w:r>
         <w:t>ermite a usuarios generar energía renovable, inyectar excedentes a la red, y recibir compensación por ello</w:t>
@@ -5347,7 +5181,6 @@
       <w:pPr>
         <w:pStyle w:val="NoSpacing"/>
       </w:pPr>
-      <w:proofErr w:type="gramStart"/>
       <w:r>
         <w:t>{{</w:t>
       </w:r>
@@ -5356,11 +5189,7 @@
       </w:r>
       <w:proofErr w:type="spellStart"/>
       <w:r>
-        <w:t>table</w:t>
-      </w:r>
-      <w:proofErr w:type="gramEnd"/>
-      <w:r>
-        <w:t>_production_performance</w:t>
+        <w:t>table_production_performance</w:t>
       </w:r>
       <w:proofErr w:type="spellEnd"/>
       <w:r>
@@ -5404,7 +5233,7 @@
                     </pic:cNvPicPr>
                   </pic:nvPicPr>
                   <pic:blipFill>
-                    <a:blip r:embed="rId17">
+                    <a:blip r:embed="rId18">
                       <a:extLst>
                         <a:ext uri="{28A0092B-C50C-407E-A947-70E740481C1C}">
                           <a14:useLocalDpi xmlns:a14="http://schemas.microsoft.com/office/drawing/2010/main" val="0"/>
@@ -5496,7 +5325,7 @@
                     </pic:cNvPicPr>
                   </pic:nvPicPr>
                   <pic:blipFill>
-                    <a:blip r:embed="rId18">
+                    <a:blip r:embed="rId19">
                       <a:extLst>
                         <a:ext uri="{28A0092B-C50C-407E-A947-70E740481C1C}">
                           <a14:useLocalDpi xmlns:a14="http://schemas.microsoft.com/office/drawing/2010/main" val="0"/>
@@ -5547,11 +5376,7 @@
         </w:rPr>
       </w:pPr>
       <w:r>
-        <w:t xml:space="preserve">Es normal que no alcancen los </w:t>
-      </w:r>
-      <w:proofErr w:type="gramStart"/>
-      <w:r>
-        <w:t xml:space="preserve">{{ </w:t>
+        <w:t xml:space="preserve">Es normal que no alcancen los {{ </w:t>
       </w:r>
       <w:proofErr w:type="spellStart"/>
       <w:r>
@@ -5561,11 +5386,7 @@
         <w:t>j</w:t>
       </w:r>
       <w:r>
-        <w:t>ect</w:t>
-      </w:r>
-      <w:proofErr w:type="gramEnd"/>
-      <w:r>
-        <w:t>_size</w:t>
+        <w:t>ect_size</w:t>
       </w:r>
       <w:proofErr w:type="spellEnd"/>
       <w:r>
@@ -5587,77 +5408,64 @@
         <w:t>abastecer con</w:t>
       </w:r>
       <w:r>
+        <w:t xml:space="preserve"> {{ </w:t>
+      </w:r>
+      <w:proofErr w:type="spellStart"/>
+      <w:r>
+        <w:t>energy_production</w:t>
+      </w:r>
+      <w:proofErr w:type="spellEnd"/>
+      <w:r>
+        <w:t xml:space="preserve"> }} a una demanda proyectada de {{ </w:t>
+      </w:r>
+      <w:proofErr w:type="spellStart"/>
+      <w:r>
+        <w:t>forecast_consumption</w:t>
+      </w:r>
+      <w:proofErr w:type="spellEnd"/>
+      <w:r>
+        <w:t xml:space="preserve"> }}.</w:t>
+      </w:r>
+    </w:p>
+    <w:p>
+      <w:pPr>
+        <w:pStyle w:val="Heading2"/>
+      </w:pPr>
+    </w:p>
+    <w:p>
+      <w:pPr>
+        <w:pStyle w:val="Heading2"/>
+      </w:pPr>
+      <w:r>
+        <w:t>Almacenamiento</w:t>
+      </w:r>
+    </w:p>
+    <w:p>
+      <w:pPr>
+        <w:jc w:val="left"/>
+      </w:pPr>
+      <w:r>
+        <w:t xml:space="preserve">{% </w:t>
+      </w:r>
+      <w:proofErr w:type="spellStart"/>
+      <w:r>
+        <w:t>if</w:t>
+      </w:r>
+      <w:proofErr w:type="spellEnd"/>
+      <w:r>
         <w:t xml:space="preserve"> </w:t>
       </w:r>
-      <w:proofErr w:type="gramStart"/>
-      <w:r>
-        <w:t xml:space="preserve">{{ </w:t>
-      </w:r>
       <w:proofErr w:type="spellStart"/>
       <w:r>
-        <w:t>energy</w:t>
-      </w:r>
-      <w:proofErr w:type="gramEnd"/>
-      <w:r>
-        <w:t>_production</w:t>
+        <w:t>storage_existance</w:t>
       </w:r>
       <w:proofErr w:type="spellEnd"/>
       <w:r>
-        <w:t xml:space="preserve"> }} a una demanda proyectada de {{ </w:t>
-      </w:r>
-      <w:proofErr w:type="spellStart"/>
-      <w:r>
-        <w:t>forecast_consumption</w:t>
-      </w:r>
-      <w:proofErr w:type="spellEnd"/>
-      <w:r>
-        <w:t xml:space="preserve"> }}.</w:t>
-      </w:r>
-    </w:p>
-    <w:p>
-      <w:pPr>
-        <w:pStyle w:val="Heading2"/>
-      </w:pPr>
-    </w:p>
-    <w:p>
-      <w:pPr>
-        <w:pStyle w:val="Heading2"/>
-      </w:pPr>
-      <w:r>
-        <w:t>Almacenamiento</w:t>
-      </w:r>
-    </w:p>
-    <w:p>
-      <w:pPr>
-        <w:jc w:val="left"/>
-      </w:pPr>
-      <w:r>
-        <w:t xml:space="preserve">{% </w:t>
-      </w:r>
-      <w:proofErr w:type="spellStart"/>
-      <w:r>
-        <w:t>if</w:t>
-      </w:r>
-      <w:proofErr w:type="spellEnd"/>
-      <w:r>
-        <w:t xml:space="preserve"> </w:t>
-      </w:r>
-      <w:proofErr w:type="spellStart"/>
-      <w:r>
-        <w:t>storage_</w:t>
-      </w:r>
-      <w:proofErr w:type="gramStart"/>
-      <w:r>
-        <w:t>existance</w:t>
-      </w:r>
-      <w:proofErr w:type="spellEnd"/>
-      <w:r>
         <w:t xml:space="preserve">  </w:t>
       </w:r>
       <w:r>
         <w:t>-</w:t>
       </w:r>
-      <w:proofErr w:type="gramEnd"/>
       <w:r>
         <w:t>%}</w:t>
       </w:r>
@@ -5666,7 +5474,6 @@
       <w:r>
         <w:t xml:space="preserve">El presente proyecto cuenta con almacenamiento de baterías para efectos de suministros en caso de emergencia o catástrofe. Esto debido al nivel de aislamiento del establecimiento, siendo a su vez un punto crítico de atención para dichas situaciones. Para consideraciones de este proyecto se consideran </w:t>
       </w:r>
-      <w:proofErr w:type="gramStart"/>
       <w:r>
         <w:rPr>
           <w:b/>
@@ -5680,15 +5487,7 @@
           <w:b/>
           <w:bCs/>
         </w:rPr>
-        <w:t>storage</w:t>
-      </w:r>
-      <w:proofErr w:type="gramEnd"/>
-      <w:r>
-        <w:rPr>
-          <w:b/>
-          <w:bCs/>
-        </w:rPr>
-        <w:t>_capacity.hours_autonomy</w:t>
+        <w:t>storage_capacity.hours_autonomy</w:t>
       </w:r>
       <w:proofErr w:type="spellEnd"/>
       <w:r>
@@ -5830,17 +5629,12 @@
               <w:jc w:val="left"/>
               <w:cnfStyle w:val="000000100000" w:firstRow="0" w:lastRow="0" w:firstColumn="0" w:lastColumn="0" w:oddVBand="0" w:evenVBand="0" w:oddHBand="1" w:evenHBand="0" w:firstRowFirstColumn="0" w:firstRowLastColumn="0" w:lastRowFirstColumn="0" w:lastRowLastColumn="0"/>
             </w:pPr>
-            <w:proofErr w:type="gramStart"/>
             <w:r>
               <w:t xml:space="preserve">{{ </w:t>
             </w:r>
             <w:proofErr w:type="spellStart"/>
             <w:r>
-              <w:t>storage</w:t>
-            </w:r>
-            <w:proofErr w:type="gramEnd"/>
-            <w:r>
-              <w:t>_capacity.specification</w:t>
+              <w:t>storage_capacity.specification</w:t>
             </w:r>
             <w:proofErr w:type="spellEnd"/>
             <w:r>
@@ -5879,7 +5673,6 @@
                 <w:lang w:val="en-US"/>
               </w:rPr>
             </w:pPr>
-            <w:proofErr w:type="gramStart"/>
             <w:r>
               <w:rPr>
                 <w:lang w:val="en-US"/>
@@ -5891,14 +5684,7 @@
               <w:rPr>
                 <w:lang w:val="en-US"/>
               </w:rPr>
-              <w:t>storage</w:t>
-            </w:r>
-            <w:proofErr w:type="gramEnd"/>
-            <w:r>
-              <w:rPr>
-                <w:lang w:val="en-US"/>
-              </w:rPr>
-              <w:t>_capacity.energy_storage_kwh</w:t>
+              <w:t>storage_capacity.energy_storage_kwh</w:t>
             </w:r>
             <w:proofErr w:type="spellEnd"/>
             <w:r>
@@ -5955,7 +5741,6 @@
                 <w:lang w:val="en-US"/>
               </w:rPr>
             </w:pPr>
-            <w:proofErr w:type="gramStart"/>
             <w:r>
               <w:rPr>
                 <w:lang w:val="en-US"/>
@@ -5967,14 +5752,7 @@
               <w:rPr>
                 <w:lang w:val="en-US"/>
               </w:rPr>
-              <w:t>storage</w:t>
-            </w:r>
-            <w:proofErr w:type="gramEnd"/>
-            <w:r>
-              <w:rPr>
-                <w:lang w:val="en-US"/>
-              </w:rPr>
-              <w:t>_capacity.hours_autonomy</w:t>
+              <w:t>storage_capacity.hours_autonomy</w:t>
             </w:r>
             <w:proofErr w:type="spellEnd"/>
             <w:r>
@@ -6052,7 +5830,6 @@
                 <w:lang w:val="en-US"/>
               </w:rPr>
             </w:pPr>
-            <w:proofErr w:type="gramStart"/>
             <w:r>
               <w:rPr>
                 <w:lang w:val="en-US"/>
@@ -6064,14 +5841,7 @@
               <w:rPr>
                 <w:lang w:val="en-US"/>
               </w:rPr>
-              <w:t>storage</w:t>
-            </w:r>
-            <w:proofErr w:type="gramEnd"/>
-            <w:r>
-              <w:rPr>
-                <w:lang w:val="en-US"/>
-              </w:rPr>
-              <w:t>_capacity.units</w:t>
+              <w:t>storage_capacity.units</w:t>
             </w:r>
             <w:proofErr w:type="spellEnd"/>
             <w:r>
@@ -6181,7 +5951,7 @@
       <w:r>
         <w:t xml:space="preserve">Para obtener la reducción de emisiones, se utilizará los datos del </w:t>
       </w:r>
-      <w:hyperlink r:id="rId19" w:history="1">
+      <w:hyperlink r:id="rId20" w:history="1">
         <w:r>
           <w:rPr>
             <w:rStyle w:val="Hyperlink"/>
@@ -6197,17 +5967,12 @@
       <w:pPr>
         <w:pStyle w:val="NoSpacing"/>
       </w:pPr>
-      <w:proofErr w:type="gramStart"/>
       <w:r>
         <w:t xml:space="preserve">{{ </w:t>
       </w:r>
       <w:proofErr w:type="spellStart"/>
       <w:r>
-        <w:t>table</w:t>
-      </w:r>
-      <w:proofErr w:type="gramEnd"/>
-      <w:r>
-        <w:t>_emission_historic</w:t>
+        <w:t>table_emission_historic</w:t>
       </w:r>
       <w:proofErr w:type="spellEnd"/>
       <w:r>
@@ -6246,7 +6011,6 @@
           <w:bCs/>
         </w:rPr>
       </w:pPr>
-      <w:proofErr w:type="gramStart"/>
       <w:r>
         <w:rPr>
           <w:b/>
@@ -6260,60 +6024,43 @@
           <w:b/>
           <w:bCs/>
         </w:rPr>
-        <w:t>emission</w:t>
-      </w:r>
-      <w:proofErr w:type="gramEnd"/>
+        <w:t>emission_forecast</w:t>
+      </w:r>
+      <w:proofErr w:type="spellEnd"/>
       <w:r>
         <w:rPr>
           <w:b/>
           <w:bCs/>
         </w:rPr>
-        <w:t>_forecast</w:t>
-      </w:r>
-      <w:proofErr w:type="spellEnd"/>
+        <w:t xml:space="preserve"> }}</w:t>
+      </w:r>
+    </w:p>
+    <w:p/>
+    <w:p>
+      <w:r>
+        <w:t xml:space="preserve">Con este factor, multiplicado por la producción de energía, se estima que el presente proyecto estima una reducción de emisiones de </w:t>
+      </w:r>
       <w:r>
         <w:rPr>
           <w:b/>
           <w:bCs/>
         </w:rPr>
-        <w:t xml:space="preserve"> }}</w:t>
-      </w:r>
-    </w:p>
-    <w:p/>
-    <w:p>
-      <w:r>
-        <w:t xml:space="preserve">Con este factor, multiplicado por la producción de energía, se estima que el presente proyecto estima una reducción de emisiones de </w:t>
-      </w:r>
-      <w:proofErr w:type="gramStart"/>
+        <w:t xml:space="preserve">{{ </w:t>
+      </w:r>
+      <w:proofErr w:type="spellStart"/>
       <w:r>
         <w:rPr>
           <w:b/>
           <w:bCs/>
         </w:rPr>
-        <w:t xml:space="preserve">{{ </w:t>
-      </w:r>
-      <w:proofErr w:type="spellStart"/>
+        <w:t>emission_reduction</w:t>
+      </w:r>
+      <w:proofErr w:type="spellEnd"/>
       <w:r>
         <w:rPr>
           <w:b/>
           <w:bCs/>
         </w:rPr>
-        <w:t>emission</w:t>
-      </w:r>
-      <w:proofErr w:type="gramEnd"/>
-      <w:r>
-        <w:rPr>
-          <w:b/>
-          <w:bCs/>
-        </w:rPr>
-        <w:t>_reduction</w:t>
-      </w:r>
-      <w:proofErr w:type="spellEnd"/>
-      <w:r>
-        <w:rPr>
-          <w:b/>
-          <w:bCs/>
-        </w:rPr>
         <w:t xml:space="preserve"> }}</w:t>
       </w:r>
       <w:r>
@@ -6330,17 +6077,12 @@
       <w:pPr>
         <w:pStyle w:val="NoSpacing"/>
       </w:pPr>
-      <w:proofErr w:type="gramStart"/>
       <w:r>
         <w:t xml:space="preserve">{{ </w:t>
       </w:r>
       <w:proofErr w:type="spellStart"/>
       <w:r>
-        <w:t>table</w:t>
-      </w:r>
-      <w:proofErr w:type="gramEnd"/>
-      <w:r>
-        <w:t>_emission_reduction</w:t>
+        <w:t>table_emission_reduction</w:t>
       </w:r>
       <w:proofErr w:type="spellEnd"/>
       <w:r>
@@ -6432,17 +6174,12 @@
               <w:jc w:val="left"/>
               <w:cnfStyle w:val="100000000000" w:firstRow="1" w:lastRow="0" w:firstColumn="0" w:lastColumn="0" w:oddVBand="0" w:evenVBand="0" w:oddHBand="0" w:evenHBand="0" w:firstRowFirstColumn="0" w:firstRowLastColumn="0" w:lastRowFirstColumn="0" w:lastRowLastColumn="0"/>
             </w:pPr>
-            <w:proofErr w:type="gramStart"/>
             <w:r>
               <w:t xml:space="preserve">{{ </w:t>
             </w:r>
             <w:proofErr w:type="spellStart"/>
             <w:r>
-              <w:t>eco</w:t>
-            </w:r>
-            <w:proofErr w:type="gramEnd"/>
-            <w:r>
-              <w:t>.rate</w:t>
+              <w:t>eco.rate</w:t>
             </w:r>
             <w:proofErr w:type="spellEnd"/>
             <w:r>
@@ -6481,17 +6218,12 @@
               <w:jc w:val="left"/>
               <w:cnfStyle w:val="000000100000" w:firstRow="0" w:lastRow="0" w:firstColumn="0" w:lastColumn="0" w:oddVBand="0" w:evenVBand="0" w:oddHBand="1" w:evenHBand="0" w:firstRowFirstColumn="0" w:firstRowLastColumn="0" w:lastRowFirstColumn="0" w:lastRowLastColumn="0"/>
             </w:pPr>
-            <w:proofErr w:type="gramStart"/>
             <w:r>
               <w:t xml:space="preserve">{{ </w:t>
             </w:r>
             <w:proofErr w:type="spellStart"/>
             <w:r>
-              <w:t>eco</w:t>
-            </w:r>
-            <w:proofErr w:type="gramEnd"/>
-            <w:r>
-              <w:t>.years</w:t>
+              <w:t>eco.years</w:t>
             </w:r>
             <w:proofErr w:type="spellEnd"/>
             <w:r>
@@ -6532,17 +6264,12 @@
               <w:jc w:val="left"/>
               <w:cnfStyle w:val="000000000000" w:firstRow="0" w:lastRow="0" w:firstColumn="0" w:lastColumn="0" w:oddVBand="0" w:evenVBand="0" w:oddHBand="0" w:evenHBand="0" w:firstRowFirstColumn="0" w:firstRowLastColumn="0" w:lastRowFirstColumn="0" w:lastRowLastColumn="0"/>
             </w:pPr>
-            <w:proofErr w:type="gramStart"/>
             <w:r>
               <w:t xml:space="preserve">{{ </w:t>
             </w:r>
             <w:proofErr w:type="spellStart"/>
             <w:r>
-              <w:t>eco</w:t>
-            </w:r>
-            <w:proofErr w:type="gramEnd"/>
-            <w:r>
-              <w:t>.currency</w:t>
+              <w:t>eco.currency</w:t>
             </w:r>
             <w:proofErr w:type="spellEnd"/>
             <w:r>
@@ -6581,17 +6308,12 @@
               <w:jc w:val="left"/>
               <w:cnfStyle w:val="000000100000" w:firstRow="0" w:lastRow="0" w:firstColumn="0" w:lastColumn="0" w:oddVBand="0" w:evenVBand="0" w:oddHBand="1" w:evenHBand="0" w:firstRowFirstColumn="0" w:firstRowLastColumn="0" w:lastRowFirstColumn="0" w:lastRowLastColumn="0"/>
             </w:pPr>
-            <w:proofErr w:type="gramStart"/>
             <w:r>
               <w:t xml:space="preserve">{{ </w:t>
             </w:r>
             <w:proofErr w:type="spellStart"/>
             <w:r>
-              <w:t>eco</w:t>
-            </w:r>
-            <w:proofErr w:type="gramEnd"/>
-            <w:r>
-              <w:t>.investment</w:t>
+              <w:t>eco.investment</w:t>
             </w:r>
             <w:proofErr w:type="spellEnd"/>
             <w:r>
@@ -6608,19 +6330,11 @@
     </w:p>
     <w:p>
       <w:r>
-        <w:t xml:space="preserve">También se considerará los siguiente flujos de caja durante un periodo de </w:t>
-      </w:r>
-      <w:proofErr w:type="gramStart"/>
-      <w:r>
-        <w:t xml:space="preserve">{{ </w:t>
+        <w:t xml:space="preserve">También se considerará los siguiente flujos de caja durante un periodo de {{ </w:t>
       </w:r>
       <w:proofErr w:type="spellStart"/>
       <w:r>
-        <w:t>eco</w:t>
-      </w:r>
-      <w:proofErr w:type="gramEnd"/>
-      <w:r>
-        <w:t>.years</w:t>
+        <w:t>eco.years</w:t>
       </w:r>
       <w:proofErr w:type="spellEnd"/>
       <w:r>
@@ -6661,7 +6375,7 @@
                     </pic:cNvPicPr>
                   </pic:nvPicPr>
                   <pic:blipFill>
-                    <a:blip r:embed="rId20">
+                    <a:blip r:embed="rId21">
                       <a:extLst>
                         <a:ext uri="{28A0092B-C50C-407E-A947-70E740481C1C}">
                           <a14:useLocalDpi xmlns:a14="http://schemas.microsoft.com/office/drawing/2010/main" val="0"/>
@@ -6819,7 +6533,6 @@
               <w:jc w:val="left"/>
               <w:cnfStyle w:val="000000100000" w:firstRow="0" w:lastRow="0" w:firstColumn="0" w:lastColumn="0" w:oddVBand="0" w:evenVBand="0" w:oddHBand="1" w:evenHBand="0" w:firstRowFirstColumn="0" w:firstRowLastColumn="0" w:lastRowFirstColumn="0" w:lastRowLastColumn="0"/>
             </w:pPr>
-            <w:proofErr w:type="gramStart"/>
             <w:r>
               <w:t xml:space="preserve">{{ </w:t>
             </w:r>
@@ -6828,7 +6541,6 @@
               <w:t>eco.irr</w:t>
             </w:r>
             <w:proofErr w:type="spellEnd"/>
-            <w:proofErr w:type="gramEnd"/>
             <w:r>
               <w:t xml:space="preserve"> }}</w:t>
             </w:r>
@@ -6878,7 +6590,6 @@
               <w:jc w:val="left"/>
               <w:cnfStyle w:val="000000000000" w:firstRow="0" w:lastRow="0" w:firstColumn="0" w:lastColumn="0" w:oddVBand="0" w:evenVBand="0" w:oddHBand="0" w:evenHBand="0" w:firstRowFirstColumn="0" w:firstRowLastColumn="0" w:lastRowFirstColumn="0" w:lastRowLastColumn="0"/>
             </w:pPr>
-            <w:proofErr w:type="gramStart"/>
             <w:r>
               <w:t xml:space="preserve">{{ </w:t>
             </w:r>
@@ -6887,7 +6598,6 @@
               <w:t>eco.npv</w:t>
             </w:r>
             <w:proofErr w:type="spellEnd"/>
-            <w:proofErr w:type="gramEnd"/>
             <w:r>
               <w:t xml:space="preserve"> }}</w:t>
             </w:r>
@@ -6938,17 +6648,12 @@
               <w:jc w:val="left"/>
               <w:cnfStyle w:val="000000100000" w:firstRow="0" w:lastRow="0" w:firstColumn="0" w:lastColumn="0" w:oddVBand="0" w:evenVBand="0" w:oddHBand="1" w:evenHBand="0" w:firstRowFirstColumn="0" w:firstRowLastColumn="0" w:lastRowFirstColumn="0" w:lastRowLastColumn="0"/>
             </w:pPr>
-            <w:proofErr w:type="gramStart"/>
             <w:r>
               <w:t xml:space="preserve">{{ </w:t>
             </w:r>
             <w:proofErr w:type="spellStart"/>
             <w:r>
-              <w:t>eco</w:t>
-            </w:r>
-            <w:proofErr w:type="gramEnd"/>
-            <w:r>
-              <w:t>.return</w:t>
+              <w:t>eco.return</w:t>
             </w:r>
             <w:proofErr w:type="spellEnd"/>
             <w:r>
@@ -6961,18 +6666,13 @@
     <w:p/>
     <w:p>
       <w:r>
-        <w:t xml:space="preserve">Con estos resultados podemos concluir lo siguiente; con un valor VAN de </w:t>
-      </w:r>
-      <w:proofErr w:type="gramStart"/>
-      <w:r>
-        <w:t xml:space="preserve">{{ </w:t>
+        <w:t xml:space="preserve">Con estos resultados podemos concluir lo siguiente; con un valor VAN de {{ </w:t>
       </w:r>
       <w:proofErr w:type="spellStart"/>
       <w:r>
         <w:t>eco.npv</w:t>
       </w:r>
       <w:proofErr w:type="spellEnd"/>
-      <w:proofErr w:type="gramEnd"/>
       <w:r>
         <w:t xml:space="preserve"> }}, podemos inferir que es un proyecto </w:t>
       </w:r>
@@ -7100,18 +6800,13 @@
     </w:p>
     <w:p>
       <w:r>
-        <w:t xml:space="preserve"> Con respecto a la tasa interna de retorno de </w:t>
-      </w:r>
-      <w:proofErr w:type="gramStart"/>
-      <w:r>
-        <w:t xml:space="preserve">{{ </w:t>
+        <w:t xml:space="preserve"> Con respecto a la tasa interna de retorno de {{ </w:t>
       </w:r>
       <w:proofErr w:type="spellStart"/>
       <w:r>
         <w:t>eco.irr</w:t>
       </w:r>
       <w:proofErr w:type="spellEnd"/>
-      <w:proofErr w:type="gramEnd"/>
       <w:r>
         <w:t xml:space="preserve"> }}</w:t>
       </w:r>
@@ -7531,7 +7226,7 @@
       </w:r>
     </w:p>
     <w:sectPr>
-      <w:footerReference w:type="default" r:id="rId21"/>
+      <w:footerReference w:type="default" r:id="rId22"/>
       <w:pgSz w:w="12240" w:h="15840"/>
       <w:pgMar w:top="1440" w:right="1440" w:bottom="1440" w:left="1440" w:header="708" w:footer="708" w:gutter="0"/>
       <w:cols w:space="708"/>
@@ -7584,14 +7279,7 @@
       <w:rPr>
         <w:lang w:val="en-US"/>
       </w:rPr>
-      <w:t xml:space="preserve">: </w:t>
-    </w:r>
-    <w:proofErr w:type="gramStart"/>
-    <w:r>
-      <w:rPr>
-        <w:lang w:val="en-US"/>
-      </w:rPr>
-      <w:t>{{</w:t>
+      <w:t>: {{</w:t>
     </w:r>
     <w:r>
       <w:rPr>
@@ -7604,14 +7292,7 @@
       <w:rPr>
         <w:lang w:val="en-US"/>
       </w:rPr>
-      <w:t>report</w:t>
-    </w:r>
-    <w:proofErr w:type="gramEnd"/>
-    <w:r>
-      <w:rPr>
-        <w:lang w:val="en-US"/>
-      </w:rPr>
-      <w:t>_date</w:t>
+      <w:t>report_date</w:t>
     </w:r>
     <w:proofErr w:type="spellEnd"/>
     <w:r>
@@ -9318,7 +8999,7 @@
     <w:autoRedefine/>
     <w:uiPriority w:val="29"/>
     <w:qFormat/>
-    <w:rsid w:val="00D82198"/>
+    <w:rsid w:val="000D2D67"/>
     <w:pPr>
       <w:framePr w:w="6804" w:wrap="notBeside" w:vAnchor="text" w:hAnchor="text" w:y="1" w:anchorLock="1"/>
       <w:pBdr>
@@ -9326,12 +9007,12 @@
       </w:pBdr>
       <w:shd w:val="clear" w:color="auto" w:fill="E7E6E6" w:themeFill="background2"/>
       <w:spacing w:before="200"/>
-      <w:ind w:right="862"/>
+      <w:ind w:left="862" w:right="862"/>
+      <w:jc w:val="center"/>
     </w:pPr>
     <w:rPr>
       <w:iCs/>
       <w:color w:val="404040" w:themeColor="text1" w:themeTint="BF"/>
-      <w:sz w:val="20"/>
     </w:rPr>
   </w:style>
   <w:style w:type="character" w:customStyle="1" w:styleId="QuoteChar">
@@ -9339,11 +9020,10 @@
     <w:basedOn w:val="DefaultParagraphFont"/>
     <w:link w:val="Quote"/>
     <w:uiPriority w:val="29"/>
-    <w:rsid w:val="00D82198"/>
+    <w:rsid w:val="000D2D67"/>
     <w:rPr>
       <w:iCs/>
       <w:color w:val="404040" w:themeColor="text1" w:themeTint="BF"/>
-      <w:sz w:val="20"/>
       <w:shd w:val="clear" w:color="auto" w:fill="E7E6E6" w:themeFill="background2"/>
     </w:rPr>
   </w:style>
@@ -9470,6 +9150,18 @@
         <w:shd w:val="clear" w:color="auto" w:fill="CCCCCC" w:themeFill="text1" w:themeFillTint="33"/>
       </w:tcPr>
     </w:tblStylePr>
+  </w:style>
+  <w:style w:type="character" w:styleId="FollowedHyperlink">
+    <w:name w:val="FollowedHyperlink"/>
+    <w:basedOn w:val="DefaultParagraphFont"/>
+    <w:uiPriority w:val="99"/>
+    <w:semiHidden/>
+    <w:unhideWhenUsed/>
+    <w:rsid w:val="00C1481E"/>
+    <w:rPr>
+      <w:color w:val="954F72" w:themeColor="followedHyperlink"/>
+      <w:u w:val="single"/>
+    </w:rPr>
   </w:style>
 </w:styles>
 </file>

</xml_diff>

<commit_message>
ref to discount rate gob definition
</commit_message>
<xml_diff>
--- a/templates/memory_template.docx
+++ b/templates/memory_template.docx
@@ -6185,6 +6185,19 @@
             <w:r>
               <w:t xml:space="preserve"> }}</w:t>
             </w:r>
+            <w:r>
+              <w:t xml:space="preserve"> </w:t>
+            </w:r>
+            <w:hyperlink r:id="rId21" w:history="1">
+              <w:r>
+                <w:rPr>
+                  <w:rStyle w:val="Hyperlink"/>
+                  <w:b w:val="0"/>
+                  <w:bCs w:val="0"/>
+                </w:rPr>
+                <w:t>[ver]</w:t>
+              </w:r>
+            </w:hyperlink>
           </w:p>
         </w:tc>
       </w:tr>
@@ -6375,7 +6388,7 @@
                     </pic:cNvPicPr>
                   </pic:nvPicPr>
                   <pic:blipFill>
-                    <a:blip r:embed="rId21">
+                    <a:blip r:embed="rId22">
                       <a:extLst>
                         <a:ext uri="{28A0092B-C50C-407E-A947-70E740481C1C}">
                           <a14:useLocalDpi xmlns:a14="http://schemas.microsoft.com/office/drawing/2010/main" val="0"/>
@@ -7226,7 +7239,7 @@
       </w:r>
     </w:p>
     <w:sectPr>
-      <w:footerReference w:type="default" r:id="rId22"/>
+      <w:footerReference w:type="default" r:id="rId23"/>
       <w:pgSz w:w="12240" w:h="15840"/>
       <w:pgMar w:top="1440" w:right="1440" w:bottom="1440" w:left="1440" w:header="708" w:footer="708" w:gutter="0"/>
       <w:cols w:space="708"/>

</xml_diff>

<commit_message>
diagram connection complete chapter
</commit_message>
<xml_diff>
--- a/templates/memory_template.docx
+++ b/templates/memory_template.docx
@@ -3284,7 +3284,16 @@
       </w:pPr>
       <w:r>
         <w:lastRenderedPageBreak/>
-        <w:t xml:space="preserve">Situación base de análisis </w:t>
+        <w:t>Escenario</w:t>
+      </w:r>
+      <w:r>
+        <w:t xml:space="preserve"> base </w:t>
+      </w:r>
+      <w:r>
+        <w:t>para</w:t>
+      </w:r>
+      <w:r>
+        <w:t xml:space="preserve"> análisis </w:t>
       </w:r>
     </w:p>
     <w:p>
@@ -4393,6 +4402,589 @@
       <w:pPr>
         <w:pStyle w:val="Heading2"/>
       </w:pPr>
+      <w:r>
+        <w:lastRenderedPageBreak/>
+        <w:t>Diagrama de componentes</w:t>
+      </w:r>
+    </w:p>
+    <w:p>
+      <w:r>
+        <w:t>El proyecto consiste en un sistema configurado para un funcionamiento en formato</w:t>
+      </w:r>
+      <w:r>
+        <w:t xml:space="preserve"> </w:t>
+      </w:r>
+      <w:proofErr w:type="gramStart"/>
+      <w:r>
+        <w:rPr>
+          <w:b/>
+          <w:bCs/>
+        </w:rPr>
+        <w:t xml:space="preserve">{{ </w:t>
+      </w:r>
+      <w:proofErr w:type="spellStart"/>
+      <w:r>
+        <w:rPr>
+          <w:b/>
+          <w:bCs/>
+        </w:rPr>
+        <w:t>project</w:t>
+      </w:r>
+      <w:proofErr w:type="gramEnd"/>
+      <w:r>
+        <w:rPr>
+          <w:b/>
+          <w:bCs/>
+        </w:rPr>
+        <w:t>.</w:t>
+      </w:r>
+      <w:r>
+        <w:rPr>
+          <w:b/>
+          <w:bCs/>
+        </w:rPr>
+        <w:t>connection_type</w:t>
+      </w:r>
+      <w:r>
+        <w:rPr>
+          <w:b/>
+          <w:bCs/>
+        </w:rPr>
+        <w:t>_local</w:t>
+      </w:r>
+      <w:proofErr w:type="spellEnd"/>
+      <w:r>
+        <w:rPr>
+          <w:b/>
+          <w:bCs/>
+        </w:rPr>
+        <w:t xml:space="preserve"> }}</w:t>
+      </w:r>
+      <w:r>
+        <w:t>.</w:t>
+      </w:r>
+      <w:r>
+        <w:t xml:space="preserve"> </w:t>
+      </w:r>
+      <w:r>
+        <w:t>{%-</w:t>
+      </w:r>
+      <w:r>
+        <w:t xml:space="preserve"> </w:t>
+      </w:r>
+      <w:proofErr w:type="spellStart"/>
+      <w:r>
+        <w:t>if</w:t>
+      </w:r>
+      <w:proofErr w:type="spellEnd"/>
+      <w:r>
+        <w:t xml:space="preserve"> </w:t>
+      </w:r>
+      <w:proofErr w:type="spellStart"/>
+      <w:proofErr w:type="gramStart"/>
+      <w:r>
+        <w:t>project.connection</w:t>
+      </w:r>
+      <w:proofErr w:type="gramEnd"/>
+      <w:r>
+        <w:t>_type</w:t>
+      </w:r>
+      <w:proofErr w:type="spellEnd"/>
+      <w:r>
+        <w:t xml:space="preserve"> == ‘</w:t>
+      </w:r>
+      <w:proofErr w:type="spellStart"/>
+      <w:r>
+        <w:t>hybrid</w:t>
+      </w:r>
+      <w:proofErr w:type="spellEnd"/>
+      <w:r>
+        <w:t>’</w:t>
+      </w:r>
+      <w:r>
+        <w:t xml:space="preserve"> </w:t>
+      </w:r>
+      <w:r>
+        <w:t>%}</w:t>
+      </w:r>
+      <w:r>
+        <w:t xml:space="preserve"> </w:t>
+      </w:r>
+      <w:r>
+        <w:t>Esta configuración</w:t>
+      </w:r>
+      <w:r>
+        <w:t xml:space="preserve"> </w:t>
+      </w:r>
+      <w:r>
+        <w:t xml:space="preserve">permite </w:t>
+      </w:r>
+      <w:r>
+        <w:t xml:space="preserve">una </w:t>
+      </w:r>
+      <w:r>
+        <w:t>la capacidad</w:t>
+      </w:r>
+      <w:r>
+        <w:t xml:space="preserve"> dual de no solo proveer de energía al establecimiento, sino que también la capacidad</w:t>
+      </w:r>
+      <w:r>
+        <w:t xml:space="preserve"> inyectar energía hacia </w:t>
+      </w:r>
+      <w:r>
+        <w:rPr>
+          <w:b/>
+          <w:bCs/>
+        </w:rPr>
+        <w:t>red</w:t>
+      </w:r>
+      <w:r>
+        <w:rPr>
+          <w:b/>
+          <w:bCs/>
+        </w:rPr>
+        <w:t xml:space="preserve"> </w:t>
+      </w:r>
+      <w:r>
+        <w:t xml:space="preserve">cuando la </w:t>
+      </w:r>
+      <w:r>
+        <w:rPr>
+          <w:b/>
+          <w:bCs/>
+          <w:i/>
+          <w:iCs/>
+        </w:rPr>
+        <w:t>generación</w:t>
+      </w:r>
+      <w:r>
+        <w:rPr>
+          <w:b/>
+          <w:bCs/>
+        </w:rPr>
+        <w:t xml:space="preserve"> sea mayor a los </w:t>
+      </w:r>
+      <w:r>
+        <w:rPr>
+          <w:b/>
+          <w:bCs/>
+          <w:i/>
+          <w:iCs/>
+        </w:rPr>
+        <w:t>consumos</w:t>
+      </w:r>
+      <w:r>
+        <w:t xml:space="preserve">, y a la vez </w:t>
+      </w:r>
+      <w:r>
+        <w:t xml:space="preserve">una tercera funcionalidad </w:t>
+      </w:r>
+      <w:r>
+        <w:rPr>
+          <w:b/>
+          <w:bCs/>
+        </w:rPr>
+        <w:t xml:space="preserve">que </w:t>
+      </w:r>
+      <w:r>
+        <w:rPr>
+          <w:b/>
+          <w:bCs/>
+        </w:rPr>
+        <w:t>almacenar energía de respaldo</w:t>
+      </w:r>
+      <w:r>
+        <w:t xml:space="preserve"> en una en una banca de baterías diseñadas para </w:t>
+      </w:r>
+      <w:r>
+        <w:t>suministrar energía en caso excepcionales, como de emergencias de suministro</w:t>
+      </w:r>
+      <w:r>
+        <w:t xml:space="preserve">. </w:t>
+      </w:r>
+      <w:r>
+        <w:t>También considera e</w:t>
+      </w:r>
+      <w:r>
+        <w:t xml:space="preserve">n el caso que </w:t>
+      </w:r>
+      <w:r>
+        <w:t xml:space="preserve">los </w:t>
+      </w:r>
+      <w:r>
+        <w:rPr>
+          <w:i/>
+          <w:iCs/>
+        </w:rPr>
+        <w:t>consumos</w:t>
+      </w:r>
+      <w:r>
+        <w:t xml:space="preserve"> energéticos sean</w:t>
+      </w:r>
+      <w:r>
+        <w:t xml:space="preserve"> </w:t>
+      </w:r>
+      <w:r>
+        <w:t>mayores</w:t>
+      </w:r>
+      <w:r>
+        <w:t xml:space="preserve"> a lo suministrado por la red, el sistema es capaz de complementar la energía faltante desde la alimentación de la </w:t>
+      </w:r>
+      <w:r>
+        <w:rPr>
+          <w:i/>
+          <w:iCs/>
+        </w:rPr>
+        <w:t>red</w:t>
+      </w:r>
+      <w:r>
+        <w:rPr>
+          <w:i/>
+          <w:iCs/>
+        </w:rPr>
+        <w:t xml:space="preserve">. </w:t>
+      </w:r>
+      <w:r>
+        <w:t xml:space="preserve">Esta configuración obtiene lo mejor de ambos mundos para asegurar cierto abastecimiento, y beneficio económico en los </w:t>
+      </w:r>
+      <w:r>
+        <w:t>excedentes</w:t>
+      </w:r>
+      <w:r>
+        <w:t xml:space="preserve"> </w:t>
+      </w:r>
+      <w:r>
+        <w:t xml:space="preserve">{% </w:t>
+      </w:r>
+      <w:proofErr w:type="spellStart"/>
+      <w:r>
+        <w:t>endif</w:t>
+      </w:r>
+      <w:proofErr w:type="spellEnd"/>
+      <w:r>
+        <w:t xml:space="preserve"> </w:t>
+      </w:r>
+      <w:proofErr w:type="gramStart"/>
+      <w:r>
+        <w:t>%}</w:t>
+      </w:r>
+      <w:r>
+        <w:t>{</w:t>
+      </w:r>
+      <w:proofErr w:type="gramEnd"/>
+      <w:r>
+        <w:t xml:space="preserve">%- </w:t>
+      </w:r>
+      <w:proofErr w:type="spellStart"/>
+      <w:r>
+        <w:t>if</w:t>
+      </w:r>
+      <w:proofErr w:type="spellEnd"/>
+      <w:r>
+        <w:t xml:space="preserve"> </w:t>
+      </w:r>
+      <w:proofErr w:type="spellStart"/>
+      <w:r>
+        <w:t>project.connection_type</w:t>
+      </w:r>
+      <w:proofErr w:type="spellEnd"/>
+      <w:r>
+        <w:t xml:space="preserve"> == ‘</w:t>
+      </w:r>
+      <w:proofErr w:type="spellStart"/>
+      <w:r>
+        <w:t>netbilling</w:t>
+      </w:r>
+      <w:proofErr w:type="spellEnd"/>
+      <w:r>
+        <w:t xml:space="preserve">’ %} Esta configuración permite que el proyecto suministre energía a la demanda energética del establecimiento. Si es necesario, </w:t>
+      </w:r>
+      <w:r>
+        <w:rPr>
+          <w:b/>
+          <w:bCs/>
+        </w:rPr>
+        <w:t>puede complementar</w:t>
+      </w:r>
+      <w:r>
+        <w:t xml:space="preserve"> la energía faltante desde la acometida de la red de suministro en caso de que la demanda sea mayor a la capacidad de generación del proyecto. Si la energía suministrada por el proyecto </w:t>
+      </w:r>
+      <w:r>
+        <w:rPr>
+          <w:b/>
+          <w:bCs/>
+        </w:rPr>
+        <w:t>excede la demanda</w:t>
+      </w:r>
+      <w:r>
+        <w:t xml:space="preserve">, este excedente puede ser inyectado a la red, generando ingresos adicionales por la venta de energía mediante </w:t>
+      </w:r>
+      <w:r>
+        <w:t>n</w:t>
+      </w:r>
+      <w:r>
+        <w:t>et</w:t>
+      </w:r>
+      <w:r>
+        <w:t xml:space="preserve"> </w:t>
+      </w:r>
+      <w:proofErr w:type="spellStart"/>
+      <w:r>
+        <w:t>b</w:t>
+      </w:r>
+      <w:r>
+        <w:t>illing</w:t>
+      </w:r>
+      <w:proofErr w:type="spellEnd"/>
+      <w:r>
+        <w:t xml:space="preserve">. </w:t>
+      </w:r>
+      <w:r>
+        <w:t>Otro punto a destacar es que e</w:t>
+      </w:r>
+      <w:r>
+        <w:t xml:space="preserve">sta configuración no cuenta con almacenamiento de energía, por lo que, en caso de cortes de suministro, el sistema corta por seguridad toda inyección de energía desde los paneles {% </w:t>
+      </w:r>
+      <w:proofErr w:type="spellStart"/>
+      <w:r>
+        <w:t>endif</w:t>
+      </w:r>
+      <w:proofErr w:type="spellEnd"/>
+      <w:r>
+        <w:t xml:space="preserve"> </w:t>
+      </w:r>
+      <w:proofErr w:type="gramStart"/>
+      <w:r>
+        <w:t>%}</w:t>
+      </w:r>
+      <w:r>
+        <w:t>{</w:t>
+      </w:r>
+      <w:proofErr w:type="gramEnd"/>
+      <w:r>
+        <w:t xml:space="preserve">%- </w:t>
+      </w:r>
+      <w:proofErr w:type="spellStart"/>
+      <w:r>
+        <w:t>if</w:t>
+      </w:r>
+      <w:proofErr w:type="spellEnd"/>
+      <w:r>
+        <w:t xml:space="preserve"> </w:t>
+      </w:r>
+      <w:proofErr w:type="spellStart"/>
+      <w:r>
+        <w:t>project.connection_type</w:t>
+      </w:r>
+      <w:proofErr w:type="spellEnd"/>
+      <w:r>
+        <w:t xml:space="preserve"> == ‘</w:t>
+      </w:r>
+      <w:proofErr w:type="spellStart"/>
+      <w:r>
+        <w:t>offgrid</w:t>
+      </w:r>
+      <w:proofErr w:type="spellEnd"/>
+      <w:r>
+        <w:t>’ %} Esta configuración permite suministrar energía a un circuito cerrado y aislado de artefactos o equipamiento que no tenga</w:t>
+      </w:r>
+      <w:r>
+        <w:t>n</w:t>
+      </w:r>
+      <w:r>
+        <w:t xml:space="preserve"> acceso factible a la red de suministro eléctrico. </w:t>
+      </w:r>
+      <w:r>
+        <w:t>Este</w:t>
+      </w:r>
+      <w:r>
+        <w:t xml:space="preserve"> tiene la capacidad de almacenar la energía suficiente para las horas en que el sistema no tenga la capacidad de entregar la suficiente energía y potencia</w:t>
+      </w:r>
+      <w:r>
+        <w:t>, incluyendo las horas que no haya radiación solar</w:t>
+      </w:r>
+      <w:r>
+        <w:t xml:space="preserve">. Este sistema es </w:t>
+      </w:r>
+      <w:r>
+        <w:rPr>
+          <w:b/>
+          <w:bCs/>
+        </w:rPr>
+        <w:t>completamente independiente</w:t>
+      </w:r>
+      <w:r>
+        <w:t xml:space="preserve"> y está diseñado para funcionar completamente desconectado de la red {% </w:t>
+      </w:r>
+      <w:proofErr w:type="spellStart"/>
+      <w:r>
+        <w:t>endif</w:t>
+      </w:r>
+      <w:proofErr w:type="spellEnd"/>
+      <w:r>
+        <w:t xml:space="preserve"> %}.</w:t>
+      </w:r>
+      <w:r>
+        <w:t xml:space="preserve"> </w:t>
+      </w:r>
+      <w:r>
+        <w:t>Esta configuración se representa d</w:t>
+      </w:r>
+      <w:r>
+        <w:t xml:space="preserve"> la siguiente manera:</w:t>
+      </w:r>
+    </w:p>
+    <w:p/>
+    <w:p>
+      <w:pPr>
+        <w:jc w:val="center"/>
+        <w:rPr>
+          <w:rFonts w:asciiTheme="majorHAnsi" w:eastAsiaTheme="majorEastAsia" w:hAnsiTheme="majorHAnsi" w:cstheme="majorBidi"/>
+          <w:color w:val="2F5496" w:themeColor="accent1" w:themeShade="BF"/>
+          <w:sz w:val="26"/>
+          <w:szCs w:val="26"/>
+        </w:rPr>
+      </w:pPr>
+      <w:r>
+        <w:rPr>
+          <w:rFonts w:asciiTheme="majorHAnsi" w:eastAsiaTheme="majorEastAsia" w:hAnsiTheme="majorHAnsi" w:cstheme="majorBidi"/>
+          <w:noProof/>
+          <w:color w:val="2F5496" w:themeColor="accent1" w:themeShade="BF"/>
+          <w:sz w:val="26"/>
+          <w:szCs w:val="26"/>
+        </w:rPr>
+        <w:drawing>
+          <wp:inline distT="0" distB="0" distL="0" distR="0" wp14:anchorId="50FE9BD0" wp14:editId="0A2E275C">
+            <wp:extent cx="5802202" cy="2179320"/>
+            <wp:effectExtent l="0" t="0" r="8255" b="0"/>
+            <wp:docPr id="552386805" name="Picture 2" descr="connection_diagram"/>
+            <wp:cNvGraphicFramePr>
+              <a:graphicFrameLocks xmlns:a="http://schemas.openxmlformats.org/drawingml/2006/main" noChangeAspect="1"/>
+            </wp:cNvGraphicFramePr>
+            <a:graphic xmlns:a="http://schemas.openxmlformats.org/drawingml/2006/main">
+              <a:graphicData uri="http://schemas.openxmlformats.org/drawingml/2006/picture">
+                <pic:pic xmlns:pic="http://schemas.openxmlformats.org/drawingml/2006/picture">
+                  <pic:nvPicPr>
+                    <pic:cNvPr id="552386805" name="Picture 2" descr="connection_diagram"/>
+                    <pic:cNvPicPr>
+                      <a:picLocks noChangeAspect="1" noChangeArrowheads="1"/>
+                    </pic:cNvPicPr>
+                  </pic:nvPicPr>
+                  <pic:blipFill>
+                    <a:blip r:embed="rId14">
+                      <a:extLst>
+                        <a:ext uri="{28A0092B-C50C-407E-A947-70E740481C1C}">
+                          <a14:useLocalDpi xmlns:a14="http://schemas.microsoft.com/office/drawing/2010/main" val="0"/>
+                        </a:ext>
+                      </a:extLst>
+                    </a:blip>
+                    <a:srcRect/>
+                    <a:stretch>
+                      <a:fillRect/>
+                    </a:stretch>
+                  </pic:blipFill>
+                  <pic:spPr bwMode="auto">
+                    <a:xfrm>
+                      <a:off x="0" y="0"/>
+                      <a:ext cx="5835992" cy="2192012"/>
+                    </a:xfrm>
+                    <a:prstGeom prst="rect">
+                      <a:avLst/>
+                    </a:prstGeom>
+                    <a:noFill/>
+                    <a:ln>
+                      <a:noFill/>
+                    </a:ln>
+                  </pic:spPr>
+                </pic:pic>
+              </a:graphicData>
+            </a:graphic>
+          </wp:inline>
+        </w:drawing>
+      </w:r>
+    </w:p>
+    <w:p>
+      <w:pPr>
+        <w:pStyle w:val="NoSpacing"/>
+        <w:rPr>
+          <w:lang w:val="en-US"/>
+        </w:rPr>
+      </w:pPr>
+      <w:r>
+        <w:t xml:space="preserve">Tabla. </w:t>
+      </w:r>
+      <w:proofErr w:type="spellStart"/>
+      <w:r>
+        <w:rPr>
+          <w:lang w:val="en-US"/>
+        </w:rPr>
+        <w:t>Diagrama</w:t>
+      </w:r>
+      <w:proofErr w:type="spellEnd"/>
+      <w:r>
+        <w:rPr>
+          <w:lang w:val="en-US"/>
+        </w:rPr>
+        <w:t xml:space="preserve"> </w:t>
+      </w:r>
+      <w:proofErr w:type="spellStart"/>
+      <w:r>
+        <w:rPr>
+          <w:lang w:val="en-US"/>
+        </w:rPr>
+        <w:t>sistema</w:t>
+      </w:r>
+      <w:proofErr w:type="spellEnd"/>
+      <w:r>
+        <w:rPr>
+          <w:lang w:val="en-US"/>
+        </w:rPr>
+        <w:t xml:space="preserve"> </w:t>
+      </w:r>
+      <w:proofErr w:type="gramStart"/>
+      <w:r>
+        <w:rPr>
+          <w:lang w:val="en-US"/>
+        </w:rPr>
+        <w:t xml:space="preserve">{{ </w:t>
+      </w:r>
+      <w:proofErr w:type="spellStart"/>
+      <w:r>
+        <w:rPr>
+          <w:lang w:val="en-US"/>
+        </w:rPr>
+        <w:t>project</w:t>
+      </w:r>
+      <w:proofErr w:type="gramEnd"/>
+      <w:r>
+        <w:rPr>
+          <w:lang w:val="en-US"/>
+        </w:rPr>
+        <w:t>.connection_type</w:t>
+      </w:r>
+      <w:proofErr w:type="spellEnd"/>
+      <w:r>
+        <w:rPr>
+          <w:lang w:val="en-US"/>
+        </w:rPr>
+        <w:t xml:space="preserve"> }}</w:t>
+      </w:r>
+    </w:p>
+    <w:p>
+      <w:pPr>
+        <w:rPr>
+          <w:rFonts w:asciiTheme="majorHAnsi" w:eastAsiaTheme="majorEastAsia" w:hAnsiTheme="majorHAnsi" w:cstheme="majorBidi"/>
+          <w:color w:val="2F5496" w:themeColor="accent1" w:themeShade="BF"/>
+          <w:sz w:val="26"/>
+          <w:szCs w:val="26"/>
+          <w:lang w:val="en-US"/>
+        </w:rPr>
+      </w:pPr>
+    </w:p>
+    <w:p>
+      <w:pPr>
+        <w:pStyle w:val="Heading2"/>
+      </w:pPr>
       <w:bookmarkStart w:id="8" w:name="_Toc165841875"/>
       <w:r>
         <w:lastRenderedPageBreak/>
@@ -5081,7 +5673,7 @@
                     </pic:cNvPicPr>
                   </pic:nvPicPr>
                   <pic:blipFill>
-                    <a:blip r:embed="rId14">
+                    <a:blip r:embed="rId15">
                       <a:extLst>
                         <a:ext uri="{28A0092B-C50C-407E-A947-70E740481C1C}">
                           <a14:useLocalDpi xmlns:a14="http://schemas.microsoft.com/office/drawing/2010/main" val="0"/>
@@ -5270,7 +5862,7 @@
                     </pic:cNvPicPr>
                   </pic:nvPicPr>
                   <pic:blipFill>
-                    <a:blip r:embed="rId15">
+                    <a:blip r:embed="rId16">
                       <a:extLst>
                         <a:ext uri="{28A0092B-C50C-407E-A947-70E740481C1C}">
                           <a14:useLocalDpi xmlns:a14="http://schemas.microsoft.com/office/drawing/2010/main" val="0"/>
@@ -5468,7 +6060,7 @@
       <w:r>
         <w:t xml:space="preserve"> }}, pueden ser aprovechados gracias a </w:t>
       </w:r>
-      <w:hyperlink r:id="rId16" w:history="1">
+      <w:hyperlink r:id="rId17" w:history="1">
         <w:r>
           <w:rPr>
             <w:rStyle w:val="Hyperlink"/>
@@ -5502,7 +6094,7 @@
       <w:r>
         <w:t xml:space="preserve"> capacidad de inyección para </w:t>
       </w:r>
-      <w:hyperlink r:id="rId17" w:history="1">
+      <w:hyperlink r:id="rId18" w:history="1">
         <w:proofErr w:type="spellStart"/>
         <w:r>
           <w:rPr>
@@ -5650,7 +6242,7 @@
                     </pic:cNvPicPr>
                   </pic:nvPicPr>
                   <pic:blipFill>
-                    <a:blip r:embed="rId18">
+                    <a:blip r:embed="rId19">
                       <a:extLst>
                         <a:ext uri="{28A0092B-C50C-407E-A947-70E740481C1C}">
                           <a14:useLocalDpi xmlns:a14="http://schemas.microsoft.com/office/drawing/2010/main" val="0"/>
@@ -5742,7 +6334,7 @@
                     </pic:cNvPicPr>
                   </pic:nvPicPr>
                   <pic:blipFill>
-                    <a:blip r:embed="rId19">
+                    <a:blip r:embed="rId20">
                       <a:extLst>
                         <a:ext uri="{28A0092B-C50C-407E-A947-70E740481C1C}">
                           <a14:useLocalDpi xmlns:a14="http://schemas.microsoft.com/office/drawing/2010/main" val="0"/>
@@ -6434,7 +7026,7 @@
       <w:r>
         <w:t xml:space="preserve">Para obtener la reducción de emisiones, se utilizará los datos del </w:t>
       </w:r>
-      <w:hyperlink r:id="rId20" w:history="1">
+      <w:hyperlink r:id="rId21" w:history="1">
         <w:r>
           <w:rPr>
             <w:rStyle w:val="Hyperlink"/>
@@ -6704,7 +7296,7 @@
             <w:r>
               <w:t xml:space="preserve"> </w:t>
             </w:r>
-            <w:hyperlink r:id="rId21" w:history="1">
+            <w:hyperlink r:id="rId22" w:history="1">
               <w:r>
                 <w:rPr>
                   <w:rStyle w:val="Hyperlink"/>
@@ -6927,7 +7519,7 @@
                     </pic:cNvPicPr>
                   </pic:nvPicPr>
                   <pic:blipFill>
-                    <a:blip r:embed="rId22">
+                    <a:blip r:embed="rId23">
                       <a:extLst>
                         <a:ext uri="{28A0092B-C50C-407E-A947-70E740481C1C}">
                           <a14:useLocalDpi xmlns:a14="http://schemas.microsoft.com/office/drawing/2010/main" val="0"/>
@@ -7859,7 +8451,7 @@
       </w:r>
     </w:p>
     <w:sectPr>
-      <w:footerReference w:type="default" r:id="rId23"/>
+      <w:footerReference w:type="default" r:id="rId24"/>
       <w:pgSz w:w="12240" w:h="15840"/>
       <w:pgMar w:top="1440" w:right="1440" w:bottom="1440" w:left="1440" w:header="708" w:footer="708" w:gutter="0"/>
       <w:cols w:space="708"/>

</xml_diff>